<commit_message>
First Servlet Web Application
First Servlet Web Application
</commit_message>
<xml_diff>
--- a/docs/AdvanceJava.docx
+++ b/docs/AdvanceJava.docx
@@ -183,7 +183,15 @@
         </w:numPr>
       </w:pPr>
       <w:r>
-        <w:t>Technical Stack: HTML, CSS, JS, and any front end framework</w:t>
+        <w:t xml:space="preserve">Technical Stack: HTML, CSS, JS, and any </w:t>
+      </w:r>
+      <w:proofErr w:type="gramStart"/>
+      <w:r>
+        <w:t>front end</w:t>
+      </w:r>
+      <w:proofErr w:type="gramEnd"/>
+      <w:r>
+        <w:t xml:space="preserve"> framework</w:t>
       </w:r>
     </w:p>
     <w:p>
@@ -556,7 +564,15 @@
         </w:numPr>
       </w:pPr>
       <w:r>
-        <w:t>Click On “Open Perspective” option in the right side top of the Eclipse</w:t>
+        <w:t xml:space="preserve">Click On “Open Perspective” option in the </w:t>
+      </w:r>
+      <w:proofErr w:type="gramStart"/>
+      <w:r>
+        <w:t>right side</w:t>
+      </w:r>
+      <w:proofErr w:type="gramEnd"/>
+      <w:r>
+        <w:t xml:space="preserve"> top of the Eclipse</w:t>
       </w:r>
     </w:p>
     <w:p>
@@ -827,6 +843,1786 @@
         <w:t>Right click on Apache tomcat server and click on “Start” Button</w:t>
       </w:r>
     </w:p>
+    <w:p>
+      <w:pPr>
+        <w:pStyle w:val="NoSpacing"/>
+      </w:pPr>
+    </w:p>
+    <w:p>
+      <w:r>
+        <w:br w:type="page"/>
+      </w:r>
+    </w:p>
+    <w:p>
+      <w:pPr>
+        <w:pStyle w:val="NoSpacing"/>
+        <w:rPr>
+          <w:b/>
+          <w:bCs/>
+          <w:u w:val="single"/>
+        </w:rPr>
+      </w:pPr>
+      <w:r>
+        <w:rPr>
+          <w:b/>
+          <w:bCs/>
+          <w:u w:val="single"/>
+        </w:rPr>
+        <w:lastRenderedPageBreak/>
+        <w:t>Steps to create Dynamic Web Application</w:t>
+      </w:r>
+    </w:p>
+    <w:p>
+      <w:pPr>
+        <w:pStyle w:val="NoSpacing"/>
+        <w:numPr>
+          <w:ilvl w:val="0"/>
+          <w:numId w:val="4"/>
+        </w:numPr>
+      </w:pPr>
+      <w:r>
+        <w:t xml:space="preserve">Go to “File” </w:t>
+      </w:r>
+      <w:r>
+        <w:t>Menu</w:t>
+      </w:r>
+      <w:r>
+        <w:t xml:space="preserve"> -&gt; “New” Option -&gt; Select “Dynamic Web Project”</w:t>
+      </w:r>
+    </w:p>
+    <w:p>
+      <w:pPr>
+        <w:pStyle w:val="NoSpacing"/>
+        <w:numPr>
+          <w:ilvl w:val="0"/>
+          <w:numId w:val="4"/>
+        </w:numPr>
+      </w:pPr>
+      <w:r>
+        <w:t>Provide Project Name on the new window</w:t>
+      </w:r>
+      <w:r>
+        <w:t>. Make sure that the target runtime is selected and it must not be “NONE”.</w:t>
+      </w:r>
+    </w:p>
+    <w:p>
+      <w:pPr>
+        <w:pStyle w:val="NoSpacing"/>
+        <w:numPr>
+          <w:ilvl w:val="0"/>
+          <w:numId w:val="4"/>
+        </w:numPr>
+      </w:pPr>
+      <w:r>
+        <w:t>Click On “Next” Button -&gt; “Next” Button</w:t>
+      </w:r>
+    </w:p>
+    <w:p>
+      <w:pPr>
+        <w:pStyle w:val="NoSpacing"/>
+        <w:numPr>
+          <w:ilvl w:val="0"/>
+          <w:numId w:val="4"/>
+        </w:numPr>
+      </w:pPr>
+      <w:r>
+        <w:t>Make Sure that check box for Deployment Descriptor is selected.</w:t>
+      </w:r>
+    </w:p>
+    <w:p>
+      <w:pPr>
+        <w:pStyle w:val="NoSpacing"/>
+        <w:numPr>
+          <w:ilvl w:val="0"/>
+          <w:numId w:val="4"/>
+        </w:numPr>
+      </w:pPr>
+      <w:r>
+        <w:t>Click on “Finish” button</w:t>
+      </w:r>
+    </w:p>
+    <w:p>
+      <w:pPr>
+        <w:pStyle w:val="NoSpacing"/>
+        <w:ind w:left="720"/>
+      </w:pPr>
+    </w:p>
+    <w:p>
+      <w:pPr>
+        <w:pStyle w:val="NoSpacing"/>
+        <w:ind w:left="720"/>
+      </w:pPr>
+      <w:r>
+        <w:rPr>
+          <w:noProof/>
+        </w:rPr>
+        <w:drawing>
+          <wp:inline distT="0" distB="0" distL="0" distR="0" wp14:anchorId="5D8E7A32" wp14:editId="5D689B1D">
+            <wp:extent cx="3098559" cy="2097485"/>
+            <wp:effectExtent l="0" t="0" r="6985" b="0"/>
+            <wp:docPr id="5" name="Picture 5"/>
+            <wp:cNvGraphicFramePr>
+              <a:graphicFrameLocks xmlns:a="http://schemas.openxmlformats.org/drawingml/2006/main" noChangeAspect="1"/>
+            </wp:cNvGraphicFramePr>
+            <a:graphic xmlns:a="http://schemas.openxmlformats.org/drawingml/2006/main">
+              <a:graphicData uri="http://schemas.openxmlformats.org/drawingml/2006/picture">
+                <pic:pic xmlns:pic="http://schemas.openxmlformats.org/drawingml/2006/picture">
+                  <pic:nvPicPr>
+                    <pic:cNvPr id="0" name="Picture 1"/>
+                    <pic:cNvPicPr>
+                      <a:picLocks noChangeAspect="1" noChangeArrowheads="1"/>
+                    </pic:cNvPicPr>
+                  </pic:nvPicPr>
+                  <pic:blipFill>
+                    <a:blip r:embed="rId12" cstate="print">
+                      <a:extLst>
+                        <a:ext uri="{28A0092B-C50C-407E-A947-70E740481C1C}">
+                          <a14:useLocalDpi xmlns:a14="http://schemas.microsoft.com/office/drawing/2010/main" val="0"/>
+                        </a:ext>
+                      </a:extLst>
+                    </a:blip>
+                    <a:srcRect/>
+                    <a:stretch>
+                      <a:fillRect/>
+                    </a:stretch>
+                  </pic:blipFill>
+                  <pic:spPr bwMode="auto">
+                    <a:xfrm>
+                      <a:off x="0" y="0"/>
+                      <a:ext cx="3112389" cy="2106847"/>
+                    </a:xfrm>
+                    <a:prstGeom prst="rect">
+                      <a:avLst/>
+                    </a:prstGeom>
+                    <a:noFill/>
+                    <a:ln>
+                      <a:noFill/>
+                    </a:ln>
+                  </pic:spPr>
+                </pic:pic>
+              </a:graphicData>
+            </a:graphic>
+          </wp:inline>
+        </w:drawing>
+      </w:r>
+    </w:p>
+    <w:p>
+      <w:pPr>
+        <w:pStyle w:val="NoSpacing"/>
+      </w:pPr>
+    </w:p>
+    <w:p>
+      <w:pPr>
+        <w:pStyle w:val="NoSpacing"/>
+      </w:pPr>
+    </w:p>
+    <w:p>
+      <w:pPr>
+        <w:pStyle w:val="NoSpacing"/>
+        <w:rPr>
+          <w:b/>
+          <w:bCs/>
+          <w:u w:val="single"/>
+        </w:rPr>
+      </w:pPr>
+      <w:r>
+        <w:rPr>
+          <w:b/>
+          <w:bCs/>
+          <w:u w:val="single"/>
+        </w:rPr>
+        <w:t>Servlet</w:t>
+      </w:r>
+    </w:p>
+    <w:p>
+      <w:pPr>
+        <w:pStyle w:val="NoSpacing"/>
+        <w:numPr>
+          <w:ilvl w:val="0"/>
+          <w:numId w:val="5"/>
+        </w:numPr>
+      </w:pPr>
+      <w:r>
+        <w:t>Servlets is a technology; servlet pages are use to create a dynamic web page.</w:t>
+      </w:r>
+    </w:p>
+    <w:p>
+      <w:pPr>
+        <w:pStyle w:val="NoSpacing"/>
+        <w:numPr>
+          <w:ilvl w:val="0"/>
+          <w:numId w:val="5"/>
+        </w:numPr>
+      </w:pPr>
+      <w:r>
+        <w:t>Servlet is a java class without main method.</w:t>
+      </w:r>
+    </w:p>
+    <w:p>
+      <w:pPr>
+        <w:pStyle w:val="NoSpacing"/>
+        <w:numPr>
+          <w:ilvl w:val="0"/>
+          <w:numId w:val="5"/>
+        </w:numPr>
+      </w:pPr>
+      <w:r>
+        <w:t xml:space="preserve">Servlets are </w:t>
+      </w:r>
+      <w:proofErr w:type="gramStart"/>
+      <w:r>
+        <w:t>executes</w:t>
+      </w:r>
+      <w:proofErr w:type="gramEnd"/>
+      <w:r>
+        <w:t xml:space="preserve"> at server side. </w:t>
+      </w:r>
+    </w:p>
+    <w:p>
+      <w:pPr>
+        <w:pStyle w:val="NoSpacing"/>
+        <w:numPr>
+          <w:ilvl w:val="0"/>
+          <w:numId w:val="5"/>
+        </w:numPr>
+      </w:pPr>
+      <w:r>
+        <w:t>Servlet are use to get the request, process the request data and generate the response.</w:t>
+      </w:r>
+    </w:p>
+    <w:p>
+      <w:pPr>
+        <w:pStyle w:val="NoSpacing"/>
+        <w:numPr>
+          <w:ilvl w:val="0"/>
+          <w:numId w:val="5"/>
+        </w:numPr>
+      </w:pPr>
+      <w:r>
+        <w:t>The file extension of the servlet is .java</w:t>
+      </w:r>
+    </w:p>
+    <w:p>
+      <w:pPr>
+        <w:pStyle w:val="NoSpacing"/>
+        <w:numPr>
+          <w:ilvl w:val="0"/>
+          <w:numId w:val="5"/>
+        </w:numPr>
+      </w:pPr>
+      <w:r>
+        <w:t xml:space="preserve">The Object of servlet and the servlet life cycle will be </w:t>
+      </w:r>
+      <w:r>
+        <w:t>maintained</w:t>
+      </w:r>
+      <w:r>
+        <w:t xml:space="preserve"> by servlet container.</w:t>
+      </w:r>
+    </w:p>
+    <w:p>
+      <w:pPr>
+        <w:pStyle w:val="NoSpacing"/>
+        <w:numPr>
+          <w:ilvl w:val="0"/>
+          <w:numId w:val="5"/>
+        </w:numPr>
+      </w:pPr>
+      <w:r>
+        <w:t xml:space="preserve">On </w:t>
+      </w:r>
+      <w:r>
+        <w:t>Servlet</w:t>
+      </w:r>
+      <w:r>
+        <w:t xml:space="preserve"> </w:t>
+      </w:r>
+      <w:r>
+        <w:t>you can use the HTML code along with Java code. This HTML code has to write inside Java code (HTML in Java)</w:t>
+      </w:r>
+    </w:p>
+    <w:p>
+      <w:pPr>
+        <w:pStyle w:val="NoSpacing"/>
+        <w:numPr>
+          <w:ilvl w:val="0"/>
+          <w:numId w:val="5"/>
+        </w:numPr>
+      </w:pPr>
+      <w:r>
+        <w:t>Every thing in the Web Application has to execute using a URL. That’s why every servlet must have a URL.</w:t>
+      </w:r>
+    </w:p>
+    <w:p>
+      <w:r>
+        <w:br w:type="page"/>
+      </w:r>
+    </w:p>
+    <w:p>
+      <w:pPr>
+        <w:pStyle w:val="NoSpacing"/>
+      </w:pPr>
+    </w:p>
+    <w:p>
+      <w:pPr>
+        <w:pStyle w:val="NoSpacing"/>
+        <w:rPr>
+          <w:b/>
+          <w:bCs/>
+          <w:u w:val="single"/>
+        </w:rPr>
+      </w:pPr>
+      <w:r>
+        <w:rPr>
+          <w:b/>
+          <w:bCs/>
+          <w:u w:val="single"/>
+        </w:rPr>
+        <w:t>How to create Servlet</w:t>
+      </w:r>
+    </w:p>
+    <w:p>
+      <w:pPr>
+        <w:pStyle w:val="NoSpacing"/>
+        <w:numPr>
+          <w:ilvl w:val="0"/>
+          <w:numId w:val="6"/>
+        </w:numPr>
+      </w:pPr>
+      <w:r>
+        <w:t>You can create a servlet by 2 ways</w:t>
+      </w:r>
+    </w:p>
+    <w:p>
+      <w:pPr>
+        <w:pStyle w:val="NoSpacing"/>
+        <w:numPr>
+          <w:ilvl w:val="1"/>
+          <w:numId w:val="6"/>
+        </w:numPr>
+      </w:pPr>
+      <w:r>
+        <w:t>Manually by creating a class and converting it into servlet.</w:t>
+      </w:r>
+    </w:p>
+    <w:p>
+      <w:pPr>
+        <w:pStyle w:val="NoSpacing"/>
+        <w:numPr>
+          <w:ilvl w:val="2"/>
+          <w:numId w:val="6"/>
+        </w:numPr>
+      </w:pPr>
+      <w:r>
+        <w:t>First create a Java Class.</w:t>
+      </w:r>
+      <w:r>
+        <w:t xml:space="preserve"> Do not include Main method.</w:t>
+      </w:r>
+    </w:p>
+    <w:p>
+      <w:pPr>
+        <w:pStyle w:val="NoSpacing"/>
+        <w:numPr>
+          <w:ilvl w:val="2"/>
+          <w:numId w:val="6"/>
+        </w:numPr>
+      </w:pPr>
+      <w:r>
+        <w:t xml:space="preserve">Convert java class into Servlet any one of the </w:t>
+      </w:r>
+      <w:proofErr w:type="gramStart"/>
+      <w:r>
+        <w:t>option</w:t>
+      </w:r>
+      <w:proofErr w:type="gramEnd"/>
+      <w:r>
+        <w:t xml:space="preserve"> as follows</w:t>
+      </w:r>
+    </w:p>
+    <w:p>
+      <w:pPr>
+        <w:pStyle w:val="NoSpacing"/>
+        <w:ind w:left="2160" w:firstLine="720"/>
+      </w:pPr>
+      <w:r>
+        <w:t xml:space="preserve">Implement </w:t>
+      </w:r>
+      <w:r>
+        <w:rPr>
+          <w:highlight w:val="yellow"/>
+        </w:rPr>
+        <w:t>Servlet</w:t>
+      </w:r>
+      <w:r>
+        <w:t xml:space="preserve"> Interface</w:t>
+      </w:r>
+    </w:p>
+    <w:p>
+      <w:pPr>
+        <w:pStyle w:val="NoSpacing"/>
+        <w:ind w:left="2160" w:firstLine="720"/>
+      </w:pPr>
+      <w:r>
+        <w:t xml:space="preserve">Extends </w:t>
+      </w:r>
+      <w:proofErr w:type="spellStart"/>
+      <w:r>
+        <w:rPr>
+          <w:highlight w:val="yellow"/>
+        </w:rPr>
+        <w:t>GenericServlet</w:t>
+      </w:r>
+      <w:proofErr w:type="spellEnd"/>
+      <w:r>
+        <w:t xml:space="preserve"> abstract class</w:t>
+      </w:r>
+    </w:p>
+    <w:p>
+      <w:pPr>
+        <w:pStyle w:val="NoSpacing"/>
+        <w:ind w:left="2160" w:firstLine="720"/>
+      </w:pPr>
+      <w:r>
+        <w:t xml:space="preserve">Extends </w:t>
+      </w:r>
+      <w:proofErr w:type="spellStart"/>
+      <w:r>
+        <w:rPr>
+          <w:highlight w:val="yellow"/>
+        </w:rPr>
+        <w:t>HttpServlet</w:t>
+      </w:r>
+      <w:proofErr w:type="spellEnd"/>
+      <w:r>
+        <w:t xml:space="preserve"> Abstract Class </w:t>
+      </w:r>
+    </w:p>
+    <w:p>
+      <w:pPr>
+        <w:pStyle w:val="NoSpacing"/>
+        <w:numPr>
+          <w:ilvl w:val="2"/>
+          <w:numId w:val="6"/>
+        </w:numPr>
+      </w:pPr>
+      <w:r>
+        <w:t>Override the service method from the Parent class.</w:t>
+      </w:r>
+    </w:p>
+    <w:p>
+      <w:pPr>
+        <w:pStyle w:val="ListParagraph"/>
+        <w:autoSpaceDE w:val="0"/>
+        <w:autoSpaceDN w:val="0"/>
+        <w:adjustRightInd w:val="0"/>
+        <w:spacing w:after="0" w:line="240" w:lineRule="auto"/>
+        <w:ind w:left="2160"/>
+        <w:rPr>
+          <w:rFonts w:ascii="Consolas" w:hAnsi="Consolas" w:cs="Consolas"/>
+          <w:sz w:val="14"/>
+          <w:szCs w:val="14"/>
+        </w:rPr>
+      </w:pPr>
+      <w:r>
+        <w:rPr>
+          <w:rFonts w:ascii="Consolas" w:hAnsi="Consolas" w:cs="Consolas"/>
+          <w:color w:val="646464"/>
+          <w:sz w:val="14"/>
+          <w:szCs w:val="14"/>
+        </w:rPr>
+        <w:t>@Override</w:t>
+      </w:r>
+    </w:p>
+    <w:p>
+      <w:pPr>
+        <w:pStyle w:val="ListParagraph"/>
+        <w:autoSpaceDE w:val="0"/>
+        <w:autoSpaceDN w:val="0"/>
+        <w:adjustRightInd w:val="0"/>
+        <w:spacing w:after="0" w:line="240" w:lineRule="auto"/>
+        <w:ind w:left="2160"/>
+        <w:rPr>
+          <w:rFonts w:ascii="Consolas" w:hAnsi="Consolas" w:cs="Consolas"/>
+          <w:sz w:val="14"/>
+          <w:szCs w:val="14"/>
+        </w:rPr>
+      </w:pPr>
+      <w:r>
+        <w:rPr>
+          <w:rFonts w:ascii="Consolas" w:hAnsi="Consolas" w:cs="Consolas"/>
+          <w:b/>
+          <w:bCs/>
+          <w:color w:val="7F0055"/>
+          <w:sz w:val="14"/>
+          <w:szCs w:val="14"/>
+        </w:rPr>
+        <w:t>protected</w:t>
+      </w:r>
+      <w:r>
+        <w:rPr>
+          <w:rFonts w:ascii="Consolas" w:hAnsi="Consolas" w:cs="Consolas"/>
+          <w:color w:val="000000"/>
+          <w:sz w:val="14"/>
+          <w:szCs w:val="14"/>
+        </w:rPr>
+        <w:t xml:space="preserve"> </w:t>
+      </w:r>
+      <w:r>
+        <w:rPr>
+          <w:rFonts w:ascii="Consolas" w:hAnsi="Consolas" w:cs="Consolas"/>
+          <w:b/>
+          <w:bCs/>
+          <w:color w:val="7F0055"/>
+          <w:sz w:val="14"/>
+          <w:szCs w:val="14"/>
+        </w:rPr>
+        <w:t>void</w:t>
+      </w:r>
+      <w:r>
+        <w:rPr>
+          <w:rFonts w:ascii="Consolas" w:hAnsi="Consolas" w:cs="Consolas"/>
+          <w:color w:val="000000"/>
+          <w:sz w:val="14"/>
+          <w:szCs w:val="14"/>
+        </w:rPr>
+        <w:t xml:space="preserve"> </w:t>
+      </w:r>
+      <w:proofErr w:type="gramStart"/>
+      <w:r>
+        <w:rPr>
+          <w:rFonts w:ascii="Consolas" w:hAnsi="Consolas" w:cs="Consolas"/>
+          <w:color w:val="000000"/>
+          <w:sz w:val="14"/>
+          <w:szCs w:val="14"/>
+        </w:rPr>
+        <w:t>service(</w:t>
+      </w:r>
+      <w:proofErr w:type="spellStart"/>
+      <w:proofErr w:type="gramEnd"/>
+      <w:r>
+        <w:rPr>
+          <w:rFonts w:ascii="Consolas" w:hAnsi="Consolas" w:cs="Consolas"/>
+          <w:color w:val="000000"/>
+          <w:sz w:val="14"/>
+          <w:szCs w:val="14"/>
+        </w:rPr>
+        <w:t>HttpServletRequest</w:t>
+      </w:r>
+      <w:proofErr w:type="spellEnd"/>
+      <w:r>
+        <w:rPr>
+          <w:rFonts w:ascii="Consolas" w:hAnsi="Consolas" w:cs="Consolas"/>
+          <w:color w:val="000000"/>
+          <w:sz w:val="14"/>
+          <w:szCs w:val="14"/>
+        </w:rPr>
+        <w:t xml:space="preserve"> </w:t>
+      </w:r>
+      <w:r>
+        <w:rPr>
+          <w:rFonts w:ascii="Consolas" w:hAnsi="Consolas" w:cs="Consolas"/>
+          <w:color w:val="6A3E3E"/>
+          <w:sz w:val="14"/>
+          <w:szCs w:val="14"/>
+        </w:rPr>
+        <w:t>request</w:t>
+      </w:r>
+      <w:r>
+        <w:rPr>
+          <w:rFonts w:ascii="Consolas" w:hAnsi="Consolas" w:cs="Consolas"/>
+          <w:color w:val="000000"/>
+          <w:sz w:val="14"/>
+          <w:szCs w:val="14"/>
+        </w:rPr>
+        <w:t xml:space="preserve">, </w:t>
+      </w:r>
+      <w:proofErr w:type="spellStart"/>
+      <w:r>
+        <w:rPr>
+          <w:rFonts w:ascii="Consolas" w:hAnsi="Consolas" w:cs="Consolas"/>
+          <w:color w:val="000000"/>
+          <w:sz w:val="14"/>
+          <w:szCs w:val="14"/>
+        </w:rPr>
+        <w:t>HttpServletResponse</w:t>
+      </w:r>
+      <w:proofErr w:type="spellEnd"/>
+      <w:r>
+        <w:rPr>
+          <w:rFonts w:ascii="Consolas" w:hAnsi="Consolas" w:cs="Consolas"/>
+          <w:color w:val="000000"/>
+          <w:sz w:val="14"/>
+          <w:szCs w:val="14"/>
+        </w:rPr>
+        <w:t xml:space="preserve"> </w:t>
+      </w:r>
+      <w:r>
+        <w:rPr>
+          <w:rFonts w:ascii="Consolas" w:hAnsi="Consolas" w:cs="Consolas"/>
+          <w:color w:val="6A3E3E"/>
+          <w:sz w:val="14"/>
+          <w:szCs w:val="14"/>
+        </w:rPr>
+        <w:t>response</w:t>
+      </w:r>
+      <w:r>
+        <w:rPr>
+          <w:rFonts w:ascii="Consolas" w:hAnsi="Consolas" w:cs="Consolas"/>
+          <w:color w:val="000000"/>
+          <w:sz w:val="14"/>
+          <w:szCs w:val="14"/>
+        </w:rPr>
+        <w:t xml:space="preserve">) </w:t>
+      </w:r>
+      <w:r>
+        <w:rPr>
+          <w:rFonts w:ascii="Consolas" w:hAnsi="Consolas" w:cs="Consolas"/>
+          <w:b/>
+          <w:bCs/>
+          <w:color w:val="7F0055"/>
+          <w:sz w:val="14"/>
+          <w:szCs w:val="14"/>
+        </w:rPr>
+        <w:t>throws</w:t>
+      </w:r>
+      <w:r>
+        <w:rPr>
+          <w:rFonts w:ascii="Consolas" w:hAnsi="Consolas" w:cs="Consolas"/>
+          <w:color w:val="000000"/>
+          <w:sz w:val="14"/>
+          <w:szCs w:val="14"/>
+        </w:rPr>
+        <w:t xml:space="preserve"> </w:t>
+      </w:r>
+      <w:proofErr w:type="spellStart"/>
+      <w:r>
+        <w:rPr>
+          <w:rFonts w:ascii="Consolas" w:hAnsi="Consolas" w:cs="Consolas"/>
+          <w:color w:val="000000"/>
+          <w:sz w:val="14"/>
+          <w:szCs w:val="14"/>
+        </w:rPr>
+        <w:t>ServletException</w:t>
+      </w:r>
+      <w:proofErr w:type="spellEnd"/>
+      <w:r>
+        <w:rPr>
+          <w:rFonts w:ascii="Consolas" w:hAnsi="Consolas" w:cs="Consolas"/>
+          <w:color w:val="000000"/>
+          <w:sz w:val="14"/>
+          <w:szCs w:val="14"/>
+        </w:rPr>
+        <w:t xml:space="preserve">, </w:t>
+      </w:r>
+      <w:proofErr w:type="spellStart"/>
+      <w:r>
+        <w:rPr>
+          <w:rFonts w:ascii="Consolas" w:hAnsi="Consolas" w:cs="Consolas"/>
+          <w:color w:val="000000"/>
+          <w:sz w:val="14"/>
+          <w:szCs w:val="14"/>
+        </w:rPr>
+        <w:t>IOException</w:t>
+      </w:r>
+      <w:proofErr w:type="spellEnd"/>
+      <w:r>
+        <w:rPr>
+          <w:rFonts w:ascii="Consolas" w:hAnsi="Consolas" w:cs="Consolas"/>
+          <w:color w:val="000000"/>
+          <w:sz w:val="14"/>
+          <w:szCs w:val="14"/>
+        </w:rPr>
+        <w:t xml:space="preserve"> {</w:t>
+      </w:r>
+    </w:p>
+    <w:p>
+      <w:pPr>
+        <w:pStyle w:val="ListParagraph"/>
+        <w:autoSpaceDE w:val="0"/>
+        <w:autoSpaceDN w:val="0"/>
+        <w:adjustRightInd w:val="0"/>
+        <w:spacing w:after="0" w:line="240" w:lineRule="auto"/>
+        <w:ind w:left="2160" w:firstLine="720"/>
+        <w:rPr>
+          <w:rFonts w:ascii="Consolas" w:hAnsi="Consolas" w:cs="Consolas"/>
+          <w:sz w:val="14"/>
+          <w:szCs w:val="14"/>
+        </w:rPr>
+      </w:pPr>
+      <w:proofErr w:type="spellStart"/>
+      <w:r>
+        <w:rPr>
+          <w:rFonts w:ascii="Consolas" w:hAnsi="Consolas" w:cs="Consolas"/>
+          <w:color w:val="000000"/>
+          <w:sz w:val="14"/>
+          <w:szCs w:val="14"/>
+          <w:u w:val="single"/>
+        </w:rPr>
+        <w:t>System.</w:t>
+      </w:r>
+      <w:r>
+        <w:rPr>
+          <w:rFonts w:ascii="Consolas" w:hAnsi="Consolas" w:cs="Consolas"/>
+          <w:b/>
+          <w:bCs/>
+          <w:i/>
+          <w:iCs/>
+          <w:color w:val="0000C0"/>
+          <w:sz w:val="14"/>
+          <w:szCs w:val="14"/>
+          <w:u w:val="single"/>
+        </w:rPr>
+        <w:t>out</w:t>
+      </w:r>
+      <w:r>
+        <w:rPr>
+          <w:rFonts w:ascii="Consolas" w:hAnsi="Consolas" w:cs="Consolas"/>
+          <w:color w:val="000000"/>
+          <w:sz w:val="14"/>
+          <w:szCs w:val="14"/>
+        </w:rPr>
+        <w:t>.println</w:t>
+      </w:r>
+      <w:proofErr w:type="spellEnd"/>
+      <w:r>
+        <w:rPr>
+          <w:rFonts w:ascii="Consolas" w:hAnsi="Consolas" w:cs="Consolas"/>
+          <w:color w:val="000000"/>
+          <w:sz w:val="14"/>
+          <w:szCs w:val="14"/>
+        </w:rPr>
+        <w:t>(</w:t>
+      </w:r>
+      <w:r>
+        <w:rPr>
+          <w:rFonts w:ascii="Consolas" w:hAnsi="Consolas" w:cs="Consolas"/>
+          <w:color w:val="2A00FF"/>
+          <w:sz w:val="14"/>
+          <w:szCs w:val="14"/>
+        </w:rPr>
+        <w:t>"This is the service method..."</w:t>
+      </w:r>
+      <w:r>
+        <w:rPr>
+          <w:rFonts w:ascii="Consolas" w:hAnsi="Consolas" w:cs="Consolas"/>
+          <w:color w:val="000000"/>
+          <w:sz w:val="14"/>
+          <w:szCs w:val="14"/>
+        </w:rPr>
+        <w:t>);</w:t>
+      </w:r>
+    </w:p>
+    <w:p>
+      <w:pPr>
+        <w:pStyle w:val="NoSpacing"/>
+        <w:ind w:left="2160"/>
+      </w:pPr>
+      <w:r>
+        <w:rPr>
+          <w:rFonts w:ascii="Consolas" w:hAnsi="Consolas" w:cs="Consolas"/>
+          <w:color w:val="000000"/>
+          <w:sz w:val="14"/>
+          <w:szCs w:val="14"/>
+        </w:rPr>
+        <w:t>}</w:t>
+      </w:r>
+    </w:p>
+    <w:p>
+      <w:pPr>
+        <w:pStyle w:val="NoSpacing"/>
+        <w:numPr>
+          <w:ilvl w:val="2"/>
+          <w:numId w:val="6"/>
+        </w:numPr>
+      </w:pPr>
+      <w:r>
+        <w:t>Provide the URL for the servlet.</w:t>
+      </w:r>
+    </w:p>
+    <w:p>
+      <w:pPr>
+        <w:pStyle w:val="NoSpacing"/>
+        <w:numPr>
+          <w:ilvl w:val="1"/>
+          <w:numId w:val="6"/>
+        </w:numPr>
+      </w:pPr>
+      <w:r>
+        <w:t>Can use an eclipse option to create servlet</w:t>
+      </w:r>
+    </w:p>
+    <w:p>
+      <w:pPr>
+        <w:pStyle w:val="NoSpacing"/>
+      </w:pPr>
+    </w:p>
+    <w:p>
+      <w:pPr>
+        <w:pStyle w:val="NoSpacing"/>
+        <w:rPr>
+          <w:b/>
+          <w:bCs/>
+          <w:u w:val="single"/>
+        </w:rPr>
+      </w:pPr>
+      <w:r>
+        <w:rPr>
+          <w:b/>
+          <w:bCs/>
+          <w:u w:val="single"/>
+        </w:rPr>
+        <w:t>Provide Servlet URL</w:t>
+      </w:r>
+    </w:p>
+    <w:p>
+      <w:pPr>
+        <w:pStyle w:val="NoSpacing"/>
+        <w:numPr>
+          <w:ilvl w:val="3"/>
+          <w:numId w:val="6"/>
+        </w:numPr>
+      </w:pPr>
+      <w:r>
+        <w:t>There are 2 option to provide servlet URL</w:t>
+      </w:r>
+    </w:p>
+    <w:p>
+      <w:pPr>
+        <w:pStyle w:val="NoSpacing"/>
+        <w:numPr>
+          <w:ilvl w:val="4"/>
+          <w:numId w:val="6"/>
+        </w:numPr>
+      </w:pPr>
+      <w:r>
+        <w:t>XML</w:t>
+      </w:r>
+    </w:p>
+    <w:p>
+      <w:pPr>
+        <w:pStyle w:val="NoSpacing"/>
+        <w:numPr>
+          <w:ilvl w:val="5"/>
+          <w:numId w:val="6"/>
+        </w:numPr>
+      </w:pPr>
+      <w:r>
+        <w:t>The URL will be provided inside the web.xml file.</w:t>
+      </w:r>
+    </w:p>
+    <w:p>
+      <w:pPr>
+        <w:pStyle w:val="NoSpacing"/>
+        <w:numPr>
+          <w:ilvl w:val="5"/>
+          <w:numId w:val="6"/>
+        </w:numPr>
+      </w:pPr>
+      <w:r>
+        <w:t>You have to use tags inside XML file.</w:t>
+      </w:r>
+    </w:p>
+    <w:p>
+      <w:pPr>
+        <w:pStyle w:val="ListParagraph"/>
+        <w:autoSpaceDE w:val="0"/>
+        <w:autoSpaceDN w:val="0"/>
+        <w:adjustRightInd w:val="0"/>
+        <w:spacing w:after="0" w:line="240" w:lineRule="auto"/>
+        <w:rPr>
+          <w:rFonts w:ascii="Consolas" w:hAnsi="Consolas" w:cs="Consolas"/>
+          <w:sz w:val="14"/>
+          <w:szCs w:val="14"/>
+        </w:rPr>
+      </w:pPr>
+      <w:r>
+        <w:rPr>
+          <w:rFonts w:ascii="Consolas" w:hAnsi="Consolas" w:cs="Consolas"/>
+          <w:color w:val="000000"/>
+          <w:sz w:val="24"/>
+          <w:szCs w:val="24"/>
+        </w:rPr>
+        <w:t xml:space="preserve"> </w:t>
+      </w:r>
+      <w:r>
+        <w:rPr>
+          <w:rFonts w:ascii="Consolas" w:hAnsi="Consolas" w:cs="Consolas"/>
+          <w:color w:val="000000"/>
+          <w:sz w:val="24"/>
+          <w:szCs w:val="24"/>
+        </w:rPr>
+        <w:tab/>
+      </w:r>
+      <w:r>
+        <w:rPr>
+          <w:rFonts w:ascii="Consolas" w:hAnsi="Consolas" w:cs="Consolas"/>
+          <w:color w:val="000000"/>
+          <w:sz w:val="24"/>
+          <w:szCs w:val="24"/>
+        </w:rPr>
+        <w:tab/>
+      </w:r>
+      <w:r>
+        <w:rPr>
+          <w:rFonts w:ascii="Consolas" w:hAnsi="Consolas" w:cs="Consolas"/>
+          <w:color w:val="008080"/>
+          <w:sz w:val="14"/>
+          <w:szCs w:val="14"/>
+        </w:rPr>
+        <w:t>&lt;</w:t>
+      </w:r>
+      <w:r>
+        <w:rPr>
+          <w:rFonts w:ascii="Consolas" w:hAnsi="Consolas" w:cs="Consolas"/>
+          <w:color w:val="3F7F7F"/>
+          <w:sz w:val="14"/>
+          <w:szCs w:val="14"/>
+        </w:rPr>
+        <w:t>servlet</w:t>
+      </w:r>
+      <w:r>
+        <w:rPr>
+          <w:rFonts w:ascii="Consolas" w:hAnsi="Consolas" w:cs="Consolas"/>
+          <w:color w:val="008080"/>
+          <w:sz w:val="14"/>
+          <w:szCs w:val="14"/>
+        </w:rPr>
+        <w:t>&gt;</w:t>
+      </w:r>
+    </w:p>
+    <w:p>
+      <w:pPr>
+        <w:pStyle w:val="ListParagraph"/>
+        <w:autoSpaceDE w:val="0"/>
+        <w:autoSpaceDN w:val="0"/>
+        <w:adjustRightInd w:val="0"/>
+        <w:spacing w:after="0" w:line="240" w:lineRule="auto"/>
+        <w:rPr>
+          <w:rFonts w:ascii="Consolas" w:hAnsi="Consolas" w:cs="Consolas"/>
+          <w:sz w:val="14"/>
+          <w:szCs w:val="14"/>
+        </w:rPr>
+      </w:pPr>
+      <w:r>
+        <w:rPr>
+          <w:rFonts w:ascii="Consolas" w:hAnsi="Consolas" w:cs="Consolas"/>
+          <w:color w:val="000000"/>
+          <w:sz w:val="14"/>
+          <w:szCs w:val="14"/>
+        </w:rPr>
+        <w:t xml:space="preserve"> </w:t>
+      </w:r>
+      <w:r>
+        <w:rPr>
+          <w:rFonts w:ascii="Consolas" w:hAnsi="Consolas" w:cs="Consolas"/>
+          <w:color w:val="000000"/>
+          <w:sz w:val="14"/>
+          <w:szCs w:val="14"/>
+        </w:rPr>
+        <w:tab/>
+      </w:r>
+      <w:r>
+        <w:rPr>
+          <w:rFonts w:ascii="Consolas" w:hAnsi="Consolas" w:cs="Consolas"/>
+          <w:color w:val="000000"/>
+          <w:sz w:val="14"/>
+          <w:szCs w:val="14"/>
+        </w:rPr>
+        <w:tab/>
+        <w:t xml:space="preserve">  </w:t>
+      </w:r>
+      <w:r>
+        <w:rPr>
+          <w:rFonts w:ascii="Consolas" w:hAnsi="Consolas" w:cs="Consolas"/>
+          <w:color w:val="008080"/>
+          <w:sz w:val="14"/>
+          <w:szCs w:val="14"/>
+        </w:rPr>
+        <w:t>&lt;</w:t>
+      </w:r>
+      <w:r>
+        <w:rPr>
+          <w:rFonts w:ascii="Consolas" w:hAnsi="Consolas" w:cs="Consolas"/>
+          <w:color w:val="3F7F7F"/>
+          <w:sz w:val="14"/>
+          <w:szCs w:val="14"/>
+        </w:rPr>
+        <w:t>servlet-name</w:t>
+      </w:r>
+      <w:r>
+        <w:rPr>
+          <w:rFonts w:ascii="Consolas" w:hAnsi="Consolas" w:cs="Consolas"/>
+          <w:color w:val="008080"/>
+          <w:sz w:val="14"/>
+          <w:szCs w:val="14"/>
+        </w:rPr>
+        <w:t>&gt;</w:t>
+      </w:r>
+      <w:r>
+        <w:rPr>
+          <w:rFonts w:ascii="Consolas" w:hAnsi="Consolas" w:cs="Consolas"/>
+          <w:color w:val="000000"/>
+          <w:sz w:val="14"/>
+          <w:szCs w:val="14"/>
+        </w:rPr>
+        <w:t>first</w:t>
+      </w:r>
+      <w:r>
+        <w:rPr>
+          <w:rFonts w:ascii="Consolas" w:hAnsi="Consolas" w:cs="Consolas"/>
+          <w:color w:val="008080"/>
+          <w:sz w:val="14"/>
+          <w:szCs w:val="14"/>
+        </w:rPr>
+        <w:t>&lt;/</w:t>
+      </w:r>
+      <w:r>
+        <w:rPr>
+          <w:rFonts w:ascii="Consolas" w:hAnsi="Consolas" w:cs="Consolas"/>
+          <w:color w:val="3F7F7F"/>
+          <w:sz w:val="14"/>
+          <w:szCs w:val="14"/>
+        </w:rPr>
+        <w:t>servlet-name</w:t>
+      </w:r>
+      <w:r>
+        <w:rPr>
+          <w:rFonts w:ascii="Consolas" w:hAnsi="Consolas" w:cs="Consolas"/>
+          <w:color w:val="008080"/>
+          <w:sz w:val="14"/>
+          <w:szCs w:val="14"/>
+        </w:rPr>
+        <w:t>&gt;</w:t>
+      </w:r>
+    </w:p>
+    <w:p>
+      <w:pPr>
+        <w:pStyle w:val="ListParagraph"/>
+        <w:autoSpaceDE w:val="0"/>
+        <w:autoSpaceDN w:val="0"/>
+        <w:adjustRightInd w:val="0"/>
+        <w:spacing w:after="0" w:line="240" w:lineRule="auto"/>
+        <w:rPr>
+          <w:rFonts w:ascii="Consolas" w:hAnsi="Consolas" w:cs="Consolas"/>
+          <w:sz w:val="14"/>
+          <w:szCs w:val="14"/>
+        </w:rPr>
+      </w:pPr>
+      <w:r>
+        <w:rPr>
+          <w:rFonts w:ascii="Consolas" w:hAnsi="Consolas" w:cs="Consolas"/>
+          <w:color w:val="000000"/>
+          <w:sz w:val="14"/>
+          <w:szCs w:val="14"/>
+        </w:rPr>
+        <w:t xml:space="preserve">  </w:t>
+      </w:r>
+      <w:r>
+        <w:rPr>
+          <w:rFonts w:ascii="Consolas" w:hAnsi="Consolas" w:cs="Consolas"/>
+          <w:color w:val="000000"/>
+          <w:sz w:val="14"/>
+          <w:szCs w:val="14"/>
+        </w:rPr>
+        <w:tab/>
+      </w:r>
+      <w:r>
+        <w:rPr>
+          <w:rFonts w:ascii="Consolas" w:hAnsi="Consolas" w:cs="Consolas"/>
+          <w:color w:val="000000"/>
+          <w:sz w:val="14"/>
+          <w:szCs w:val="14"/>
+        </w:rPr>
+        <w:tab/>
+        <w:t xml:space="preserve">  </w:t>
+      </w:r>
+      <w:r>
+        <w:rPr>
+          <w:rFonts w:ascii="Consolas" w:hAnsi="Consolas" w:cs="Consolas"/>
+          <w:color w:val="008080"/>
+          <w:sz w:val="14"/>
+          <w:szCs w:val="14"/>
+        </w:rPr>
+        <w:t>&lt;</w:t>
+      </w:r>
+      <w:r>
+        <w:rPr>
+          <w:rFonts w:ascii="Consolas" w:hAnsi="Consolas" w:cs="Consolas"/>
+          <w:color w:val="3F7F7F"/>
+          <w:sz w:val="14"/>
+          <w:szCs w:val="14"/>
+        </w:rPr>
+        <w:t>servlet-class</w:t>
+      </w:r>
+      <w:r>
+        <w:rPr>
+          <w:rFonts w:ascii="Consolas" w:hAnsi="Consolas" w:cs="Consolas"/>
+          <w:color w:val="008080"/>
+          <w:sz w:val="14"/>
+          <w:szCs w:val="14"/>
+        </w:rPr>
+        <w:t>&gt;</w:t>
+      </w:r>
+      <w:proofErr w:type="spellStart"/>
+      <w:r>
+        <w:rPr>
+          <w:rFonts w:ascii="Consolas" w:hAnsi="Consolas" w:cs="Consolas"/>
+          <w:color w:val="000000"/>
+          <w:sz w:val="14"/>
+          <w:szCs w:val="14"/>
+        </w:rPr>
+        <w:t>FirstServlet</w:t>
+      </w:r>
+      <w:proofErr w:type="spellEnd"/>
+      <w:r>
+        <w:rPr>
+          <w:rFonts w:ascii="Consolas" w:hAnsi="Consolas" w:cs="Consolas"/>
+          <w:color w:val="008080"/>
+          <w:sz w:val="14"/>
+          <w:szCs w:val="14"/>
+        </w:rPr>
+        <w:t>&lt;/</w:t>
+      </w:r>
+      <w:r>
+        <w:rPr>
+          <w:rFonts w:ascii="Consolas" w:hAnsi="Consolas" w:cs="Consolas"/>
+          <w:color w:val="3F7F7F"/>
+          <w:sz w:val="14"/>
+          <w:szCs w:val="14"/>
+        </w:rPr>
+        <w:t>servlet-class</w:t>
+      </w:r>
+      <w:r>
+        <w:rPr>
+          <w:rFonts w:ascii="Consolas" w:hAnsi="Consolas" w:cs="Consolas"/>
+          <w:color w:val="008080"/>
+          <w:sz w:val="14"/>
+          <w:szCs w:val="14"/>
+        </w:rPr>
+        <w:t>&gt;</w:t>
+      </w:r>
+      <w:r>
+        <w:rPr>
+          <w:rFonts w:ascii="Consolas" w:hAnsi="Consolas" w:cs="Consolas"/>
+          <w:color w:val="000000"/>
+          <w:sz w:val="14"/>
+          <w:szCs w:val="14"/>
+        </w:rPr>
+        <w:t xml:space="preserve"> </w:t>
+      </w:r>
+      <w:proofErr w:type="gramStart"/>
+      <w:r>
+        <w:rPr>
+          <w:rFonts w:ascii="Consolas" w:hAnsi="Consolas" w:cs="Consolas"/>
+          <w:color w:val="3F5FBF"/>
+          <w:sz w:val="14"/>
+          <w:szCs w:val="14"/>
+        </w:rPr>
+        <w:t>&lt;!--</w:t>
+      </w:r>
+      <w:proofErr w:type="gramEnd"/>
+      <w:r>
+        <w:rPr>
+          <w:rFonts w:ascii="Consolas" w:hAnsi="Consolas" w:cs="Consolas"/>
+          <w:color w:val="3F5FBF"/>
+          <w:sz w:val="14"/>
+          <w:szCs w:val="14"/>
+        </w:rPr>
+        <w:t xml:space="preserve"> Java Class name without file extension --&gt;</w:t>
+      </w:r>
+      <w:r>
+        <w:rPr>
+          <w:rFonts w:ascii="Consolas" w:hAnsi="Consolas" w:cs="Consolas"/>
+          <w:color w:val="000000"/>
+          <w:sz w:val="14"/>
+          <w:szCs w:val="14"/>
+        </w:rPr>
+        <w:t xml:space="preserve"> </w:t>
+      </w:r>
+    </w:p>
+    <w:p>
+      <w:pPr>
+        <w:pStyle w:val="ListParagraph"/>
+        <w:autoSpaceDE w:val="0"/>
+        <w:autoSpaceDN w:val="0"/>
+        <w:adjustRightInd w:val="0"/>
+        <w:spacing w:after="0" w:line="240" w:lineRule="auto"/>
+        <w:rPr>
+          <w:rFonts w:ascii="Consolas" w:hAnsi="Consolas" w:cs="Consolas"/>
+          <w:sz w:val="14"/>
+          <w:szCs w:val="14"/>
+        </w:rPr>
+      </w:pPr>
+      <w:r>
+        <w:rPr>
+          <w:rFonts w:ascii="Consolas" w:hAnsi="Consolas" w:cs="Consolas"/>
+          <w:color w:val="000000"/>
+          <w:sz w:val="14"/>
+          <w:szCs w:val="14"/>
+        </w:rPr>
+        <w:t xml:space="preserve">  </w:t>
+      </w:r>
+      <w:r>
+        <w:rPr>
+          <w:rFonts w:ascii="Consolas" w:hAnsi="Consolas" w:cs="Consolas"/>
+          <w:color w:val="000000"/>
+          <w:sz w:val="14"/>
+          <w:szCs w:val="14"/>
+        </w:rPr>
+        <w:tab/>
+      </w:r>
+      <w:r>
+        <w:rPr>
+          <w:rFonts w:ascii="Consolas" w:hAnsi="Consolas" w:cs="Consolas"/>
+          <w:color w:val="000000"/>
+          <w:sz w:val="14"/>
+          <w:szCs w:val="14"/>
+        </w:rPr>
+        <w:tab/>
+      </w:r>
+      <w:r>
+        <w:rPr>
+          <w:rFonts w:ascii="Consolas" w:hAnsi="Consolas" w:cs="Consolas"/>
+          <w:color w:val="008080"/>
+          <w:sz w:val="14"/>
+          <w:szCs w:val="14"/>
+        </w:rPr>
+        <w:t>&lt;/</w:t>
+      </w:r>
+      <w:r>
+        <w:rPr>
+          <w:rFonts w:ascii="Consolas" w:hAnsi="Consolas" w:cs="Consolas"/>
+          <w:color w:val="3F7F7F"/>
+          <w:sz w:val="14"/>
+          <w:szCs w:val="14"/>
+        </w:rPr>
+        <w:t>servlet</w:t>
+      </w:r>
+      <w:r>
+        <w:rPr>
+          <w:rFonts w:ascii="Consolas" w:hAnsi="Consolas" w:cs="Consolas"/>
+          <w:color w:val="008080"/>
+          <w:sz w:val="14"/>
+          <w:szCs w:val="14"/>
+        </w:rPr>
+        <w:t>&gt;</w:t>
+      </w:r>
+    </w:p>
+    <w:p>
+      <w:pPr>
+        <w:pStyle w:val="ListParagraph"/>
+        <w:autoSpaceDE w:val="0"/>
+        <w:autoSpaceDN w:val="0"/>
+        <w:adjustRightInd w:val="0"/>
+        <w:spacing w:after="0" w:line="240" w:lineRule="auto"/>
+        <w:rPr>
+          <w:rFonts w:ascii="Consolas" w:hAnsi="Consolas" w:cs="Consolas"/>
+          <w:sz w:val="14"/>
+          <w:szCs w:val="14"/>
+        </w:rPr>
+      </w:pPr>
+      <w:r>
+        <w:rPr>
+          <w:rFonts w:ascii="Consolas" w:hAnsi="Consolas" w:cs="Consolas"/>
+          <w:color w:val="000000"/>
+          <w:sz w:val="14"/>
+          <w:szCs w:val="14"/>
+        </w:rPr>
+        <w:t xml:space="preserve">  </w:t>
+      </w:r>
+      <w:r>
+        <w:rPr>
+          <w:rFonts w:ascii="Consolas" w:hAnsi="Consolas" w:cs="Consolas"/>
+          <w:color w:val="000000"/>
+          <w:sz w:val="14"/>
+          <w:szCs w:val="14"/>
+        </w:rPr>
+        <w:tab/>
+      </w:r>
+      <w:r>
+        <w:rPr>
+          <w:rFonts w:ascii="Consolas" w:hAnsi="Consolas" w:cs="Consolas"/>
+          <w:color w:val="000000"/>
+          <w:sz w:val="14"/>
+          <w:szCs w:val="14"/>
+        </w:rPr>
+        <w:tab/>
+      </w:r>
+      <w:r>
+        <w:rPr>
+          <w:rFonts w:ascii="Consolas" w:hAnsi="Consolas" w:cs="Consolas"/>
+          <w:color w:val="008080"/>
+          <w:sz w:val="14"/>
+          <w:szCs w:val="14"/>
+        </w:rPr>
+        <w:t>&lt;</w:t>
+      </w:r>
+      <w:r>
+        <w:rPr>
+          <w:rFonts w:ascii="Consolas" w:hAnsi="Consolas" w:cs="Consolas"/>
+          <w:color w:val="3F7F7F"/>
+          <w:sz w:val="14"/>
+          <w:szCs w:val="14"/>
+        </w:rPr>
+        <w:t>servlet-mapping</w:t>
+      </w:r>
+      <w:r>
+        <w:rPr>
+          <w:rFonts w:ascii="Consolas" w:hAnsi="Consolas" w:cs="Consolas"/>
+          <w:color w:val="008080"/>
+          <w:sz w:val="14"/>
+          <w:szCs w:val="14"/>
+        </w:rPr>
+        <w:t>&gt;</w:t>
+      </w:r>
+    </w:p>
+    <w:p>
+      <w:pPr>
+        <w:pStyle w:val="ListParagraph"/>
+        <w:autoSpaceDE w:val="0"/>
+        <w:autoSpaceDN w:val="0"/>
+        <w:adjustRightInd w:val="0"/>
+        <w:spacing w:after="0" w:line="240" w:lineRule="auto"/>
+        <w:rPr>
+          <w:rFonts w:ascii="Consolas" w:hAnsi="Consolas" w:cs="Consolas"/>
+          <w:sz w:val="14"/>
+          <w:szCs w:val="14"/>
+        </w:rPr>
+      </w:pPr>
+      <w:r>
+        <w:rPr>
+          <w:rFonts w:ascii="Consolas" w:hAnsi="Consolas" w:cs="Consolas"/>
+          <w:color w:val="000000"/>
+          <w:sz w:val="14"/>
+          <w:szCs w:val="14"/>
+        </w:rPr>
+        <w:t xml:space="preserve">  </w:t>
+      </w:r>
+      <w:r>
+        <w:rPr>
+          <w:rFonts w:ascii="Consolas" w:hAnsi="Consolas" w:cs="Consolas"/>
+          <w:color w:val="000000"/>
+          <w:sz w:val="14"/>
+          <w:szCs w:val="14"/>
+        </w:rPr>
+        <w:tab/>
+      </w:r>
+      <w:r>
+        <w:rPr>
+          <w:rFonts w:ascii="Consolas" w:hAnsi="Consolas" w:cs="Consolas"/>
+          <w:color w:val="000000"/>
+          <w:sz w:val="14"/>
+          <w:szCs w:val="14"/>
+        </w:rPr>
+        <w:tab/>
+        <w:t xml:space="preserve">   </w:t>
+      </w:r>
+      <w:r>
+        <w:rPr>
+          <w:rFonts w:ascii="Consolas" w:hAnsi="Consolas" w:cs="Consolas"/>
+          <w:color w:val="008080"/>
+          <w:sz w:val="14"/>
+          <w:szCs w:val="14"/>
+        </w:rPr>
+        <w:t>&lt;</w:t>
+      </w:r>
+      <w:r>
+        <w:rPr>
+          <w:rFonts w:ascii="Consolas" w:hAnsi="Consolas" w:cs="Consolas"/>
+          <w:color w:val="3F7F7F"/>
+          <w:sz w:val="14"/>
+          <w:szCs w:val="14"/>
+        </w:rPr>
+        <w:t>servlet-name</w:t>
+      </w:r>
+      <w:r>
+        <w:rPr>
+          <w:rFonts w:ascii="Consolas" w:hAnsi="Consolas" w:cs="Consolas"/>
+          <w:color w:val="008080"/>
+          <w:sz w:val="14"/>
+          <w:szCs w:val="14"/>
+        </w:rPr>
+        <w:t>&gt;</w:t>
+      </w:r>
+      <w:r>
+        <w:rPr>
+          <w:rFonts w:ascii="Consolas" w:hAnsi="Consolas" w:cs="Consolas"/>
+          <w:color w:val="000000"/>
+          <w:sz w:val="14"/>
+          <w:szCs w:val="14"/>
+        </w:rPr>
+        <w:t>first</w:t>
+      </w:r>
+      <w:r>
+        <w:rPr>
+          <w:rFonts w:ascii="Consolas" w:hAnsi="Consolas" w:cs="Consolas"/>
+          <w:color w:val="008080"/>
+          <w:sz w:val="14"/>
+          <w:szCs w:val="14"/>
+        </w:rPr>
+        <w:t>&lt;/</w:t>
+      </w:r>
+      <w:r>
+        <w:rPr>
+          <w:rFonts w:ascii="Consolas" w:hAnsi="Consolas" w:cs="Consolas"/>
+          <w:color w:val="3F7F7F"/>
+          <w:sz w:val="14"/>
+          <w:szCs w:val="14"/>
+        </w:rPr>
+        <w:t>servlet-name</w:t>
+      </w:r>
+      <w:r>
+        <w:rPr>
+          <w:rFonts w:ascii="Consolas" w:hAnsi="Consolas" w:cs="Consolas"/>
+          <w:color w:val="008080"/>
+          <w:sz w:val="14"/>
+          <w:szCs w:val="14"/>
+        </w:rPr>
+        <w:t>&gt;</w:t>
+      </w:r>
+      <w:r>
+        <w:rPr>
+          <w:rFonts w:ascii="Consolas" w:hAnsi="Consolas" w:cs="Consolas"/>
+          <w:color w:val="000000"/>
+          <w:sz w:val="14"/>
+          <w:szCs w:val="14"/>
+        </w:rPr>
+        <w:t xml:space="preserve"> </w:t>
+      </w:r>
+      <w:proofErr w:type="gramStart"/>
+      <w:r>
+        <w:rPr>
+          <w:rFonts w:ascii="Consolas" w:hAnsi="Consolas" w:cs="Consolas"/>
+          <w:color w:val="3F5FBF"/>
+          <w:sz w:val="14"/>
+          <w:szCs w:val="14"/>
+        </w:rPr>
+        <w:t>&lt;!--</w:t>
+      </w:r>
+      <w:proofErr w:type="gramEnd"/>
+      <w:r>
+        <w:rPr>
+          <w:rFonts w:ascii="Consolas" w:hAnsi="Consolas" w:cs="Consolas"/>
+          <w:color w:val="3F5FBF"/>
+          <w:sz w:val="14"/>
+          <w:szCs w:val="14"/>
+        </w:rPr>
+        <w:t xml:space="preserve"> It must be same as a </w:t>
+      </w:r>
+      <w:r>
+        <w:rPr>
+          <w:rFonts w:ascii="Consolas" w:hAnsi="Consolas" w:cs="Consolas"/>
+          <w:color w:val="3F5FBF"/>
+          <w:sz w:val="14"/>
+          <w:szCs w:val="14"/>
+          <w:u w:val="single"/>
+        </w:rPr>
+        <w:t>Servlet</w:t>
+      </w:r>
+      <w:r>
+        <w:rPr>
+          <w:rFonts w:ascii="Consolas" w:hAnsi="Consolas" w:cs="Consolas"/>
+          <w:color w:val="3F5FBF"/>
+          <w:sz w:val="14"/>
+          <w:szCs w:val="14"/>
+        </w:rPr>
+        <w:t xml:space="preserve"> tag name --&gt;</w:t>
+      </w:r>
+    </w:p>
+    <w:p>
+      <w:pPr>
+        <w:pStyle w:val="ListParagraph"/>
+        <w:autoSpaceDE w:val="0"/>
+        <w:autoSpaceDN w:val="0"/>
+        <w:adjustRightInd w:val="0"/>
+        <w:spacing w:after="0" w:line="240" w:lineRule="auto"/>
+        <w:rPr>
+          <w:rFonts w:ascii="Consolas" w:hAnsi="Consolas" w:cs="Consolas"/>
+          <w:sz w:val="14"/>
+          <w:szCs w:val="14"/>
+        </w:rPr>
+      </w:pPr>
+      <w:r>
+        <w:rPr>
+          <w:rFonts w:ascii="Consolas" w:hAnsi="Consolas" w:cs="Consolas"/>
+          <w:color w:val="000000"/>
+          <w:sz w:val="14"/>
+          <w:szCs w:val="14"/>
+        </w:rPr>
+        <w:t xml:space="preserve">  </w:t>
+      </w:r>
+      <w:r>
+        <w:rPr>
+          <w:rFonts w:ascii="Consolas" w:hAnsi="Consolas" w:cs="Consolas"/>
+          <w:color w:val="000000"/>
+          <w:sz w:val="14"/>
+          <w:szCs w:val="14"/>
+        </w:rPr>
+        <w:tab/>
+      </w:r>
+      <w:r>
+        <w:rPr>
+          <w:rFonts w:ascii="Consolas" w:hAnsi="Consolas" w:cs="Consolas"/>
+          <w:color w:val="000000"/>
+          <w:sz w:val="14"/>
+          <w:szCs w:val="14"/>
+        </w:rPr>
+        <w:tab/>
+        <w:t xml:space="preserve">   </w:t>
+      </w:r>
+      <w:r>
+        <w:rPr>
+          <w:rFonts w:ascii="Consolas" w:hAnsi="Consolas" w:cs="Consolas"/>
+          <w:color w:val="008080"/>
+          <w:sz w:val="14"/>
+          <w:szCs w:val="14"/>
+        </w:rPr>
+        <w:t>&lt;</w:t>
+      </w:r>
+      <w:proofErr w:type="spellStart"/>
+      <w:r>
+        <w:rPr>
+          <w:rFonts w:ascii="Consolas" w:hAnsi="Consolas" w:cs="Consolas"/>
+          <w:color w:val="3F7F7F"/>
+          <w:sz w:val="14"/>
+          <w:szCs w:val="14"/>
+        </w:rPr>
+        <w:t>url</w:t>
+      </w:r>
+      <w:proofErr w:type="spellEnd"/>
+      <w:r>
+        <w:rPr>
+          <w:rFonts w:ascii="Consolas" w:hAnsi="Consolas" w:cs="Consolas"/>
+          <w:color w:val="3F7F7F"/>
+          <w:sz w:val="14"/>
+          <w:szCs w:val="14"/>
+        </w:rPr>
+        <w:t>-pattern</w:t>
+      </w:r>
+      <w:r>
+        <w:rPr>
+          <w:rFonts w:ascii="Consolas" w:hAnsi="Consolas" w:cs="Consolas"/>
+          <w:color w:val="008080"/>
+          <w:sz w:val="14"/>
+          <w:szCs w:val="14"/>
+        </w:rPr>
+        <w:t>&gt;</w:t>
+      </w:r>
+      <w:r>
+        <w:rPr>
+          <w:rFonts w:ascii="Consolas" w:hAnsi="Consolas" w:cs="Consolas"/>
+          <w:color w:val="000000"/>
+          <w:sz w:val="14"/>
+          <w:szCs w:val="14"/>
+        </w:rPr>
+        <w:t>/my-first-</w:t>
+      </w:r>
+      <w:r>
+        <w:rPr>
+          <w:rFonts w:ascii="Consolas" w:hAnsi="Consolas" w:cs="Consolas"/>
+          <w:color w:val="000000"/>
+          <w:sz w:val="14"/>
+          <w:szCs w:val="14"/>
+          <w:u w:val="single"/>
+        </w:rPr>
+        <w:t>servlet</w:t>
+      </w:r>
+      <w:r>
+        <w:rPr>
+          <w:rFonts w:ascii="Consolas" w:hAnsi="Consolas" w:cs="Consolas"/>
+          <w:color w:val="008080"/>
+          <w:sz w:val="14"/>
+          <w:szCs w:val="14"/>
+        </w:rPr>
+        <w:t>&lt;/</w:t>
+      </w:r>
+      <w:proofErr w:type="spellStart"/>
+      <w:r>
+        <w:rPr>
+          <w:rFonts w:ascii="Consolas" w:hAnsi="Consolas" w:cs="Consolas"/>
+          <w:color w:val="3F7F7F"/>
+          <w:sz w:val="14"/>
+          <w:szCs w:val="14"/>
+        </w:rPr>
+        <w:t>url</w:t>
+      </w:r>
+      <w:proofErr w:type="spellEnd"/>
+      <w:r>
+        <w:rPr>
+          <w:rFonts w:ascii="Consolas" w:hAnsi="Consolas" w:cs="Consolas"/>
+          <w:color w:val="3F7F7F"/>
+          <w:sz w:val="14"/>
+          <w:szCs w:val="14"/>
+        </w:rPr>
+        <w:t>-pattern</w:t>
+      </w:r>
+      <w:r>
+        <w:rPr>
+          <w:rFonts w:ascii="Consolas" w:hAnsi="Consolas" w:cs="Consolas"/>
+          <w:color w:val="008080"/>
+          <w:sz w:val="14"/>
+          <w:szCs w:val="14"/>
+        </w:rPr>
+        <w:t>&gt;</w:t>
+      </w:r>
+      <w:r>
+        <w:rPr>
+          <w:rFonts w:ascii="Consolas" w:hAnsi="Consolas" w:cs="Consolas"/>
+          <w:color w:val="000000"/>
+          <w:sz w:val="14"/>
+          <w:szCs w:val="14"/>
+        </w:rPr>
+        <w:t xml:space="preserve"> </w:t>
+      </w:r>
+      <w:proofErr w:type="gramStart"/>
+      <w:r>
+        <w:rPr>
+          <w:rFonts w:ascii="Consolas" w:hAnsi="Consolas" w:cs="Consolas"/>
+          <w:color w:val="3F5FBF"/>
+          <w:sz w:val="14"/>
+          <w:szCs w:val="14"/>
+        </w:rPr>
+        <w:t>&lt;!--</w:t>
+      </w:r>
+      <w:proofErr w:type="gramEnd"/>
+      <w:r>
+        <w:rPr>
+          <w:rFonts w:ascii="Consolas" w:hAnsi="Consolas" w:cs="Consolas"/>
+          <w:color w:val="3F5FBF"/>
+          <w:sz w:val="14"/>
+          <w:szCs w:val="14"/>
+        </w:rPr>
+        <w:t xml:space="preserve"> It Must be start with '/' --&gt;</w:t>
+      </w:r>
+    </w:p>
+    <w:p>
+      <w:pPr>
+        <w:pStyle w:val="NoSpacing"/>
+        <w:ind w:left="720"/>
+        <w:rPr>
+          <w:sz w:val="12"/>
+          <w:szCs w:val="12"/>
+        </w:rPr>
+      </w:pPr>
+      <w:r>
+        <w:rPr>
+          <w:rFonts w:ascii="Consolas" w:hAnsi="Consolas" w:cs="Consolas"/>
+          <w:color w:val="000000"/>
+          <w:sz w:val="14"/>
+          <w:szCs w:val="14"/>
+        </w:rPr>
+        <w:t xml:space="preserve">  </w:t>
+      </w:r>
+      <w:r>
+        <w:rPr>
+          <w:rFonts w:ascii="Consolas" w:hAnsi="Consolas" w:cs="Consolas"/>
+          <w:color w:val="000000"/>
+          <w:sz w:val="14"/>
+          <w:szCs w:val="14"/>
+        </w:rPr>
+        <w:tab/>
+      </w:r>
+      <w:r>
+        <w:rPr>
+          <w:rFonts w:ascii="Consolas" w:hAnsi="Consolas" w:cs="Consolas"/>
+          <w:color w:val="000000"/>
+          <w:sz w:val="14"/>
+          <w:szCs w:val="14"/>
+        </w:rPr>
+        <w:tab/>
+      </w:r>
+      <w:r>
+        <w:rPr>
+          <w:rFonts w:ascii="Consolas" w:hAnsi="Consolas" w:cs="Consolas"/>
+          <w:color w:val="008080"/>
+          <w:sz w:val="14"/>
+          <w:szCs w:val="14"/>
+        </w:rPr>
+        <w:t>&lt;/</w:t>
+      </w:r>
+      <w:r>
+        <w:rPr>
+          <w:rFonts w:ascii="Consolas" w:hAnsi="Consolas" w:cs="Consolas"/>
+          <w:color w:val="3F7F7F"/>
+          <w:sz w:val="14"/>
+          <w:szCs w:val="14"/>
+        </w:rPr>
+        <w:t>servlet-mapping</w:t>
+      </w:r>
+      <w:r>
+        <w:rPr>
+          <w:rFonts w:ascii="Consolas" w:hAnsi="Consolas" w:cs="Consolas"/>
+          <w:color w:val="008080"/>
+          <w:sz w:val="14"/>
+          <w:szCs w:val="14"/>
+        </w:rPr>
+        <w:t>&gt;</w:t>
+      </w:r>
+    </w:p>
+    <w:p>
+      <w:pPr>
+        <w:pStyle w:val="NoSpacing"/>
+        <w:numPr>
+          <w:ilvl w:val="4"/>
+          <w:numId w:val="6"/>
+        </w:numPr>
+      </w:pPr>
+      <w:r>
+        <w:t xml:space="preserve"> Annotation</w:t>
+      </w:r>
+    </w:p>
+    <w:p>
+      <w:pPr>
+        <w:pStyle w:val="NoSpacing"/>
+      </w:pPr>
+    </w:p>
+    <w:p>
+      <w:pPr>
+        <w:pStyle w:val="NoSpacing"/>
+      </w:pPr>
+    </w:p>
+    <w:p>
+      <w:pPr>
+        <w:pStyle w:val="NoSpacing"/>
+      </w:pPr>
+    </w:p>
+    <w:p>
+      <w:pPr>
+        <w:pStyle w:val="NoSpacing"/>
+        <w:rPr>
+          <w:b/>
+          <w:bCs/>
+        </w:rPr>
+      </w:pPr>
+      <w:r>
+        <w:rPr>
+          <w:b/>
+          <w:bCs/>
+        </w:rPr>
+        <w:t>To Run Servlet:</w:t>
+      </w:r>
+    </w:p>
+    <w:p>
+      <w:pPr>
+        <w:pStyle w:val="NoSpacing"/>
+        <w:numPr>
+          <w:ilvl w:val="0"/>
+          <w:numId w:val="7"/>
+        </w:numPr>
+      </w:pPr>
+      <w:r>
+        <w:t xml:space="preserve">Right Click </w:t>
+      </w:r>
+      <w:proofErr w:type="gramStart"/>
+      <w:r>
+        <w:t>On</w:t>
+      </w:r>
+      <w:proofErr w:type="gramEnd"/>
+      <w:r>
+        <w:t xml:space="preserve"> Servlet -&gt; “Run As” option -&gt; click on “Run On Server” option</w:t>
+      </w:r>
+    </w:p>
     <w:sectPr>
       <w:pgSz w:w="12240" w:h="15840"/>
       <w:pgMar w:top="1440" w:right="1440" w:bottom="1440" w:left="1440" w:header="720" w:footer="720" w:gutter="0"/>
@@ -840,6 +2636,95 @@
 <file path=word/numbering.xml><?xml version="1.0" encoding="utf-8"?>
 <w:numbering xmlns:wpc="http://schemas.microsoft.com/office/word/2010/wordprocessingCanvas" xmlns:cx="http://schemas.microsoft.com/office/drawing/2014/chartex" xmlns:cx1="http://schemas.microsoft.com/office/drawing/2015/9/8/chartex" xmlns:cx2="http://schemas.microsoft.com/office/drawing/2015/10/21/chartex" xmlns:cx3="http://schemas.microsoft.com/office/drawing/2016/5/9/chartex" xmlns:cx4="http://schemas.microsoft.com/office/drawing/2016/5/10/chartex" xmlns:cx5="http://schemas.microsoft.com/office/drawing/2016/5/11/chartex" xmlns:cx6="http://schemas.microsoft.com/office/drawing/2016/5/12/chartex" xmlns:cx7="http://schemas.microsoft.com/office/drawing/2016/5/13/chartex" xmlns:cx8="http://schemas.microsoft.com/office/drawing/2016/5/14/chartex" xmlns:mc="http://schemas.openxmlformats.org/markup-compatibility/2006" xmlns:aink="http://schemas.microsoft.com/office/drawing/2016/ink" xmlns:am3d="http://schemas.microsoft.com/office/drawing/2017/model3d" xmlns:o="urn:schemas-microsoft-com:office:office" xmlns:r="http://schemas.openxmlformats.org/officeDocument/2006/relationships" xmlns:m="http://schemas.openxmlformats.org/officeDocument/2006/math" xmlns:v="urn:schemas-microsoft-com:vml" xmlns:wp14="http://schemas.microsoft.com/office/word/2010/wordprocessingDrawing" xmlns:wp="http://schemas.openxmlformats.org/drawingml/2006/wordprocessingDrawing" xmlns:w10="urn:schemas-microsoft-com:office:word" xmlns:w="http://schemas.openxmlformats.org/wordprocessingml/2006/main" xmlns:w14="http://schemas.microsoft.com/office/word/2010/wordml" xmlns:w15="http://schemas.microsoft.com/office/word/2012/wordml" xmlns:w16cex="http://schemas.microsoft.com/office/word/2018/wordml/cex" xmlns:w16cid="http://schemas.microsoft.com/office/word/2016/wordml/cid" xmlns:w16="http://schemas.microsoft.com/office/word/2018/wordml" xmlns:w16sdtdh="http://schemas.microsoft.com/office/word/2020/wordml/sdtdatahash" xmlns:w16se="http://schemas.microsoft.com/office/word/2015/wordml/symex" xmlns:wpg="http://schemas.microsoft.com/office/word/2010/wordprocessingGroup" xmlns:wpi="http://schemas.microsoft.com/office/word/2010/wordprocessingInk" xmlns:wne="http://schemas.microsoft.com/office/word/2006/wordml" xmlns:wps="http://schemas.microsoft.com/office/word/2010/wordprocessingShape" mc:Ignorable="w14 w15 w16se w16cid w16 w16cex w16sdtdh wp14">
   <w:abstractNum w:abstractNumId="0" w15:restartNumberingAfterBreak="0">
+    <w:nsid w:val="3D6D4A1F"/>
+    <w:multiLevelType w:val="hybridMultilevel"/>
+    <w:tmpl w:val="C8EA628C"/>
+    <w:lvl w:ilvl="0" w:tplc="F21A682C">
+      <w:start w:val="1"/>
+      <w:numFmt w:val="decimal"/>
+      <w:lvlText w:val="%1."/>
+      <w:lvlJc w:val="left"/>
+      <w:pPr>
+        <w:ind w:left="720" w:hanging="360"/>
+      </w:pPr>
+      <w:rPr>
+        <w:rFonts w:hint="default"/>
+      </w:rPr>
+    </w:lvl>
+    <w:lvl w:ilvl="1" w:tplc="04090019" w:tentative="1">
+      <w:start w:val="1"/>
+      <w:numFmt w:val="lowerLetter"/>
+      <w:lvlText w:val="%2."/>
+      <w:lvlJc w:val="left"/>
+      <w:pPr>
+        <w:ind w:left="1440" w:hanging="360"/>
+      </w:pPr>
+    </w:lvl>
+    <w:lvl w:ilvl="2" w:tplc="0409001B" w:tentative="1">
+      <w:start w:val="1"/>
+      <w:numFmt w:val="lowerRoman"/>
+      <w:lvlText w:val="%3."/>
+      <w:lvlJc w:val="right"/>
+      <w:pPr>
+        <w:ind w:left="2160" w:hanging="180"/>
+      </w:pPr>
+    </w:lvl>
+    <w:lvl w:ilvl="3" w:tplc="0409000F" w:tentative="1">
+      <w:start w:val="1"/>
+      <w:numFmt w:val="decimal"/>
+      <w:lvlText w:val="%4."/>
+      <w:lvlJc w:val="left"/>
+      <w:pPr>
+        <w:ind w:left="2880" w:hanging="360"/>
+      </w:pPr>
+    </w:lvl>
+    <w:lvl w:ilvl="4" w:tplc="04090019" w:tentative="1">
+      <w:start w:val="1"/>
+      <w:numFmt w:val="lowerLetter"/>
+      <w:lvlText w:val="%5."/>
+      <w:lvlJc w:val="left"/>
+      <w:pPr>
+        <w:ind w:left="3600" w:hanging="360"/>
+      </w:pPr>
+    </w:lvl>
+    <w:lvl w:ilvl="5" w:tplc="0409001B" w:tentative="1">
+      <w:start w:val="1"/>
+      <w:numFmt w:val="lowerRoman"/>
+      <w:lvlText w:val="%6."/>
+      <w:lvlJc w:val="right"/>
+      <w:pPr>
+        <w:ind w:left="4320" w:hanging="180"/>
+      </w:pPr>
+    </w:lvl>
+    <w:lvl w:ilvl="6" w:tplc="0409000F" w:tentative="1">
+      <w:start w:val="1"/>
+      <w:numFmt w:val="decimal"/>
+      <w:lvlText w:val="%7."/>
+      <w:lvlJc w:val="left"/>
+      <w:pPr>
+        <w:ind w:left="5040" w:hanging="360"/>
+      </w:pPr>
+    </w:lvl>
+    <w:lvl w:ilvl="7" w:tplc="04090019" w:tentative="1">
+      <w:start w:val="1"/>
+      <w:numFmt w:val="lowerLetter"/>
+      <w:lvlText w:val="%8."/>
+      <w:lvlJc w:val="left"/>
+      <w:pPr>
+        <w:ind w:left="5760" w:hanging="360"/>
+      </w:pPr>
+    </w:lvl>
+    <w:lvl w:ilvl="8" w:tplc="0409001B" w:tentative="1">
+      <w:start w:val="1"/>
+      <w:numFmt w:val="lowerRoman"/>
+      <w:lvlText w:val="%9."/>
+      <w:lvlJc w:val="right"/>
+      <w:pPr>
+        <w:ind w:left="6480" w:hanging="180"/>
+      </w:pPr>
+    </w:lvl>
+  </w:abstractNum>
+  <w:abstractNum w:abstractNumId="1" w15:restartNumberingAfterBreak="0">
     <w:nsid w:val="461A1AD8"/>
     <w:multiLevelType w:val="hybridMultilevel"/>
     <w:tmpl w:val="D3226508"/>
@@ -928,7 +2813,7 @@
       </w:pPr>
     </w:lvl>
   </w:abstractNum>
-  <w:abstractNum w:abstractNumId="1" w15:restartNumberingAfterBreak="0">
+  <w:abstractNum w:abstractNumId="2" w15:restartNumberingAfterBreak="0">
     <w:nsid w:val="594C7968"/>
     <w:multiLevelType w:val="hybridMultilevel"/>
     <w:tmpl w:val="E6EEFD8A"/>
@@ -1017,7 +2902,185 @@
       </w:pPr>
     </w:lvl>
   </w:abstractNum>
-  <w:abstractNum w:abstractNumId="2" w15:restartNumberingAfterBreak="0">
+  <w:abstractNum w:abstractNumId="3" w15:restartNumberingAfterBreak="0">
+    <w:nsid w:val="5DD21B2A"/>
+    <w:multiLevelType w:val="hybridMultilevel"/>
+    <w:tmpl w:val="EB908B9C"/>
+    <w:lvl w:ilvl="0" w:tplc="9DBEF5F2">
+      <w:start w:val="1"/>
+      <w:numFmt w:val="decimal"/>
+      <w:lvlText w:val="%1."/>
+      <w:lvlJc w:val="left"/>
+      <w:pPr>
+        <w:ind w:left="720" w:hanging="360"/>
+      </w:pPr>
+      <w:rPr>
+        <w:rFonts w:hint="default"/>
+      </w:rPr>
+    </w:lvl>
+    <w:lvl w:ilvl="1" w:tplc="04090019" w:tentative="1">
+      <w:start w:val="1"/>
+      <w:numFmt w:val="lowerLetter"/>
+      <w:lvlText w:val="%2."/>
+      <w:lvlJc w:val="left"/>
+      <w:pPr>
+        <w:ind w:left="1440" w:hanging="360"/>
+      </w:pPr>
+    </w:lvl>
+    <w:lvl w:ilvl="2" w:tplc="0409001B" w:tentative="1">
+      <w:start w:val="1"/>
+      <w:numFmt w:val="lowerRoman"/>
+      <w:lvlText w:val="%3."/>
+      <w:lvlJc w:val="right"/>
+      <w:pPr>
+        <w:ind w:left="2160" w:hanging="180"/>
+      </w:pPr>
+    </w:lvl>
+    <w:lvl w:ilvl="3" w:tplc="0409000F" w:tentative="1">
+      <w:start w:val="1"/>
+      <w:numFmt w:val="decimal"/>
+      <w:lvlText w:val="%4."/>
+      <w:lvlJc w:val="left"/>
+      <w:pPr>
+        <w:ind w:left="2880" w:hanging="360"/>
+      </w:pPr>
+    </w:lvl>
+    <w:lvl w:ilvl="4" w:tplc="04090019" w:tentative="1">
+      <w:start w:val="1"/>
+      <w:numFmt w:val="lowerLetter"/>
+      <w:lvlText w:val="%5."/>
+      <w:lvlJc w:val="left"/>
+      <w:pPr>
+        <w:ind w:left="3600" w:hanging="360"/>
+      </w:pPr>
+    </w:lvl>
+    <w:lvl w:ilvl="5" w:tplc="0409001B" w:tentative="1">
+      <w:start w:val="1"/>
+      <w:numFmt w:val="lowerRoman"/>
+      <w:lvlText w:val="%6."/>
+      <w:lvlJc w:val="right"/>
+      <w:pPr>
+        <w:ind w:left="4320" w:hanging="180"/>
+      </w:pPr>
+    </w:lvl>
+    <w:lvl w:ilvl="6" w:tplc="0409000F" w:tentative="1">
+      <w:start w:val="1"/>
+      <w:numFmt w:val="decimal"/>
+      <w:lvlText w:val="%7."/>
+      <w:lvlJc w:val="left"/>
+      <w:pPr>
+        <w:ind w:left="5040" w:hanging="360"/>
+      </w:pPr>
+    </w:lvl>
+    <w:lvl w:ilvl="7" w:tplc="04090019" w:tentative="1">
+      <w:start w:val="1"/>
+      <w:numFmt w:val="lowerLetter"/>
+      <w:lvlText w:val="%8."/>
+      <w:lvlJc w:val="left"/>
+      <w:pPr>
+        <w:ind w:left="5760" w:hanging="360"/>
+      </w:pPr>
+    </w:lvl>
+    <w:lvl w:ilvl="8" w:tplc="0409001B" w:tentative="1">
+      <w:start w:val="1"/>
+      <w:numFmt w:val="lowerRoman"/>
+      <w:lvlText w:val="%9."/>
+      <w:lvlJc w:val="right"/>
+      <w:pPr>
+        <w:ind w:left="6480" w:hanging="180"/>
+      </w:pPr>
+    </w:lvl>
+  </w:abstractNum>
+  <w:abstractNum w:abstractNumId="4" w15:restartNumberingAfterBreak="0">
+    <w:nsid w:val="603B0D5C"/>
+    <w:multiLevelType w:val="hybridMultilevel"/>
+    <w:tmpl w:val="519AE920"/>
+    <w:lvl w:ilvl="0" w:tplc="19D43A8A">
+      <w:start w:val="1"/>
+      <w:numFmt w:val="decimal"/>
+      <w:lvlText w:val="%1."/>
+      <w:lvlJc w:val="left"/>
+      <w:pPr>
+        <w:ind w:left="720" w:hanging="360"/>
+      </w:pPr>
+      <w:rPr>
+        <w:rFonts w:hint="default"/>
+      </w:rPr>
+    </w:lvl>
+    <w:lvl w:ilvl="1" w:tplc="04090019" w:tentative="1">
+      <w:start w:val="1"/>
+      <w:numFmt w:val="lowerLetter"/>
+      <w:lvlText w:val="%2."/>
+      <w:lvlJc w:val="left"/>
+      <w:pPr>
+        <w:ind w:left="1440" w:hanging="360"/>
+      </w:pPr>
+    </w:lvl>
+    <w:lvl w:ilvl="2" w:tplc="0409001B" w:tentative="1">
+      <w:start w:val="1"/>
+      <w:numFmt w:val="lowerRoman"/>
+      <w:lvlText w:val="%3."/>
+      <w:lvlJc w:val="right"/>
+      <w:pPr>
+        <w:ind w:left="2160" w:hanging="180"/>
+      </w:pPr>
+    </w:lvl>
+    <w:lvl w:ilvl="3" w:tplc="0409000F" w:tentative="1">
+      <w:start w:val="1"/>
+      <w:numFmt w:val="decimal"/>
+      <w:lvlText w:val="%4."/>
+      <w:lvlJc w:val="left"/>
+      <w:pPr>
+        <w:ind w:left="2880" w:hanging="360"/>
+      </w:pPr>
+    </w:lvl>
+    <w:lvl w:ilvl="4" w:tplc="04090019" w:tentative="1">
+      <w:start w:val="1"/>
+      <w:numFmt w:val="lowerLetter"/>
+      <w:lvlText w:val="%5."/>
+      <w:lvlJc w:val="left"/>
+      <w:pPr>
+        <w:ind w:left="3600" w:hanging="360"/>
+      </w:pPr>
+    </w:lvl>
+    <w:lvl w:ilvl="5" w:tplc="0409001B" w:tentative="1">
+      <w:start w:val="1"/>
+      <w:numFmt w:val="lowerRoman"/>
+      <w:lvlText w:val="%6."/>
+      <w:lvlJc w:val="right"/>
+      <w:pPr>
+        <w:ind w:left="4320" w:hanging="180"/>
+      </w:pPr>
+    </w:lvl>
+    <w:lvl w:ilvl="6" w:tplc="0409000F" w:tentative="1">
+      <w:start w:val="1"/>
+      <w:numFmt w:val="decimal"/>
+      <w:lvlText w:val="%7."/>
+      <w:lvlJc w:val="left"/>
+      <w:pPr>
+        <w:ind w:left="5040" w:hanging="360"/>
+      </w:pPr>
+    </w:lvl>
+    <w:lvl w:ilvl="7" w:tplc="04090019" w:tentative="1">
+      <w:start w:val="1"/>
+      <w:numFmt w:val="lowerLetter"/>
+      <w:lvlText w:val="%8."/>
+      <w:lvlJc w:val="left"/>
+      <w:pPr>
+        <w:ind w:left="5760" w:hanging="360"/>
+      </w:pPr>
+    </w:lvl>
+    <w:lvl w:ilvl="8" w:tplc="0409001B" w:tentative="1">
+      <w:start w:val="1"/>
+      <w:numFmt w:val="lowerRoman"/>
+      <w:lvlText w:val="%9."/>
+      <w:lvlJc w:val="right"/>
+      <w:pPr>
+        <w:ind w:left="6480" w:hanging="180"/>
+      </w:pPr>
+    </w:lvl>
+  </w:abstractNum>
+  <w:abstractNum w:abstractNumId="5" w15:restartNumberingAfterBreak="0">
     <w:nsid w:val="656E784A"/>
     <w:multiLevelType w:val="hybridMultilevel"/>
     <w:tmpl w:val="B4025648"/>
@@ -1106,14 +3169,115 @@
       </w:pPr>
     </w:lvl>
   </w:abstractNum>
+  <w:abstractNum w:abstractNumId="6" w15:restartNumberingAfterBreak="0">
+    <w:nsid w:val="6C48679B"/>
+    <w:multiLevelType w:val="hybridMultilevel"/>
+    <w:tmpl w:val="15A23914"/>
+    <w:lvl w:ilvl="0" w:tplc="CAC44958">
+      <w:start w:val="1"/>
+      <w:numFmt w:val="decimal"/>
+      <w:lvlText w:val="%1."/>
+      <w:lvlJc w:val="left"/>
+      <w:pPr>
+        <w:ind w:left="720" w:hanging="360"/>
+      </w:pPr>
+      <w:rPr>
+        <w:rFonts w:hint="default"/>
+      </w:rPr>
+    </w:lvl>
+    <w:lvl w:ilvl="1" w:tplc="04090019">
+      <w:start w:val="1"/>
+      <w:numFmt w:val="lowerLetter"/>
+      <w:lvlText w:val="%2."/>
+      <w:lvlJc w:val="left"/>
+      <w:pPr>
+        <w:ind w:left="1440" w:hanging="360"/>
+      </w:pPr>
+    </w:lvl>
+    <w:lvl w:ilvl="2" w:tplc="0409001B">
+      <w:start w:val="1"/>
+      <w:numFmt w:val="lowerRoman"/>
+      <w:lvlText w:val="%3."/>
+      <w:lvlJc w:val="right"/>
+      <w:pPr>
+        <w:ind w:left="2160" w:hanging="180"/>
+      </w:pPr>
+    </w:lvl>
+    <w:lvl w:ilvl="3" w:tplc="0409000F">
+      <w:start w:val="1"/>
+      <w:numFmt w:val="decimal"/>
+      <w:lvlText w:val="%4."/>
+      <w:lvlJc w:val="left"/>
+      <w:pPr>
+        <w:ind w:left="720" w:hanging="360"/>
+      </w:pPr>
+    </w:lvl>
+    <w:lvl w:ilvl="4" w:tplc="04090019">
+      <w:start w:val="1"/>
+      <w:numFmt w:val="lowerLetter"/>
+      <w:lvlText w:val="%5."/>
+      <w:lvlJc w:val="left"/>
+      <w:pPr>
+        <w:ind w:left="1440" w:hanging="360"/>
+      </w:pPr>
+    </w:lvl>
+    <w:lvl w:ilvl="5" w:tplc="0409001B">
+      <w:start w:val="1"/>
+      <w:numFmt w:val="lowerRoman"/>
+      <w:lvlText w:val="%6."/>
+      <w:lvlJc w:val="right"/>
+      <w:pPr>
+        <w:ind w:left="1980" w:hanging="180"/>
+      </w:pPr>
+    </w:lvl>
+    <w:lvl w:ilvl="6" w:tplc="0409000F" w:tentative="1">
+      <w:start w:val="1"/>
+      <w:numFmt w:val="decimal"/>
+      <w:lvlText w:val="%7."/>
+      <w:lvlJc w:val="left"/>
+      <w:pPr>
+        <w:ind w:left="5040" w:hanging="360"/>
+      </w:pPr>
+    </w:lvl>
+    <w:lvl w:ilvl="7" w:tplc="04090019" w:tentative="1">
+      <w:start w:val="1"/>
+      <w:numFmt w:val="lowerLetter"/>
+      <w:lvlText w:val="%8."/>
+      <w:lvlJc w:val="left"/>
+      <w:pPr>
+        <w:ind w:left="5760" w:hanging="360"/>
+      </w:pPr>
+    </w:lvl>
+    <w:lvl w:ilvl="8" w:tplc="0409001B" w:tentative="1">
+      <w:start w:val="1"/>
+      <w:numFmt w:val="lowerRoman"/>
+      <w:lvlText w:val="%9."/>
+      <w:lvlJc w:val="right"/>
+      <w:pPr>
+        <w:ind w:left="6480" w:hanging="180"/>
+      </w:pPr>
+    </w:lvl>
+  </w:abstractNum>
   <w:num w:numId="1" w16cid:durableId="1625575805">
+    <w:abstractNumId w:val="2"/>
+  </w:num>
+  <w:num w:numId="2" w16cid:durableId="90199303">
     <w:abstractNumId w:val="1"/>
   </w:num>
-  <w:num w:numId="2" w16cid:durableId="90199303">
+  <w:num w:numId="3" w16cid:durableId="145514475">
+    <w:abstractNumId w:val="5"/>
+  </w:num>
+  <w:num w:numId="4" w16cid:durableId="996768637">
+    <w:abstractNumId w:val="3"/>
+  </w:num>
+  <w:num w:numId="5" w16cid:durableId="894774788">
     <w:abstractNumId w:val="0"/>
   </w:num>
-  <w:num w:numId="3" w16cid:durableId="145514475">
-    <w:abstractNumId w:val="2"/>
+  <w:num w:numId="6" w16cid:durableId="321587359">
+    <w:abstractNumId w:val="6"/>
+  </w:num>
+  <w:num w:numId="7" w16cid:durableId="317734375">
+    <w:abstractNumId w:val="4"/>
   </w:num>
 </w:numbering>
 </file>
@@ -1576,6 +3740,17 @@
       <w:shd w:val="clear" w:color="auto" w:fill="E1DFDD"/>
     </w:rPr>
   </w:style>
+  <w:style w:type="paragraph" w:styleId="ListParagraph">
+    <w:name w:val="List Paragraph"/>
+    <w:basedOn w:val="Normal"/>
+    <w:uiPriority w:val="34"/>
+    <w:qFormat/>
+    <w:rsid w:val="008D4531"/>
+    <w:pPr>
+      <w:ind w:left="720"/>
+      <w:contextualSpacing/>
+    </w:pPr>
+  </w:style>
 </w:styles>
 </file>
 

</xml_diff>

<commit_message>
Advance Java : Response Generation
Advance Java : Response Generation
</commit_message>
<xml_diff>
--- a/docs/AdvanceJava.docx
+++ b/docs/AdvanceJava.docx
@@ -183,15 +183,7 @@
         </w:numPr>
       </w:pPr>
       <w:r>
-        <w:t xml:space="preserve">Technical Stack: HTML, CSS, JS, and any </w:t>
-      </w:r>
-      <w:proofErr w:type="gramStart"/>
-      <w:r>
-        <w:t>front end</w:t>
-      </w:r>
-      <w:proofErr w:type="gramEnd"/>
-      <w:r>
-        <w:t xml:space="preserve"> framework</w:t>
+        <w:t>Technical Stack: HTML, CSS, JS, and any front end framework</w:t>
       </w:r>
     </w:p>
     <w:p>
@@ -564,15 +556,7 @@
         </w:numPr>
       </w:pPr>
       <w:r>
-        <w:t xml:space="preserve">Click On “Open Perspective” option in the </w:t>
-      </w:r>
-      <w:proofErr w:type="gramStart"/>
-      <w:r>
-        <w:t>right side</w:t>
-      </w:r>
-      <w:proofErr w:type="gramEnd"/>
-      <w:r>
-        <w:t xml:space="preserve"> top of the Eclipse</w:t>
+        <w:t>Click On “Open Perspective” option in the right side top of the Eclipse</w:t>
       </w:r>
     </w:p>
     <w:p>
@@ -881,13 +865,7 @@
         </w:numPr>
       </w:pPr>
       <w:r>
-        <w:t xml:space="preserve">Go to “File” </w:t>
-      </w:r>
-      <w:r>
-        <w:t>Menu</w:t>
-      </w:r>
-      <w:r>
-        <w:t xml:space="preserve"> -&gt; “New” Option -&gt; Select “Dynamic Web Project”</w:t>
+        <w:t>Go to “File” Menu -&gt; “New” Option -&gt; Select “Dynamic Web Project”</w:t>
       </w:r>
     </w:p>
     <w:p>
@@ -1067,15 +1045,7 @@
         </w:numPr>
       </w:pPr>
       <w:r>
-        <w:t xml:space="preserve">Servlets are </w:t>
-      </w:r>
-      <w:proofErr w:type="gramStart"/>
-      <w:r>
-        <w:t>executes</w:t>
-      </w:r>
-      <w:proofErr w:type="gramEnd"/>
-      <w:r>
-        <w:t xml:space="preserve"> at server side. </w:t>
+        <w:t xml:space="preserve">Servlets are executes at server side. </w:t>
       </w:r>
     </w:p>
     <w:p>
@@ -1129,10 +1099,7 @@
         </w:numPr>
       </w:pPr>
       <w:r>
-        <w:t xml:space="preserve">On </w:t>
-      </w:r>
-      <w:r>
-        <w:t>Servlet</w:t>
+        <w:t>On Servlet</w:t>
       </w:r>
       <w:r>
         <w:t xml:space="preserve"> </w:t>
@@ -1229,15 +1196,7 @@
         </w:numPr>
       </w:pPr>
       <w:r>
-        <w:t xml:space="preserve">Convert java class into Servlet any one of the </w:t>
-      </w:r>
-      <w:proofErr w:type="gramStart"/>
-      <w:r>
-        <w:t>option</w:t>
-      </w:r>
-      <w:proofErr w:type="gramEnd"/>
-      <w:r>
-        <w:t xml:space="preserve"> as follows</w:t>
+        <w:t>Convert java class into Servlet any one of the option as follows</w:t>
       </w:r>
     </w:p>
     <w:p>
@@ -1386,20 +1345,9 @@
           <w:sz w:val="14"/>
           <w:szCs w:val="14"/>
         </w:rPr>
-        <w:t xml:space="preserve"> </w:t>
-      </w:r>
-      <w:proofErr w:type="gramStart"/>
-      <w:r>
-        <w:rPr>
-          <w:rFonts w:ascii="Consolas" w:hAnsi="Consolas" w:cs="Consolas"/>
-          <w:color w:val="000000"/>
-          <w:sz w:val="14"/>
-          <w:szCs w:val="14"/>
-        </w:rPr>
-        <w:t>service(</w:t>
+        <w:t xml:space="preserve"> service(</w:t>
       </w:r>
       <w:proofErr w:type="spellStart"/>
-      <w:proofErr w:type="gramEnd"/>
       <w:r>
         <w:rPr>
           <w:rFonts w:ascii="Consolas" w:hAnsi="Consolas" w:cs="Consolas"/>
@@ -1655,6 +1603,196 @@
     <w:p>
       <w:pPr>
         <w:pStyle w:val="NoSpacing"/>
+        <w:numPr>
+          <w:ilvl w:val="2"/>
+          <w:numId w:val="6"/>
+        </w:numPr>
+      </w:pPr>
+      <w:r>
+        <w:t>Right Click on “</w:t>
+      </w:r>
+      <w:proofErr w:type="spellStart"/>
+      <w:r>
+        <w:t>src</w:t>
+      </w:r>
+      <w:proofErr w:type="spellEnd"/>
+      <w:r>
+        <w:t>/main/java” -&gt; “New” Option -&gt;</w:t>
+      </w:r>
+      <w:r>
+        <w:t xml:space="preserve"> Select</w:t>
+      </w:r>
+      <w:r>
+        <w:t xml:space="preserve"> “Servlet”</w:t>
+      </w:r>
+    </w:p>
+    <w:p>
+      <w:pPr>
+        <w:pStyle w:val="NoSpacing"/>
+        <w:numPr>
+          <w:ilvl w:val="2"/>
+          <w:numId w:val="6"/>
+        </w:numPr>
+      </w:pPr>
+      <w:r>
+        <w:rPr>
+          <w:noProof/>
+        </w:rPr>
+        <w:drawing>
+          <wp:inline distT="0" distB="0" distL="0" distR="0" wp14:anchorId="2C4AD001" wp14:editId="3FF25D1F">
+            <wp:extent cx="2097486" cy="1462190"/>
+            <wp:effectExtent l="0" t="0" r="0" b="5080"/>
+            <wp:docPr id="8" name="Picture 8"/>
+            <wp:cNvGraphicFramePr>
+              <a:graphicFrameLocks xmlns:a="http://schemas.openxmlformats.org/drawingml/2006/main" noChangeAspect="1"/>
+            </wp:cNvGraphicFramePr>
+            <a:graphic xmlns:a="http://schemas.openxmlformats.org/drawingml/2006/main">
+              <a:graphicData uri="http://schemas.openxmlformats.org/drawingml/2006/picture">
+                <pic:pic xmlns:pic="http://schemas.openxmlformats.org/drawingml/2006/picture">
+                  <pic:nvPicPr>
+                    <pic:cNvPr id="1" name=""/>
+                    <pic:cNvPicPr/>
+                  </pic:nvPicPr>
+                  <pic:blipFill>
+                    <a:blip r:embed="rId13"/>
+                    <a:stretch>
+                      <a:fillRect/>
+                    </a:stretch>
+                  </pic:blipFill>
+                  <pic:spPr>
+                    <a:xfrm>
+                      <a:off x="0" y="0"/>
+                      <a:ext cx="2120090" cy="1477948"/>
+                    </a:xfrm>
+                    <a:prstGeom prst="rect">
+                      <a:avLst/>
+                    </a:prstGeom>
+                  </pic:spPr>
+                </pic:pic>
+              </a:graphicData>
+            </a:graphic>
+          </wp:inline>
+        </w:drawing>
+      </w:r>
+    </w:p>
+    <w:p>
+      <w:pPr>
+        <w:pStyle w:val="NoSpacing"/>
+        <w:ind w:left="2160"/>
+      </w:pPr>
+    </w:p>
+    <w:p>
+      <w:pPr>
+        <w:pStyle w:val="NoSpacing"/>
+        <w:numPr>
+          <w:ilvl w:val="2"/>
+          <w:numId w:val="6"/>
+        </w:numPr>
+      </w:pPr>
+      <w:r>
+        <w:rPr>
+          <w:noProof/>
+        </w:rPr>
+        <w:drawing>
+          <wp:inline distT="0" distB="0" distL="0" distR="0" wp14:anchorId="62CDCC19" wp14:editId="71EBC2B2">
+            <wp:extent cx="2100273" cy="1577448"/>
+            <wp:effectExtent l="0" t="0" r="0" b="3810"/>
+            <wp:docPr id="9" name="Picture 9"/>
+            <wp:cNvGraphicFramePr>
+              <a:graphicFrameLocks xmlns:a="http://schemas.openxmlformats.org/drawingml/2006/main" noChangeAspect="1"/>
+            </wp:cNvGraphicFramePr>
+            <a:graphic xmlns:a="http://schemas.openxmlformats.org/drawingml/2006/main">
+              <a:graphicData uri="http://schemas.openxmlformats.org/drawingml/2006/picture">
+                <pic:pic xmlns:pic="http://schemas.openxmlformats.org/drawingml/2006/picture">
+                  <pic:nvPicPr>
+                    <pic:cNvPr id="1" name=""/>
+                    <pic:cNvPicPr/>
+                  </pic:nvPicPr>
+                  <pic:blipFill>
+                    <a:blip r:embed="rId14"/>
+                    <a:stretch>
+                      <a:fillRect/>
+                    </a:stretch>
+                  </pic:blipFill>
+                  <pic:spPr>
+                    <a:xfrm>
+                      <a:off x="0" y="0"/>
+                      <a:ext cx="2130463" cy="1600123"/>
+                    </a:xfrm>
+                    <a:prstGeom prst="rect">
+                      <a:avLst/>
+                    </a:prstGeom>
+                  </pic:spPr>
+                </pic:pic>
+              </a:graphicData>
+            </a:graphic>
+          </wp:inline>
+        </w:drawing>
+      </w:r>
+    </w:p>
+    <w:p>
+      <w:pPr>
+        <w:pStyle w:val="ListParagraph"/>
+      </w:pPr>
+    </w:p>
+    <w:p>
+      <w:pPr>
+        <w:pStyle w:val="NoSpacing"/>
+        <w:ind w:left="2160"/>
+      </w:pPr>
+    </w:p>
+    <w:p>
+      <w:pPr>
+        <w:pStyle w:val="NoSpacing"/>
+        <w:numPr>
+          <w:ilvl w:val="2"/>
+          <w:numId w:val="6"/>
+        </w:numPr>
+      </w:pPr>
+      <w:r>
+        <w:rPr>
+          <w:noProof/>
+        </w:rPr>
+        <w:drawing>
+          <wp:inline distT="0" distB="0" distL="0" distR="0" wp14:anchorId="26CB1D22" wp14:editId="1E03DA33">
+            <wp:extent cx="2114821" cy="1589731"/>
+            <wp:effectExtent l="0" t="0" r="0" b="0"/>
+            <wp:docPr id="10" name="Picture 10"/>
+            <wp:cNvGraphicFramePr>
+              <a:graphicFrameLocks xmlns:a="http://schemas.openxmlformats.org/drawingml/2006/main" noChangeAspect="1"/>
+            </wp:cNvGraphicFramePr>
+            <a:graphic xmlns:a="http://schemas.openxmlformats.org/drawingml/2006/main">
+              <a:graphicData uri="http://schemas.openxmlformats.org/drawingml/2006/picture">
+                <pic:pic xmlns:pic="http://schemas.openxmlformats.org/drawingml/2006/picture">
+                  <pic:nvPicPr>
+                    <pic:cNvPr id="1" name=""/>
+                    <pic:cNvPicPr/>
+                  </pic:nvPicPr>
+                  <pic:blipFill>
+                    <a:blip r:embed="rId15"/>
+                    <a:stretch>
+                      <a:fillRect/>
+                    </a:stretch>
+                  </pic:blipFill>
+                  <pic:spPr>
+                    <a:xfrm>
+                      <a:off x="0" y="0"/>
+                      <a:ext cx="2148450" cy="1615010"/>
+                    </a:xfrm>
+                    <a:prstGeom prst="rect">
+                      <a:avLst/>
+                    </a:prstGeom>
+                  </pic:spPr>
+                </pic:pic>
+              </a:graphicData>
+            </a:graphic>
+          </wp:inline>
+        </w:drawing>
+      </w:r>
+    </w:p>
+    <w:p>
+      <w:pPr>
+        <w:pStyle w:val="NoSpacing"/>
       </w:pPr>
     </w:p>
     <w:p>
@@ -1672,6 +1810,7 @@
           <w:bCs/>
           <w:u w:val="single"/>
         </w:rPr>
+        <w:lastRenderedPageBreak/>
         <w:t>Provide Servlet URL</w:t>
       </w:r>
     </w:p>
@@ -2011,7 +2150,6 @@
         </w:rPr>
         <w:t xml:space="preserve"> </w:t>
       </w:r>
-      <w:proofErr w:type="gramStart"/>
       <w:r>
         <w:rPr>
           <w:rFonts w:ascii="Consolas" w:hAnsi="Consolas" w:cs="Consolas"/>
@@ -2019,17 +2157,7 @@
           <w:sz w:val="14"/>
           <w:szCs w:val="14"/>
         </w:rPr>
-        <w:t>&lt;!--</w:t>
-      </w:r>
-      <w:proofErr w:type="gramEnd"/>
-      <w:r>
-        <w:rPr>
-          <w:rFonts w:ascii="Consolas" w:hAnsi="Consolas" w:cs="Consolas"/>
-          <w:color w:val="3F5FBF"/>
-          <w:sz w:val="14"/>
-          <w:szCs w:val="14"/>
-        </w:rPr>
-        <w:t xml:space="preserve"> Java Class name without file extension --&gt;</w:t>
+        <w:t>&lt;!-- Java Class name without file extension --&gt;</w:t>
       </w:r>
       <w:r>
         <w:rPr>
@@ -2290,7 +2418,6 @@
         </w:rPr>
         <w:t xml:space="preserve"> </w:t>
       </w:r>
-      <w:proofErr w:type="gramStart"/>
       <w:r>
         <w:rPr>
           <w:rFonts w:ascii="Consolas" w:hAnsi="Consolas" w:cs="Consolas"/>
@@ -2298,17 +2425,7 @@
           <w:sz w:val="14"/>
           <w:szCs w:val="14"/>
         </w:rPr>
-        <w:t>&lt;!--</w:t>
-      </w:r>
-      <w:proofErr w:type="gramEnd"/>
-      <w:r>
-        <w:rPr>
-          <w:rFonts w:ascii="Consolas" w:hAnsi="Consolas" w:cs="Consolas"/>
-          <w:color w:val="3F5FBF"/>
-          <w:sz w:val="14"/>
-          <w:szCs w:val="14"/>
-        </w:rPr>
-        <w:t xml:space="preserve"> It must be same as a </w:t>
+        <w:t xml:space="preserve">&lt;!-- It must be same as a </w:t>
       </w:r>
       <w:r>
         <w:rPr>
@@ -2475,7 +2592,6 @@
         </w:rPr>
         <w:t xml:space="preserve"> </w:t>
       </w:r>
-      <w:proofErr w:type="gramStart"/>
       <w:r>
         <w:rPr>
           <w:rFonts w:ascii="Consolas" w:hAnsi="Consolas" w:cs="Consolas"/>
@@ -2483,17 +2599,7 @@
           <w:sz w:val="14"/>
           <w:szCs w:val="14"/>
         </w:rPr>
-        <w:t>&lt;!--</w:t>
-      </w:r>
-      <w:proofErr w:type="gramEnd"/>
-      <w:r>
-        <w:rPr>
-          <w:rFonts w:ascii="Consolas" w:hAnsi="Consolas" w:cs="Consolas"/>
-          <w:color w:val="3F5FBF"/>
-          <w:sz w:val="14"/>
-          <w:szCs w:val="14"/>
-        </w:rPr>
-        <w:t xml:space="preserve"> It Must be start with '/' --&gt;</w:t>
+        <w:t>&lt;!-- It Must be start with '/' --&gt;</w:t>
       </w:r>
     </w:p>
     <w:p>
@@ -2575,6 +2681,94 @@
     <w:p>
       <w:pPr>
         <w:pStyle w:val="NoSpacing"/>
+        <w:numPr>
+          <w:ilvl w:val="5"/>
+          <w:numId w:val="6"/>
+        </w:numPr>
+      </w:pPr>
+      <w:r>
+        <w:t>To Provide URL by annotation, you have to use following annotation on the servlet class</w:t>
+      </w:r>
+    </w:p>
+    <w:p>
+      <w:pPr>
+        <w:pStyle w:val="NoSpacing"/>
+        <w:ind w:left="1980"/>
+      </w:pPr>
+      <w:r>
+        <w:rPr>
+          <w:rFonts w:ascii="Consolas" w:hAnsi="Consolas" w:cs="Consolas"/>
+          <w:color w:val="646464"/>
+          <w:sz w:val="24"/>
+          <w:szCs w:val="24"/>
+          <w:shd w:val="clear" w:color="auto" w:fill="E8F2FE"/>
+        </w:rPr>
+        <w:t>@</w:t>
+      </w:r>
+      <w:r>
+        <w:rPr>
+          <w:rFonts w:ascii="Consolas" w:hAnsi="Consolas" w:cs="Consolas"/>
+          <w:color w:val="646464"/>
+          <w:sz w:val="24"/>
+          <w:szCs w:val="24"/>
+          <w:shd w:val="clear" w:color="auto" w:fill="D4D4D4"/>
+        </w:rPr>
+        <w:t>WebServlet</w:t>
+      </w:r>
+      <w:r>
+        <w:rPr>
+          <w:rFonts w:ascii="Consolas" w:hAnsi="Consolas" w:cs="Consolas"/>
+          <w:color w:val="000000"/>
+          <w:sz w:val="24"/>
+          <w:szCs w:val="24"/>
+          <w:shd w:val="clear" w:color="auto" w:fill="E8F2FE"/>
+        </w:rPr>
+        <w:t>(</w:t>
+      </w:r>
+      <w:r>
+        <w:rPr>
+          <w:rFonts w:ascii="Consolas" w:hAnsi="Consolas" w:cs="Consolas"/>
+          <w:color w:val="2A00FF"/>
+          <w:sz w:val="24"/>
+          <w:szCs w:val="24"/>
+          <w:shd w:val="clear" w:color="auto" w:fill="E8F2FE"/>
+        </w:rPr>
+        <w:t>"/</w:t>
+      </w:r>
+      <w:r>
+        <w:rPr>
+          <w:rFonts w:ascii="Consolas" w:hAnsi="Consolas" w:cs="Consolas"/>
+          <w:color w:val="2A00FF"/>
+          <w:sz w:val="24"/>
+          <w:szCs w:val="24"/>
+          <w:shd w:val="clear" w:color="auto" w:fill="E8F2FE"/>
+        </w:rPr>
+        <w:t>&lt;URL&gt;</w:t>
+      </w:r>
+      <w:r>
+        <w:rPr>
+          <w:rFonts w:ascii="Consolas" w:hAnsi="Consolas" w:cs="Consolas"/>
+          <w:color w:val="2A00FF"/>
+          <w:sz w:val="24"/>
+          <w:szCs w:val="24"/>
+          <w:shd w:val="clear" w:color="auto" w:fill="E8F2FE"/>
+        </w:rPr>
+        <w:t>"</w:t>
+      </w:r>
+      <w:r>
+        <w:rPr>
+          <w:rFonts w:ascii="Consolas" w:hAnsi="Consolas" w:cs="Consolas"/>
+          <w:color w:val="000000"/>
+          <w:sz w:val="24"/>
+          <w:szCs w:val="24"/>
+          <w:shd w:val="clear" w:color="auto" w:fill="E8F2FE"/>
+        </w:rPr>
+        <w:t>)</w:t>
+      </w:r>
+    </w:p>
+    <w:p>
+      <w:pPr>
+        <w:pStyle w:val="NoSpacing"/>
       </w:pPr>
     </w:p>
     <w:p>
@@ -2612,15 +2806,376 @@
         </w:numPr>
       </w:pPr>
       <w:r>
-        <w:t xml:space="preserve">Right Click </w:t>
-      </w:r>
-      <w:proofErr w:type="gramStart"/>
-      <w:r>
-        <w:t>On</w:t>
-      </w:r>
-      <w:proofErr w:type="gramEnd"/>
-      <w:r>
-        <w:t xml:space="preserve"> Servlet -&gt; “Run As” option -&gt; click on “Run On Server” option</w:t>
+        <w:t>Right Click On Servlet -&gt; “Run As” option -&gt; click on “Run On Server” option</w:t>
+      </w:r>
+    </w:p>
+    <w:p>
+      <w:pPr>
+        <w:pStyle w:val="NoSpacing"/>
+      </w:pPr>
+    </w:p>
+    <w:p>
+      <w:pPr>
+        <w:pStyle w:val="NoSpacing"/>
+      </w:pPr>
+    </w:p>
+    <w:p>
+      <w:pPr>
+        <w:pStyle w:val="NoSpacing"/>
+      </w:pPr>
+    </w:p>
+    <w:p>
+      <w:pPr>
+        <w:pStyle w:val="NoSpacing"/>
+        <w:rPr>
+          <w:b/>
+          <w:bCs/>
+          <w:u w:val="single"/>
+        </w:rPr>
+      </w:pPr>
+      <w:r>
+        <w:rPr>
+          <w:b/>
+          <w:bCs/>
+          <w:u w:val="single"/>
+        </w:rPr>
+        <w:t>Generate Response from Servlet</w:t>
+      </w:r>
+    </w:p>
+    <w:p>
+      <w:pPr>
+        <w:pStyle w:val="NoSpacing"/>
+        <w:numPr>
+          <w:ilvl w:val="0"/>
+          <w:numId w:val="8"/>
+        </w:numPr>
+      </w:pPr>
+      <w:r>
+        <w:t>Set the content type of the response</w:t>
+      </w:r>
+    </w:p>
+    <w:p>
+      <w:pPr>
+        <w:pStyle w:val="NoSpacing"/>
+        <w:numPr>
+          <w:ilvl w:val="1"/>
+          <w:numId w:val="8"/>
+        </w:numPr>
+      </w:pPr>
+      <w:r>
+        <w:t>The type of response which you wanted to return to the user.</w:t>
+      </w:r>
+    </w:p>
+    <w:p>
+      <w:pPr>
+        <w:pStyle w:val="NoSpacing"/>
+        <w:numPr>
+          <w:ilvl w:val="1"/>
+          <w:numId w:val="8"/>
+        </w:numPr>
+      </w:pPr>
+      <w:r>
+        <w:t>This is also known as MIME type (MIME type of use for both request and response)</w:t>
+      </w:r>
+    </w:p>
+    <w:p>
+      <w:pPr>
+        <w:pStyle w:val="NoSpacing"/>
+        <w:ind w:left="1440"/>
+      </w:pPr>
+      <w:hyperlink r:id="rId16" w:history="1">
+        <w:r>
+          <w:rPr>
+            <w:rStyle w:val="Hyperlink"/>
+          </w:rPr>
+          <w:t>https://developer.mozilla.org/en-US/docs/Web/HTTP/Basics_of_HTTP/MIME_types/Common_types</w:t>
+        </w:r>
+      </w:hyperlink>
+      <w:r>
+        <w:t xml:space="preserve"> </w:t>
+      </w:r>
+    </w:p>
+    <w:p>
+      <w:pPr>
+        <w:pStyle w:val="NoSpacing"/>
+        <w:numPr>
+          <w:ilvl w:val="1"/>
+          <w:numId w:val="8"/>
+        </w:numPr>
+      </w:pPr>
+      <w:r>
+        <w:t>To Set the response type you can use the following method</w:t>
+      </w:r>
+    </w:p>
+    <w:p>
+      <w:pPr>
+        <w:pStyle w:val="NoSpacing"/>
+        <w:ind w:left="1440"/>
+        <w:rPr>
+          <w:rFonts w:ascii="Consolas" w:hAnsi="Consolas" w:cs="Consolas"/>
+          <w:color w:val="000000"/>
+          <w:sz w:val="24"/>
+          <w:szCs w:val="24"/>
+          <w:shd w:val="clear" w:color="auto" w:fill="E8F2FE"/>
+        </w:rPr>
+      </w:pPr>
+      <w:proofErr w:type="spellStart"/>
+      <w:r>
+        <w:rPr>
+          <w:rFonts w:ascii="Consolas" w:hAnsi="Consolas" w:cs="Consolas"/>
+          <w:color w:val="6A3E3E"/>
+          <w:sz w:val="24"/>
+          <w:szCs w:val="24"/>
+          <w:shd w:val="clear" w:color="auto" w:fill="E8F2FE"/>
+        </w:rPr>
+        <w:t>response</w:t>
+      </w:r>
+      <w:r>
+        <w:rPr>
+          <w:rFonts w:ascii="Consolas" w:hAnsi="Consolas" w:cs="Consolas"/>
+          <w:color w:val="000000"/>
+          <w:sz w:val="24"/>
+          <w:szCs w:val="24"/>
+          <w:shd w:val="clear" w:color="auto" w:fill="E8F2FE"/>
+        </w:rPr>
+        <w:t>.setContentType</w:t>
+      </w:r>
+      <w:proofErr w:type="spellEnd"/>
+      <w:r>
+        <w:rPr>
+          <w:rFonts w:ascii="Consolas" w:hAnsi="Consolas" w:cs="Consolas"/>
+          <w:color w:val="000000"/>
+          <w:sz w:val="24"/>
+          <w:szCs w:val="24"/>
+          <w:shd w:val="clear" w:color="auto" w:fill="E8F2FE"/>
+        </w:rPr>
+        <w:t>(</w:t>
+      </w:r>
+      <w:r>
+        <w:rPr>
+          <w:rFonts w:ascii="Consolas" w:hAnsi="Consolas" w:cs="Consolas"/>
+          <w:color w:val="2A00FF"/>
+          <w:sz w:val="24"/>
+          <w:szCs w:val="24"/>
+          <w:shd w:val="clear" w:color="auto" w:fill="E8F2FE"/>
+        </w:rPr>
+        <w:t>"text/html"</w:t>
+      </w:r>
+      <w:r>
+        <w:rPr>
+          <w:rFonts w:ascii="Consolas" w:hAnsi="Consolas" w:cs="Consolas"/>
+          <w:color w:val="000000"/>
+          <w:sz w:val="24"/>
+          <w:szCs w:val="24"/>
+          <w:shd w:val="clear" w:color="auto" w:fill="E8F2FE"/>
+        </w:rPr>
+        <w:t>);</w:t>
+      </w:r>
+    </w:p>
+    <w:p>
+      <w:pPr>
+        <w:pStyle w:val="NoSpacing"/>
+        <w:numPr>
+          <w:ilvl w:val="0"/>
+          <w:numId w:val="8"/>
+        </w:numPr>
+      </w:pPr>
+      <w:r>
+        <w:t>Get the Object to write response</w:t>
+      </w:r>
+    </w:p>
+    <w:p>
+      <w:pPr>
+        <w:pStyle w:val="NoSpacing"/>
+        <w:numPr>
+          <w:ilvl w:val="1"/>
+          <w:numId w:val="8"/>
+        </w:numPr>
+      </w:pPr>
+      <w:r>
+        <w:t xml:space="preserve">To write a response and return to the user you have to get the object of </w:t>
+      </w:r>
+      <w:proofErr w:type="spellStart"/>
+      <w:r>
+        <w:t>PrintWriter</w:t>
+      </w:r>
+      <w:proofErr w:type="spellEnd"/>
+    </w:p>
+    <w:p>
+      <w:pPr>
+        <w:pStyle w:val="NoSpacing"/>
+        <w:ind w:left="1440"/>
+        <w:rPr>
+          <w:rFonts w:ascii="Consolas" w:hAnsi="Consolas" w:cs="Consolas"/>
+          <w:color w:val="000000"/>
+          <w:sz w:val="24"/>
+          <w:szCs w:val="24"/>
+          <w:shd w:val="clear" w:color="auto" w:fill="E8F2FE"/>
+        </w:rPr>
+      </w:pPr>
+      <w:proofErr w:type="spellStart"/>
+      <w:r>
+        <w:rPr>
+          <w:rFonts w:ascii="Consolas" w:hAnsi="Consolas" w:cs="Consolas"/>
+          <w:color w:val="000000"/>
+          <w:sz w:val="24"/>
+          <w:szCs w:val="24"/>
+          <w:shd w:val="clear" w:color="auto" w:fill="E8F2FE"/>
+        </w:rPr>
+        <w:t>PrintWriter</w:t>
+      </w:r>
+      <w:proofErr w:type="spellEnd"/>
+      <w:r>
+        <w:rPr>
+          <w:rFonts w:ascii="Consolas" w:hAnsi="Consolas" w:cs="Consolas"/>
+          <w:color w:val="000000"/>
+          <w:sz w:val="24"/>
+          <w:szCs w:val="24"/>
+          <w:shd w:val="clear" w:color="auto" w:fill="E8F2FE"/>
+        </w:rPr>
+        <w:t xml:space="preserve"> </w:t>
+      </w:r>
+      <w:r>
+        <w:rPr>
+          <w:rFonts w:ascii="Consolas" w:hAnsi="Consolas" w:cs="Consolas"/>
+          <w:color w:val="6A3E3E"/>
+          <w:sz w:val="24"/>
+          <w:szCs w:val="24"/>
+          <w:shd w:val="clear" w:color="auto" w:fill="E8F2FE"/>
+        </w:rPr>
+        <w:t>write</w:t>
+      </w:r>
+      <w:r>
+        <w:rPr>
+          <w:rFonts w:ascii="Consolas" w:hAnsi="Consolas" w:cs="Consolas"/>
+          <w:color w:val="000000"/>
+          <w:sz w:val="24"/>
+          <w:szCs w:val="24"/>
+          <w:shd w:val="clear" w:color="auto" w:fill="E8F2FE"/>
+        </w:rPr>
+        <w:t xml:space="preserve"> = </w:t>
+      </w:r>
+      <w:proofErr w:type="spellStart"/>
+      <w:r>
+        <w:rPr>
+          <w:rFonts w:ascii="Consolas" w:hAnsi="Consolas" w:cs="Consolas"/>
+          <w:color w:val="6A3E3E"/>
+          <w:sz w:val="24"/>
+          <w:szCs w:val="24"/>
+          <w:shd w:val="clear" w:color="auto" w:fill="E8F2FE"/>
+        </w:rPr>
+        <w:t>response</w:t>
+      </w:r>
+      <w:r>
+        <w:rPr>
+          <w:rFonts w:ascii="Consolas" w:hAnsi="Consolas" w:cs="Consolas"/>
+          <w:color w:val="000000"/>
+          <w:sz w:val="24"/>
+          <w:szCs w:val="24"/>
+          <w:shd w:val="clear" w:color="auto" w:fill="E8F2FE"/>
+        </w:rPr>
+        <w:t>.getWriter</w:t>
+      </w:r>
+      <w:proofErr w:type="spellEnd"/>
+      <w:r>
+        <w:rPr>
+          <w:rFonts w:ascii="Consolas" w:hAnsi="Consolas" w:cs="Consolas"/>
+          <w:color w:val="000000"/>
+          <w:sz w:val="24"/>
+          <w:szCs w:val="24"/>
+          <w:shd w:val="clear" w:color="auto" w:fill="E8F2FE"/>
+        </w:rPr>
+        <w:t>();</w:t>
+      </w:r>
+    </w:p>
+    <w:p>
+      <w:pPr>
+        <w:pStyle w:val="NoSpacing"/>
+        <w:numPr>
+          <w:ilvl w:val="1"/>
+          <w:numId w:val="8"/>
+        </w:numPr>
+      </w:pPr>
+      <w:r>
+        <w:t>The Text or HTML tag write inside the print metho will return as a response to the user.</w:t>
+      </w:r>
+    </w:p>
+    <w:p>
+      <w:pPr>
+        <w:pStyle w:val="NoSpacing"/>
+        <w:ind w:left="1440"/>
+      </w:pPr>
+      <w:proofErr w:type="spellStart"/>
+      <w:r>
+        <w:rPr>
+          <w:rFonts w:ascii="Consolas" w:hAnsi="Consolas" w:cs="Consolas"/>
+          <w:color w:val="6A3E3E"/>
+          <w:sz w:val="24"/>
+          <w:szCs w:val="24"/>
+          <w:shd w:val="clear" w:color="auto" w:fill="E8F2FE"/>
+        </w:rPr>
+        <w:t>write</w:t>
+      </w:r>
+      <w:r>
+        <w:rPr>
+          <w:rFonts w:ascii="Consolas" w:hAnsi="Consolas" w:cs="Consolas"/>
+          <w:color w:val="000000"/>
+          <w:sz w:val="24"/>
+          <w:szCs w:val="24"/>
+          <w:shd w:val="clear" w:color="auto" w:fill="E8F2FE"/>
+        </w:rPr>
+        <w:t>.print</w:t>
+      </w:r>
+      <w:proofErr w:type="spellEnd"/>
+      <w:r>
+        <w:rPr>
+          <w:rFonts w:ascii="Consolas" w:hAnsi="Consolas" w:cs="Consolas"/>
+          <w:color w:val="000000"/>
+          <w:sz w:val="24"/>
+          <w:szCs w:val="24"/>
+          <w:shd w:val="clear" w:color="auto" w:fill="E8F2FE"/>
+        </w:rPr>
+        <w:t>(</w:t>
+      </w:r>
+      <w:r>
+        <w:rPr>
+          <w:rFonts w:ascii="Consolas" w:hAnsi="Consolas" w:cs="Consolas"/>
+          <w:color w:val="2A00FF"/>
+          <w:sz w:val="24"/>
+          <w:szCs w:val="24"/>
+          <w:shd w:val="clear" w:color="auto" w:fill="E8F2FE"/>
+        </w:rPr>
+        <w:t>"&lt;h1&gt;Welcome To Servle</w:t>
+      </w:r>
+      <w:r>
+        <w:rPr>
+          <w:rFonts w:ascii="Consolas" w:hAnsi="Consolas" w:cs="Consolas"/>
+          <w:color w:val="2A00FF"/>
+          <w:sz w:val="24"/>
+          <w:szCs w:val="24"/>
+          <w:shd w:val="clear" w:color="auto" w:fill="E8F2FE"/>
+        </w:rPr>
+        <w:t>t</w:t>
+      </w:r>
+      <w:r>
+        <w:rPr>
+          <w:rFonts w:ascii="Consolas" w:hAnsi="Consolas" w:cs="Consolas"/>
+          <w:color w:val="2A00FF"/>
+          <w:sz w:val="24"/>
+          <w:szCs w:val="24"/>
+          <w:shd w:val="clear" w:color="auto" w:fill="E8F2FE"/>
+        </w:rPr>
+        <w:t>&lt;/h1&gt;"</w:t>
+      </w:r>
+      <w:r>
+        <w:rPr>
+          <w:rFonts w:ascii="Consolas" w:hAnsi="Consolas" w:cs="Consolas"/>
+          <w:color w:val="000000"/>
+          <w:sz w:val="24"/>
+          <w:szCs w:val="24"/>
+          <w:shd w:val="clear" w:color="auto" w:fill="E8F2FE"/>
+        </w:rPr>
+        <w:t>);</w:t>
       </w:r>
     </w:p>
     <w:sectPr>
@@ -2814,6 +3369,95 @@
     </w:lvl>
   </w:abstractNum>
   <w:abstractNum w:abstractNumId="2" w15:restartNumberingAfterBreak="0">
+    <w:nsid w:val="47D33A81"/>
+    <w:multiLevelType w:val="hybridMultilevel"/>
+    <w:tmpl w:val="7996EF3E"/>
+    <w:lvl w:ilvl="0" w:tplc="07B27A34">
+      <w:start w:val="1"/>
+      <w:numFmt w:val="decimal"/>
+      <w:lvlText w:val="%1."/>
+      <w:lvlJc w:val="left"/>
+      <w:pPr>
+        <w:ind w:left="720" w:hanging="360"/>
+      </w:pPr>
+      <w:rPr>
+        <w:rFonts w:hint="default"/>
+      </w:rPr>
+    </w:lvl>
+    <w:lvl w:ilvl="1" w:tplc="04090019">
+      <w:start w:val="1"/>
+      <w:numFmt w:val="lowerLetter"/>
+      <w:lvlText w:val="%2."/>
+      <w:lvlJc w:val="left"/>
+      <w:pPr>
+        <w:ind w:left="1440" w:hanging="360"/>
+      </w:pPr>
+    </w:lvl>
+    <w:lvl w:ilvl="2" w:tplc="0409001B" w:tentative="1">
+      <w:start w:val="1"/>
+      <w:numFmt w:val="lowerRoman"/>
+      <w:lvlText w:val="%3."/>
+      <w:lvlJc w:val="right"/>
+      <w:pPr>
+        <w:ind w:left="2160" w:hanging="180"/>
+      </w:pPr>
+    </w:lvl>
+    <w:lvl w:ilvl="3" w:tplc="0409000F" w:tentative="1">
+      <w:start w:val="1"/>
+      <w:numFmt w:val="decimal"/>
+      <w:lvlText w:val="%4."/>
+      <w:lvlJc w:val="left"/>
+      <w:pPr>
+        <w:ind w:left="2880" w:hanging="360"/>
+      </w:pPr>
+    </w:lvl>
+    <w:lvl w:ilvl="4" w:tplc="04090019" w:tentative="1">
+      <w:start w:val="1"/>
+      <w:numFmt w:val="lowerLetter"/>
+      <w:lvlText w:val="%5."/>
+      <w:lvlJc w:val="left"/>
+      <w:pPr>
+        <w:ind w:left="3600" w:hanging="360"/>
+      </w:pPr>
+    </w:lvl>
+    <w:lvl w:ilvl="5" w:tplc="0409001B" w:tentative="1">
+      <w:start w:val="1"/>
+      <w:numFmt w:val="lowerRoman"/>
+      <w:lvlText w:val="%6."/>
+      <w:lvlJc w:val="right"/>
+      <w:pPr>
+        <w:ind w:left="4320" w:hanging="180"/>
+      </w:pPr>
+    </w:lvl>
+    <w:lvl w:ilvl="6" w:tplc="0409000F" w:tentative="1">
+      <w:start w:val="1"/>
+      <w:numFmt w:val="decimal"/>
+      <w:lvlText w:val="%7."/>
+      <w:lvlJc w:val="left"/>
+      <w:pPr>
+        <w:ind w:left="5040" w:hanging="360"/>
+      </w:pPr>
+    </w:lvl>
+    <w:lvl w:ilvl="7" w:tplc="04090019" w:tentative="1">
+      <w:start w:val="1"/>
+      <w:numFmt w:val="lowerLetter"/>
+      <w:lvlText w:val="%8."/>
+      <w:lvlJc w:val="left"/>
+      <w:pPr>
+        <w:ind w:left="5760" w:hanging="360"/>
+      </w:pPr>
+    </w:lvl>
+    <w:lvl w:ilvl="8" w:tplc="0409001B" w:tentative="1">
+      <w:start w:val="1"/>
+      <w:numFmt w:val="lowerRoman"/>
+      <w:lvlText w:val="%9."/>
+      <w:lvlJc w:val="right"/>
+      <w:pPr>
+        <w:ind w:left="6480" w:hanging="180"/>
+      </w:pPr>
+    </w:lvl>
+  </w:abstractNum>
+  <w:abstractNum w:abstractNumId="3" w15:restartNumberingAfterBreak="0">
     <w:nsid w:val="594C7968"/>
     <w:multiLevelType w:val="hybridMultilevel"/>
     <w:tmpl w:val="E6EEFD8A"/>
@@ -2902,7 +3546,7 @@
       </w:pPr>
     </w:lvl>
   </w:abstractNum>
-  <w:abstractNum w:abstractNumId="3" w15:restartNumberingAfterBreak="0">
+  <w:abstractNum w:abstractNumId="4" w15:restartNumberingAfterBreak="0">
     <w:nsid w:val="5DD21B2A"/>
     <w:multiLevelType w:val="hybridMultilevel"/>
     <w:tmpl w:val="EB908B9C"/>
@@ -2991,7 +3635,7 @@
       </w:pPr>
     </w:lvl>
   </w:abstractNum>
-  <w:abstractNum w:abstractNumId="4" w15:restartNumberingAfterBreak="0">
+  <w:abstractNum w:abstractNumId="5" w15:restartNumberingAfterBreak="0">
     <w:nsid w:val="603B0D5C"/>
     <w:multiLevelType w:val="hybridMultilevel"/>
     <w:tmpl w:val="519AE920"/>
@@ -3080,7 +3724,7 @@
       </w:pPr>
     </w:lvl>
   </w:abstractNum>
-  <w:abstractNum w:abstractNumId="5" w15:restartNumberingAfterBreak="0">
+  <w:abstractNum w:abstractNumId="6" w15:restartNumberingAfterBreak="0">
     <w:nsid w:val="656E784A"/>
     <w:multiLevelType w:val="hybridMultilevel"/>
     <w:tmpl w:val="B4025648"/>
@@ -3169,7 +3813,7 @@
       </w:pPr>
     </w:lvl>
   </w:abstractNum>
-  <w:abstractNum w:abstractNumId="6" w15:restartNumberingAfterBreak="0">
+  <w:abstractNum w:abstractNumId="7" w15:restartNumberingAfterBreak="0">
     <w:nsid w:val="6C48679B"/>
     <w:multiLevelType w:val="hybridMultilevel"/>
     <w:tmpl w:val="15A23914"/>
@@ -3259,25 +3903,28 @@
     </w:lvl>
   </w:abstractNum>
   <w:num w:numId="1" w16cid:durableId="1625575805">
-    <w:abstractNumId w:val="2"/>
+    <w:abstractNumId w:val="3"/>
   </w:num>
   <w:num w:numId="2" w16cid:durableId="90199303">
     <w:abstractNumId w:val="1"/>
   </w:num>
   <w:num w:numId="3" w16cid:durableId="145514475">
-    <w:abstractNumId w:val="5"/>
+    <w:abstractNumId w:val="6"/>
   </w:num>
   <w:num w:numId="4" w16cid:durableId="996768637">
-    <w:abstractNumId w:val="3"/>
+    <w:abstractNumId w:val="4"/>
   </w:num>
   <w:num w:numId="5" w16cid:durableId="894774788">
     <w:abstractNumId w:val="0"/>
   </w:num>
   <w:num w:numId="6" w16cid:durableId="321587359">
-    <w:abstractNumId w:val="6"/>
+    <w:abstractNumId w:val="7"/>
   </w:num>
   <w:num w:numId="7" w16cid:durableId="317734375">
-    <w:abstractNumId w:val="4"/>
+    <w:abstractNumId w:val="5"/>
+  </w:num>
+  <w:num w:numId="8" w16cid:durableId="1503625161">
+    <w:abstractNumId w:val="2"/>
   </w:num>
 </w:numbering>
 </file>

</xml_diff>

<commit_message>
Request and Response handling
Request and Response handling
</commit_message>
<xml_diff>
--- a/docs/AdvanceJava.docx
+++ b/docs/AdvanceJava.docx
@@ -183,7 +183,15 @@
         </w:numPr>
       </w:pPr>
       <w:r>
-        <w:t>Technical Stack: HTML, CSS, JS, and any front end framework</w:t>
+        <w:t xml:space="preserve">Technical Stack: HTML, CSS, JS, and any </w:t>
+      </w:r>
+      <w:proofErr w:type="gramStart"/>
+      <w:r>
+        <w:t>front end</w:t>
+      </w:r>
+      <w:proofErr w:type="gramEnd"/>
+      <w:r>
+        <w:t xml:space="preserve"> framework</w:t>
       </w:r>
     </w:p>
     <w:p>
@@ -556,7 +564,15 @@
         </w:numPr>
       </w:pPr>
       <w:r>
-        <w:t>Click On “Open Perspective” option in the right side top of the Eclipse</w:t>
+        <w:t xml:space="preserve">Click On “Open Perspective” option in the </w:t>
+      </w:r>
+      <w:proofErr w:type="gramStart"/>
+      <w:r>
+        <w:t>right side</w:t>
+      </w:r>
+      <w:proofErr w:type="gramEnd"/>
+      <w:r>
+        <w:t xml:space="preserve"> top of the Eclipse</w:t>
       </w:r>
     </w:p>
     <w:p>
@@ -1045,7 +1061,15 @@
         </w:numPr>
       </w:pPr>
       <w:r>
-        <w:t xml:space="preserve">Servlets are executes at server side. </w:t>
+        <w:t xml:space="preserve">Servlets are </w:t>
+      </w:r>
+      <w:proofErr w:type="gramStart"/>
+      <w:r>
+        <w:t>executes</w:t>
+      </w:r>
+      <w:proofErr w:type="gramEnd"/>
+      <w:r>
+        <w:t xml:space="preserve"> at server side. </w:t>
       </w:r>
     </w:p>
     <w:p>
@@ -1196,7 +1220,15 @@
         </w:numPr>
       </w:pPr>
       <w:r>
-        <w:t>Convert java class into Servlet any one of the option as follows</w:t>
+        <w:t xml:space="preserve">Convert java class into Servlet any one of the </w:t>
+      </w:r>
+      <w:proofErr w:type="gramStart"/>
+      <w:r>
+        <w:t>option</w:t>
+      </w:r>
+      <w:proofErr w:type="gramEnd"/>
+      <w:r>
+        <w:t xml:space="preserve"> as follows</w:t>
       </w:r>
     </w:p>
     <w:p>
@@ -1345,9 +1377,20 @@
           <w:sz w:val="14"/>
           <w:szCs w:val="14"/>
         </w:rPr>
-        <w:t xml:space="preserve"> service(</w:t>
+        <w:t xml:space="preserve"> </w:t>
+      </w:r>
+      <w:proofErr w:type="gramStart"/>
+      <w:r>
+        <w:rPr>
+          <w:rFonts w:ascii="Consolas" w:hAnsi="Consolas" w:cs="Consolas"/>
+          <w:color w:val="000000"/>
+          <w:sz w:val="14"/>
+          <w:szCs w:val="14"/>
+        </w:rPr>
+        <w:t>service(</w:t>
       </w:r>
       <w:proofErr w:type="spellStart"/>
+      <w:proofErr w:type="gramEnd"/>
       <w:r>
         <w:rPr>
           <w:rFonts w:ascii="Consolas" w:hAnsi="Consolas" w:cs="Consolas"/>
@@ -2150,6 +2193,7 @@
         </w:rPr>
         <w:t xml:space="preserve"> </w:t>
       </w:r>
+      <w:proofErr w:type="gramStart"/>
       <w:r>
         <w:rPr>
           <w:rFonts w:ascii="Consolas" w:hAnsi="Consolas" w:cs="Consolas"/>
@@ -2157,7 +2201,17 @@
           <w:sz w:val="14"/>
           <w:szCs w:val="14"/>
         </w:rPr>
-        <w:t>&lt;!-- Java Class name without file extension --&gt;</w:t>
+        <w:t>&lt;!--</w:t>
+      </w:r>
+      <w:proofErr w:type="gramEnd"/>
+      <w:r>
+        <w:rPr>
+          <w:rFonts w:ascii="Consolas" w:hAnsi="Consolas" w:cs="Consolas"/>
+          <w:color w:val="3F5FBF"/>
+          <w:sz w:val="14"/>
+          <w:szCs w:val="14"/>
+        </w:rPr>
+        <w:t xml:space="preserve"> Java Class name without file extension --&gt;</w:t>
       </w:r>
       <w:r>
         <w:rPr>
@@ -2418,6 +2472,7 @@
         </w:rPr>
         <w:t xml:space="preserve"> </w:t>
       </w:r>
+      <w:proofErr w:type="gramStart"/>
       <w:r>
         <w:rPr>
           <w:rFonts w:ascii="Consolas" w:hAnsi="Consolas" w:cs="Consolas"/>
@@ -2425,7 +2480,17 @@
           <w:sz w:val="14"/>
           <w:szCs w:val="14"/>
         </w:rPr>
-        <w:t xml:space="preserve">&lt;!-- It must be same as a </w:t>
+        <w:t>&lt;!--</w:t>
+      </w:r>
+      <w:proofErr w:type="gramEnd"/>
+      <w:r>
+        <w:rPr>
+          <w:rFonts w:ascii="Consolas" w:hAnsi="Consolas" w:cs="Consolas"/>
+          <w:color w:val="3F5FBF"/>
+          <w:sz w:val="14"/>
+          <w:szCs w:val="14"/>
+        </w:rPr>
+        <w:t xml:space="preserve"> It must be same as a </w:t>
       </w:r>
       <w:r>
         <w:rPr>
@@ -2592,6 +2657,7 @@
         </w:rPr>
         <w:t xml:space="preserve"> </w:t>
       </w:r>
+      <w:proofErr w:type="gramStart"/>
       <w:r>
         <w:rPr>
           <w:rFonts w:ascii="Consolas" w:hAnsi="Consolas" w:cs="Consolas"/>
@@ -2599,7 +2665,17 @@
           <w:sz w:val="14"/>
           <w:szCs w:val="14"/>
         </w:rPr>
-        <w:t>&lt;!-- It Must be start with '/' --&gt;</w:t>
+        <w:t>&lt;!--</w:t>
+      </w:r>
+      <w:proofErr w:type="gramEnd"/>
+      <w:r>
+        <w:rPr>
+          <w:rFonts w:ascii="Consolas" w:hAnsi="Consolas" w:cs="Consolas"/>
+          <w:color w:val="3F5FBF"/>
+          <w:sz w:val="14"/>
+          <w:szCs w:val="14"/>
+        </w:rPr>
+        <w:t xml:space="preserve"> It Must be start with '/' --&gt;</w:t>
       </w:r>
     </w:p>
     <w:p>
@@ -2733,36 +2809,16 @@
           <w:szCs w:val="24"/>
           <w:shd w:val="clear" w:color="auto" w:fill="E8F2FE"/>
         </w:rPr>
-        <w:t>"/</w:t>
-      </w:r>
-      <w:r>
-        <w:rPr>
-          <w:rFonts w:ascii="Consolas" w:hAnsi="Consolas" w:cs="Consolas"/>
-          <w:color w:val="2A00FF"/>
+        <w:t>"/&lt;URL&gt;"</w:t>
+      </w:r>
+      <w:r>
+        <w:rPr>
+          <w:rFonts w:ascii="Consolas" w:hAnsi="Consolas" w:cs="Consolas"/>
+          <w:color w:val="000000"/>
           <w:sz w:val="24"/>
           <w:szCs w:val="24"/>
           <w:shd w:val="clear" w:color="auto" w:fill="E8F2FE"/>
         </w:rPr>
-        <w:t>&lt;URL&gt;</w:t>
-      </w:r>
-      <w:r>
-        <w:rPr>
-          <w:rFonts w:ascii="Consolas" w:hAnsi="Consolas" w:cs="Consolas"/>
-          <w:color w:val="2A00FF"/>
-          <w:sz w:val="24"/>
-          <w:szCs w:val="24"/>
-          <w:shd w:val="clear" w:color="auto" w:fill="E8F2FE"/>
-        </w:rPr>
-        <w:t>"</w:t>
-      </w:r>
-      <w:r>
-        <w:rPr>
-          <w:rFonts w:ascii="Consolas" w:hAnsi="Consolas" w:cs="Consolas"/>
-          <w:color w:val="000000"/>
-          <w:sz w:val="24"/>
-          <w:szCs w:val="24"/>
-          <w:shd w:val="clear" w:color="auto" w:fill="E8F2FE"/>
-        </w:rPr>
         <w:t>)</w:t>
       </w:r>
     </w:p>
@@ -2806,7 +2862,15 @@
         </w:numPr>
       </w:pPr>
       <w:r>
-        <w:t>Right Click On Servlet -&gt; “Run As” option -&gt; click on “Run On Server” option</w:t>
+        <w:t xml:space="preserve">Right Click </w:t>
+      </w:r>
+      <w:proofErr w:type="gramStart"/>
+      <w:r>
+        <w:t>On</w:t>
+      </w:r>
+      <w:proofErr w:type="gramEnd"/>
+      <w:r>
+        <w:t xml:space="preserve"> Servlet -&gt; “Run As” option -&gt; click on “Run On Server” option</w:t>
       </w:r>
     </w:p>
     <w:p>
@@ -2920,6 +2984,7 @@
         </w:rPr>
       </w:pPr>
       <w:proofErr w:type="spellStart"/>
+      <w:proofErr w:type="gramStart"/>
       <w:r>
         <w:rPr>
           <w:rFonts w:ascii="Consolas" w:hAnsi="Consolas" w:cs="Consolas"/>
@@ -2941,6 +3006,7 @@
         <w:t>.setContentType</w:t>
       </w:r>
       <w:proofErr w:type="spellEnd"/>
+      <w:proofErr w:type="gramEnd"/>
       <w:r>
         <w:rPr>
           <w:rFonts w:ascii="Consolas" w:hAnsi="Consolas" w:cs="Consolas"/>
@@ -3056,6 +3122,7 @@
         <w:t xml:space="preserve"> = </w:t>
       </w:r>
       <w:proofErr w:type="spellStart"/>
+      <w:proofErr w:type="gramStart"/>
       <w:r>
         <w:rPr>
           <w:rFonts w:ascii="Consolas" w:hAnsi="Consolas" w:cs="Consolas"/>
@@ -3077,6 +3144,7 @@
         <w:t>.getWriter</w:t>
       </w:r>
       <w:proofErr w:type="spellEnd"/>
+      <w:proofErr w:type="gramEnd"/>
       <w:r>
         <w:rPr>
           <w:rFonts w:ascii="Consolas" w:hAnsi="Consolas" w:cs="Consolas"/>
@@ -3104,6 +3172,13 @@
       <w:pPr>
         <w:pStyle w:val="NoSpacing"/>
         <w:ind w:left="1440"/>
+        <w:rPr>
+          <w:rFonts w:ascii="Consolas" w:hAnsi="Consolas" w:cs="Consolas"/>
+          <w:color w:val="000000"/>
+          <w:sz w:val="24"/>
+          <w:szCs w:val="24"/>
+          <w:shd w:val="clear" w:color="auto" w:fill="E8F2FE"/>
+        </w:rPr>
       </w:pPr>
       <w:proofErr w:type="spellStart"/>
       <w:r>
@@ -3145,8 +3220,9 @@
           <w:szCs w:val="24"/>
           <w:shd w:val="clear" w:color="auto" w:fill="E8F2FE"/>
         </w:rPr>
-        <w:t>"&lt;h1&gt;Welcome To Servle</w:t>
-      </w:r>
+        <w:t xml:space="preserve">"&lt;h1&gt;Welcome </w:t>
+      </w:r>
+      <w:proofErr w:type="gramStart"/>
       <w:r>
         <w:rPr>
           <w:rFonts w:ascii="Consolas" w:hAnsi="Consolas" w:cs="Consolas"/>
@@ -3155,8 +3231,9 @@
           <w:szCs w:val="24"/>
           <w:shd w:val="clear" w:color="auto" w:fill="E8F2FE"/>
         </w:rPr>
-        <w:t>t</w:t>
-      </w:r>
+        <w:t>To</w:t>
+      </w:r>
+      <w:proofErr w:type="gramEnd"/>
       <w:r>
         <w:rPr>
           <w:rFonts w:ascii="Consolas" w:hAnsi="Consolas" w:cs="Consolas"/>
@@ -3165,17 +3242,319 @@
           <w:szCs w:val="24"/>
           <w:shd w:val="clear" w:color="auto" w:fill="E8F2FE"/>
         </w:rPr>
-        <w:t>&lt;/h1&gt;"</w:t>
-      </w:r>
-      <w:r>
-        <w:rPr>
-          <w:rFonts w:ascii="Consolas" w:hAnsi="Consolas" w:cs="Consolas"/>
-          <w:color w:val="000000"/>
+        <w:t xml:space="preserve"> Servle</w:t>
+      </w:r>
+      <w:r>
+        <w:rPr>
+          <w:rFonts w:ascii="Consolas" w:hAnsi="Consolas" w:cs="Consolas"/>
+          <w:color w:val="2A00FF"/>
           <w:sz w:val="24"/>
           <w:szCs w:val="24"/>
           <w:shd w:val="clear" w:color="auto" w:fill="E8F2FE"/>
         </w:rPr>
+        <w:t>t</w:t>
+      </w:r>
+      <w:r>
+        <w:rPr>
+          <w:rFonts w:ascii="Consolas" w:hAnsi="Consolas" w:cs="Consolas"/>
+          <w:color w:val="2A00FF"/>
+          <w:sz w:val="24"/>
+          <w:szCs w:val="24"/>
+          <w:shd w:val="clear" w:color="auto" w:fill="E8F2FE"/>
+        </w:rPr>
+        <w:t>&lt;/h1&gt;"</w:t>
+      </w:r>
+      <w:r>
+        <w:rPr>
+          <w:rFonts w:ascii="Consolas" w:hAnsi="Consolas" w:cs="Consolas"/>
+          <w:color w:val="000000"/>
+          <w:sz w:val="24"/>
+          <w:szCs w:val="24"/>
+          <w:shd w:val="clear" w:color="auto" w:fill="E8F2FE"/>
+        </w:rPr>
         <w:t>);</w:t>
+      </w:r>
+    </w:p>
+    <w:p>
+      <w:r>
+        <w:br w:type="page"/>
+      </w:r>
+    </w:p>
+    <w:p>
+      <w:pPr>
+        <w:pStyle w:val="NoSpacing"/>
+      </w:pPr>
+      <w:r>
+        <w:lastRenderedPageBreak/>
+        <w:t xml:space="preserve">Parameter: </w:t>
+      </w:r>
+    </w:p>
+    <w:p>
+      <w:pPr>
+        <w:pStyle w:val="NoSpacing"/>
+        <w:numPr>
+          <w:ilvl w:val="0"/>
+          <w:numId w:val="9"/>
+        </w:numPr>
+      </w:pPr>
+      <w:r>
+        <w:t>Parameter is a user details which is added inside URL after the ‘?’</w:t>
+      </w:r>
+    </w:p>
+    <w:p>
+      <w:pPr>
+        <w:pStyle w:val="NoSpacing"/>
+        <w:numPr>
+          <w:ilvl w:val="0"/>
+          <w:numId w:val="9"/>
+        </w:numPr>
+      </w:pPr>
+      <w:r>
+        <w:t>Parameters are always pass from client to server.</w:t>
+      </w:r>
+    </w:p>
+    <w:p>
+      <w:pPr>
+        <w:pStyle w:val="NoSpacing"/>
+        <w:numPr>
+          <w:ilvl w:val="0"/>
+          <w:numId w:val="9"/>
+        </w:numPr>
+      </w:pPr>
+      <w:r>
+        <w:t xml:space="preserve">Each parameter has 2 parts </w:t>
+      </w:r>
+      <w:proofErr w:type="gramStart"/>
+      <w:r>
+        <w:t>Name</w:t>
+      </w:r>
+      <w:proofErr w:type="gramEnd"/>
+      <w:r>
+        <w:t>=Value</w:t>
+      </w:r>
+    </w:p>
+    <w:p>
+      <w:pPr>
+        <w:pStyle w:val="NoSpacing"/>
+        <w:numPr>
+          <w:ilvl w:val="0"/>
+          <w:numId w:val="9"/>
+        </w:numPr>
+      </w:pPr>
+      <w:r>
+        <w:t xml:space="preserve">There can be multiple </w:t>
+      </w:r>
+      <w:proofErr w:type="gramStart"/>
+      <w:r>
+        <w:t>parameter</w:t>
+      </w:r>
+      <w:proofErr w:type="gramEnd"/>
+      <w:r>
+        <w:t xml:space="preserve"> in a request. Each parameter separated by ‘&amp;’</w:t>
+      </w:r>
+    </w:p>
+    <w:p>
+      <w:pPr>
+        <w:pStyle w:val="NoSpacing"/>
+        <w:numPr>
+          <w:ilvl w:val="0"/>
+          <w:numId w:val="9"/>
+        </w:numPr>
+      </w:pPr>
+      <w:r>
+        <w:t>Parameters are always in String format no other Data type will be used for parameter.</w:t>
+      </w:r>
+    </w:p>
+    <w:p>
+      <w:pPr>
+        <w:pStyle w:val="NoSpacing"/>
+        <w:numPr>
+          <w:ilvl w:val="0"/>
+          <w:numId w:val="9"/>
+        </w:numPr>
+      </w:pPr>
+      <w:r>
+        <w:t>There are 2 ways to send parameter to the server side</w:t>
+      </w:r>
+    </w:p>
+    <w:p>
+      <w:pPr>
+        <w:pStyle w:val="NoSpacing"/>
+        <w:numPr>
+          <w:ilvl w:val="0"/>
+          <w:numId w:val="10"/>
+        </w:numPr>
+      </w:pPr>
+      <w:r>
+        <w:t>From the URL after ‘?’, here the values will be visible in URL</w:t>
+      </w:r>
+    </w:p>
+    <w:p>
+      <w:pPr>
+        <w:pStyle w:val="NoSpacing"/>
+        <w:numPr>
+          <w:ilvl w:val="0"/>
+          <w:numId w:val="10"/>
+        </w:numPr>
+      </w:pPr>
+      <w:r>
+        <w:t>From the Form Data, here the values will not be visible inside URL</w:t>
+      </w:r>
+      <w:r>
+        <w:tab/>
+      </w:r>
+    </w:p>
+    <w:p>
+      <w:pPr>
+        <w:pStyle w:val="NoSpacing"/>
+      </w:pPr>
+    </w:p>
+    <w:p>
+      <w:pPr>
+        <w:pStyle w:val="NoSpacing"/>
+      </w:pPr>
+    </w:p>
+    <w:p>
+      <w:pPr>
+        <w:pStyle w:val="NoSpacing"/>
+      </w:pPr>
+    </w:p>
+    <w:p>
+      <w:pPr>
+        <w:pStyle w:val="NoSpacing"/>
+      </w:pPr>
+      <w:r>
+        <w:t>Task-1</w:t>
+      </w:r>
+      <w:r>
+        <w:br/>
+      </w:r>
+    </w:p>
+    <w:p>
+      <w:pPr>
+        <w:pStyle w:val="NoSpacing"/>
+      </w:pPr>
+      <w:r>
+        <w:tab/>
+        <w:t>Page-1</w:t>
+      </w:r>
+    </w:p>
+    <w:p>
+      <w:pPr>
+        <w:pStyle w:val="NoSpacing"/>
+      </w:pPr>
+    </w:p>
+    <w:p>
+      <w:pPr>
+        <w:pStyle w:val="NoSpacing"/>
+        <w:ind w:firstLine="720"/>
+      </w:pPr>
+      <w:r>
+        <w:rPr>
+          <w:noProof/>
+        </w:rPr>
+        <w:drawing>
+          <wp:inline distT="0" distB="0" distL="0" distR="0" wp14:anchorId="6218696E" wp14:editId="7D7C2931">
+            <wp:extent cx="3443084" cy="1492003"/>
+            <wp:effectExtent l="0" t="0" r="5080" b="0"/>
+            <wp:docPr id="11" name="Picture 11"/>
+            <wp:cNvGraphicFramePr>
+              <a:graphicFrameLocks xmlns:a="http://schemas.openxmlformats.org/drawingml/2006/main" noChangeAspect="1"/>
+            </wp:cNvGraphicFramePr>
+            <a:graphic xmlns:a="http://schemas.openxmlformats.org/drawingml/2006/main">
+              <a:graphicData uri="http://schemas.openxmlformats.org/drawingml/2006/picture">
+                <pic:pic xmlns:pic="http://schemas.openxmlformats.org/drawingml/2006/picture">
+                  <pic:nvPicPr>
+                    <pic:cNvPr id="1" name=""/>
+                    <pic:cNvPicPr/>
+                  </pic:nvPicPr>
+                  <pic:blipFill>
+                    <a:blip r:embed="rId17"/>
+                    <a:stretch>
+                      <a:fillRect/>
+                    </a:stretch>
+                  </pic:blipFill>
+                  <pic:spPr>
+                    <a:xfrm>
+                      <a:off x="0" y="0"/>
+                      <a:ext cx="3453688" cy="1496598"/>
+                    </a:xfrm>
+                    <a:prstGeom prst="rect">
+                      <a:avLst/>
+                    </a:prstGeom>
+                  </pic:spPr>
+                </pic:pic>
+              </a:graphicData>
+            </a:graphic>
+          </wp:inline>
+        </w:drawing>
+      </w:r>
+    </w:p>
+    <w:p>
+      <w:pPr>
+        <w:pStyle w:val="NoSpacing"/>
+        <w:ind w:firstLine="720"/>
+      </w:pPr>
+    </w:p>
+    <w:p>
+      <w:pPr>
+        <w:pStyle w:val="NoSpacing"/>
+        <w:ind w:firstLine="720"/>
+      </w:pPr>
+      <w:r>
+        <w:t>Page-2 (Get the value entered b user into the page-1 test box and display it on the page-2)</w:t>
+      </w:r>
+    </w:p>
+    <w:p>
+      <w:pPr>
+        <w:pStyle w:val="NoSpacing"/>
+        <w:ind w:firstLine="720"/>
+      </w:pPr>
+    </w:p>
+    <w:p>
+      <w:pPr>
+        <w:pStyle w:val="NoSpacing"/>
+        <w:ind w:firstLine="720"/>
+      </w:pPr>
+      <w:r>
+        <w:rPr>
+          <w:noProof/>
+        </w:rPr>
+        <w:drawing>
+          <wp:inline distT="0" distB="0" distL="0" distR="0" wp14:anchorId="74CF43FB" wp14:editId="4E6FDC8F">
+            <wp:extent cx="4791075" cy="1152525"/>
+            <wp:effectExtent l="0" t="0" r="9525" b="9525"/>
+            <wp:docPr id="12" name="Picture 12"/>
+            <wp:cNvGraphicFramePr>
+              <a:graphicFrameLocks xmlns:a="http://schemas.openxmlformats.org/drawingml/2006/main" noChangeAspect="1"/>
+            </wp:cNvGraphicFramePr>
+            <a:graphic xmlns:a="http://schemas.openxmlformats.org/drawingml/2006/main">
+              <a:graphicData uri="http://schemas.openxmlformats.org/drawingml/2006/picture">
+                <pic:pic xmlns:pic="http://schemas.openxmlformats.org/drawingml/2006/picture">
+                  <pic:nvPicPr>
+                    <pic:cNvPr id="1" name=""/>
+                    <pic:cNvPicPr/>
+                  </pic:nvPicPr>
+                  <pic:blipFill>
+                    <a:blip r:embed="rId18"/>
+                    <a:stretch>
+                      <a:fillRect/>
+                    </a:stretch>
+                  </pic:blipFill>
+                  <pic:spPr>
+                    <a:xfrm>
+                      <a:off x="0" y="0"/>
+                      <a:ext cx="4791075" cy="1152525"/>
+                    </a:xfrm>
+                    <a:prstGeom prst="rect">
+                      <a:avLst/>
+                    </a:prstGeom>
+                  </pic:spPr>
+                </pic:pic>
+              </a:graphicData>
+            </a:graphic>
+          </wp:inline>
+        </w:drawing>
       </w:r>
     </w:p>
     <w:sectPr>
@@ -3458,6 +3837,95 @@
     </w:lvl>
   </w:abstractNum>
   <w:abstractNum w:abstractNumId="3" w15:restartNumberingAfterBreak="0">
+    <w:nsid w:val="4862128A"/>
+    <w:multiLevelType w:val="hybridMultilevel"/>
+    <w:tmpl w:val="A23E9CFC"/>
+    <w:lvl w:ilvl="0" w:tplc="AC00057C">
+      <w:start w:val="1"/>
+      <w:numFmt w:val="decimal"/>
+      <w:lvlText w:val="%1."/>
+      <w:lvlJc w:val="left"/>
+      <w:pPr>
+        <w:ind w:left="720" w:hanging="360"/>
+      </w:pPr>
+      <w:rPr>
+        <w:rFonts w:hint="default"/>
+      </w:rPr>
+    </w:lvl>
+    <w:lvl w:ilvl="1" w:tplc="04090019" w:tentative="1">
+      <w:start w:val="1"/>
+      <w:numFmt w:val="lowerLetter"/>
+      <w:lvlText w:val="%2."/>
+      <w:lvlJc w:val="left"/>
+      <w:pPr>
+        <w:ind w:left="1440" w:hanging="360"/>
+      </w:pPr>
+    </w:lvl>
+    <w:lvl w:ilvl="2" w:tplc="0409001B" w:tentative="1">
+      <w:start w:val="1"/>
+      <w:numFmt w:val="lowerRoman"/>
+      <w:lvlText w:val="%3."/>
+      <w:lvlJc w:val="right"/>
+      <w:pPr>
+        <w:ind w:left="2160" w:hanging="180"/>
+      </w:pPr>
+    </w:lvl>
+    <w:lvl w:ilvl="3" w:tplc="0409000F" w:tentative="1">
+      <w:start w:val="1"/>
+      <w:numFmt w:val="decimal"/>
+      <w:lvlText w:val="%4."/>
+      <w:lvlJc w:val="left"/>
+      <w:pPr>
+        <w:ind w:left="2880" w:hanging="360"/>
+      </w:pPr>
+    </w:lvl>
+    <w:lvl w:ilvl="4" w:tplc="04090019" w:tentative="1">
+      <w:start w:val="1"/>
+      <w:numFmt w:val="lowerLetter"/>
+      <w:lvlText w:val="%5."/>
+      <w:lvlJc w:val="left"/>
+      <w:pPr>
+        <w:ind w:left="3600" w:hanging="360"/>
+      </w:pPr>
+    </w:lvl>
+    <w:lvl w:ilvl="5" w:tplc="0409001B" w:tentative="1">
+      <w:start w:val="1"/>
+      <w:numFmt w:val="lowerRoman"/>
+      <w:lvlText w:val="%6."/>
+      <w:lvlJc w:val="right"/>
+      <w:pPr>
+        <w:ind w:left="4320" w:hanging="180"/>
+      </w:pPr>
+    </w:lvl>
+    <w:lvl w:ilvl="6" w:tplc="0409000F" w:tentative="1">
+      <w:start w:val="1"/>
+      <w:numFmt w:val="decimal"/>
+      <w:lvlText w:val="%7."/>
+      <w:lvlJc w:val="left"/>
+      <w:pPr>
+        <w:ind w:left="5040" w:hanging="360"/>
+      </w:pPr>
+    </w:lvl>
+    <w:lvl w:ilvl="7" w:tplc="04090019" w:tentative="1">
+      <w:start w:val="1"/>
+      <w:numFmt w:val="lowerLetter"/>
+      <w:lvlText w:val="%8."/>
+      <w:lvlJc w:val="left"/>
+      <w:pPr>
+        <w:ind w:left="5760" w:hanging="360"/>
+      </w:pPr>
+    </w:lvl>
+    <w:lvl w:ilvl="8" w:tplc="0409001B" w:tentative="1">
+      <w:start w:val="1"/>
+      <w:numFmt w:val="lowerRoman"/>
+      <w:lvlText w:val="%9."/>
+      <w:lvlJc w:val="right"/>
+      <w:pPr>
+        <w:ind w:left="6480" w:hanging="180"/>
+      </w:pPr>
+    </w:lvl>
+  </w:abstractNum>
+  <w:abstractNum w:abstractNumId="4" w15:restartNumberingAfterBreak="0">
     <w:nsid w:val="594C7968"/>
     <w:multiLevelType w:val="hybridMultilevel"/>
     <w:tmpl w:val="E6EEFD8A"/>
@@ -3546,7 +4014,7 @@
       </w:pPr>
     </w:lvl>
   </w:abstractNum>
-  <w:abstractNum w:abstractNumId="4" w15:restartNumberingAfterBreak="0">
+  <w:abstractNum w:abstractNumId="5" w15:restartNumberingAfterBreak="0">
     <w:nsid w:val="5DD21B2A"/>
     <w:multiLevelType w:val="hybridMultilevel"/>
     <w:tmpl w:val="EB908B9C"/>
@@ -3635,7 +4103,7 @@
       </w:pPr>
     </w:lvl>
   </w:abstractNum>
-  <w:abstractNum w:abstractNumId="5" w15:restartNumberingAfterBreak="0">
+  <w:abstractNum w:abstractNumId="6" w15:restartNumberingAfterBreak="0">
     <w:nsid w:val="603B0D5C"/>
     <w:multiLevelType w:val="hybridMultilevel"/>
     <w:tmpl w:val="519AE920"/>
@@ -3724,7 +4192,7 @@
       </w:pPr>
     </w:lvl>
   </w:abstractNum>
-  <w:abstractNum w:abstractNumId="6" w15:restartNumberingAfterBreak="0">
+  <w:abstractNum w:abstractNumId="7" w15:restartNumberingAfterBreak="0">
     <w:nsid w:val="656E784A"/>
     <w:multiLevelType w:val="hybridMultilevel"/>
     <w:tmpl w:val="B4025648"/>
@@ -3813,7 +4281,96 @@
       </w:pPr>
     </w:lvl>
   </w:abstractNum>
-  <w:abstractNum w:abstractNumId="7" w15:restartNumberingAfterBreak="0">
+  <w:abstractNum w:abstractNumId="8" w15:restartNumberingAfterBreak="0">
+    <w:nsid w:val="6BD34338"/>
+    <w:multiLevelType w:val="hybridMultilevel"/>
+    <w:tmpl w:val="E57C5CDE"/>
+    <w:lvl w:ilvl="0" w:tplc="D2187AA8">
+      <w:start w:val="1"/>
+      <w:numFmt w:val="lowerLetter"/>
+      <w:lvlText w:val="%1."/>
+      <w:lvlJc w:val="left"/>
+      <w:pPr>
+        <w:ind w:left="1080" w:hanging="360"/>
+      </w:pPr>
+      <w:rPr>
+        <w:rFonts w:hint="default"/>
+      </w:rPr>
+    </w:lvl>
+    <w:lvl w:ilvl="1" w:tplc="04090019" w:tentative="1">
+      <w:start w:val="1"/>
+      <w:numFmt w:val="lowerLetter"/>
+      <w:lvlText w:val="%2."/>
+      <w:lvlJc w:val="left"/>
+      <w:pPr>
+        <w:ind w:left="1800" w:hanging="360"/>
+      </w:pPr>
+    </w:lvl>
+    <w:lvl w:ilvl="2" w:tplc="0409001B" w:tentative="1">
+      <w:start w:val="1"/>
+      <w:numFmt w:val="lowerRoman"/>
+      <w:lvlText w:val="%3."/>
+      <w:lvlJc w:val="right"/>
+      <w:pPr>
+        <w:ind w:left="2520" w:hanging="180"/>
+      </w:pPr>
+    </w:lvl>
+    <w:lvl w:ilvl="3" w:tplc="0409000F" w:tentative="1">
+      <w:start w:val="1"/>
+      <w:numFmt w:val="decimal"/>
+      <w:lvlText w:val="%4."/>
+      <w:lvlJc w:val="left"/>
+      <w:pPr>
+        <w:ind w:left="3240" w:hanging="360"/>
+      </w:pPr>
+    </w:lvl>
+    <w:lvl w:ilvl="4" w:tplc="04090019" w:tentative="1">
+      <w:start w:val="1"/>
+      <w:numFmt w:val="lowerLetter"/>
+      <w:lvlText w:val="%5."/>
+      <w:lvlJc w:val="left"/>
+      <w:pPr>
+        <w:ind w:left="3960" w:hanging="360"/>
+      </w:pPr>
+    </w:lvl>
+    <w:lvl w:ilvl="5" w:tplc="0409001B" w:tentative="1">
+      <w:start w:val="1"/>
+      <w:numFmt w:val="lowerRoman"/>
+      <w:lvlText w:val="%6."/>
+      <w:lvlJc w:val="right"/>
+      <w:pPr>
+        <w:ind w:left="4680" w:hanging="180"/>
+      </w:pPr>
+    </w:lvl>
+    <w:lvl w:ilvl="6" w:tplc="0409000F" w:tentative="1">
+      <w:start w:val="1"/>
+      <w:numFmt w:val="decimal"/>
+      <w:lvlText w:val="%7."/>
+      <w:lvlJc w:val="left"/>
+      <w:pPr>
+        <w:ind w:left="5400" w:hanging="360"/>
+      </w:pPr>
+    </w:lvl>
+    <w:lvl w:ilvl="7" w:tplc="04090019" w:tentative="1">
+      <w:start w:val="1"/>
+      <w:numFmt w:val="lowerLetter"/>
+      <w:lvlText w:val="%8."/>
+      <w:lvlJc w:val="left"/>
+      <w:pPr>
+        <w:ind w:left="6120" w:hanging="360"/>
+      </w:pPr>
+    </w:lvl>
+    <w:lvl w:ilvl="8" w:tplc="0409001B" w:tentative="1">
+      <w:start w:val="1"/>
+      <w:numFmt w:val="lowerRoman"/>
+      <w:lvlText w:val="%9."/>
+      <w:lvlJc w:val="right"/>
+      <w:pPr>
+        <w:ind w:left="6840" w:hanging="180"/>
+      </w:pPr>
+    </w:lvl>
+  </w:abstractNum>
+  <w:abstractNum w:abstractNumId="9" w15:restartNumberingAfterBreak="0">
     <w:nsid w:val="6C48679B"/>
     <w:multiLevelType w:val="hybridMultilevel"/>
     <w:tmpl w:val="15A23914"/>
@@ -3903,28 +4460,34 @@
     </w:lvl>
   </w:abstractNum>
   <w:num w:numId="1" w16cid:durableId="1625575805">
-    <w:abstractNumId w:val="3"/>
+    <w:abstractNumId w:val="4"/>
   </w:num>
   <w:num w:numId="2" w16cid:durableId="90199303">
     <w:abstractNumId w:val="1"/>
   </w:num>
   <w:num w:numId="3" w16cid:durableId="145514475">
-    <w:abstractNumId w:val="6"/>
+    <w:abstractNumId w:val="7"/>
   </w:num>
   <w:num w:numId="4" w16cid:durableId="996768637">
-    <w:abstractNumId w:val="4"/>
+    <w:abstractNumId w:val="5"/>
   </w:num>
   <w:num w:numId="5" w16cid:durableId="894774788">
     <w:abstractNumId w:val="0"/>
   </w:num>
   <w:num w:numId="6" w16cid:durableId="321587359">
-    <w:abstractNumId w:val="7"/>
+    <w:abstractNumId w:val="9"/>
   </w:num>
   <w:num w:numId="7" w16cid:durableId="317734375">
-    <w:abstractNumId w:val="5"/>
+    <w:abstractNumId w:val="6"/>
   </w:num>
   <w:num w:numId="8" w16cid:durableId="1503625161">
     <w:abstractNumId w:val="2"/>
+  </w:num>
+  <w:num w:numId="9" w16cid:durableId="8333760">
+    <w:abstractNumId w:val="3"/>
+  </w:num>
+  <w:num w:numId="10" w16cid:durableId="360320556">
+    <w:abstractNumId w:val="8"/>
   </w:num>
 </w:numbering>
 </file>

</xml_diff>

<commit_message>
Attribute in Servlet JSP
Attribute in Servlet JSP
</commit_message>
<xml_diff>
--- a/docs/AdvanceJava.docx
+++ b/docs/AdvanceJava.docx
@@ -183,15 +183,7 @@
         </w:numPr>
       </w:pPr>
       <w:r>
-        <w:t xml:space="preserve">Technical Stack: HTML, CSS, JS, and any </w:t>
-      </w:r>
-      <w:proofErr w:type="gramStart"/>
-      <w:r>
-        <w:t>front end</w:t>
-      </w:r>
-      <w:proofErr w:type="gramEnd"/>
-      <w:r>
-        <w:t xml:space="preserve"> framework</w:t>
+        <w:t>Technical Stack: HTML, CSS, JS, and any front end framework</w:t>
       </w:r>
     </w:p>
     <w:p>
@@ -564,15 +556,7 @@
         </w:numPr>
       </w:pPr>
       <w:r>
-        <w:t xml:space="preserve">Click On “Open Perspective” option in the </w:t>
-      </w:r>
-      <w:proofErr w:type="gramStart"/>
-      <w:r>
-        <w:t>right side</w:t>
-      </w:r>
-      <w:proofErr w:type="gramEnd"/>
-      <w:r>
-        <w:t xml:space="preserve"> top of the Eclipse</w:t>
+        <w:t>Click On “Open Perspective” option in the right side top of the Eclipse</w:t>
       </w:r>
     </w:p>
     <w:p>
@@ -1061,15 +1045,7 @@
         </w:numPr>
       </w:pPr>
       <w:r>
-        <w:t xml:space="preserve">Servlets are </w:t>
-      </w:r>
-      <w:proofErr w:type="gramStart"/>
-      <w:r>
-        <w:t>executes</w:t>
-      </w:r>
-      <w:proofErr w:type="gramEnd"/>
-      <w:r>
-        <w:t xml:space="preserve"> at server side. </w:t>
+        <w:t xml:space="preserve">Servlets are executes at server side. </w:t>
       </w:r>
     </w:p>
     <w:p>
@@ -1220,15 +1196,7 @@
         </w:numPr>
       </w:pPr>
       <w:r>
-        <w:t xml:space="preserve">Convert java class into Servlet any one of the </w:t>
-      </w:r>
-      <w:proofErr w:type="gramStart"/>
-      <w:r>
-        <w:t>option</w:t>
-      </w:r>
-      <w:proofErr w:type="gramEnd"/>
-      <w:r>
-        <w:t xml:space="preserve"> as follows</w:t>
+        <w:t>Convert java class into Servlet any one of the option as follows</w:t>
       </w:r>
     </w:p>
     <w:p>
@@ -1257,14 +1225,12 @@
       <w:r>
         <w:t xml:space="preserve">Extends </w:t>
       </w:r>
-      <w:proofErr w:type="spellStart"/>
       <w:r>
         <w:rPr>
           <w:highlight w:val="yellow"/>
         </w:rPr>
         <w:t>GenericServlet</w:t>
       </w:r>
-      <w:proofErr w:type="spellEnd"/>
       <w:r>
         <w:t xml:space="preserve"> abstract class</w:t>
       </w:r>
@@ -1277,14 +1243,12 @@
       <w:r>
         <w:t xml:space="preserve">Extends </w:t>
       </w:r>
-      <w:proofErr w:type="spellStart"/>
       <w:r>
         <w:rPr>
           <w:highlight w:val="yellow"/>
         </w:rPr>
         <w:t>HttpServlet</w:t>
       </w:r>
-      <w:proofErr w:type="spellEnd"/>
       <w:r>
         <w:t xml:space="preserve"> Abstract Class </w:t>
       </w:r>
@@ -1377,9 +1341,17 @@
           <w:sz w:val="14"/>
           <w:szCs w:val="14"/>
         </w:rPr>
-        <w:t xml:space="preserve"> </w:t>
-      </w:r>
-      <w:proofErr w:type="gramStart"/>
+        <w:t xml:space="preserve"> service(HttpServletRequest </w:t>
+      </w:r>
+      <w:r>
+        <w:rPr>
+          <w:rFonts w:ascii="Consolas" w:hAnsi="Consolas" w:cs="Consolas"/>
+          <w:color w:val="6A3E3E"/>
+          <w:sz w:val="14"/>
+          <w:szCs w:val="14"/>
+        </w:rPr>
+        <w:t>request</w:t>
+      </w:r>
       <w:r>
         <w:rPr>
           <w:rFonts w:ascii="Consolas" w:hAnsi="Consolas" w:cs="Consolas"/>
@@ -1387,66 +1359,7 @@
           <w:sz w:val="14"/>
           <w:szCs w:val="14"/>
         </w:rPr>
-        <w:t>service(</w:t>
-      </w:r>
-      <w:proofErr w:type="spellStart"/>
-      <w:proofErr w:type="gramEnd"/>
-      <w:r>
-        <w:rPr>
-          <w:rFonts w:ascii="Consolas" w:hAnsi="Consolas" w:cs="Consolas"/>
-          <w:color w:val="000000"/>
-          <w:sz w:val="14"/>
-          <w:szCs w:val="14"/>
-        </w:rPr>
-        <w:t>HttpServletRequest</w:t>
-      </w:r>
-      <w:proofErr w:type="spellEnd"/>
-      <w:r>
-        <w:rPr>
-          <w:rFonts w:ascii="Consolas" w:hAnsi="Consolas" w:cs="Consolas"/>
-          <w:color w:val="000000"/>
-          <w:sz w:val="14"/>
-          <w:szCs w:val="14"/>
-        </w:rPr>
-        <w:t xml:space="preserve"> </w:t>
-      </w:r>
-      <w:r>
-        <w:rPr>
-          <w:rFonts w:ascii="Consolas" w:hAnsi="Consolas" w:cs="Consolas"/>
-          <w:color w:val="6A3E3E"/>
-          <w:sz w:val="14"/>
-          <w:szCs w:val="14"/>
-        </w:rPr>
-        <w:t>request</w:t>
-      </w:r>
-      <w:r>
-        <w:rPr>
-          <w:rFonts w:ascii="Consolas" w:hAnsi="Consolas" w:cs="Consolas"/>
-          <w:color w:val="000000"/>
-          <w:sz w:val="14"/>
-          <w:szCs w:val="14"/>
-        </w:rPr>
-        <w:t xml:space="preserve">, </w:t>
-      </w:r>
-      <w:proofErr w:type="spellStart"/>
-      <w:r>
-        <w:rPr>
-          <w:rFonts w:ascii="Consolas" w:hAnsi="Consolas" w:cs="Consolas"/>
-          <w:color w:val="000000"/>
-          <w:sz w:val="14"/>
-          <w:szCs w:val="14"/>
-        </w:rPr>
-        <w:t>HttpServletResponse</w:t>
-      </w:r>
-      <w:proofErr w:type="spellEnd"/>
-      <w:r>
-        <w:rPr>
-          <w:rFonts w:ascii="Consolas" w:hAnsi="Consolas" w:cs="Consolas"/>
-          <w:color w:val="000000"/>
-          <w:sz w:val="14"/>
-          <w:szCs w:val="14"/>
-        </w:rPr>
-        <w:t xml:space="preserve"> </w:t>
+        <w:t xml:space="preserve">, HttpServletResponse </w:t>
       </w:r>
       <w:r>
         <w:rPr>
@@ -1484,47 +1397,7 @@
           <w:sz w:val="14"/>
           <w:szCs w:val="14"/>
         </w:rPr>
-        <w:t xml:space="preserve"> </w:t>
-      </w:r>
-      <w:proofErr w:type="spellStart"/>
-      <w:r>
-        <w:rPr>
-          <w:rFonts w:ascii="Consolas" w:hAnsi="Consolas" w:cs="Consolas"/>
-          <w:color w:val="000000"/>
-          <w:sz w:val="14"/>
-          <w:szCs w:val="14"/>
-        </w:rPr>
-        <w:t>ServletException</w:t>
-      </w:r>
-      <w:proofErr w:type="spellEnd"/>
-      <w:r>
-        <w:rPr>
-          <w:rFonts w:ascii="Consolas" w:hAnsi="Consolas" w:cs="Consolas"/>
-          <w:color w:val="000000"/>
-          <w:sz w:val="14"/>
-          <w:szCs w:val="14"/>
-        </w:rPr>
-        <w:t xml:space="preserve">, </w:t>
-      </w:r>
-      <w:proofErr w:type="spellStart"/>
-      <w:r>
-        <w:rPr>
-          <w:rFonts w:ascii="Consolas" w:hAnsi="Consolas" w:cs="Consolas"/>
-          <w:color w:val="000000"/>
-          <w:sz w:val="14"/>
-          <w:szCs w:val="14"/>
-        </w:rPr>
-        <w:t>IOException</w:t>
-      </w:r>
-      <w:proofErr w:type="spellEnd"/>
-      <w:r>
-        <w:rPr>
-          <w:rFonts w:ascii="Consolas" w:hAnsi="Consolas" w:cs="Consolas"/>
-          <w:color w:val="000000"/>
-          <w:sz w:val="14"/>
-          <w:szCs w:val="14"/>
-        </w:rPr>
-        <w:t xml:space="preserve"> {</w:t>
+        <w:t xml:space="preserve"> ServletException, IOException {</w:t>
       </w:r>
     </w:p>
     <w:p>
@@ -1541,7 +1414,6 @@
           <w:szCs w:val="14"/>
         </w:rPr>
       </w:pPr>
-      <w:proofErr w:type="spellStart"/>
       <w:r>
         <w:rPr>
           <w:rFonts w:ascii="Consolas" w:hAnsi="Consolas" w:cs="Consolas"/>
@@ -1573,17 +1445,7 @@
           <w:sz w:val="14"/>
           <w:szCs w:val="14"/>
         </w:rPr>
-        <w:t>.println</w:t>
-      </w:r>
-      <w:proofErr w:type="spellEnd"/>
-      <w:r>
-        <w:rPr>
-          <w:rFonts w:ascii="Consolas" w:hAnsi="Consolas" w:cs="Consolas"/>
-          <w:color w:val="000000"/>
-          <w:sz w:val="14"/>
-          <w:szCs w:val="14"/>
-        </w:rPr>
-        <w:t>(</w:t>
+        <w:t>.println(</w:t>
       </w:r>
       <w:r>
         <w:rPr>
@@ -1652,15 +1514,7 @@
         </w:numPr>
       </w:pPr>
       <w:r>
-        <w:t>Right Click on “</w:t>
-      </w:r>
-      <w:proofErr w:type="spellStart"/>
-      <w:r>
-        <w:t>src</w:t>
-      </w:r>
-      <w:proofErr w:type="spellEnd"/>
-      <w:r>
-        <w:t>/main/java” -&gt; “New” Option -&gt;</w:t>
+        <w:t>Right Click on “src/main/java” -&gt; “New” Option -&gt;</w:t>
       </w:r>
       <w:r>
         <w:t xml:space="preserve"> Select</w:t>
@@ -2146,7 +2000,6 @@
         </w:rPr>
         <w:t>&gt;</w:t>
       </w:r>
-      <w:proofErr w:type="spellStart"/>
       <w:r>
         <w:rPr>
           <w:rFonts w:ascii="Consolas" w:hAnsi="Consolas" w:cs="Consolas"/>
@@ -2156,7 +2009,6 @@
         </w:rPr>
         <w:t>FirstServlet</w:t>
       </w:r>
-      <w:proofErr w:type="spellEnd"/>
       <w:r>
         <w:rPr>
           <w:rFonts w:ascii="Consolas" w:hAnsi="Consolas" w:cs="Consolas"/>
@@ -2193,7 +2045,6 @@
         </w:rPr>
         <w:t xml:space="preserve"> </w:t>
       </w:r>
-      <w:proofErr w:type="gramStart"/>
       <w:r>
         <w:rPr>
           <w:rFonts w:ascii="Consolas" w:hAnsi="Consolas" w:cs="Consolas"/>
@@ -2201,17 +2052,7 @@
           <w:sz w:val="14"/>
           <w:szCs w:val="14"/>
         </w:rPr>
-        <w:t>&lt;!--</w:t>
-      </w:r>
-      <w:proofErr w:type="gramEnd"/>
-      <w:r>
-        <w:rPr>
-          <w:rFonts w:ascii="Consolas" w:hAnsi="Consolas" w:cs="Consolas"/>
-          <w:color w:val="3F5FBF"/>
-          <w:sz w:val="14"/>
-          <w:szCs w:val="14"/>
-        </w:rPr>
-        <w:t xml:space="preserve"> Java Class name without file extension --&gt;</w:t>
+        <w:t>&lt;!-- Java Class name without file extension --&gt;</w:t>
       </w:r>
       <w:r>
         <w:rPr>
@@ -2472,7 +2313,6 @@
         </w:rPr>
         <w:t xml:space="preserve"> </w:t>
       </w:r>
-      <w:proofErr w:type="gramStart"/>
       <w:r>
         <w:rPr>
           <w:rFonts w:ascii="Consolas" w:hAnsi="Consolas" w:cs="Consolas"/>
@@ -2480,17 +2320,7 @@
           <w:sz w:val="14"/>
           <w:szCs w:val="14"/>
         </w:rPr>
-        <w:t>&lt;!--</w:t>
-      </w:r>
-      <w:proofErr w:type="gramEnd"/>
-      <w:r>
-        <w:rPr>
-          <w:rFonts w:ascii="Consolas" w:hAnsi="Consolas" w:cs="Consolas"/>
-          <w:color w:val="3F5FBF"/>
-          <w:sz w:val="14"/>
-          <w:szCs w:val="14"/>
-        </w:rPr>
-        <w:t xml:space="preserve"> It must be same as a </w:t>
+        <w:t xml:space="preserve">&lt;!-- It must be same as a </w:t>
       </w:r>
       <w:r>
         <w:rPr>
@@ -2562,7 +2392,6 @@
         </w:rPr>
         <w:t>&lt;</w:t>
       </w:r>
-      <w:proofErr w:type="spellStart"/>
       <w:r>
         <w:rPr>
           <w:rFonts w:ascii="Consolas" w:hAnsi="Consolas" w:cs="Consolas"/>
@@ -2570,9 +2399,45 @@
           <w:sz w:val="14"/>
           <w:szCs w:val="14"/>
         </w:rPr>
-        <w:t>url</w:t>
-      </w:r>
-      <w:proofErr w:type="spellEnd"/>
+        <w:t>url-pattern</w:t>
+      </w:r>
+      <w:r>
+        <w:rPr>
+          <w:rFonts w:ascii="Consolas" w:hAnsi="Consolas" w:cs="Consolas"/>
+          <w:color w:val="008080"/>
+          <w:sz w:val="14"/>
+          <w:szCs w:val="14"/>
+        </w:rPr>
+        <w:t>&gt;</w:t>
+      </w:r>
+      <w:r>
+        <w:rPr>
+          <w:rFonts w:ascii="Consolas" w:hAnsi="Consolas" w:cs="Consolas"/>
+          <w:color w:val="000000"/>
+          <w:sz w:val="14"/>
+          <w:szCs w:val="14"/>
+        </w:rPr>
+        <w:t>/my-first-</w:t>
+      </w:r>
+      <w:r>
+        <w:rPr>
+          <w:rFonts w:ascii="Consolas" w:hAnsi="Consolas" w:cs="Consolas"/>
+          <w:color w:val="000000"/>
+          <w:sz w:val="14"/>
+          <w:szCs w:val="14"/>
+          <w:u w:val="single"/>
+        </w:rPr>
+        <w:t>servlet</w:t>
+      </w:r>
+      <w:r>
+        <w:rPr>
+          <w:rFonts w:ascii="Consolas" w:hAnsi="Consolas" w:cs="Consolas"/>
+          <w:color w:val="008080"/>
+          <w:sz w:val="14"/>
+          <w:szCs w:val="14"/>
+        </w:rPr>
+        <w:t>&lt;/</w:t>
+      </w:r>
       <w:r>
         <w:rPr>
           <w:rFonts w:ascii="Consolas" w:hAnsi="Consolas" w:cs="Consolas"/>
@@ -2580,7 +2445,7 @@
           <w:sz w:val="14"/>
           <w:szCs w:val="14"/>
         </w:rPr>
-        <w:t>-pattern</w:t>
+        <w:t>url-pattern</w:t>
       </w:r>
       <w:r>
         <w:rPr>
@@ -2598,66 +2463,8 @@
           <w:sz w:val="14"/>
           <w:szCs w:val="14"/>
         </w:rPr>
-        <w:t>/my-first-</w:t>
-      </w:r>
-      <w:r>
-        <w:rPr>
-          <w:rFonts w:ascii="Consolas" w:hAnsi="Consolas" w:cs="Consolas"/>
-          <w:color w:val="000000"/>
-          <w:sz w:val="14"/>
-          <w:szCs w:val="14"/>
-          <w:u w:val="single"/>
-        </w:rPr>
-        <w:t>servlet</w:t>
-      </w:r>
-      <w:r>
-        <w:rPr>
-          <w:rFonts w:ascii="Consolas" w:hAnsi="Consolas" w:cs="Consolas"/>
-          <w:color w:val="008080"/>
-          <w:sz w:val="14"/>
-          <w:szCs w:val="14"/>
-        </w:rPr>
-        <w:t>&lt;/</w:t>
-      </w:r>
-      <w:proofErr w:type="spellStart"/>
-      <w:r>
-        <w:rPr>
-          <w:rFonts w:ascii="Consolas" w:hAnsi="Consolas" w:cs="Consolas"/>
-          <w:color w:val="3F7F7F"/>
-          <w:sz w:val="14"/>
-          <w:szCs w:val="14"/>
-        </w:rPr>
-        <w:t>url</w:t>
-      </w:r>
-      <w:proofErr w:type="spellEnd"/>
-      <w:r>
-        <w:rPr>
-          <w:rFonts w:ascii="Consolas" w:hAnsi="Consolas" w:cs="Consolas"/>
-          <w:color w:val="3F7F7F"/>
-          <w:sz w:val="14"/>
-          <w:szCs w:val="14"/>
-        </w:rPr>
-        <w:t>-pattern</w:t>
-      </w:r>
-      <w:r>
-        <w:rPr>
-          <w:rFonts w:ascii="Consolas" w:hAnsi="Consolas" w:cs="Consolas"/>
-          <w:color w:val="008080"/>
-          <w:sz w:val="14"/>
-          <w:szCs w:val="14"/>
-        </w:rPr>
-        <w:t>&gt;</w:t>
-      </w:r>
-      <w:r>
-        <w:rPr>
-          <w:rFonts w:ascii="Consolas" w:hAnsi="Consolas" w:cs="Consolas"/>
-          <w:color w:val="000000"/>
-          <w:sz w:val="14"/>
-          <w:szCs w:val="14"/>
-        </w:rPr>
         <w:t xml:space="preserve"> </w:t>
       </w:r>
-      <w:proofErr w:type="gramStart"/>
       <w:r>
         <w:rPr>
           <w:rFonts w:ascii="Consolas" w:hAnsi="Consolas" w:cs="Consolas"/>
@@ -2665,17 +2472,7 @@
           <w:sz w:val="14"/>
           <w:szCs w:val="14"/>
         </w:rPr>
-        <w:t>&lt;!--</w:t>
-      </w:r>
-      <w:proofErr w:type="gramEnd"/>
-      <w:r>
-        <w:rPr>
-          <w:rFonts w:ascii="Consolas" w:hAnsi="Consolas" w:cs="Consolas"/>
-          <w:color w:val="3F5FBF"/>
-          <w:sz w:val="14"/>
-          <w:szCs w:val="14"/>
-        </w:rPr>
-        <w:t xml:space="preserve"> It Must be start with '/' --&gt;</w:t>
+        <w:t>&lt;!-- It Must be start with '/' --&gt;</w:t>
       </w:r>
     </w:p>
     <w:p>
@@ -2862,15 +2659,7 @@
         </w:numPr>
       </w:pPr>
       <w:r>
-        <w:t xml:space="preserve">Right Click </w:t>
-      </w:r>
-      <w:proofErr w:type="gramStart"/>
-      <w:r>
-        <w:t>On</w:t>
-      </w:r>
-      <w:proofErr w:type="gramEnd"/>
-      <w:r>
-        <w:t xml:space="preserve"> Servlet -&gt; “Run As” option -&gt; click on “Run On Server” option</w:t>
+        <w:t>Right Click On Servlet -&gt; “Run As” option -&gt; click on “Run On Server” option</w:t>
       </w:r>
     </w:p>
     <w:p>
@@ -2983,8 +2772,6 @@
           <w:shd w:val="clear" w:color="auto" w:fill="E8F2FE"/>
         </w:rPr>
       </w:pPr>
-      <w:proofErr w:type="spellStart"/>
-      <w:proofErr w:type="gramStart"/>
       <w:r>
         <w:rPr>
           <w:rFonts w:ascii="Consolas" w:hAnsi="Consolas" w:cs="Consolas"/>
@@ -3003,10 +2790,18 @@
           <w:szCs w:val="24"/>
           <w:shd w:val="clear" w:color="auto" w:fill="E8F2FE"/>
         </w:rPr>
-        <w:t>.setContentType</w:t>
-      </w:r>
-      <w:proofErr w:type="spellEnd"/>
-      <w:proofErr w:type="gramEnd"/>
+        <w:t>.setContentType(</w:t>
+      </w:r>
+      <w:r>
+        <w:rPr>
+          <w:rFonts w:ascii="Consolas" w:hAnsi="Consolas" w:cs="Consolas"/>
+          <w:color w:val="2A00FF"/>
+          <w:sz w:val="24"/>
+          <w:szCs w:val="24"/>
+          <w:shd w:val="clear" w:color="auto" w:fill="E8F2FE"/>
+        </w:rPr>
+        <w:t>"text/html"</w:t>
+      </w:r>
       <w:r>
         <w:rPr>
           <w:rFonts w:ascii="Consolas" w:hAnsi="Consolas" w:cs="Consolas"/>
@@ -3015,7 +2810,139 @@
           <w:szCs w:val="24"/>
           <w:shd w:val="clear" w:color="auto" w:fill="E8F2FE"/>
         </w:rPr>
-        <w:t>(</w:t>
+        <w:t>);</w:t>
+      </w:r>
+    </w:p>
+    <w:p>
+      <w:pPr>
+        <w:pStyle w:val="NoSpacing"/>
+        <w:numPr>
+          <w:ilvl w:val="0"/>
+          <w:numId w:val="8"/>
+        </w:numPr>
+      </w:pPr>
+      <w:r>
+        <w:t>Get the Object to write response</w:t>
+      </w:r>
+    </w:p>
+    <w:p>
+      <w:pPr>
+        <w:pStyle w:val="NoSpacing"/>
+        <w:numPr>
+          <w:ilvl w:val="1"/>
+          <w:numId w:val="8"/>
+        </w:numPr>
+      </w:pPr>
+      <w:r>
+        <w:t>To write a response and return to the user you have to get the object of PrintWriter</w:t>
+      </w:r>
+    </w:p>
+    <w:p>
+      <w:pPr>
+        <w:pStyle w:val="NoSpacing"/>
+        <w:ind w:left="1440"/>
+        <w:rPr>
+          <w:rFonts w:ascii="Consolas" w:hAnsi="Consolas" w:cs="Consolas"/>
+          <w:color w:val="000000"/>
+          <w:sz w:val="24"/>
+          <w:szCs w:val="24"/>
+          <w:shd w:val="clear" w:color="auto" w:fill="E8F2FE"/>
+        </w:rPr>
+      </w:pPr>
+      <w:r>
+        <w:rPr>
+          <w:rFonts w:ascii="Consolas" w:hAnsi="Consolas" w:cs="Consolas"/>
+          <w:color w:val="000000"/>
+          <w:sz w:val="24"/>
+          <w:szCs w:val="24"/>
+          <w:shd w:val="clear" w:color="auto" w:fill="E8F2FE"/>
+        </w:rPr>
+        <w:t xml:space="preserve">PrintWriter </w:t>
+      </w:r>
+      <w:r>
+        <w:rPr>
+          <w:rFonts w:ascii="Consolas" w:hAnsi="Consolas" w:cs="Consolas"/>
+          <w:color w:val="6A3E3E"/>
+          <w:sz w:val="24"/>
+          <w:szCs w:val="24"/>
+          <w:shd w:val="clear" w:color="auto" w:fill="E8F2FE"/>
+        </w:rPr>
+        <w:t>write</w:t>
+      </w:r>
+      <w:r>
+        <w:rPr>
+          <w:rFonts w:ascii="Consolas" w:hAnsi="Consolas" w:cs="Consolas"/>
+          <w:color w:val="000000"/>
+          <w:sz w:val="24"/>
+          <w:szCs w:val="24"/>
+          <w:shd w:val="clear" w:color="auto" w:fill="E8F2FE"/>
+        </w:rPr>
+        <w:t xml:space="preserve"> = </w:t>
+      </w:r>
+      <w:r>
+        <w:rPr>
+          <w:rFonts w:ascii="Consolas" w:hAnsi="Consolas" w:cs="Consolas"/>
+          <w:color w:val="6A3E3E"/>
+          <w:sz w:val="24"/>
+          <w:szCs w:val="24"/>
+          <w:shd w:val="clear" w:color="auto" w:fill="E8F2FE"/>
+        </w:rPr>
+        <w:t>response</w:t>
+      </w:r>
+      <w:r>
+        <w:rPr>
+          <w:rFonts w:ascii="Consolas" w:hAnsi="Consolas" w:cs="Consolas"/>
+          <w:color w:val="000000"/>
+          <w:sz w:val="24"/>
+          <w:szCs w:val="24"/>
+          <w:shd w:val="clear" w:color="auto" w:fill="E8F2FE"/>
+        </w:rPr>
+        <w:t>.getWriter();</w:t>
+      </w:r>
+    </w:p>
+    <w:p>
+      <w:pPr>
+        <w:pStyle w:val="NoSpacing"/>
+        <w:numPr>
+          <w:ilvl w:val="1"/>
+          <w:numId w:val="8"/>
+        </w:numPr>
+      </w:pPr>
+      <w:r>
+        <w:t>The Text or HTML tag write inside the print metho will return as a response to the user.</w:t>
+      </w:r>
+    </w:p>
+    <w:p>
+      <w:pPr>
+        <w:pStyle w:val="NoSpacing"/>
+        <w:ind w:left="1440"/>
+        <w:rPr>
+          <w:rFonts w:ascii="Consolas" w:hAnsi="Consolas" w:cs="Consolas"/>
+          <w:color w:val="000000"/>
+          <w:sz w:val="24"/>
+          <w:szCs w:val="24"/>
+          <w:shd w:val="clear" w:color="auto" w:fill="E8F2FE"/>
+        </w:rPr>
+      </w:pPr>
+      <w:r>
+        <w:rPr>
+          <w:rFonts w:ascii="Consolas" w:hAnsi="Consolas" w:cs="Consolas"/>
+          <w:color w:val="6A3E3E"/>
+          <w:sz w:val="24"/>
+          <w:szCs w:val="24"/>
+          <w:shd w:val="clear" w:color="auto" w:fill="E8F2FE"/>
+        </w:rPr>
+        <w:t>write</w:t>
+      </w:r>
+      <w:r>
+        <w:rPr>
+          <w:rFonts w:ascii="Consolas" w:hAnsi="Consolas" w:cs="Consolas"/>
+          <w:color w:val="000000"/>
+          <w:sz w:val="24"/>
+          <w:szCs w:val="24"/>
+          <w:shd w:val="clear" w:color="auto" w:fill="E8F2FE"/>
+        </w:rPr>
+        <w:t>.print(</w:t>
       </w:r>
       <w:r>
         <w:rPr>
@@ -3025,7 +2952,27 @@
           <w:szCs w:val="24"/>
           <w:shd w:val="clear" w:color="auto" w:fill="E8F2FE"/>
         </w:rPr>
-        <w:t>"text/html"</w:t>
+        <w:t>"&lt;h1&gt;Welcome To Servle</w:t>
+      </w:r>
+      <w:r>
+        <w:rPr>
+          <w:rFonts w:ascii="Consolas" w:hAnsi="Consolas" w:cs="Consolas"/>
+          <w:color w:val="2A00FF"/>
+          <w:sz w:val="24"/>
+          <w:szCs w:val="24"/>
+          <w:shd w:val="clear" w:color="auto" w:fill="E8F2FE"/>
+        </w:rPr>
+        <w:t>t</w:t>
+      </w:r>
+      <w:r>
+        <w:rPr>
+          <w:rFonts w:ascii="Consolas" w:hAnsi="Consolas" w:cs="Consolas"/>
+          <w:color w:val="2A00FF"/>
+          <w:sz w:val="24"/>
+          <w:szCs w:val="24"/>
+          <w:shd w:val="clear" w:color="auto" w:fill="E8F2FE"/>
+        </w:rPr>
+        <w:t>&lt;/h1&gt;"</w:t>
       </w:r>
       <w:r>
         <w:rPr>
@@ -3039,243 +2986,6 @@
       </w:r>
     </w:p>
     <w:p>
-      <w:pPr>
-        <w:pStyle w:val="NoSpacing"/>
-        <w:numPr>
-          <w:ilvl w:val="0"/>
-          <w:numId w:val="8"/>
-        </w:numPr>
-      </w:pPr>
-      <w:r>
-        <w:t>Get the Object to write response</w:t>
-      </w:r>
-    </w:p>
-    <w:p>
-      <w:pPr>
-        <w:pStyle w:val="NoSpacing"/>
-        <w:numPr>
-          <w:ilvl w:val="1"/>
-          <w:numId w:val="8"/>
-        </w:numPr>
-      </w:pPr>
-      <w:r>
-        <w:t xml:space="preserve">To write a response and return to the user you have to get the object of </w:t>
-      </w:r>
-      <w:proofErr w:type="spellStart"/>
-      <w:r>
-        <w:t>PrintWriter</w:t>
-      </w:r>
-      <w:proofErr w:type="spellEnd"/>
-    </w:p>
-    <w:p>
-      <w:pPr>
-        <w:pStyle w:val="NoSpacing"/>
-        <w:ind w:left="1440"/>
-        <w:rPr>
-          <w:rFonts w:ascii="Consolas" w:hAnsi="Consolas" w:cs="Consolas"/>
-          <w:color w:val="000000"/>
-          <w:sz w:val="24"/>
-          <w:szCs w:val="24"/>
-          <w:shd w:val="clear" w:color="auto" w:fill="E8F2FE"/>
-        </w:rPr>
-      </w:pPr>
-      <w:proofErr w:type="spellStart"/>
-      <w:r>
-        <w:rPr>
-          <w:rFonts w:ascii="Consolas" w:hAnsi="Consolas" w:cs="Consolas"/>
-          <w:color w:val="000000"/>
-          <w:sz w:val="24"/>
-          <w:szCs w:val="24"/>
-          <w:shd w:val="clear" w:color="auto" w:fill="E8F2FE"/>
-        </w:rPr>
-        <w:t>PrintWriter</w:t>
-      </w:r>
-      <w:proofErr w:type="spellEnd"/>
-      <w:r>
-        <w:rPr>
-          <w:rFonts w:ascii="Consolas" w:hAnsi="Consolas" w:cs="Consolas"/>
-          <w:color w:val="000000"/>
-          <w:sz w:val="24"/>
-          <w:szCs w:val="24"/>
-          <w:shd w:val="clear" w:color="auto" w:fill="E8F2FE"/>
-        </w:rPr>
-        <w:t xml:space="preserve"> </w:t>
-      </w:r>
-      <w:r>
-        <w:rPr>
-          <w:rFonts w:ascii="Consolas" w:hAnsi="Consolas" w:cs="Consolas"/>
-          <w:color w:val="6A3E3E"/>
-          <w:sz w:val="24"/>
-          <w:szCs w:val="24"/>
-          <w:shd w:val="clear" w:color="auto" w:fill="E8F2FE"/>
-        </w:rPr>
-        <w:t>write</w:t>
-      </w:r>
-      <w:r>
-        <w:rPr>
-          <w:rFonts w:ascii="Consolas" w:hAnsi="Consolas" w:cs="Consolas"/>
-          <w:color w:val="000000"/>
-          <w:sz w:val="24"/>
-          <w:szCs w:val="24"/>
-          <w:shd w:val="clear" w:color="auto" w:fill="E8F2FE"/>
-        </w:rPr>
-        <w:t xml:space="preserve"> = </w:t>
-      </w:r>
-      <w:proofErr w:type="spellStart"/>
-      <w:proofErr w:type="gramStart"/>
-      <w:r>
-        <w:rPr>
-          <w:rFonts w:ascii="Consolas" w:hAnsi="Consolas" w:cs="Consolas"/>
-          <w:color w:val="6A3E3E"/>
-          <w:sz w:val="24"/>
-          <w:szCs w:val="24"/>
-          <w:shd w:val="clear" w:color="auto" w:fill="E8F2FE"/>
-        </w:rPr>
-        <w:t>response</w:t>
-      </w:r>
-      <w:r>
-        <w:rPr>
-          <w:rFonts w:ascii="Consolas" w:hAnsi="Consolas" w:cs="Consolas"/>
-          <w:color w:val="000000"/>
-          <w:sz w:val="24"/>
-          <w:szCs w:val="24"/>
-          <w:shd w:val="clear" w:color="auto" w:fill="E8F2FE"/>
-        </w:rPr>
-        <w:t>.getWriter</w:t>
-      </w:r>
-      <w:proofErr w:type="spellEnd"/>
-      <w:proofErr w:type="gramEnd"/>
-      <w:r>
-        <w:rPr>
-          <w:rFonts w:ascii="Consolas" w:hAnsi="Consolas" w:cs="Consolas"/>
-          <w:color w:val="000000"/>
-          <w:sz w:val="24"/>
-          <w:szCs w:val="24"/>
-          <w:shd w:val="clear" w:color="auto" w:fill="E8F2FE"/>
-        </w:rPr>
-        <w:t>();</w:t>
-      </w:r>
-    </w:p>
-    <w:p>
-      <w:pPr>
-        <w:pStyle w:val="NoSpacing"/>
-        <w:numPr>
-          <w:ilvl w:val="1"/>
-          <w:numId w:val="8"/>
-        </w:numPr>
-      </w:pPr>
-      <w:r>
-        <w:t>The Text or HTML tag write inside the print metho will return as a response to the user.</w:t>
-      </w:r>
-    </w:p>
-    <w:p>
-      <w:pPr>
-        <w:pStyle w:val="NoSpacing"/>
-        <w:ind w:left="1440"/>
-        <w:rPr>
-          <w:rFonts w:ascii="Consolas" w:hAnsi="Consolas" w:cs="Consolas"/>
-          <w:color w:val="000000"/>
-          <w:sz w:val="24"/>
-          <w:szCs w:val="24"/>
-          <w:shd w:val="clear" w:color="auto" w:fill="E8F2FE"/>
-        </w:rPr>
-      </w:pPr>
-      <w:proofErr w:type="spellStart"/>
-      <w:r>
-        <w:rPr>
-          <w:rFonts w:ascii="Consolas" w:hAnsi="Consolas" w:cs="Consolas"/>
-          <w:color w:val="6A3E3E"/>
-          <w:sz w:val="24"/>
-          <w:szCs w:val="24"/>
-          <w:shd w:val="clear" w:color="auto" w:fill="E8F2FE"/>
-        </w:rPr>
-        <w:t>write</w:t>
-      </w:r>
-      <w:r>
-        <w:rPr>
-          <w:rFonts w:ascii="Consolas" w:hAnsi="Consolas" w:cs="Consolas"/>
-          <w:color w:val="000000"/>
-          <w:sz w:val="24"/>
-          <w:szCs w:val="24"/>
-          <w:shd w:val="clear" w:color="auto" w:fill="E8F2FE"/>
-        </w:rPr>
-        <w:t>.print</w:t>
-      </w:r>
-      <w:proofErr w:type="spellEnd"/>
-      <w:r>
-        <w:rPr>
-          <w:rFonts w:ascii="Consolas" w:hAnsi="Consolas" w:cs="Consolas"/>
-          <w:color w:val="000000"/>
-          <w:sz w:val="24"/>
-          <w:szCs w:val="24"/>
-          <w:shd w:val="clear" w:color="auto" w:fill="E8F2FE"/>
-        </w:rPr>
-        <w:t>(</w:t>
-      </w:r>
-      <w:r>
-        <w:rPr>
-          <w:rFonts w:ascii="Consolas" w:hAnsi="Consolas" w:cs="Consolas"/>
-          <w:color w:val="2A00FF"/>
-          <w:sz w:val="24"/>
-          <w:szCs w:val="24"/>
-          <w:shd w:val="clear" w:color="auto" w:fill="E8F2FE"/>
-        </w:rPr>
-        <w:t xml:space="preserve">"&lt;h1&gt;Welcome </w:t>
-      </w:r>
-      <w:proofErr w:type="gramStart"/>
-      <w:r>
-        <w:rPr>
-          <w:rFonts w:ascii="Consolas" w:hAnsi="Consolas" w:cs="Consolas"/>
-          <w:color w:val="2A00FF"/>
-          <w:sz w:val="24"/>
-          <w:szCs w:val="24"/>
-          <w:shd w:val="clear" w:color="auto" w:fill="E8F2FE"/>
-        </w:rPr>
-        <w:t>To</w:t>
-      </w:r>
-      <w:proofErr w:type="gramEnd"/>
-      <w:r>
-        <w:rPr>
-          <w:rFonts w:ascii="Consolas" w:hAnsi="Consolas" w:cs="Consolas"/>
-          <w:color w:val="2A00FF"/>
-          <w:sz w:val="24"/>
-          <w:szCs w:val="24"/>
-          <w:shd w:val="clear" w:color="auto" w:fill="E8F2FE"/>
-        </w:rPr>
-        <w:t xml:space="preserve"> Servle</w:t>
-      </w:r>
-      <w:r>
-        <w:rPr>
-          <w:rFonts w:ascii="Consolas" w:hAnsi="Consolas" w:cs="Consolas"/>
-          <w:color w:val="2A00FF"/>
-          <w:sz w:val="24"/>
-          <w:szCs w:val="24"/>
-          <w:shd w:val="clear" w:color="auto" w:fill="E8F2FE"/>
-        </w:rPr>
-        <w:t>t</w:t>
-      </w:r>
-      <w:r>
-        <w:rPr>
-          <w:rFonts w:ascii="Consolas" w:hAnsi="Consolas" w:cs="Consolas"/>
-          <w:color w:val="2A00FF"/>
-          <w:sz w:val="24"/>
-          <w:szCs w:val="24"/>
-          <w:shd w:val="clear" w:color="auto" w:fill="E8F2FE"/>
-        </w:rPr>
-        <w:t>&lt;/h1&gt;"</w:t>
-      </w:r>
-      <w:r>
-        <w:rPr>
-          <w:rFonts w:ascii="Consolas" w:hAnsi="Consolas" w:cs="Consolas"/>
-          <w:color w:val="000000"/>
-          <w:sz w:val="24"/>
-          <w:szCs w:val="24"/>
-          <w:shd w:val="clear" w:color="auto" w:fill="E8F2FE"/>
-        </w:rPr>
-        <w:t>);</w:t>
-      </w:r>
-    </w:p>
-    <w:p>
       <w:r>
         <w:br w:type="page"/>
       </w:r>
@@ -3322,15 +3032,7 @@
         </w:numPr>
       </w:pPr>
       <w:r>
-        <w:t xml:space="preserve">Each parameter has 2 parts </w:t>
-      </w:r>
-      <w:proofErr w:type="gramStart"/>
-      <w:r>
-        <w:t>Name</w:t>
-      </w:r>
-      <w:proofErr w:type="gramEnd"/>
-      <w:r>
-        <w:t>=Value</w:t>
+        <w:t>Each parameter has 2 parts Name=Value</w:t>
       </w:r>
     </w:p>
     <w:p>
@@ -3342,15 +3044,7 @@
         </w:numPr>
       </w:pPr>
       <w:r>
-        <w:t xml:space="preserve">There can be multiple </w:t>
-      </w:r>
-      <w:proofErr w:type="gramStart"/>
-      <w:r>
-        <w:t>parameter</w:t>
-      </w:r>
-      <w:proofErr w:type="gramEnd"/>
-      <w:r>
-        <w:t xml:space="preserve"> in a request. Each parameter separated by ‘&amp;’</w:t>
+        <w:t>There can be multiple parameter in a request. Each parameter separated by ‘&amp;’</w:t>
       </w:r>
     </w:p>
     <w:p>
@@ -3697,15 +3391,7 @@
         <w:t>technique,</w:t>
       </w:r>
       <w:r>
-        <w:t xml:space="preserve"> you have to user </w:t>
-      </w:r>
-      <w:proofErr w:type="spellStart"/>
-      <w:r>
-        <w:t>RequestDispatcher</w:t>
-      </w:r>
-      <w:proofErr w:type="spellEnd"/>
-      <w:r>
-        <w:t xml:space="preserve"> interface</w:t>
+        <w:t xml:space="preserve"> you have to user RequestDispatcher interface</w:t>
       </w:r>
     </w:p>
     <w:p>
@@ -3765,216 +3451,140 @@
           <w:bCs/>
         </w:rPr>
       </w:pPr>
-      <w:proofErr w:type="spellStart"/>
       <w:r>
         <w:rPr>
           <w:b/>
           <w:bCs/>
         </w:rPr>
-        <w:t>RequestDispatcher</w:t>
-      </w:r>
-      <w:proofErr w:type="spellEnd"/>
-      <w:r>
+        <w:t>RequestDispatcher object = request.getRequestDispatcher(“&lt;URL&gt;”)</w:t>
+      </w:r>
+    </w:p>
+    <w:p>
+      <w:pPr>
+        <w:pStyle w:val="NoSpacing"/>
+        <w:ind w:left="2160"/>
+      </w:pPr>
+      <w:r>
+        <w:t>Object.forward(request,response);</w:t>
+      </w:r>
+    </w:p>
+    <w:p>
+      <w:pPr>
+        <w:pStyle w:val="NoSpacing"/>
+        <w:ind w:left="2160"/>
+      </w:pPr>
+      <w:r>
+        <w:t>Object.include(request,response);</w:t>
+      </w:r>
+    </w:p>
+    <w:p>
+      <w:pPr>
+        <w:pStyle w:val="NoSpacing"/>
+        <w:ind w:left="2160"/>
+      </w:pPr>
+    </w:p>
+    <w:p>
+      <w:pPr>
+        <w:pStyle w:val="NoSpacing"/>
+        <w:numPr>
+          <w:ilvl w:val="1"/>
+          <w:numId w:val="11"/>
+        </w:numPr>
         <w:rPr>
           <w:b/>
           <w:bCs/>
         </w:rPr>
-        <w:t xml:space="preserve"> object = </w:t>
-      </w:r>
-      <w:proofErr w:type="spellStart"/>
-      <w:proofErr w:type="gramStart"/>
+      </w:pPr>
       <w:r>
         <w:rPr>
           <w:b/>
           <w:bCs/>
         </w:rPr>
-        <w:t>request.getRequestDispatcher</w:t>
-      </w:r>
-      <w:proofErr w:type="spellEnd"/>
-      <w:proofErr w:type="gramEnd"/>
-      <w:r>
+        <w:t xml:space="preserve">Send Redirect  </w:t>
+      </w:r>
+    </w:p>
+    <w:p>
+      <w:pPr>
+        <w:pStyle w:val="NoSpacing"/>
+        <w:numPr>
+          <w:ilvl w:val="2"/>
+          <w:numId w:val="11"/>
+        </w:numPr>
+      </w:pPr>
+      <w:r>
+        <w:t>Is use to redirect user from one page to another without any user action.</w:t>
+      </w:r>
+    </w:p>
+    <w:p>
+      <w:pPr>
+        <w:pStyle w:val="NoSpacing"/>
+        <w:numPr>
+          <w:ilvl w:val="2"/>
+          <w:numId w:val="11"/>
+        </w:numPr>
+      </w:pPr>
+      <w:r>
+        <w:t>TO go from one page to another new request will be generated and the old request will get destroyed.</w:t>
+      </w:r>
+    </w:p>
+    <w:p>
+      <w:pPr>
+        <w:pStyle w:val="NoSpacing"/>
+        <w:numPr>
+          <w:ilvl w:val="2"/>
+          <w:numId w:val="11"/>
+        </w:numPr>
+      </w:pPr>
+      <w:r>
+        <w:t>So, the data from the old request will not be available inside the new request.</w:t>
+      </w:r>
+    </w:p>
+    <w:p>
+      <w:pPr>
+        <w:pStyle w:val="NoSpacing"/>
+        <w:numPr>
+          <w:ilvl w:val="2"/>
+          <w:numId w:val="11"/>
+        </w:numPr>
+      </w:pPr>
+      <w:r>
+        <w:t>sendRedirect is a method. Which can be access from the response object.</w:t>
+      </w:r>
+    </w:p>
+    <w:p>
+      <w:pPr>
+        <w:pStyle w:val="NoSpacing"/>
+        <w:numPr>
+          <w:ilvl w:val="2"/>
+          <w:numId w:val="11"/>
+        </w:numPr>
+      </w:pPr>
+      <w:r>
+        <w:t>Syntax:</w:t>
+      </w:r>
+    </w:p>
+    <w:p>
+      <w:pPr>
+        <w:pStyle w:val="NoSpacing"/>
+        <w:ind w:left="2160"/>
         <w:rPr>
           <w:b/>
           <w:bCs/>
         </w:rPr>
-        <w:t>(“&lt;URL&gt;”)</w:t>
-      </w:r>
-    </w:p>
-    <w:p>
-      <w:pPr>
-        <w:pStyle w:val="NoSpacing"/>
-        <w:ind w:left="2160"/>
-      </w:pPr>
-      <w:proofErr w:type="spellStart"/>
-      <w:r>
-        <w:t>Object.forward</w:t>
-      </w:r>
-      <w:proofErr w:type="spellEnd"/>
-      <w:r>
-        <w:t>(</w:t>
-      </w:r>
-      <w:proofErr w:type="spellStart"/>
-      <w:proofErr w:type="gramStart"/>
-      <w:r>
-        <w:t>request,response</w:t>
-      </w:r>
-      <w:proofErr w:type="spellEnd"/>
-      <w:proofErr w:type="gramEnd"/>
-      <w:r>
-        <w:t>);</w:t>
-      </w:r>
-    </w:p>
-    <w:p>
-      <w:pPr>
-        <w:pStyle w:val="NoSpacing"/>
-        <w:ind w:left="2160"/>
-      </w:pPr>
-      <w:proofErr w:type="spellStart"/>
-      <w:r>
-        <w:t>Object.</w:t>
-      </w:r>
-      <w:r>
-        <w:t>include</w:t>
-      </w:r>
-      <w:proofErr w:type="spellEnd"/>
-      <w:r>
-        <w:t>(</w:t>
-      </w:r>
-      <w:proofErr w:type="spellStart"/>
-      <w:proofErr w:type="gramStart"/>
-      <w:r>
-        <w:t>request,response</w:t>
-      </w:r>
-      <w:proofErr w:type="spellEnd"/>
-      <w:proofErr w:type="gramEnd"/>
-      <w:r>
-        <w:t>);</w:t>
-      </w:r>
-    </w:p>
-    <w:p>
-      <w:pPr>
-        <w:pStyle w:val="NoSpacing"/>
-        <w:ind w:left="2160"/>
-      </w:pPr>
-    </w:p>
-    <w:p>
-      <w:pPr>
-        <w:pStyle w:val="NoSpacing"/>
-        <w:numPr>
-          <w:ilvl w:val="1"/>
-          <w:numId w:val="11"/>
-        </w:numPr>
+      </w:pPr>
+      <w:r>
         <w:rPr>
           <w:b/>
           <w:bCs/>
         </w:rPr>
-      </w:pPr>
+        <w:t>r</w:t>
+      </w:r>
       <w:r>
         <w:rPr>
           <w:b/>
           <w:bCs/>
         </w:rPr>
-        <w:t xml:space="preserve">Send Redirect  </w:t>
-      </w:r>
-    </w:p>
-    <w:p>
-      <w:pPr>
-        <w:pStyle w:val="NoSpacing"/>
-        <w:numPr>
-          <w:ilvl w:val="2"/>
-          <w:numId w:val="11"/>
-        </w:numPr>
-      </w:pPr>
-      <w:r>
-        <w:t>Is use to redirect user from one page to another without any user action.</w:t>
-      </w:r>
-    </w:p>
-    <w:p>
-      <w:pPr>
-        <w:pStyle w:val="NoSpacing"/>
-        <w:numPr>
-          <w:ilvl w:val="2"/>
-          <w:numId w:val="11"/>
-        </w:numPr>
-      </w:pPr>
-      <w:r>
-        <w:t>TO go from one page to another new request will be generated and the old request will get destroyed.</w:t>
-      </w:r>
-    </w:p>
-    <w:p>
-      <w:pPr>
-        <w:pStyle w:val="NoSpacing"/>
-        <w:numPr>
-          <w:ilvl w:val="2"/>
-          <w:numId w:val="11"/>
-        </w:numPr>
-      </w:pPr>
-      <w:r>
-        <w:t>So, the data from the old request will not be available inside the new request.</w:t>
-      </w:r>
-    </w:p>
-    <w:p>
-      <w:pPr>
-        <w:pStyle w:val="NoSpacing"/>
-        <w:numPr>
-          <w:ilvl w:val="2"/>
-          <w:numId w:val="11"/>
-        </w:numPr>
-      </w:pPr>
-      <w:proofErr w:type="spellStart"/>
-      <w:r>
-        <w:t>sendRedirect</w:t>
-      </w:r>
-      <w:proofErr w:type="spellEnd"/>
-      <w:r>
-        <w:t xml:space="preserve"> is a method. Which can be access from the response object.</w:t>
-      </w:r>
-    </w:p>
-    <w:p>
-      <w:pPr>
-        <w:pStyle w:val="NoSpacing"/>
-        <w:numPr>
-          <w:ilvl w:val="2"/>
-          <w:numId w:val="11"/>
-        </w:numPr>
-      </w:pPr>
-      <w:r>
-        <w:t>Syntax:</w:t>
-      </w:r>
-    </w:p>
-    <w:p>
-      <w:pPr>
-        <w:pStyle w:val="NoSpacing"/>
-        <w:ind w:left="2160"/>
-        <w:rPr>
-          <w:b/>
-          <w:bCs/>
-        </w:rPr>
-      </w:pPr>
-      <w:proofErr w:type="spellStart"/>
-      <w:proofErr w:type="gramStart"/>
-      <w:r>
-        <w:rPr>
-          <w:b/>
-          <w:bCs/>
-        </w:rPr>
-        <w:t>r</w:t>
-      </w:r>
-      <w:r>
-        <w:rPr>
-          <w:b/>
-          <w:bCs/>
-        </w:rPr>
-        <w:t>esponse.sendRedirect</w:t>
-      </w:r>
-      <w:proofErr w:type="spellEnd"/>
-      <w:proofErr w:type="gramEnd"/>
-      <w:r>
-        <w:rPr>
-          <w:b/>
-          <w:bCs/>
-        </w:rPr>
-        <w:t>(“&lt;URL&gt;”);</w:t>
+        <w:t>esponse.sendRedirect(“&lt;URL&gt;”);</w:t>
       </w:r>
     </w:p>
     <w:p>
@@ -4075,6 +3685,346 @@
         </w:drawing>
       </w:r>
     </w:p>
+    <w:p>
+      <w:pPr>
+        <w:pStyle w:val="NoSpacing"/>
+        <w:rPr>
+          <w:b/>
+          <w:bCs/>
+        </w:rPr>
+      </w:pPr>
+    </w:p>
+    <w:p>
+      <w:pPr>
+        <w:pStyle w:val="NoSpacing"/>
+        <w:rPr>
+          <w:b/>
+          <w:bCs/>
+        </w:rPr>
+      </w:pPr>
+      <w:r>
+        <w:rPr>
+          <w:b/>
+          <w:bCs/>
+        </w:rPr>
+        <w:lastRenderedPageBreak/>
+        <w:t>Attribute:</w:t>
+      </w:r>
+    </w:p>
+    <w:p>
+      <w:pPr>
+        <w:pStyle w:val="NoSpacing"/>
+        <w:numPr>
+          <w:ilvl w:val="0"/>
+          <w:numId w:val="12"/>
+        </w:numPr>
+      </w:pPr>
+      <w:r>
+        <w:t>Attributes are used to pass the user information from one page to another.</w:t>
+      </w:r>
+    </w:p>
+    <w:p>
+      <w:pPr>
+        <w:pStyle w:val="NoSpacing"/>
+        <w:numPr>
+          <w:ilvl w:val="0"/>
+          <w:numId w:val="12"/>
+        </w:numPr>
+      </w:pPr>
+      <w:r>
+        <w:t xml:space="preserve">This user details can be in the object format. </w:t>
+      </w:r>
+    </w:p>
+    <w:p>
+      <w:pPr>
+        <w:pStyle w:val="NoSpacing"/>
+        <w:numPr>
+          <w:ilvl w:val="0"/>
+          <w:numId w:val="12"/>
+        </w:numPr>
+      </w:pPr>
+      <w:r>
+        <w:t>You can set and get the attribute manually.</w:t>
+      </w:r>
+    </w:p>
+    <w:p>
+      <w:pPr>
+        <w:pStyle w:val="NoSpacing"/>
+        <w:numPr>
+          <w:ilvl w:val="0"/>
+          <w:numId w:val="12"/>
+        </w:numPr>
+      </w:pPr>
+      <w:r>
+        <w:t>It can be set and get inside request, session and application scope.</w:t>
+      </w:r>
+    </w:p>
+    <w:p>
+      <w:pPr>
+        <w:pStyle w:val="NoSpacing"/>
+        <w:numPr>
+          <w:ilvl w:val="0"/>
+          <w:numId w:val="12"/>
+        </w:numPr>
+      </w:pPr>
+      <w:r>
+        <w:t>Syntax.</w:t>
+      </w:r>
+    </w:p>
+    <w:p>
+      <w:pPr>
+        <w:pStyle w:val="NoSpacing"/>
+        <w:ind w:left="720"/>
+      </w:pPr>
+      <w:r>
+        <w:t>setAttribute(“Key/Name”, Object Value)</w:t>
+      </w:r>
+    </w:p>
+    <w:p>
+      <w:pPr>
+        <w:pStyle w:val="NoSpacing"/>
+        <w:ind w:left="720"/>
+      </w:pPr>
+      <w:r>
+        <w:t>getAttribute(“Key/Name”) : Object;</w:t>
+      </w:r>
+    </w:p>
+    <w:p>
+      <w:pPr>
+        <w:pStyle w:val="NoSpacing"/>
+      </w:pPr>
+    </w:p>
+    <w:p>
+      <w:pPr>
+        <w:pStyle w:val="NoSpacing"/>
+      </w:pPr>
+      <w:r>
+        <w:t>Task-1</w:t>
+      </w:r>
+    </w:p>
+    <w:p>
+      <w:pPr>
+        <w:pStyle w:val="NoSpacing"/>
+      </w:pPr>
+    </w:p>
+    <w:p>
+      <w:pPr>
+        <w:pStyle w:val="NoSpacing"/>
+      </w:pPr>
+      <w:r>
+        <w:rPr>
+          <w:noProof/>
+        </w:rPr>
+        <w:drawing>
+          <wp:inline distT="0" distB="0" distL="0" distR="0" wp14:anchorId="32870170" wp14:editId="1D059793">
+            <wp:extent cx="5943600" cy="2351405"/>
+            <wp:effectExtent l="0" t="0" r="0" b="0"/>
+            <wp:docPr id="14" name="Picture 14"/>
+            <wp:cNvGraphicFramePr>
+              <a:graphicFrameLocks xmlns:a="http://schemas.openxmlformats.org/drawingml/2006/main" noChangeAspect="1"/>
+            </wp:cNvGraphicFramePr>
+            <a:graphic xmlns:a="http://schemas.openxmlformats.org/drawingml/2006/main">
+              <a:graphicData uri="http://schemas.openxmlformats.org/drawingml/2006/picture">
+                <pic:pic xmlns:pic="http://schemas.openxmlformats.org/drawingml/2006/picture">
+                  <pic:nvPicPr>
+                    <pic:cNvPr id="0" name="Picture 1"/>
+                    <pic:cNvPicPr>
+                      <a:picLocks noChangeAspect="1" noChangeArrowheads="1"/>
+                    </pic:cNvPicPr>
+                  </pic:nvPicPr>
+                  <pic:blipFill>
+                    <a:blip r:embed="rId20" cstate="print">
+                      <a:extLst>
+                        <a:ext uri="{28A0092B-C50C-407E-A947-70E740481C1C}">
+                          <a14:useLocalDpi xmlns:a14="http://schemas.microsoft.com/office/drawing/2010/main" val="0"/>
+                        </a:ext>
+                      </a:extLst>
+                    </a:blip>
+                    <a:srcRect/>
+                    <a:stretch>
+                      <a:fillRect/>
+                    </a:stretch>
+                  </pic:blipFill>
+                  <pic:spPr bwMode="auto">
+                    <a:xfrm>
+                      <a:off x="0" y="0"/>
+                      <a:ext cx="5943600" cy="2351405"/>
+                    </a:xfrm>
+                    <a:prstGeom prst="rect">
+                      <a:avLst/>
+                    </a:prstGeom>
+                    <a:noFill/>
+                    <a:ln>
+                      <a:noFill/>
+                    </a:ln>
+                  </pic:spPr>
+                </pic:pic>
+              </a:graphicData>
+            </a:graphic>
+          </wp:inline>
+        </w:drawing>
+      </w:r>
+    </w:p>
+    <w:p>
+      <w:pPr>
+        <w:pStyle w:val="NoSpacing"/>
+      </w:pPr>
+    </w:p>
+    <w:p>
+      <w:pPr>
+        <w:pStyle w:val="NoSpacing"/>
+      </w:pPr>
+    </w:p>
+    <w:p>
+      <w:pPr>
+        <w:pStyle w:val="NoSpacing"/>
+        <w:rPr>
+          <w:b/>
+          <w:bCs/>
+          <w:u w:val="single"/>
+        </w:rPr>
+      </w:pPr>
+      <w:r>
+        <w:rPr>
+          <w:b/>
+          <w:bCs/>
+          <w:u w:val="single"/>
+        </w:rPr>
+        <w:t>Java Server Pages (JSP)</w:t>
+      </w:r>
+    </w:p>
+    <w:p>
+      <w:pPr>
+        <w:pStyle w:val="NoSpacing"/>
+        <w:numPr>
+          <w:ilvl w:val="0"/>
+          <w:numId w:val="13"/>
+        </w:numPr>
+        <w:rPr>
+          <w:u w:val="single"/>
+        </w:rPr>
+      </w:pPr>
+      <w:r>
+        <w:t>JSP is the extended technology of the Servlet.</w:t>
+      </w:r>
+    </w:p>
+    <w:p>
+      <w:pPr>
+        <w:pStyle w:val="NoSpacing"/>
+        <w:numPr>
+          <w:ilvl w:val="0"/>
+          <w:numId w:val="13"/>
+        </w:numPr>
+        <w:rPr>
+          <w:u w:val="single"/>
+        </w:rPr>
+      </w:pPr>
+      <w:r>
+        <w:t>JSP is used to create the dynamic web pages.</w:t>
+      </w:r>
+    </w:p>
+    <w:p>
+      <w:pPr>
+        <w:pStyle w:val="NoSpacing"/>
+        <w:numPr>
+          <w:ilvl w:val="0"/>
+          <w:numId w:val="13"/>
+        </w:numPr>
+        <w:rPr>
+          <w:u w:val="single"/>
+        </w:rPr>
+      </w:pPr>
+      <w:r>
+        <w:t>JSP is mainly used for a designing of the web pages.</w:t>
+      </w:r>
+    </w:p>
+    <w:p>
+      <w:pPr>
+        <w:pStyle w:val="NoSpacing"/>
+        <w:numPr>
+          <w:ilvl w:val="0"/>
+          <w:numId w:val="13"/>
+        </w:numPr>
+        <w:rPr>
+          <w:u w:val="single"/>
+        </w:rPr>
+      </w:pPr>
+      <w:r>
+        <w:t>On the JSP page you can use the HTML, CSS, JavaScript and also java language</w:t>
+      </w:r>
+      <w:r>
+        <w:t>.</w:t>
+      </w:r>
+    </w:p>
+    <w:p>
+      <w:pPr>
+        <w:pStyle w:val="NoSpacing"/>
+        <w:numPr>
+          <w:ilvl w:val="0"/>
+          <w:numId w:val="13"/>
+        </w:numPr>
+        <w:rPr>
+          <w:u w:val="single"/>
+        </w:rPr>
+      </w:pPr>
+      <w:r>
+        <w:t xml:space="preserve">The primary language is HTML here. Java can be </w:t>
+      </w:r>
+      <w:r>
+        <w:t>written</w:t>
+      </w:r>
+      <w:r>
+        <w:t xml:space="preserve"> inside HTML (JAVA in HTML)</w:t>
+      </w:r>
+    </w:p>
+    <w:p>
+      <w:pPr>
+        <w:pStyle w:val="NoSpacing"/>
+        <w:numPr>
+          <w:ilvl w:val="0"/>
+          <w:numId w:val="13"/>
+        </w:numPr>
+        <w:rPr>
+          <w:u w:val="single"/>
+        </w:rPr>
+      </w:pPr>
+      <w:r>
+        <w:t>The file extension of the jsp page is .jsp.</w:t>
+      </w:r>
+    </w:p>
+    <w:p>
+      <w:pPr>
+        <w:pStyle w:val="NoSpacing"/>
+        <w:numPr>
+          <w:ilvl w:val="0"/>
+          <w:numId w:val="13"/>
+        </w:numPr>
+        <w:rPr>
+          <w:u w:val="single"/>
+        </w:rPr>
+      </w:pPr>
+      <w:r>
+        <w:t xml:space="preserve">No need to provide the URL for the JSP, </w:t>
+      </w:r>
+      <w:r>
+        <w:t>by default the URL of the JSP is /PageName.jsp.</w:t>
+      </w:r>
+    </w:p>
+    <w:p>
+      <w:pPr>
+        <w:pStyle w:val="NoSpacing"/>
+        <w:numPr>
+          <w:ilvl w:val="0"/>
+          <w:numId w:val="13"/>
+        </w:numPr>
+        <w:rPr>
+          <w:u w:val="single"/>
+        </w:rPr>
+      </w:pPr>
+      <w:r>
+        <w:t>JSP internally gets converted into servlet before execution.</w:t>
+      </w:r>
+    </w:p>
     <w:sectPr>
       <w:pgSz w:w="12240" w:h="15840"/>
       <w:pgMar w:top="1440" w:right="1440" w:bottom="1440" w:left="1440" w:header="720" w:footer="720" w:gutter="0"/>
@@ -4088,6 +4038,184 @@
 <file path=word/numbering.xml><?xml version="1.0" encoding="utf-8"?>
 <w:numbering xmlns:wpc="http://schemas.microsoft.com/office/word/2010/wordprocessingCanvas" xmlns:cx="http://schemas.microsoft.com/office/drawing/2014/chartex" xmlns:cx1="http://schemas.microsoft.com/office/drawing/2015/9/8/chartex" xmlns:cx2="http://schemas.microsoft.com/office/drawing/2015/10/21/chartex" xmlns:cx3="http://schemas.microsoft.com/office/drawing/2016/5/9/chartex" xmlns:cx4="http://schemas.microsoft.com/office/drawing/2016/5/10/chartex" xmlns:cx5="http://schemas.microsoft.com/office/drawing/2016/5/11/chartex" xmlns:cx6="http://schemas.microsoft.com/office/drawing/2016/5/12/chartex" xmlns:cx7="http://schemas.microsoft.com/office/drawing/2016/5/13/chartex" xmlns:cx8="http://schemas.microsoft.com/office/drawing/2016/5/14/chartex" xmlns:mc="http://schemas.openxmlformats.org/markup-compatibility/2006" xmlns:aink="http://schemas.microsoft.com/office/drawing/2016/ink" xmlns:am3d="http://schemas.microsoft.com/office/drawing/2017/model3d" xmlns:o="urn:schemas-microsoft-com:office:office" xmlns:r="http://schemas.openxmlformats.org/officeDocument/2006/relationships" xmlns:m="http://schemas.openxmlformats.org/officeDocument/2006/math" xmlns:v="urn:schemas-microsoft-com:vml" xmlns:wp14="http://schemas.microsoft.com/office/word/2010/wordprocessingDrawing" xmlns:wp="http://schemas.openxmlformats.org/drawingml/2006/wordprocessingDrawing" xmlns:w10="urn:schemas-microsoft-com:office:word" xmlns:w="http://schemas.openxmlformats.org/wordprocessingml/2006/main" xmlns:w14="http://schemas.microsoft.com/office/word/2010/wordml" xmlns:w15="http://schemas.microsoft.com/office/word/2012/wordml" xmlns:w16cex="http://schemas.microsoft.com/office/word/2018/wordml/cex" xmlns:w16cid="http://schemas.microsoft.com/office/word/2016/wordml/cid" xmlns:w16="http://schemas.microsoft.com/office/word/2018/wordml" xmlns:w16sdtdh="http://schemas.microsoft.com/office/word/2020/wordml/sdtdatahash" xmlns:w16se="http://schemas.microsoft.com/office/word/2015/wordml/symex" xmlns:wpg="http://schemas.microsoft.com/office/word/2010/wordprocessingGroup" xmlns:wpi="http://schemas.microsoft.com/office/word/2010/wordprocessingInk" xmlns:wne="http://schemas.microsoft.com/office/word/2006/wordml" xmlns:wps="http://schemas.microsoft.com/office/word/2010/wordprocessingShape" mc:Ignorable="w14 w15 w16se w16cid w16 w16cex w16sdtdh wp14">
   <w:abstractNum w:abstractNumId="0" w15:restartNumberingAfterBreak="0">
+    <w:nsid w:val="0F334265"/>
+    <w:multiLevelType w:val="hybridMultilevel"/>
+    <w:tmpl w:val="89D2D8D6"/>
+    <w:lvl w:ilvl="0" w:tplc="BBF06EBC">
+      <w:start w:val="1"/>
+      <w:numFmt w:val="decimal"/>
+      <w:lvlText w:val="%1."/>
+      <w:lvlJc w:val="left"/>
+      <w:pPr>
+        <w:ind w:left="720" w:hanging="360"/>
+      </w:pPr>
+      <w:rPr>
+        <w:rFonts w:hint="default"/>
+      </w:rPr>
+    </w:lvl>
+    <w:lvl w:ilvl="1" w:tplc="04090019" w:tentative="1">
+      <w:start w:val="1"/>
+      <w:numFmt w:val="lowerLetter"/>
+      <w:lvlText w:val="%2."/>
+      <w:lvlJc w:val="left"/>
+      <w:pPr>
+        <w:ind w:left="1440" w:hanging="360"/>
+      </w:pPr>
+    </w:lvl>
+    <w:lvl w:ilvl="2" w:tplc="0409001B" w:tentative="1">
+      <w:start w:val="1"/>
+      <w:numFmt w:val="lowerRoman"/>
+      <w:lvlText w:val="%3."/>
+      <w:lvlJc w:val="right"/>
+      <w:pPr>
+        <w:ind w:left="2160" w:hanging="180"/>
+      </w:pPr>
+    </w:lvl>
+    <w:lvl w:ilvl="3" w:tplc="0409000F" w:tentative="1">
+      <w:start w:val="1"/>
+      <w:numFmt w:val="decimal"/>
+      <w:lvlText w:val="%4."/>
+      <w:lvlJc w:val="left"/>
+      <w:pPr>
+        <w:ind w:left="2880" w:hanging="360"/>
+      </w:pPr>
+    </w:lvl>
+    <w:lvl w:ilvl="4" w:tplc="04090019" w:tentative="1">
+      <w:start w:val="1"/>
+      <w:numFmt w:val="lowerLetter"/>
+      <w:lvlText w:val="%5."/>
+      <w:lvlJc w:val="left"/>
+      <w:pPr>
+        <w:ind w:left="3600" w:hanging="360"/>
+      </w:pPr>
+    </w:lvl>
+    <w:lvl w:ilvl="5" w:tplc="0409001B" w:tentative="1">
+      <w:start w:val="1"/>
+      <w:numFmt w:val="lowerRoman"/>
+      <w:lvlText w:val="%6."/>
+      <w:lvlJc w:val="right"/>
+      <w:pPr>
+        <w:ind w:left="4320" w:hanging="180"/>
+      </w:pPr>
+    </w:lvl>
+    <w:lvl w:ilvl="6" w:tplc="0409000F" w:tentative="1">
+      <w:start w:val="1"/>
+      <w:numFmt w:val="decimal"/>
+      <w:lvlText w:val="%7."/>
+      <w:lvlJc w:val="left"/>
+      <w:pPr>
+        <w:ind w:left="5040" w:hanging="360"/>
+      </w:pPr>
+    </w:lvl>
+    <w:lvl w:ilvl="7" w:tplc="04090019" w:tentative="1">
+      <w:start w:val="1"/>
+      <w:numFmt w:val="lowerLetter"/>
+      <w:lvlText w:val="%8."/>
+      <w:lvlJc w:val="left"/>
+      <w:pPr>
+        <w:ind w:left="5760" w:hanging="360"/>
+      </w:pPr>
+    </w:lvl>
+    <w:lvl w:ilvl="8" w:tplc="0409001B" w:tentative="1">
+      <w:start w:val="1"/>
+      <w:numFmt w:val="lowerRoman"/>
+      <w:lvlText w:val="%9."/>
+      <w:lvlJc w:val="right"/>
+      <w:pPr>
+        <w:ind w:left="6480" w:hanging="180"/>
+      </w:pPr>
+    </w:lvl>
+  </w:abstractNum>
+  <w:abstractNum w:abstractNumId="1" w15:restartNumberingAfterBreak="0">
+    <w:nsid w:val="18DD05E3"/>
+    <w:multiLevelType w:val="hybridMultilevel"/>
+    <w:tmpl w:val="50F89D50"/>
+    <w:lvl w:ilvl="0" w:tplc="B0DC7880">
+      <w:start w:val="1"/>
+      <w:numFmt w:val="decimal"/>
+      <w:lvlText w:val="%1."/>
+      <w:lvlJc w:val="left"/>
+      <w:pPr>
+        <w:ind w:left="720" w:hanging="360"/>
+      </w:pPr>
+      <w:rPr>
+        <w:rFonts w:hint="default"/>
+      </w:rPr>
+    </w:lvl>
+    <w:lvl w:ilvl="1" w:tplc="04090019" w:tentative="1">
+      <w:start w:val="1"/>
+      <w:numFmt w:val="lowerLetter"/>
+      <w:lvlText w:val="%2."/>
+      <w:lvlJc w:val="left"/>
+      <w:pPr>
+        <w:ind w:left="1440" w:hanging="360"/>
+      </w:pPr>
+    </w:lvl>
+    <w:lvl w:ilvl="2" w:tplc="0409001B" w:tentative="1">
+      <w:start w:val="1"/>
+      <w:numFmt w:val="lowerRoman"/>
+      <w:lvlText w:val="%3."/>
+      <w:lvlJc w:val="right"/>
+      <w:pPr>
+        <w:ind w:left="2160" w:hanging="180"/>
+      </w:pPr>
+    </w:lvl>
+    <w:lvl w:ilvl="3" w:tplc="0409000F" w:tentative="1">
+      <w:start w:val="1"/>
+      <w:numFmt w:val="decimal"/>
+      <w:lvlText w:val="%4."/>
+      <w:lvlJc w:val="left"/>
+      <w:pPr>
+        <w:ind w:left="2880" w:hanging="360"/>
+      </w:pPr>
+    </w:lvl>
+    <w:lvl w:ilvl="4" w:tplc="04090019" w:tentative="1">
+      <w:start w:val="1"/>
+      <w:numFmt w:val="lowerLetter"/>
+      <w:lvlText w:val="%5."/>
+      <w:lvlJc w:val="left"/>
+      <w:pPr>
+        <w:ind w:left="3600" w:hanging="360"/>
+      </w:pPr>
+    </w:lvl>
+    <w:lvl w:ilvl="5" w:tplc="0409001B" w:tentative="1">
+      <w:start w:val="1"/>
+      <w:numFmt w:val="lowerRoman"/>
+      <w:lvlText w:val="%6."/>
+      <w:lvlJc w:val="right"/>
+      <w:pPr>
+        <w:ind w:left="4320" w:hanging="180"/>
+      </w:pPr>
+    </w:lvl>
+    <w:lvl w:ilvl="6" w:tplc="0409000F" w:tentative="1">
+      <w:start w:val="1"/>
+      <w:numFmt w:val="decimal"/>
+      <w:lvlText w:val="%7."/>
+      <w:lvlJc w:val="left"/>
+      <w:pPr>
+        <w:ind w:left="5040" w:hanging="360"/>
+      </w:pPr>
+    </w:lvl>
+    <w:lvl w:ilvl="7" w:tplc="04090019" w:tentative="1">
+      <w:start w:val="1"/>
+      <w:numFmt w:val="lowerLetter"/>
+      <w:lvlText w:val="%8."/>
+      <w:lvlJc w:val="left"/>
+      <w:pPr>
+        <w:ind w:left="5760" w:hanging="360"/>
+      </w:pPr>
+    </w:lvl>
+    <w:lvl w:ilvl="8" w:tplc="0409001B" w:tentative="1">
+      <w:start w:val="1"/>
+      <w:numFmt w:val="lowerRoman"/>
+      <w:lvlText w:val="%9."/>
+      <w:lvlJc w:val="right"/>
+      <w:pPr>
+        <w:ind w:left="6480" w:hanging="180"/>
+      </w:pPr>
+    </w:lvl>
+  </w:abstractNum>
+  <w:abstractNum w:abstractNumId="2" w15:restartNumberingAfterBreak="0">
     <w:nsid w:val="3D6D4A1F"/>
     <w:multiLevelType w:val="hybridMultilevel"/>
     <w:tmpl w:val="C8EA628C"/>
@@ -4176,7 +4304,7 @@
       </w:pPr>
     </w:lvl>
   </w:abstractNum>
-  <w:abstractNum w:abstractNumId="1" w15:restartNumberingAfterBreak="0">
+  <w:abstractNum w:abstractNumId="3" w15:restartNumberingAfterBreak="0">
     <w:nsid w:val="3D8C55D3"/>
     <w:multiLevelType w:val="hybridMultilevel"/>
     <w:tmpl w:val="7548D2A6"/>
@@ -4267,7 +4395,7 @@
       </w:pPr>
     </w:lvl>
   </w:abstractNum>
-  <w:abstractNum w:abstractNumId="2" w15:restartNumberingAfterBreak="0">
+  <w:abstractNum w:abstractNumId="4" w15:restartNumberingAfterBreak="0">
     <w:nsid w:val="461A1AD8"/>
     <w:multiLevelType w:val="hybridMultilevel"/>
     <w:tmpl w:val="D3226508"/>
@@ -4356,7 +4484,7 @@
       </w:pPr>
     </w:lvl>
   </w:abstractNum>
-  <w:abstractNum w:abstractNumId="3" w15:restartNumberingAfterBreak="0">
+  <w:abstractNum w:abstractNumId="5" w15:restartNumberingAfterBreak="0">
     <w:nsid w:val="47D33A81"/>
     <w:multiLevelType w:val="hybridMultilevel"/>
     <w:tmpl w:val="7996EF3E"/>
@@ -4445,7 +4573,7 @@
       </w:pPr>
     </w:lvl>
   </w:abstractNum>
-  <w:abstractNum w:abstractNumId="4" w15:restartNumberingAfterBreak="0">
+  <w:abstractNum w:abstractNumId="6" w15:restartNumberingAfterBreak="0">
     <w:nsid w:val="4862128A"/>
     <w:multiLevelType w:val="hybridMultilevel"/>
     <w:tmpl w:val="A23E9CFC"/>
@@ -4534,7 +4662,7 @@
       </w:pPr>
     </w:lvl>
   </w:abstractNum>
-  <w:abstractNum w:abstractNumId="5" w15:restartNumberingAfterBreak="0">
+  <w:abstractNum w:abstractNumId="7" w15:restartNumberingAfterBreak="0">
     <w:nsid w:val="594C7968"/>
     <w:multiLevelType w:val="hybridMultilevel"/>
     <w:tmpl w:val="E6EEFD8A"/>
@@ -4623,7 +4751,7 @@
       </w:pPr>
     </w:lvl>
   </w:abstractNum>
-  <w:abstractNum w:abstractNumId="6" w15:restartNumberingAfterBreak="0">
+  <w:abstractNum w:abstractNumId="8" w15:restartNumberingAfterBreak="0">
     <w:nsid w:val="5DD21B2A"/>
     <w:multiLevelType w:val="hybridMultilevel"/>
     <w:tmpl w:val="EB908B9C"/>
@@ -4712,7 +4840,7 @@
       </w:pPr>
     </w:lvl>
   </w:abstractNum>
-  <w:abstractNum w:abstractNumId="7" w15:restartNumberingAfterBreak="0">
+  <w:abstractNum w:abstractNumId="9" w15:restartNumberingAfterBreak="0">
     <w:nsid w:val="603B0D5C"/>
     <w:multiLevelType w:val="hybridMultilevel"/>
     <w:tmpl w:val="519AE920"/>
@@ -4801,7 +4929,7 @@
       </w:pPr>
     </w:lvl>
   </w:abstractNum>
-  <w:abstractNum w:abstractNumId="8" w15:restartNumberingAfterBreak="0">
+  <w:abstractNum w:abstractNumId="10" w15:restartNumberingAfterBreak="0">
     <w:nsid w:val="656E784A"/>
     <w:multiLevelType w:val="hybridMultilevel"/>
     <w:tmpl w:val="B4025648"/>
@@ -4890,7 +5018,7 @@
       </w:pPr>
     </w:lvl>
   </w:abstractNum>
-  <w:abstractNum w:abstractNumId="9" w15:restartNumberingAfterBreak="0">
+  <w:abstractNum w:abstractNumId="11" w15:restartNumberingAfterBreak="0">
     <w:nsid w:val="6BD34338"/>
     <w:multiLevelType w:val="hybridMultilevel"/>
     <w:tmpl w:val="E57C5CDE"/>
@@ -4979,7 +5107,7 @@
       </w:pPr>
     </w:lvl>
   </w:abstractNum>
-  <w:abstractNum w:abstractNumId="10" w15:restartNumberingAfterBreak="0">
+  <w:abstractNum w:abstractNumId="12" w15:restartNumberingAfterBreak="0">
     <w:nsid w:val="6C48679B"/>
     <w:multiLevelType w:val="hybridMultilevel"/>
     <w:tmpl w:val="15A23914"/>
@@ -5069,36 +5197,42 @@
     </w:lvl>
   </w:abstractNum>
   <w:num w:numId="1" w16cid:durableId="1625575805">
+    <w:abstractNumId w:val="7"/>
+  </w:num>
+  <w:num w:numId="2" w16cid:durableId="90199303">
+    <w:abstractNumId w:val="4"/>
+  </w:num>
+  <w:num w:numId="3" w16cid:durableId="145514475">
+    <w:abstractNumId w:val="10"/>
+  </w:num>
+  <w:num w:numId="4" w16cid:durableId="996768637">
+    <w:abstractNumId w:val="8"/>
+  </w:num>
+  <w:num w:numId="5" w16cid:durableId="894774788">
+    <w:abstractNumId w:val="2"/>
+  </w:num>
+  <w:num w:numId="6" w16cid:durableId="321587359">
+    <w:abstractNumId w:val="12"/>
+  </w:num>
+  <w:num w:numId="7" w16cid:durableId="317734375">
+    <w:abstractNumId w:val="9"/>
+  </w:num>
+  <w:num w:numId="8" w16cid:durableId="1503625161">
     <w:abstractNumId w:val="5"/>
   </w:num>
-  <w:num w:numId="2" w16cid:durableId="90199303">
-    <w:abstractNumId w:val="2"/>
-  </w:num>
-  <w:num w:numId="3" w16cid:durableId="145514475">
-    <w:abstractNumId w:val="8"/>
-  </w:num>
-  <w:num w:numId="4" w16cid:durableId="996768637">
+  <w:num w:numId="9" w16cid:durableId="8333760">
     <w:abstractNumId w:val="6"/>
   </w:num>
-  <w:num w:numId="5" w16cid:durableId="894774788">
+  <w:num w:numId="10" w16cid:durableId="360320556">
+    <w:abstractNumId w:val="11"/>
+  </w:num>
+  <w:num w:numId="11" w16cid:durableId="1219588029">
+    <w:abstractNumId w:val="3"/>
+  </w:num>
+  <w:num w:numId="12" w16cid:durableId="1244333645">
     <w:abstractNumId w:val="0"/>
   </w:num>
-  <w:num w:numId="6" w16cid:durableId="321587359">
-    <w:abstractNumId w:val="10"/>
-  </w:num>
-  <w:num w:numId="7" w16cid:durableId="317734375">
-    <w:abstractNumId w:val="7"/>
-  </w:num>
-  <w:num w:numId="8" w16cid:durableId="1503625161">
-    <w:abstractNumId w:val="3"/>
-  </w:num>
-  <w:num w:numId="9" w16cid:durableId="8333760">
-    <w:abstractNumId w:val="4"/>
-  </w:num>
-  <w:num w:numId="10" w16cid:durableId="360320556">
-    <w:abstractNumId w:val="9"/>
-  </w:num>
-  <w:num w:numId="11" w16cid:durableId="1219588029">
+  <w:num w:numId="13" w16cid:durableId="1495141548">
     <w:abstractNumId w:val="1"/>
   </w:num>
 </w:numbering>

</xml_diff>

<commit_message>
Jsp Scripting Element Intro
Jsp Scripting Element Intro
</commit_message>
<xml_diff>
--- a/docs/AdvanceJava.docx
+++ b/docs/AdvanceJava.docx
@@ -183,7 +183,15 @@
         </w:numPr>
       </w:pPr>
       <w:r>
-        <w:t>Technical Stack: HTML, CSS, JS, and any front end framework</w:t>
+        <w:t xml:space="preserve">Technical Stack: HTML, CSS, JS, and any </w:t>
+      </w:r>
+      <w:proofErr w:type="gramStart"/>
+      <w:r>
+        <w:t>front end</w:t>
+      </w:r>
+      <w:proofErr w:type="gramEnd"/>
+      <w:r>
+        <w:t xml:space="preserve"> framework</w:t>
       </w:r>
     </w:p>
     <w:p>
@@ -556,7 +564,15 @@
         </w:numPr>
       </w:pPr>
       <w:r>
-        <w:t>Click On “Open Perspective” option in the right side top of the Eclipse</w:t>
+        <w:t xml:space="preserve">Click On “Open Perspective” option in the </w:t>
+      </w:r>
+      <w:proofErr w:type="gramStart"/>
+      <w:r>
+        <w:t>right side</w:t>
+      </w:r>
+      <w:proofErr w:type="gramEnd"/>
+      <w:r>
+        <w:t xml:space="preserve"> top of the Eclipse</w:t>
       </w:r>
     </w:p>
     <w:p>
@@ -1021,7 +1037,15 @@
         </w:numPr>
       </w:pPr>
       <w:r>
-        <w:t>Servlets is a technology; servlet pages are use to create a dynamic web page.</w:t>
+        <w:t xml:space="preserve">Servlets is a technology; servlet pages are </w:t>
+      </w:r>
+      <w:proofErr w:type="spellStart"/>
+      <w:r>
+        <w:t>use</w:t>
+      </w:r>
+      <w:proofErr w:type="spellEnd"/>
+      <w:r>
+        <w:t xml:space="preserve"> to create a dynamic web page.</w:t>
       </w:r>
     </w:p>
     <w:p>
@@ -1045,7 +1069,15 @@
         </w:numPr>
       </w:pPr>
       <w:r>
-        <w:t xml:space="preserve">Servlets are executes at server side. </w:t>
+        <w:t xml:space="preserve">Servlets are </w:t>
+      </w:r>
+      <w:proofErr w:type="gramStart"/>
+      <w:r>
+        <w:t>executes</w:t>
+      </w:r>
+      <w:proofErr w:type="gramEnd"/>
+      <w:r>
+        <w:t xml:space="preserve"> at server side. </w:t>
       </w:r>
     </w:p>
     <w:p>
@@ -1057,7 +1089,15 @@
         </w:numPr>
       </w:pPr>
       <w:r>
-        <w:t>Servlet are use to get the request, process the request data and generate the response.</w:t>
+        <w:t xml:space="preserve">Servlet are </w:t>
+      </w:r>
+      <w:proofErr w:type="spellStart"/>
+      <w:r>
+        <w:t>use</w:t>
+      </w:r>
+      <w:proofErr w:type="spellEnd"/>
+      <w:r>
+        <w:t xml:space="preserve"> to get the request, process the request data and generate the response.</w:t>
       </w:r>
     </w:p>
     <w:p>
@@ -1116,8 +1156,13 @@
           <w:numId w:val="5"/>
         </w:numPr>
       </w:pPr>
-      <w:r>
-        <w:t>Every thing in the Web Application has to execute using a URL. That’s why every servlet must have a URL.</w:t>
+      <w:proofErr w:type="spellStart"/>
+      <w:r>
+        <w:t>Every thing</w:t>
+      </w:r>
+      <w:proofErr w:type="spellEnd"/>
+      <w:r>
+        <w:t xml:space="preserve"> in the Web Application has to execute using a URL. That’s why every servlet must have a URL.</w:t>
       </w:r>
     </w:p>
     <w:p>
@@ -1196,7 +1241,15 @@
         </w:numPr>
       </w:pPr>
       <w:r>
-        <w:t>Convert java class into Servlet any one of the option as follows</w:t>
+        <w:t xml:space="preserve">Convert java class into Servlet any one of the </w:t>
+      </w:r>
+      <w:proofErr w:type="gramStart"/>
+      <w:r>
+        <w:t>option</w:t>
+      </w:r>
+      <w:proofErr w:type="gramEnd"/>
+      <w:r>
+        <w:t xml:space="preserve"> as follows</w:t>
       </w:r>
     </w:p>
     <w:p>
@@ -1225,12 +1278,14 @@
       <w:r>
         <w:t xml:space="preserve">Extends </w:t>
       </w:r>
+      <w:proofErr w:type="spellStart"/>
       <w:r>
         <w:rPr>
           <w:highlight w:val="yellow"/>
         </w:rPr>
         <w:t>GenericServlet</w:t>
       </w:r>
+      <w:proofErr w:type="spellEnd"/>
       <w:r>
         <w:t xml:space="preserve"> abstract class</w:t>
       </w:r>
@@ -1243,12 +1298,14 @@
       <w:r>
         <w:t xml:space="preserve">Extends </w:t>
       </w:r>
+      <w:proofErr w:type="spellStart"/>
       <w:r>
         <w:rPr>
           <w:highlight w:val="yellow"/>
         </w:rPr>
         <w:t>HttpServlet</w:t>
       </w:r>
+      <w:proofErr w:type="spellEnd"/>
       <w:r>
         <w:t xml:space="preserve"> Abstract Class </w:t>
       </w:r>
@@ -1341,7 +1398,38 @@
           <w:sz w:val="14"/>
           <w:szCs w:val="14"/>
         </w:rPr>
-        <w:t xml:space="preserve"> service(HttpServletRequest </w:t>
+        <w:t xml:space="preserve"> </w:t>
+      </w:r>
+      <w:proofErr w:type="gramStart"/>
+      <w:r>
+        <w:rPr>
+          <w:rFonts w:ascii="Consolas" w:hAnsi="Consolas" w:cs="Consolas"/>
+          <w:color w:val="000000"/>
+          <w:sz w:val="14"/>
+          <w:szCs w:val="14"/>
+        </w:rPr>
+        <w:t>service(</w:t>
+      </w:r>
+      <w:proofErr w:type="spellStart"/>
+      <w:proofErr w:type="gramEnd"/>
+      <w:r>
+        <w:rPr>
+          <w:rFonts w:ascii="Consolas" w:hAnsi="Consolas" w:cs="Consolas"/>
+          <w:color w:val="000000"/>
+          <w:sz w:val="14"/>
+          <w:szCs w:val="14"/>
+        </w:rPr>
+        <w:t>HttpServletRequest</w:t>
+      </w:r>
+      <w:proofErr w:type="spellEnd"/>
+      <w:r>
+        <w:rPr>
+          <w:rFonts w:ascii="Consolas" w:hAnsi="Consolas" w:cs="Consolas"/>
+          <w:color w:val="000000"/>
+          <w:sz w:val="14"/>
+          <w:szCs w:val="14"/>
+        </w:rPr>
+        <w:t xml:space="preserve"> </w:t>
       </w:r>
       <w:r>
         <w:rPr>
@@ -1359,7 +1447,27 @@
           <w:sz w:val="14"/>
           <w:szCs w:val="14"/>
         </w:rPr>
-        <w:t xml:space="preserve">, HttpServletResponse </w:t>
+        <w:t xml:space="preserve">, </w:t>
+      </w:r>
+      <w:proofErr w:type="spellStart"/>
+      <w:r>
+        <w:rPr>
+          <w:rFonts w:ascii="Consolas" w:hAnsi="Consolas" w:cs="Consolas"/>
+          <w:color w:val="000000"/>
+          <w:sz w:val="14"/>
+          <w:szCs w:val="14"/>
+        </w:rPr>
+        <w:t>HttpServletResponse</w:t>
+      </w:r>
+      <w:proofErr w:type="spellEnd"/>
+      <w:r>
+        <w:rPr>
+          <w:rFonts w:ascii="Consolas" w:hAnsi="Consolas" w:cs="Consolas"/>
+          <w:color w:val="000000"/>
+          <w:sz w:val="14"/>
+          <w:szCs w:val="14"/>
+        </w:rPr>
+        <w:t xml:space="preserve"> </w:t>
       </w:r>
       <w:r>
         <w:rPr>
@@ -1397,7 +1505,47 @@
           <w:sz w:val="14"/>
           <w:szCs w:val="14"/>
         </w:rPr>
-        <w:t xml:space="preserve"> ServletException, IOException {</w:t>
+        <w:t xml:space="preserve"> </w:t>
+      </w:r>
+      <w:proofErr w:type="spellStart"/>
+      <w:r>
+        <w:rPr>
+          <w:rFonts w:ascii="Consolas" w:hAnsi="Consolas" w:cs="Consolas"/>
+          <w:color w:val="000000"/>
+          <w:sz w:val="14"/>
+          <w:szCs w:val="14"/>
+        </w:rPr>
+        <w:t>ServletException</w:t>
+      </w:r>
+      <w:proofErr w:type="spellEnd"/>
+      <w:r>
+        <w:rPr>
+          <w:rFonts w:ascii="Consolas" w:hAnsi="Consolas" w:cs="Consolas"/>
+          <w:color w:val="000000"/>
+          <w:sz w:val="14"/>
+          <w:szCs w:val="14"/>
+        </w:rPr>
+        <w:t xml:space="preserve">, </w:t>
+      </w:r>
+      <w:proofErr w:type="spellStart"/>
+      <w:r>
+        <w:rPr>
+          <w:rFonts w:ascii="Consolas" w:hAnsi="Consolas" w:cs="Consolas"/>
+          <w:color w:val="000000"/>
+          <w:sz w:val="14"/>
+          <w:szCs w:val="14"/>
+        </w:rPr>
+        <w:t>IOException</w:t>
+      </w:r>
+      <w:proofErr w:type="spellEnd"/>
+      <w:r>
+        <w:rPr>
+          <w:rFonts w:ascii="Consolas" w:hAnsi="Consolas" w:cs="Consolas"/>
+          <w:color w:val="000000"/>
+          <w:sz w:val="14"/>
+          <w:szCs w:val="14"/>
+        </w:rPr>
+        <w:t xml:space="preserve"> {</w:t>
       </w:r>
     </w:p>
     <w:p>
@@ -1414,6 +1562,7 @@
           <w:szCs w:val="14"/>
         </w:rPr>
       </w:pPr>
+      <w:proofErr w:type="spellStart"/>
       <w:r>
         <w:rPr>
           <w:rFonts w:ascii="Consolas" w:hAnsi="Consolas" w:cs="Consolas"/>
@@ -1445,7 +1594,17 @@
           <w:sz w:val="14"/>
           <w:szCs w:val="14"/>
         </w:rPr>
-        <w:t>.println(</w:t>
+        <w:t>.println</w:t>
+      </w:r>
+      <w:proofErr w:type="spellEnd"/>
+      <w:r>
+        <w:rPr>
+          <w:rFonts w:ascii="Consolas" w:hAnsi="Consolas" w:cs="Consolas"/>
+          <w:color w:val="000000"/>
+          <w:sz w:val="14"/>
+          <w:szCs w:val="14"/>
+        </w:rPr>
+        <w:t>(</w:t>
       </w:r>
       <w:r>
         <w:rPr>
@@ -1514,7 +1673,15 @@
         </w:numPr>
       </w:pPr>
       <w:r>
-        <w:t>Right Click on “src/main/java” -&gt; “New” Option -&gt;</w:t>
+        <w:t>Right Click on “</w:t>
+      </w:r>
+      <w:proofErr w:type="spellStart"/>
+      <w:r>
+        <w:t>src</w:t>
+      </w:r>
+      <w:proofErr w:type="spellEnd"/>
+      <w:r>
+        <w:t>/main/java” -&gt; “New” Option -&gt;</w:t>
       </w:r>
       <w:r>
         <w:t xml:space="preserve"> Select</w:t>
@@ -2000,6 +2167,7 @@
         </w:rPr>
         <w:t>&gt;</w:t>
       </w:r>
+      <w:proofErr w:type="spellStart"/>
       <w:r>
         <w:rPr>
           <w:rFonts w:ascii="Consolas" w:hAnsi="Consolas" w:cs="Consolas"/>
@@ -2009,6 +2177,7 @@
         </w:rPr>
         <w:t>FirstServlet</w:t>
       </w:r>
+      <w:proofErr w:type="spellEnd"/>
       <w:r>
         <w:rPr>
           <w:rFonts w:ascii="Consolas" w:hAnsi="Consolas" w:cs="Consolas"/>
@@ -2045,6 +2214,7 @@
         </w:rPr>
         <w:t xml:space="preserve"> </w:t>
       </w:r>
+      <w:proofErr w:type="gramStart"/>
       <w:r>
         <w:rPr>
           <w:rFonts w:ascii="Consolas" w:hAnsi="Consolas" w:cs="Consolas"/>
@@ -2052,7 +2222,17 @@
           <w:sz w:val="14"/>
           <w:szCs w:val="14"/>
         </w:rPr>
-        <w:t>&lt;!-- Java Class name without file extension --&gt;</w:t>
+        <w:t>&lt;!--</w:t>
+      </w:r>
+      <w:proofErr w:type="gramEnd"/>
+      <w:r>
+        <w:rPr>
+          <w:rFonts w:ascii="Consolas" w:hAnsi="Consolas" w:cs="Consolas"/>
+          <w:color w:val="3F5FBF"/>
+          <w:sz w:val="14"/>
+          <w:szCs w:val="14"/>
+        </w:rPr>
+        <w:t xml:space="preserve"> Java Class name without file extension --&gt;</w:t>
       </w:r>
       <w:r>
         <w:rPr>
@@ -2313,6 +2493,7 @@
         </w:rPr>
         <w:t xml:space="preserve"> </w:t>
       </w:r>
+      <w:proofErr w:type="gramStart"/>
       <w:r>
         <w:rPr>
           <w:rFonts w:ascii="Consolas" w:hAnsi="Consolas" w:cs="Consolas"/>
@@ -2320,7 +2501,17 @@
           <w:sz w:val="14"/>
           <w:szCs w:val="14"/>
         </w:rPr>
-        <w:t xml:space="preserve">&lt;!-- It must be same as a </w:t>
+        <w:t>&lt;!--</w:t>
+      </w:r>
+      <w:proofErr w:type="gramEnd"/>
+      <w:r>
+        <w:rPr>
+          <w:rFonts w:ascii="Consolas" w:hAnsi="Consolas" w:cs="Consolas"/>
+          <w:color w:val="3F5FBF"/>
+          <w:sz w:val="14"/>
+          <w:szCs w:val="14"/>
+        </w:rPr>
+        <w:t xml:space="preserve"> It must be same as a </w:t>
       </w:r>
       <w:r>
         <w:rPr>
@@ -2392,6 +2583,7 @@
         </w:rPr>
         <w:t>&lt;</w:t>
       </w:r>
+      <w:proofErr w:type="spellStart"/>
       <w:r>
         <w:rPr>
           <w:rFonts w:ascii="Consolas" w:hAnsi="Consolas" w:cs="Consolas"/>
@@ -2399,7 +2591,17 @@
           <w:sz w:val="14"/>
           <w:szCs w:val="14"/>
         </w:rPr>
-        <w:t>url-pattern</w:t>
+        <w:t>url</w:t>
+      </w:r>
+      <w:proofErr w:type="spellEnd"/>
+      <w:r>
+        <w:rPr>
+          <w:rFonts w:ascii="Consolas" w:hAnsi="Consolas" w:cs="Consolas"/>
+          <w:color w:val="3F7F7F"/>
+          <w:sz w:val="14"/>
+          <w:szCs w:val="14"/>
+        </w:rPr>
+        <w:t>-pattern</w:t>
       </w:r>
       <w:r>
         <w:rPr>
@@ -2438,6 +2640,7 @@
         </w:rPr>
         <w:t>&lt;/</w:t>
       </w:r>
+      <w:proofErr w:type="spellStart"/>
       <w:r>
         <w:rPr>
           <w:rFonts w:ascii="Consolas" w:hAnsi="Consolas" w:cs="Consolas"/>
@@ -2445,7 +2648,17 @@
           <w:sz w:val="14"/>
           <w:szCs w:val="14"/>
         </w:rPr>
-        <w:t>url-pattern</w:t>
+        <w:t>url</w:t>
+      </w:r>
+      <w:proofErr w:type="spellEnd"/>
+      <w:r>
+        <w:rPr>
+          <w:rFonts w:ascii="Consolas" w:hAnsi="Consolas" w:cs="Consolas"/>
+          <w:color w:val="3F7F7F"/>
+          <w:sz w:val="14"/>
+          <w:szCs w:val="14"/>
+        </w:rPr>
+        <w:t>-pattern</w:t>
       </w:r>
       <w:r>
         <w:rPr>
@@ -2465,6 +2678,7 @@
         </w:rPr>
         <w:t xml:space="preserve"> </w:t>
       </w:r>
+      <w:proofErr w:type="gramStart"/>
       <w:r>
         <w:rPr>
           <w:rFonts w:ascii="Consolas" w:hAnsi="Consolas" w:cs="Consolas"/>
@@ -2472,7 +2686,17 @@
           <w:sz w:val="14"/>
           <w:szCs w:val="14"/>
         </w:rPr>
-        <w:t>&lt;!-- It Must be start with '/' --&gt;</w:t>
+        <w:t>&lt;!--</w:t>
+      </w:r>
+      <w:proofErr w:type="gramEnd"/>
+      <w:r>
+        <w:rPr>
+          <w:rFonts w:ascii="Consolas" w:hAnsi="Consolas" w:cs="Consolas"/>
+          <w:color w:val="3F5FBF"/>
+          <w:sz w:val="14"/>
+          <w:szCs w:val="14"/>
+        </w:rPr>
+        <w:t xml:space="preserve"> It Must be start with '/' --&gt;</w:t>
       </w:r>
     </w:p>
     <w:p>
@@ -2659,7 +2883,15 @@
         </w:numPr>
       </w:pPr>
       <w:r>
-        <w:t>Right Click On Servlet -&gt; “Run As” option -&gt; click on “Run On Server” option</w:t>
+        <w:t xml:space="preserve">Right Click </w:t>
+      </w:r>
+      <w:proofErr w:type="gramStart"/>
+      <w:r>
+        <w:t>On</w:t>
+      </w:r>
+      <w:proofErr w:type="gramEnd"/>
+      <w:r>
+        <w:t xml:space="preserve"> Servlet -&gt; “Run As” option -&gt; click on “Run On Server” option</w:t>
       </w:r>
     </w:p>
     <w:p>
@@ -2772,6 +3004,8 @@
           <w:shd w:val="clear" w:color="auto" w:fill="E8F2FE"/>
         </w:rPr>
       </w:pPr>
+      <w:proofErr w:type="spellStart"/>
+      <w:proofErr w:type="gramStart"/>
       <w:r>
         <w:rPr>
           <w:rFonts w:ascii="Consolas" w:hAnsi="Consolas" w:cs="Consolas"/>
@@ -2790,7 +3024,19 @@
           <w:szCs w:val="24"/>
           <w:shd w:val="clear" w:color="auto" w:fill="E8F2FE"/>
         </w:rPr>
-        <w:t>.setContentType(</w:t>
+        <w:t>.setContentType</w:t>
+      </w:r>
+      <w:proofErr w:type="spellEnd"/>
+      <w:proofErr w:type="gramEnd"/>
+      <w:r>
+        <w:rPr>
+          <w:rFonts w:ascii="Consolas" w:hAnsi="Consolas" w:cs="Consolas"/>
+          <w:color w:val="000000"/>
+          <w:sz w:val="24"/>
+          <w:szCs w:val="24"/>
+          <w:shd w:val="clear" w:color="auto" w:fill="E8F2FE"/>
+        </w:rPr>
+        <w:t>(</w:t>
       </w:r>
       <w:r>
         <w:rPr>
@@ -2834,8 +3080,13 @@
         </w:numPr>
       </w:pPr>
       <w:r>
-        <w:t>To write a response and return to the user you have to get the object of PrintWriter</w:t>
-      </w:r>
+        <w:t xml:space="preserve">To write a response and return to the user you have to get the object of </w:t>
+      </w:r>
+      <w:proofErr w:type="spellStart"/>
+      <w:r>
+        <w:t>PrintWriter</w:t>
+      </w:r>
+      <w:proofErr w:type="spellEnd"/>
     </w:p>
     <w:p>
       <w:pPr>
@@ -2849,6 +3100,7 @@
           <w:shd w:val="clear" w:color="auto" w:fill="E8F2FE"/>
         </w:rPr>
       </w:pPr>
+      <w:proofErr w:type="spellStart"/>
       <w:r>
         <w:rPr>
           <w:rFonts w:ascii="Consolas" w:hAnsi="Consolas" w:cs="Consolas"/>
@@ -2857,7 +3109,18 @@
           <w:szCs w:val="24"/>
           <w:shd w:val="clear" w:color="auto" w:fill="E8F2FE"/>
         </w:rPr>
-        <w:t xml:space="preserve">PrintWriter </w:t>
+        <w:t>PrintWriter</w:t>
+      </w:r>
+      <w:proofErr w:type="spellEnd"/>
+      <w:r>
+        <w:rPr>
+          <w:rFonts w:ascii="Consolas" w:hAnsi="Consolas" w:cs="Consolas"/>
+          <w:color w:val="000000"/>
+          <w:sz w:val="24"/>
+          <w:szCs w:val="24"/>
+          <w:shd w:val="clear" w:color="auto" w:fill="E8F2FE"/>
+        </w:rPr>
+        <w:t xml:space="preserve"> </w:t>
       </w:r>
       <w:r>
         <w:rPr>
@@ -2879,6 +3142,8 @@
         </w:rPr>
         <w:t xml:space="preserve"> = </w:t>
       </w:r>
+      <w:proofErr w:type="spellStart"/>
+      <w:proofErr w:type="gramStart"/>
       <w:r>
         <w:rPr>
           <w:rFonts w:ascii="Consolas" w:hAnsi="Consolas" w:cs="Consolas"/>
@@ -2897,25 +3162,11 @@
           <w:szCs w:val="24"/>
           <w:shd w:val="clear" w:color="auto" w:fill="E8F2FE"/>
         </w:rPr>
-        <w:t>.getWriter();</w:t>
-      </w:r>
-    </w:p>
-    <w:p>
-      <w:pPr>
-        <w:pStyle w:val="NoSpacing"/>
-        <w:numPr>
-          <w:ilvl w:val="1"/>
-          <w:numId w:val="8"/>
-        </w:numPr>
-      </w:pPr>
-      <w:r>
-        <w:t>The Text or HTML tag write inside the print metho will return as a response to the user.</w:t>
-      </w:r>
-    </w:p>
-    <w:p>
-      <w:pPr>
-        <w:pStyle w:val="NoSpacing"/>
-        <w:ind w:left="1440"/>
+        <w:t>.getWriter</w:t>
+      </w:r>
+      <w:proofErr w:type="spellEnd"/>
+      <w:proofErr w:type="gramEnd"/>
+      <w:r>
         <w:rPr>
           <w:rFonts w:ascii="Consolas" w:hAnsi="Consolas" w:cs="Consolas"/>
           <w:color w:val="000000"/>
@@ -2923,7 +3174,34 @@
           <w:szCs w:val="24"/>
           <w:shd w:val="clear" w:color="auto" w:fill="E8F2FE"/>
         </w:rPr>
-      </w:pPr>
+        <w:t>();</w:t>
+      </w:r>
+    </w:p>
+    <w:p>
+      <w:pPr>
+        <w:pStyle w:val="NoSpacing"/>
+        <w:numPr>
+          <w:ilvl w:val="1"/>
+          <w:numId w:val="8"/>
+        </w:numPr>
+      </w:pPr>
+      <w:r>
+        <w:t>The Text or HTML tag write inside the print metho will return as a response to the user.</w:t>
+      </w:r>
+    </w:p>
+    <w:p>
+      <w:pPr>
+        <w:pStyle w:val="NoSpacing"/>
+        <w:ind w:left="1440"/>
+        <w:rPr>
+          <w:rFonts w:ascii="Consolas" w:hAnsi="Consolas" w:cs="Consolas"/>
+          <w:color w:val="000000"/>
+          <w:sz w:val="24"/>
+          <w:szCs w:val="24"/>
+          <w:shd w:val="clear" w:color="auto" w:fill="E8F2FE"/>
+        </w:rPr>
+      </w:pPr>
+      <w:proofErr w:type="spellStart"/>
       <w:r>
         <w:rPr>
           <w:rFonts w:ascii="Consolas" w:hAnsi="Consolas" w:cs="Consolas"/>
@@ -2942,7 +3220,18 @@
           <w:szCs w:val="24"/>
           <w:shd w:val="clear" w:color="auto" w:fill="E8F2FE"/>
         </w:rPr>
-        <w:t>.print(</w:t>
+        <w:t>.print</w:t>
+      </w:r>
+      <w:proofErr w:type="spellEnd"/>
+      <w:r>
+        <w:rPr>
+          <w:rFonts w:ascii="Consolas" w:hAnsi="Consolas" w:cs="Consolas"/>
+          <w:color w:val="000000"/>
+          <w:sz w:val="24"/>
+          <w:szCs w:val="24"/>
+          <w:shd w:val="clear" w:color="auto" w:fill="E8F2FE"/>
+        </w:rPr>
+        <w:t>(</w:t>
       </w:r>
       <w:r>
         <w:rPr>
@@ -2952,8 +3241,9 @@
           <w:szCs w:val="24"/>
           <w:shd w:val="clear" w:color="auto" w:fill="E8F2FE"/>
         </w:rPr>
-        <w:t>"&lt;h1&gt;Welcome To Servle</w:t>
-      </w:r>
+        <w:t xml:space="preserve">"&lt;h1&gt;Welcome </w:t>
+      </w:r>
+      <w:proofErr w:type="gramStart"/>
       <w:r>
         <w:rPr>
           <w:rFonts w:ascii="Consolas" w:hAnsi="Consolas" w:cs="Consolas"/>
@@ -2962,8 +3252,9 @@
           <w:szCs w:val="24"/>
           <w:shd w:val="clear" w:color="auto" w:fill="E8F2FE"/>
         </w:rPr>
-        <w:t>t</w:t>
-      </w:r>
+        <w:t>To</w:t>
+      </w:r>
+      <w:proofErr w:type="gramEnd"/>
       <w:r>
         <w:rPr>
           <w:rFonts w:ascii="Consolas" w:hAnsi="Consolas" w:cs="Consolas"/>
@@ -2972,6 +3263,26 @@
           <w:szCs w:val="24"/>
           <w:shd w:val="clear" w:color="auto" w:fill="E8F2FE"/>
         </w:rPr>
+        <w:t xml:space="preserve"> Servle</w:t>
+      </w:r>
+      <w:r>
+        <w:rPr>
+          <w:rFonts w:ascii="Consolas" w:hAnsi="Consolas" w:cs="Consolas"/>
+          <w:color w:val="2A00FF"/>
+          <w:sz w:val="24"/>
+          <w:szCs w:val="24"/>
+          <w:shd w:val="clear" w:color="auto" w:fill="E8F2FE"/>
+        </w:rPr>
+        <w:t>t</w:t>
+      </w:r>
+      <w:r>
+        <w:rPr>
+          <w:rFonts w:ascii="Consolas" w:hAnsi="Consolas" w:cs="Consolas"/>
+          <w:color w:val="2A00FF"/>
+          <w:sz w:val="24"/>
+          <w:szCs w:val="24"/>
+          <w:shd w:val="clear" w:color="auto" w:fill="E8F2FE"/>
+        </w:rPr>
         <w:t>&lt;/h1&gt;"</w:t>
       </w:r>
       <w:r>
@@ -3032,7 +3343,15 @@
         </w:numPr>
       </w:pPr>
       <w:r>
-        <w:t>Each parameter has 2 parts Name=Value</w:t>
+        <w:t xml:space="preserve">Each parameter has 2 parts </w:t>
+      </w:r>
+      <w:proofErr w:type="gramStart"/>
+      <w:r>
+        <w:t>Name</w:t>
+      </w:r>
+      <w:proofErr w:type="gramEnd"/>
+      <w:r>
+        <w:t>=Value</w:t>
       </w:r>
     </w:p>
     <w:p>
@@ -3044,7 +3363,15 @@
         </w:numPr>
       </w:pPr>
       <w:r>
-        <w:t>There can be multiple parameter in a request. Each parameter separated by ‘&amp;’</w:t>
+        <w:t xml:space="preserve">There can be multiple </w:t>
+      </w:r>
+      <w:proofErr w:type="gramStart"/>
+      <w:r>
+        <w:t>parameter</w:t>
+      </w:r>
+      <w:proofErr w:type="gramEnd"/>
+      <w:r>
+        <w:t xml:space="preserve"> in a request. Each parameter separated by ‘&amp;’</w:t>
       </w:r>
     </w:p>
     <w:p>
@@ -3361,7 +3688,15 @@
         </w:numPr>
       </w:pPr>
       <w:r>
-        <w:t>To go from one page to another no new request will ne generated here, it will use the same request to go from one page to another.</w:t>
+        <w:t xml:space="preserve">To go from one page to another no new request will </w:t>
+      </w:r>
+      <w:proofErr w:type="spellStart"/>
+      <w:r>
+        <w:t>ne</w:t>
+      </w:r>
+      <w:proofErr w:type="spellEnd"/>
+      <w:r>
+        <w:t xml:space="preserve"> generated here, it will use the same request to go from one page to another.</w:t>
       </w:r>
     </w:p>
     <w:p>
@@ -3391,7 +3726,15 @@
         <w:t>technique,</w:t>
       </w:r>
       <w:r>
-        <w:t xml:space="preserve"> you have to user RequestDispatcher interface</w:t>
+        <w:t xml:space="preserve"> you have to user </w:t>
+      </w:r>
+      <w:proofErr w:type="spellStart"/>
+      <w:r>
+        <w:t>RequestDispatcher</w:t>
+      </w:r>
+      <w:proofErr w:type="spellEnd"/>
+      <w:r>
+        <w:t xml:space="preserve"> interface</w:t>
       </w:r>
     </w:p>
     <w:p>
@@ -3451,12 +3794,39 @@
           <w:bCs/>
         </w:rPr>
       </w:pPr>
+      <w:proofErr w:type="spellStart"/>
       <w:r>
         <w:rPr>
           <w:b/>
           <w:bCs/>
         </w:rPr>
-        <w:t>RequestDispatcher object = request.getRequestDispatcher(“&lt;URL&gt;”)</w:t>
+        <w:t>RequestDispatcher</w:t>
+      </w:r>
+      <w:proofErr w:type="spellEnd"/>
+      <w:r>
+        <w:rPr>
+          <w:b/>
+          <w:bCs/>
+        </w:rPr>
+        <w:t xml:space="preserve"> object = </w:t>
+      </w:r>
+      <w:proofErr w:type="spellStart"/>
+      <w:proofErr w:type="gramStart"/>
+      <w:r>
+        <w:rPr>
+          <w:b/>
+          <w:bCs/>
+        </w:rPr>
+        <w:t>request.getRequestDispatcher</w:t>
+      </w:r>
+      <w:proofErr w:type="spellEnd"/>
+      <w:proofErr w:type="gramEnd"/>
+      <w:r>
+        <w:rPr>
+          <w:b/>
+          <w:bCs/>
+        </w:rPr>
+        <w:t>(“&lt;URL&gt;”)</w:t>
       </w:r>
     </w:p>
     <w:p>
@@ -3464,8 +3834,23 @@
         <w:pStyle w:val="NoSpacing"/>
         <w:ind w:left="2160"/>
       </w:pPr>
-      <w:r>
-        <w:t>Object.forward(request,response);</w:t>
+      <w:proofErr w:type="spellStart"/>
+      <w:r>
+        <w:t>Object.forward</w:t>
+      </w:r>
+      <w:proofErr w:type="spellEnd"/>
+      <w:r>
+        <w:t>(</w:t>
+      </w:r>
+      <w:proofErr w:type="spellStart"/>
+      <w:proofErr w:type="gramStart"/>
+      <w:r>
+        <w:t>request,response</w:t>
+      </w:r>
+      <w:proofErr w:type="spellEnd"/>
+      <w:proofErr w:type="gramEnd"/>
+      <w:r>
+        <w:t>);</w:t>
       </w:r>
     </w:p>
     <w:p>
@@ -3473,8 +3858,23 @@
         <w:pStyle w:val="NoSpacing"/>
         <w:ind w:left="2160"/>
       </w:pPr>
-      <w:r>
-        <w:t>Object.include(request,response);</w:t>
+      <w:proofErr w:type="spellStart"/>
+      <w:r>
+        <w:t>Object.include</w:t>
+      </w:r>
+      <w:proofErr w:type="spellEnd"/>
+      <w:r>
+        <w:t>(</w:t>
+      </w:r>
+      <w:proofErr w:type="spellStart"/>
+      <w:proofErr w:type="gramStart"/>
+      <w:r>
+        <w:t>request,response</w:t>
+      </w:r>
+      <w:proofErr w:type="spellEnd"/>
+      <w:proofErr w:type="gramEnd"/>
+      <w:r>
+        <w:t>);</w:t>
       </w:r>
     </w:p>
     <w:p>
@@ -3547,8 +3947,13 @@
           <w:numId w:val="11"/>
         </w:numPr>
       </w:pPr>
-      <w:r>
-        <w:t>sendRedirect is a method. Which can be access from the response object.</w:t>
+      <w:proofErr w:type="spellStart"/>
+      <w:r>
+        <w:t>sendRedirect</w:t>
+      </w:r>
+      <w:proofErr w:type="spellEnd"/>
+      <w:r>
+        <w:t xml:space="preserve"> is a method. Which can be access from the response object.</w:t>
       </w:r>
     </w:p>
     <w:p>
@@ -3572,6 +3977,8 @@
           <w:bCs/>
         </w:rPr>
       </w:pPr>
+      <w:proofErr w:type="spellStart"/>
+      <w:proofErr w:type="gramStart"/>
       <w:r>
         <w:rPr>
           <w:b/>
@@ -3584,7 +3991,16 @@
           <w:b/>
           <w:bCs/>
         </w:rPr>
-        <w:t>esponse.sendRedirect(“&lt;URL&gt;”);</w:t>
+        <w:t>esponse.sendRedirect</w:t>
+      </w:r>
+      <w:proofErr w:type="spellEnd"/>
+      <w:proofErr w:type="gramEnd"/>
+      <w:r>
+        <w:rPr>
+          <w:b/>
+          <w:bCs/>
+        </w:rPr>
+        <w:t>(“&lt;URL&gt;”);</w:t>
       </w:r>
     </w:p>
     <w:p>
@@ -3776,8 +4192,18 @@
         <w:pStyle w:val="NoSpacing"/>
         <w:ind w:left="720"/>
       </w:pPr>
-      <w:r>
-        <w:t>setAttribute(“Key/Name”, Object Value)</w:t>
+      <w:proofErr w:type="spellStart"/>
+      <w:proofErr w:type="gramStart"/>
+      <w:r>
+        <w:t>setAttribute</w:t>
+      </w:r>
+      <w:proofErr w:type="spellEnd"/>
+      <w:r>
+        <w:t>(</w:t>
+      </w:r>
+      <w:proofErr w:type="gramEnd"/>
+      <w:r>
+        <w:t>“Key/Name”, Object Value)</w:t>
       </w:r>
     </w:p>
     <w:p>
@@ -3785,8 +4211,21 @@
         <w:pStyle w:val="NoSpacing"/>
         <w:ind w:left="720"/>
       </w:pPr>
-      <w:r>
-        <w:t>getAttribute(“Key/Name”) : Object;</w:t>
+      <w:proofErr w:type="spellStart"/>
+      <w:r>
+        <w:t>getAttribute</w:t>
+      </w:r>
+      <w:proofErr w:type="spellEnd"/>
+      <w:r>
+        <w:t>(“Key/Name”</w:t>
+      </w:r>
+      <w:proofErr w:type="gramStart"/>
+      <w:r>
+        <w:t>) :</w:t>
+      </w:r>
+      <w:proofErr w:type="gramEnd"/>
+      <w:r>
+        <w:t xml:space="preserve"> Object;</w:t>
       </w:r>
     </w:p>
     <w:p>
@@ -3989,7 +4428,23 @@
         </w:rPr>
       </w:pPr>
       <w:r>
-        <w:t>The file extension of the jsp page is .jsp.</w:t>
+        <w:t xml:space="preserve">The file extension of the </w:t>
+      </w:r>
+      <w:proofErr w:type="spellStart"/>
+      <w:r>
+        <w:t>jsp</w:t>
+      </w:r>
+      <w:proofErr w:type="spellEnd"/>
+      <w:r>
+        <w:t xml:space="preserve"> page is .</w:t>
+      </w:r>
+      <w:proofErr w:type="spellStart"/>
+      <w:r>
+        <w:t>jsp</w:t>
+      </w:r>
+      <w:proofErr w:type="spellEnd"/>
+      <w:r>
+        <w:t>.</w:t>
       </w:r>
     </w:p>
     <w:p>
@@ -4007,7 +4462,15 @@
         <w:t xml:space="preserve">No need to provide the URL for the JSP, </w:t>
       </w:r>
       <w:r>
-        <w:t>by default the URL of the JSP is /PageName.jsp.</w:t>
+        <w:t>by default the URL of the JSP is /</w:t>
+      </w:r>
+      <w:proofErr w:type="spellStart"/>
+      <w:r>
+        <w:t>PageName.jsp</w:t>
+      </w:r>
+      <w:proofErr w:type="spellEnd"/>
+      <w:r>
+        <w:t>.</w:t>
       </w:r>
     </w:p>
     <w:p>
@@ -4023,6 +4486,250 @@
       </w:pPr>
       <w:r>
         <w:t>JSP internally gets converted into servlet before execution.</w:t>
+      </w:r>
+    </w:p>
+    <w:p>
+      <w:pPr>
+        <w:pStyle w:val="NoSpacing"/>
+      </w:pPr>
+    </w:p>
+    <w:p>
+      <w:pPr>
+        <w:pStyle w:val="NoSpacing"/>
+      </w:pPr>
+    </w:p>
+    <w:p>
+      <w:pPr>
+        <w:pStyle w:val="NoSpacing"/>
+      </w:pPr>
+    </w:p>
+    <w:p>
+      <w:r>
+        <w:br w:type="page"/>
+      </w:r>
+    </w:p>
+    <w:p>
+      <w:pPr>
+        <w:pStyle w:val="NoSpacing"/>
+        <w:rPr>
+          <w:u w:val="single"/>
+        </w:rPr>
+      </w:pPr>
+      <w:r>
+        <w:rPr>
+          <w:u w:val="single"/>
+        </w:rPr>
+        <w:lastRenderedPageBreak/>
+        <w:t>Scripting Element/Tag</w:t>
+      </w:r>
+    </w:p>
+    <w:p>
+      <w:pPr>
+        <w:pStyle w:val="NoSpacing"/>
+        <w:numPr>
+          <w:ilvl w:val="0"/>
+          <w:numId w:val="15"/>
+        </w:numPr>
+        <w:rPr>
+          <w:u w:val="single"/>
+        </w:rPr>
+      </w:pPr>
+      <w:r>
+        <w:t xml:space="preserve">Scripting </w:t>
+      </w:r>
+      <w:proofErr w:type="gramStart"/>
+      <w:r>
+        <w:t>are</w:t>
+      </w:r>
+      <w:proofErr w:type="gramEnd"/>
+      <w:r>
+        <w:t xml:space="preserve"> use to write java code on JS</w:t>
+      </w:r>
+      <w:r>
+        <w:t>P</w:t>
+      </w:r>
+      <w:r>
+        <w:t xml:space="preserve"> page </w:t>
+      </w:r>
+    </w:p>
+    <w:p>
+      <w:pPr>
+        <w:pStyle w:val="NoSpacing"/>
+        <w:numPr>
+          <w:ilvl w:val="0"/>
+          <w:numId w:val="15"/>
+        </w:numPr>
+        <w:rPr>
+          <w:u w:val="single"/>
+        </w:rPr>
+      </w:pPr>
+      <w:r>
+        <w:t>The Different type of scripting tags are as follows</w:t>
+      </w:r>
+    </w:p>
+    <w:p>
+      <w:pPr>
+        <w:pStyle w:val="NoSpacing"/>
+        <w:numPr>
+          <w:ilvl w:val="1"/>
+          <w:numId w:val="15"/>
+        </w:numPr>
+        <w:rPr>
+          <w:u w:val="single"/>
+        </w:rPr>
+      </w:pPr>
+      <w:proofErr w:type="spellStart"/>
+      <w:r>
+        <w:t>Scriptlet</w:t>
+      </w:r>
+      <w:proofErr w:type="spellEnd"/>
+      <w:r>
+        <w:t xml:space="preserve"> Tag</w:t>
+      </w:r>
+    </w:p>
+    <w:p>
+      <w:pPr>
+        <w:pStyle w:val="NoSpacing"/>
+        <w:numPr>
+          <w:ilvl w:val="2"/>
+          <w:numId w:val="15"/>
+        </w:numPr>
+        <w:rPr>
+          <w:u w:val="single"/>
+        </w:rPr>
+      </w:pPr>
+      <w:r>
+        <w:t xml:space="preserve">This tag is use to write a java </w:t>
+      </w:r>
+      <w:proofErr w:type="gramStart"/>
+      <w:r>
+        <w:t>code,</w:t>
+      </w:r>
+      <w:proofErr w:type="gramEnd"/>
+      <w:r>
+        <w:t xml:space="preserve"> this code is a local code which gets included inside the service method.</w:t>
+      </w:r>
+    </w:p>
+    <w:p>
+      <w:pPr>
+        <w:pStyle w:val="NoSpacing"/>
+        <w:numPr>
+          <w:ilvl w:val="2"/>
+          <w:numId w:val="15"/>
+        </w:numPr>
+        <w:rPr>
+          <w:u w:val="single"/>
+        </w:rPr>
+      </w:pPr>
+      <w:r>
+        <w:t>The variable created inside this tag will be a local variable.</w:t>
+      </w:r>
+    </w:p>
+    <w:p>
+      <w:pPr>
+        <w:pStyle w:val="NoSpacing"/>
+        <w:numPr>
+          <w:ilvl w:val="2"/>
+          <w:numId w:val="15"/>
+        </w:numPr>
+        <w:rPr>
+          <w:u w:val="single"/>
+        </w:rPr>
+      </w:pPr>
+      <w:r>
+        <w:t>You cannot create method or static variables using this tag.</w:t>
+      </w:r>
+    </w:p>
+    <w:p>
+      <w:pPr>
+        <w:pStyle w:val="NoSpacing"/>
+        <w:numPr>
+          <w:ilvl w:val="2"/>
+          <w:numId w:val="15"/>
+        </w:numPr>
+        <w:rPr>
+          <w:u w:val="single"/>
+        </w:rPr>
+      </w:pPr>
+      <w:r>
+        <w:t>Syntax:</w:t>
+      </w:r>
+    </w:p>
+    <w:p>
+      <w:pPr>
+        <w:pStyle w:val="NoSpacing"/>
+        <w:ind w:left="2160"/>
+        <w:rPr>
+          <w:b/>
+          <w:bCs/>
+        </w:rPr>
+      </w:pPr>
+      <w:r>
+        <w:rPr>
+          <w:b/>
+          <w:bCs/>
+        </w:rPr>
+        <w:t>&lt;%</w:t>
+      </w:r>
+    </w:p>
+    <w:p>
+      <w:pPr>
+        <w:pStyle w:val="NoSpacing"/>
+        <w:ind w:left="2160"/>
+        <w:rPr>
+          <w:b/>
+          <w:bCs/>
+        </w:rPr>
+      </w:pPr>
+      <w:r>
+        <w:rPr>
+          <w:b/>
+          <w:bCs/>
+        </w:rPr>
+        <w:tab/>
+        <w:t>Java Code</w:t>
+      </w:r>
+    </w:p>
+    <w:p>
+      <w:pPr>
+        <w:pStyle w:val="NoSpacing"/>
+        <w:ind w:left="2160"/>
+        <w:rPr>
+          <w:b/>
+          <w:bCs/>
+          <w:u w:val="single"/>
+        </w:rPr>
+      </w:pPr>
+      <w:r>
+        <w:rPr>
+          <w:b/>
+          <w:bCs/>
+        </w:rPr>
+        <w:t>%&gt;</w:t>
+      </w:r>
+    </w:p>
+    <w:p>
+      <w:pPr>
+        <w:pStyle w:val="NoSpacing"/>
+        <w:numPr>
+          <w:ilvl w:val="1"/>
+          <w:numId w:val="15"/>
+        </w:numPr>
+      </w:pPr>
+      <w:r>
+        <w:t>Expression tag</w:t>
+      </w:r>
+    </w:p>
+    <w:p>
+      <w:pPr>
+        <w:pStyle w:val="NoSpacing"/>
+        <w:numPr>
+          <w:ilvl w:val="1"/>
+          <w:numId w:val="15"/>
+        </w:numPr>
+      </w:pPr>
+      <w:r>
+        <w:t>Declaration Tag</w:t>
       </w:r>
     </w:p>
     <w:sectPr>
@@ -4038,6 +4745,96 @@
 <file path=word/numbering.xml><?xml version="1.0" encoding="utf-8"?>
 <w:numbering xmlns:wpc="http://schemas.microsoft.com/office/word/2010/wordprocessingCanvas" xmlns:cx="http://schemas.microsoft.com/office/drawing/2014/chartex" xmlns:cx1="http://schemas.microsoft.com/office/drawing/2015/9/8/chartex" xmlns:cx2="http://schemas.microsoft.com/office/drawing/2015/10/21/chartex" xmlns:cx3="http://schemas.microsoft.com/office/drawing/2016/5/9/chartex" xmlns:cx4="http://schemas.microsoft.com/office/drawing/2016/5/10/chartex" xmlns:cx5="http://schemas.microsoft.com/office/drawing/2016/5/11/chartex" xmlns:cx6="http://schemas.microsoft.com/office/drawing/2016/5/12/chartex" xmlns:cx7="http://schemas.microsoft.com/office/drawing/2016/5/13/chartex" xmlns:cx8="http://schemas.microsoft.com/office/drawing/2016/5/14/chartex" xmlns:mc="http://schemas.openxmlformats.org/markup-compatibility/2006" xmlns:aink="http://schemas.microsoft.com/office/drawing/2016/ink" xmlns:am3d="http://schemas.microsoft.com/office/drawing/2017/model3d" xmlns:o="urn:schemas-microsoft-com:office:office" xmlns:r="http://schemas.openxmlformats.org/officeDocument/2006/relationships" xmlns:m="http://schemas.openxmlformats.org/officeDocument/2006/math" xmlns:v="urn:schemas-microsoft-com:vml" xmlns:wp14="http://schemas.microsoft.com/office/word/2010/wordprocessingDrawing" xmlns:wp="http://schemas.openxmlformats.org/drawingml/2006/wordprocessingDrawing" xmlns:w10="urn:schemas-microsoft-com:office:word" xmlns:w="http://schemas.openxmlformats.org/wordprocessingml/2006/main" xmlns:w14="http://schemas.microsoft.com/office/word/2010/wordml" xmlns:w15="http://schemas.microsoft.com/office/word/2012/wordml" xmlns:w16cex="http://schemas.microsoft.com/office/word/2018/wordml/cex" xmlns:w16cid="http://schemas.microsoft.com/office/word/2016/wordml/cid" xmlns:w16="http://schemas.microsoft.com/office/word/2018/wordml" xmlns:w16sdtdh="http://schemas.microsoft.com/office/word/2020/wordml/sdtdatahash" xmlns:w16se="http://schemas.microsoft.com/office/word/2015/wordml/symex" xmlns:wpg="http://schemas.microsoft.com/office/word/2010/wordprocessingGroup" xmlns:wpi="http://schemas.microsoft.com/office/word/2010/wordprocessingInk" xmlns:wne="http://schemas.microsoft.com/office/word/2006/wordml" xmlns:wps="http://schemas.microsoft.com/office/word/2010/wordprocessingShape" mc:Ignorable="w14 w15 w16se w16cid w16 w16cex w16sdtdh wp14">
   <w:abstractNum w:abstractNumId="0" w15:restartNumberingAfterBreak="0">
+    <w:nsid w:val="010D0F77"/>
+    <w:multiLevelType w:val="hybridMultilevel"/>
+    <w:tmpl w:val="163E86D0"/>
+    <w:lvl w:ilvl="0" w:tplc="DA5CA478">
+      <w:start w:val="1"/>
+      <w:numFmt w:val="decimal"/>
+      <w:lvlText w:val="%1."/>
+      <w:lvlJc w:val="left"/>
+      <w:pPr>
+        <w:ind w:left="720" w:hanging="360"/>
+      </w:pPr>
+      <w:rPr>
+        <w:rFonts w:hint="default"/>
+        <w:u w:val="none"/>
+      </w:rPr>
+    </w:lvl>
+    <w:lvl w:ilvl="1" w:tplc="04090019">
+      <w:start w:val="1"/>
+      <w:numFmt w:val="lowerLetter"/>
+      <w:lvlText w:val="%2."/>
+      <w:lvlJc w:val="left"/>
+      <w:pPr>
+        <w:ind w:left="1440" w:hanging="360"/>
+      </w:pPr>
+    </w:lvl>
+    <w:lvl w:ilvl="2" w:tplc="0409001B">
+      <w:start w:val="1"/>
+      <w:numFmt w:val="lowerRoman"/>
+      <w:lvlText w:val="%3."/>
+      <w:lvlJc w:val="right"/>
+      <w:pPr>
+        <w:ind w:left="2160" w:hanging="180"/>
+      </w:pPr>
+    </w:lvl>
+    <w:lvl w:ilvl="3" w:tplc="0409000F" w:tentative="1">
+      <w:start w:val="1"/>
+      <w:numFmt w:val="decimal"/>
+      <w:lvlText w:val="%4."/>
+      <w:lvlJc w:val="left"/>
+      <w:pPr>
+        <w:ind w:left="2880" w:hanging="360"/>
+      </w:pPr>
+    </w:lvl>
+    <w:lvl w:ilvl="4" w:tplc="04090019" w:tentative="1">
+      <w:start w:val="1"/>
+      <w:numFmt w:val="lowerLetter"/>
+      <w:lvlText w:val="%5."/>
+      <w:lvlJc w:val="left"/>
+      <w:pPr>
+        <w:ind w:left="3600" w:hanging="360"/>
+      </w:pPr>
+    </w:lvl>
+    <w:lvl w:ilvl="5" w:tplc="0409001B" w:tentative="1">
+      <w:start w:val="1"/>
+      <w:numFmt w:val="lowerRoman"/>
+      <w:lvlText w:val="%6."/>
+      <w:lvlJc w:val="right"/>
+      <w:pPr>
+        <w:ind w:left="4320" w:hanging="180"/>
+      </w:pPr>
+    </w:lvl>
+    <w:lvl w:ilvl="6" w:tplc="0409000F" w:tentative="1">
+      <w:start w:val="1"/>
+      <w:numFmt w:val="decimal"/>
+      <w:lvlText w:val="%7."/>
+      <w:lvlJc w:val="left"/>
+      <w:pPr>
+        <w:ind w:left="5040" w:hanging="360"/>
+      </w:pPr>
+    </w:lvl>
+    <w:lvl w:ilvl="7" w:tplc="04090019" w:tentative="1">
+      <w:start w:val="1"/>
+      <w:numFmt w:val="lowerLetter"/>
+      <w:lvlText w:val="%8."/>
+      <w:lvlJc w:val="left"/>
+      <w:pPr>
+        <w:ind w:left="5760" w:hanging="360"/>
+      </w:pPr>
+    </w:lvl>
+    <w:lvl w:ilvl="8" w:tplc="0409001B" w:tentative="1">
+      <w:start w:val="1"/>
+      <w:numFmt w:val="lowerRoman"/>
+      <w:lvlText w:val="%9."/>
+      <w:lvlJc w:val="right"/>
+      <w:pPr>
+        <w:ind w:left="6480" w:hanging="180"/>
+      </w:pPr>
+    </w:lvl>
+  </w:abstractNum>
+  <w:abstractNum w:abstractNumId="1" w15:restartNumberingAfterBreak="0">
     <w:nsid w:val="0F334265"/>
     <w:multiLevelType w:val="hybridMultilevel"/>
     <w:tmpl w:val="89D2D8D6"/>
@@ -4126,7 +4923,7 @@
       </w:pPr>
     </w:lvl>
   </w:abstractNum>
-  <w:abstractNum w:abstractNumId="1" w15:restartNumberingAfterBreak="0">
+  <w:abstractNum w:abstractNumId="2" w15:restartNumberingAfterBreak="0">
     <w:nsid w:val="18DD05E3"/>
     <w:multiLevelType w:val="hybridMultilevel"/>
     <w:tmpl w:val="50F89D50"/>
@@ -4215,7 +5012,7 @@
       </w:pPr>
     </w:lvl>
   </w:abstractNum>
-  <w:abstractNum w:abstractNumId="2" w15:restartNumberingAfterBreak="0">
+  <w:abstractNum w:abstractNumId="3" w15:restartNumberingAfterBreak="0">
     <w:nsid w:val="3D6D4A1F"/>
     <w:multiLevelType w:val="hybridMultilevel"/>
     <w:tmpl w:val="C8EA628C"/>
@@ -4304,7 +5101,7 @@
       </w:pPr>
     </w:lvl>
   </w:abstractNum>
-  <w:abstractNum w:abstractNumId="3" w15:restartNumberingAfterBreak="0">
+  <w:abstractNum w:abstractNumId="4" w15:restartNumberingAfterBreak="0">
     <w:nsid w:val="3D8C55D3"/>
     <w:multiLevelType w:val="hybridMultilevel"/>
     <w:tmpl w:val="7548D2A6"/>
@@ -4395,7 +5192,7 @@
       </w:pPr>
     </w:lvl>
   </w:abstractNum>
-  <w:abstractNum w:abstractNumId="4" w15:restartNumberingAfterBreak="0">
+  <w:abstractNum w:abstractNumId="5" w15:restartNumberingAfterBreak="0">
     <w:nsid w:val="461A1AD8"/>
     <w:multiLevelType w:val="hybridMultilevel"/>
     <w:tmpl w:val="D3226508"/>
@@ -4484,7 +5281,7 @@
       </w:pPr>
     </w:lvl>
   </w:abstractNum>
-  <w:abstractNum w:abstractNumId="5" w15:restartNumberingAfterBreak="0">
+  <w:abstractNum w:abstractNumId="6" w15:restartNumberingAfterBreak="0">
     <w:nsid w:val="47D33A81"/>
     <w:multiLevelType w:val="hybridMultilevel"/>
     <w:tmpl w:val="7996EF3E"/>
@@ -4573,7 +5370,7 @@
       </w:pPr>
     </w:lvl>
   </w:abstractNum>
-  <w:abstractNum w:abstractNumId="6" w15:restartNumberingAfterBreak="0">
+  <w:abstractNum w:abstractNumId="7" w15:restartNumberingAfterBreak="0">
     <w:nsid w:val="4862128A"/>
     <w:multiLevelType w:val="hybridMultilevel"/>
     <w:tmpl w:val="A23E9CFC"/>
@@ -4662,7 +5459,7 @@
       </w:pPr>
     </w:lvl>
   </w:abstractNum>
-  <w:abstractNum w:abstractNumId="7" w15:restartNumberingAfterBreak="0">
+  <w:abstractNum w:abstractNumId="8" w15:restartNumberingAfterBreak="0">
     <w:nsid w:val="594C7968"/>
     <w:multiLevelType w:val="hybridMultilevel"/>
     <w:tmpl w:val="E6EEFD8A"/>
@@ -4751,7 +5548,7 @@
       </w:pPr>
     </w:lvl>
   </w:abstractNum>
-  <w:abstractNum w:abstractNumId="8" w15:restartNumberingAfterBreak="0">
+  <w:abstractNum w:abstractNumId="9" w15:restartNumberingAfterBreak="0">
     <w:nsid w:val="5DD21B2A"/>
     <w:multiLevelType w:val="hybridMultilevel"/>
     <w:tmpl w:val="EB908B9C"/>
@@ -4840,7 +5637,7 @@
       </w:pPr>
     </w:lvl>
   </w:abstractNum>
-  <w:abstractNum w:abstractNumId="9" w15:restartNumberingAfterBreak="0">
+  <w:abstractNum w:abstractNumId="10" w15:restartNumberingAfterBreak="0">
     <w:nsid w:val="603B0D5C"/>
     <w:multiLevelType w:val="hybridMultilevel"/>
     <w:tmpl w:val="519AE920"/>
@@ -4929,7 +5726,7 @@
       </w:pPr>
     </w:lvl>
   </w:abstractNum>
-  <w:abstractNum w:abstractNumId="10" w15:restartNumberingAfterBreak="0">
+  <w:abstractNum w:abstractNumId="11" w15:restartNumberingAfterBreak="0">
     <w:nsid w:val="656E784A"/>
     <w:multiLevelType w:val="hybridMultilevel"/>
     <w:tmpl w:val="B4025648"/>
@@ -5018,7 +5815,7 @@
       </w:pPr>
     </w:lvl>
   </w:abstractNum>
-  <w:abstractNum w:abstractNumId="11" w15:restartNumberingAfterBreak="0">
+  <w:abstractNum w:abstractNumId="12" w15:restartNumberingAfterBreak="0">
     <w:nsid w:val="6BD34338"/>
     <w:multiLevelType w:val="hybridMultilevel"/>
     <w:tmpl w:val="E57C5CDE"/>
@@ -5107,7 +5904,7 @@
       </w:pPr>
     </w:lvl>
   </w:abstractNum>
-  <w:abstractNum w:abstractNumId="12" w15:restartNumberingAfterBreak="0">
+  <w:abstractNum w:abstractNumId="13" w15:restartNumberingAfterBreak="0">
     <w:nsid w:val="6C48679B"/>
     <w:multiLevelType w:val="hybridMultilevel"/>
     <w:tmpl w:val="15A23914"/>
@@ -5196,44 +5993,140 @@
       </w:pPr>
     </w:lvl>
   </w:abstractNum>
+  <w:abstractNum w:abstractNumId="14" w15:restartNumberingAfterBreak="0">
+    <w:nsid w:val="6E8C3029"/>
+    <w:multiLevelType w:val="hybridMultilevel"/>
+    <w:tmpl w:val="34C8694A"/>
+    <w:lvl w:ilvl="0" w:tplc="8026C410">
+      <w:start w:val="1"/>
+      <w:numFmt w:val="decimal"/>
+      <w:lvlText w:val="%1."/>
+      <w:lvlJc w:val="left"/>
+      <w:pPr>
+        <w:ind w:left="720" w:hanging="360"/>
+      </w:pPr>
+      <w:rPr>
+        <w:rFonts w:hint="default"/>
+        <w:b/>
+      </w:rPr>
+    </w:lvl>
+    <w:lvl w:ilvl="1" w:tplc="04090019" w:tentative="1">
+      <w:start w:val="1"/>
+      <w:numFmt w:val="lowerLetter"/>
+      <w:lvlText w:val="%2."/>
+      <w:lvlJc w:val="left"/>
+      <w:pPr>
+        <w:ind w:left="1440" w:hanging="360"/>
+      </w:pPr>
+    </w:lvl>
+    <w:lvl w:ilvl="2" w:tplc="0409001B" w:tentative="1">
+      <w:start w:val="1"/>
+      <w:numFmt w:val="lowerRoman"/>
+      <w:lvlText w:val="%3."/>
+      <w:lvlJc w:val="right"/>
+      <w:pPr>
+        <w:ind w:left="2160" w:hanging="180"/>
+      </w:pPr>
+    </w:lvl>
+    <w:lvl w:ilvl="3" w:tplc="0409000F" w:tentative="1">
+      <w:start w:val="1"/>
+      <w:numFmt w:val="decimal"/>
+      <w:lvlText w:val="%4."/>
+      <w:lvlJc w:val="left"/>
+      <w:pPr>
+        <w:ind w:left="2880" w:hanging="360"/>
+      </w:pPr>
+    </w:lvl>
+    <w:lvl w:ilvl="4" w:tplc="04090019" w:tentative="1">
+      <w:start w:val="1"/>
+      <w:numFmt w:val="lowerLetter"/>
+      <w:lvlText w:val="%5."/>
+      <w:lvlJc w:val="left"/>
+      <w:pPr>
+        <w:ind w:left="3600" w:hanging="360"/>
+      </w:pPr>
+    </w:lvl>
+    <w:lvl w:ilvl="5" w:tplc="0409001B" w:tentative="1">
+      <w:start w:val="1"/>
+      <w:numFmt w:val="lowerRoman"/>
+      <w:lvlText w:val="%6."/>
+      <w:lvlJc w:val="right"/>
+      <w:pPr>
+        <w:ind w:left="4320" w:hanging="180"/>
+      </w:pPr>
+    </w:lvl>
+    <w:lvl w:ilvl="6" w:tplc="0409000F" w:tentative="1">
+      <w:start w:val="1"/>
+      <w:numFmt w:val="decimal"/>
+      <w:lvlText w:val="%7."/>
+      <w:lvlJc w:val="left"/>
+      <w:pPr>
+        <w:ind w:left="5040" w:hanging="360"/>
+      </w:pPr>
+    </w:lvl>
+    <w:lvl w:ilvl="7" w:tplc="04090019" w:tentative="1">
+      <w:start w:val="1"/>
+      <w:numFmt w:val="lowerLetter"/>
+      <w:lvlText w:val="%8."/>
+      <w:lvlJc w:val="left"/>
+      <w:pPr>
+        <w:ind w:left="5760" w:hanging="360"/>
+      </w:pPr>
+    </w:lvl>
+    <w:lvl w:ilvl="8" w:tplc="0409001B" w:tentative="1">
+      <w:start w:val="1"/>
+      <w:numFmt w:val="lowerRoman"/>
+      <w:lvlText w:val="%9."/>
+      <w:lvlJc w:val="right"/>
+      <w:pPr>
+        <w:ind w:left="6480" w:hanging="180"/>
+      </w:pPr>
+    </w:lvl>
+  </w:abstractNum>
   <w:num w:numId="1" w16cid:durableId="1625575805">
+    <w:abstractNumId w:val="8"/>
+  </w:num>
+  <w:num w:numId="2" w16cid:durableId="90199303">
+    <w:abstractNumId w:val="5"/>
+  </w:num>
+  <w:num w:numId="3" w16cid:durableId="145514475">
+    <w:abstractNumId w:val="11"/>
+  </w:num>
+  <w:num w:numId="4" w16cid:durableId="996768637">
+    <w:abstractNumId w:val="9"/>
+  </w:num>
+  <w:num w:numId="5" w16cid:durableId="894774788">
+    <w:abstractNumId w:val="3"/>
+  </w:num>
+  <w:num w:numId="6" w16cid:durableId="321587359">
+    <w:abstractNumId w:val="13"/>
+  </w:num>
+  <w:num w:numId="7" w16cid:durableId="317734375">
+    <w:abstractNumId w:val="10"/>
+  </w:num>
+  <w:num w:numId="8" w16cid:durableId="1503625161">
+    <w:abstractNumId w:val="6"/>
+  </w:num>
+  <w:num w:numId="9" w16cid:durableId="8333760">
     <w:abstractNumId w:val="7"/>
   </w:num>
-  <w:num w:numId="2" w16cid:durableId="90199303">
+  <w:num w:numId="10" w16cid:durableId="360320556">
+    <w:abstractNumId w:val="12"/>
+  </w:num>
+  <w:num w:numId="11" w16cid:durableId="1219588029">
     <w:abstractNumId w:val="4"/>
   </w:num>
-  <w:num w:numId="3" w16cid:durableId="145514475">
-    <w:abstractNumId w:val="10"/>
+  <w:num w:numId="12" w16cid:durableId="1244333645">
+    <w:abstractNumId w:val="1"/>
   </w:num>
-  <w:num w:numId="4" w16cid:durableId="996768637">
-    <w:abstractNumId w:val="8"/>
-  </w:num>
-  <w:num w:numId="5" w16cid:durableId="894774788">
+  <w:num w:numId="13" w16cid:durableId="1495141548">
     <w:abstractNumId w:val="2"/>
   </w:num>
-  <w:num w:numId="6" w16cid:durableId="321587359">
-    <w:abstractNumId w:val="12"/>
+  <w:num w:numId="14" w16cid:durableId="690035034">
+    <w:abstractNumId w:val="14"/>
   </w:num>
-  <w:num w:numId="7" w16cid:durableId="317734375">
-    <w:abstractNumId w:val="9"/>
-  </w:num>
-  <w:num w:numId="8" w16cid:durableId="1503625161">
-    <w:abstractNumId w:val="5"/>
-  </w:num>
-  <w:num w:numId="9" w16cid:durableId="8333760">
-    <w:abstractNumId w:val="6"/>
-  </w:num>
-  <w:num w:numId="10" w16cid:durableId="360320556">
-    <w:abstractNumId w:val="11"/>
-  </w:num>
-  <w:num w:numId="11" w16cid:durableId="1219588029">
-    <w:abstractNumId w:val="3"/>
-  </w:num>
-  <w:num w:numId="12" w16cid:durableId="1244333645">
+  <w:num w:numId="15" w16cid:durableId="1152870703">
     <w:abstractNumId w:val="0"/>
-  </w:num>
-  <w:num w:numId="13" w16cid:durableId="1495141548">
-    <w:abstractNumId w:val="1"/>
   </w:num>
 </w:numbering>
 </file>

</xml_diff>

<commit_message>
Session Tacking: URL rewriting< Hidden Field
Session Tacking: URL rewriting< Hidden Field
</commit_message>
<xml_diff>
--- a/docs/AdvanceJava.docx
+++ b/docs/AdvanceJava.docx
@@ -1021,15 +1021,7 @@
         </w:numPr>
       </w:pPr>
       <w:r>
-        <w:t xml:space="preserve">Servlets is a technology; servlet pages are </w:t>
-      </w:r>
-      <w:proofErr w:type="spellStart"/>
-      <w:r>
-        <w:t>use</w:t>
-      </w:r>
-      <w:proofErr w:type="spellEnd"/>
-      <w:r>
-        <w:t xml:space="preserve"> to create a dynamic web page.</w:t>
+        <w:t>Servlets is a technology; servlet pages are use to create a dynamic web page.</w:t>
       </w:r>
     </w:p>
     <w:p>
@@ -1065,15 +1057,7 @@
         </w:numPr>
       </w:pPr>
       <w:r>
-        <w:t xml:space="preserve">Servlet are </w:t>
-      </w:r>
-      <w:proofErr w:type="spellStart"/>
-      <w:r>
-        <w:t>use</w:t>
-      </w:r>
-      <w:proofErr w:type="spellEnd"/>
-      <w:r>
-        <w:t xml:space="preserve"> to get the request, process the request data and generate the response.</w:t>
+        <w:t>Servlet are use to get the request, process the request data and generate the response.</w:t>
       </w:r>
     </w:p>
     <w:p>
@@ -1132,13 +1116,8 @@
           <w:numId w:val="5"/>
         </w:numPr>
       </w:pPr>
-      <w:proofErr w:type="spellStart"/>
-      <w:r>
-        <w:t>Every thing</w:t>
-      </w:r>
-      <w:proofErr w:type="spellEnd"/>
-      <w:r>
-        <w:t xml:space="preserve"> in the Web Application has to execute using a URL. That’s why every servlet must have a URL.</w:t>
+      <w:r>
+        <w:t>Every thing in the Web Application has to execute using a URL. That’s why every servlet must have a URL.</w:t>
       </w:r>
     </w:p>
     <w:p>
@@ -1246,14 +1225,12 @@
       <w:r>
         <w:t xml:space="preserve">Extends </w:t>
       </w:r>
-      <w:proofErr w:type="spellStart"/>
       <w:r>
         <w:rPr>
           <w:highlight w:val="yellow"/>
         </w:rPr>
         <w:t>GenericServlet</w:t>
       </w:r>
-      <w:proofErr w:type="spellEnd"/>
       <w:r>
         <w:t xml:space="preserve"> abstract class</w:t>
       </w:r>
@@ -1266,14 +1243,12 @@
       <w:r>
         <w:t xml:space="preserve">Extends </w:t>
       </w:r>
-      <w:proofErr w:type="spellStart"/>
       <w:r>
         <w:rPr>
           <w:highlight w:val="yellow"/>
         </w:rPr>
         <w:t>HttpServlet</w:t>
       </w:r>
-      <w:proofErr w:type="spellEnd"/>
       <w:r>
         <w:t xml:space="preserve"> Abstract Class </w:t>
       </w:r>
@@ -1366,9 +1341,17 @@
           <w:sz w:val="14"/>
           <w:szCs w:val="14"/>
         </w:rPr>
-        <w:t xml:space="preserve"> service(</w:t>
-      </w:r>
-      <w:proofErr w:type="spellStart"/>
+        <w:t xml:space="preserve"> service(HttpServletRequest </w:t>
+      </w:r>
+      <w:r>
+        <w:rPr>
+          <w:rFonts w:ascii="Consolas" w:hAnsi="Consolas" w:cs="Consolas"/>
+          <w:color w:val="6A3E3E"/>
+          <w:sz w:val="14"/>
+          <w:szCs w:val="14"/>
+        </w:rPr>
+        <w:t>request</w:t>
+      </w:r>
       <w:r>
         <w:rPr>
           <w:rFonts w:ascii="Consolas" w:hAnsi="Consolas" w:cs="Consolas"/>
@@ -1376,9 +1359,17 @@
           <w:sz w:val="14"/>
           <w:szCs w:val="14"/>
         </w:rPr>
-        <w:t>HttpServletRequest</w:t>
-      </w:r>
-      <w:proofErr w:type="spellEnd"/>
+        <w:t xml:space="preserve">, HttpServletResponse </w:t>
+      </w:r>
+      <w:r>
+        <w:rPr>
+          <w:rFonts w:ascii="Consolas" w:hAnsi="Consolas" w:cs="Consolas"/>
+          <w:color w:val="6A3E3E"/>
+          <w:sz w:val="14"/>
+          <w:szCs w:val="14"/>
+        </w:rPr>
+        <w:t>response</w:t>
+      </w:r>
       <w:r>
         <w:rPr>
           <w:rFonts w:ascii="Consolas" w:hAnsi="Consolas" w:cs="Consolas"/>
@@ -1386,16 +1377,18 @@
           <w:sz w:val="14"/>
           <w:szCs w:val="14"/>
         </w:rPr>
-        <w:t xml:space="preserve"> </w:t>
-      </w:r>
-      <w:r>
-        <w:rPr>
-          <w:rFonts w:ascii="Consolas" w:hAnsi="Consolas" w:cs="Consolas"/>
-          <w:color w:val="6A3E3E"/>
-          <w:sz w:val="14"/>
-          <w:szCs w:val="14"/>
-        </w:rPr>
-        <w:t>request</w:t>
+        <w:t xml:space="preserve">) </w:t>
+      </w:r>
+      <w:r>
+        <w:rPr>
+          <w:rFonts w:ascii="Consolas" w:hAnsi="Consolas" w:cs="Consolas"/>
+          <w:b/>
+          <w:bCs/>
+          <w:color w:val="7F0055"/>
+          <w:sz w:val="14"/>
+          <w:szCs w:val="14"/>
+        </w:rPr>
+        <w:t>throws</w:t>
       </w:r>
       <w:r>
         <w:rPr>
@@ -1404,105 +1397,7 @@
           <w:sz w:val="14"/>
           <w:szCs w:val="14"/>
         </w:rPr>
-        <w:t xml:space="preserve">, </w:t>
-      </w:r>
-      <w:proofErr w:type="spellStart"/>
-      <w:r>
-        <w:rPr>
-          <w:rFonts w:ascii="Consolas" w:hAnsi="Consolas" w:cs="Consolas"/>
-          <w:color w:val="000000"/>
-          <w:sz w:val="14"/>
-          <w:szCs w:val="14"/>
-        </w:rPr>
-        <w:t>HttpServletResponse</w:t>
-      </w:r>
-      <w:proofErr w:type="spellEnd"/>
-      <w:r>
-        <w:rPr>
-          <w:rFonts w:ascii="Consolas" w:hAnsi="Consolas" w:cs="Consolas"/>
-          <w:color w:val="000000"/>
-          <w:sz w:val="14"/>
-          <w:szCs w:val="14"/>
-        </w:rPr>
-        <w:t xml:space="preserve"> </w:t>
-      </w:r>
-      <w:r>
-        <w:rPr>
-          <w:rFonts w:ascii="Consolas" w:hAnsi="Consolas" w:cs="Consolas"/>
-          <w:color w:val="6A3E3E"/>
-          <w:sz w:val="14"/>
-          <w:szCs w:val="14"/>
-        </w:rPr>
-        <w:t>response</w:t>
-      </w:r>
-      <w:r>
-        <w:rPr>
-          <w:rFonts w:ascii="Consolas" w:hAnsi="Consolas" w:cs="Consolas"/>
-          <w:color w:val="000000"/>
-          <w:sz w:val="14"/>
-          <w:szCs w:val="14"/>
-        </w:rPr>
-        <w:t xml:space="preserve">) </w:t>
-      </w:r>
-      <w:r>
-        <w:rPr>
-          <w:rFonts w:ascii="Consolas" w:hAnsi="Consolas" w:cs="Consolas"/>
-          <w:b/>
-          <w:bCs/>
-          <w:color w:val="7F0055"/>
-          <w:sz w:val="14"/>
-          <w:szCs w:val="14"/>
-        </w:rPr>
-        <w:t>throws</w:t>
-      </w:r>
-      <w:r>
-        <w:rPr>
-          <w:rFonts w:ascii="Consolas" w:hAnsi="Consolas" w:cs="Consolas"/>
-          <w:color w:val="000000"/>
-          <w:sz w:val="14"/>
-          <w:szCs w:val="14"/>
-        </w:rPr>
-        <w:t xml:space="preserve"> </w:t>
-      </w:r>
-      <w:proofErr w:type="spellStart"/>
-      <w:r>
-        <w:rPr>
-          <w:rFonts w:ascii="Consolas" w:hAnsi="Consolas" w:cs="Consolas"/>
-          <w:color w:val="000000"/>
-          <w:sz w:val="14"/>
-          <w:szCs w:val="14"/>
-        </w:rPr>
-        <w:t>ServletException</w:t>
-      </w:r>
-      <w:proofErr w:type="spellEnd"/>
-      <w:r>
-        <w:rPr>
-          <w:rFonts w:ascii="Consolas" w:hAnsi="Consolas" w:cs="Consolas"/>
-          <w:color w:val="000000"/>
-          <w:sz w:val="14"/>
-          <w:szCs w:val="14"/>
-        </w:rPr>
-        <w:t xml:space="preserve">, </w:t>
-      </w:r>
-      <w:proofErr w:type="spellStart"/>
-      <w:r>
-        <w:rPr>
-          <w:rFonts w:ascii="Consolas" w:hAnsi="Consolas" w:cs="Consolas"/>
-          <w:color w:val="000000"/>
-          <w:sz w:val="14"/>
-          <w:szCs w:val="14"/>
-        </w:rPr>
-        <w:t>IOException</w:t>
-      </w:r>
-      <w:proofErr w:type="spellEnd"/>
-      <w:r>
-        <w:rPr>
-          <w:rFonts w:ascii="Consolas" w:hAnsi="Consolas" w:cs="Consolas"/>
-          <w:color w:val="000000"/>
-          <w:sz w:val="14"/>
-          <w:szCs w:val="14"/>
-        </w:rPr>
-        <w:t xml:space="preserve"> {</w:t>
+        <w:t xml:space="preserve"> ServletException, IOException {</w:t>
       </w:r>
     </w:p>
     <w:p>
@@ -1519,7 +1414,6 @@
           <w:szCs w:val="14"/>
         </w:rPr>
       </w:pPr>
-      <w:proofErr w:type="spellStart"/>
       <w:r>
         <w:rPr>
           <w:rFonts w:ascii="Consolas" w:hAnsi="Consolas" w:cs="Consolas"/>
@@ -1551,17 +1445,7 @@
           <w:sz w:val="14"/>
           <w:szCs w:val="14"/>
         </w:rPr>
-        <w:t>.println</w:t>
-      </w:r>
-      <w:proofErr w:type="spellEnd"/>
-      <w:r>
-        <w:rPr>
-          <w:rFonts w:ascii="Consolas" w:hAnsi="Consolas" w:cs="Consolas"/>
-          <w:color w:val="000000"/>
-          <w:sz w:val="14"/>
-          <w:szCs w:val="14"/>
-        </w:rPr>
-        <w:t>(</w:t>
+        <w:t>.println(</w:t>
       </w:r>
       <w:r>
         <w:rPr>
@@ -1630,15 +1514,7 @@
         </w:numPr>
       </w:pPr>
       <w:r>
-        <w:t>Right Click on “</w:t>
-      </w:r>
-      <w:proofErr w:type="spellStart"/>
-      <w:r>
-        <w:t>src</w:t>
-      </w:r>
-      <w:proofErr w:type="spellEnd"/>
-      <w:r>
-        <w:t>/main/java” -&gt; “New” Option -&gt;</w:t>
+        <w:t>Right Click on “src/main/java” -&gt; “New” Option -&gt;</w:t>
       </w:r>
       <w:r>
         <w:t xml:space="preserve"> Select</w:t>
@@ -2124,7 +2000,6 @@
         </w:rPr>
         <w:t>&gt;</w:t>
       </w:r>
-      <w:proofErr w:type="spellStart"/>
       <w:r>
         <w:rPr>
           <w:rFonts w:ascii="Consolas" w:hAnsi="Consolas" w:cs="Consolas"/>
@@ -2134,7 +2009,6 @@
         </w:rPr>
         <w:t>FirstServlet</w:t>
       </w:r>
-      <w:proofErr w:type="spellEnd"/>
       <w:r>
         <w:rPr>
           <w:rFonts w:ascii="Consolas" w:hAnsi="Consolas" w:cs="Consolas"/>
@@ -2518,7 +2392,6 @@
         </w:rPr>
         <w:t>&lt;</w:t>
       </w:r>
-      <w:proofErr w:type="spellStart"/>
       <w:r>
         <w:rPr>
           <w:rFonts w:ascii="Consolas" w:hAnsi="Consolas" w:cs="Consolas"/>
@@ -2526,9 +2399,45 @@
           <w:sz w:val="14"/>
           <w:szCs w:val="14"/>
         </w:rPr>
-        <w:t>url</w:t>
-      </w:r>
-      <w:proofErr w:type="spellEnd"/>
+        <w:t>url-pattern</w:t>
+      </w:r>
+      <w:r>
+        <w:rPr>
+          <w:rFonts w:ascii="Consolas" w:hAnsi="Consolas" w:cs="Consolas"/>
+          <w:color w:val="008080"/>
+          <w:sz w:val="14"/>
+          <w:szCs w:val="14"/>
+        </w:rPr>
+        <w:t>&gt;</w:t>
+      </w:r>
+      <w:r>
+        <w:rPr>
+          <w:rFonts w:ascii="Consolas" w:hAnsi="Consolas" w:cs="Consolas"/>
+          <w:color w:val="000000"/>
+          <w:sz w:val="14"/>
+          <w:szCs w:val="14"/>
+        </w:rPr>
+        <w:t>/my-first-</w:t>
+      </w:r>
+      <w:r>
+        <w:rPr>
+          <w:rFonts w:ascii="Consolas" w:hAnsi="Consolas" w:cs="Consolas"/>
+          <w:color w:val="000000"/>
+          <w:sz w:val="14"/>
+          <w:szCs w:val="14"/>
+          <w:u w:val="single"/>
+        </w:rPr>
+        <w:t>servlet</w:t>
+      </w:r>
+      <w:r>
+        <w:rPr>
+          <w:rFonts w:ascii="Consolas" w:hAnsi="Consolas" w:cs="Consolas"/>
+          <w:color w:val="008080"/>
+          <w:sz w:val="14"/>
+          <w:szCs w:val="14"/>
+        </w:rPr>
+        <w:t>&lt;/</w:t>
+      </w:r>
       <w:r>
         <w:rPr>
           <w:rFonts w:ascii="Consolas" w:hAnsi="Consolas" w:cs="Consolas"/>
@@ -2536,64 +2445,7 @@
           <w:sz w:val="14"/>
           <w:szCs w:val="14"/>
         </w:rPr>
-        <w:t>-pattern</w:t>
-      </w:r>
-      <w:r>
-        <w:rPr>
-          <w:rFonts w:ascii="Consolas" w:hAnsi="Consolas" w:cs="Consolas"/>
-          <w:color w:val="008080"/>
-          <w:sz w:val="14"/>
-          <w:szCs w:val="14"/>
-        </w:rPr>
-        <w:t>&gt;</w:t>
-      </w:r>
-      <w:r>
-        <w:rPr>
-          <w:rFonts w:ascii="Consolas" w:hAnsi="Consolas" w:cs="Consolas"/>
-          <w:color w:val="000000"/>
-          <w:sz w:val="14"/>
-          <w:szCs w:val="14"/>
-        </w:rPr>
-        <w:t>/my-first-</w:t>
-      </w:r>
-      <w:r>
-        <w:rPr>
-          <w:rFonts w:ascii="Consolas" w:hAnsi="Consolas" w:cs="Consolas"/>
-          <w:color w:val="000000"/>
-          <w:sz w:val="14"/>
-          <w:szCs w:val="14"/>
-          <w:u w:val="single"/>
-        </w:rPr>
-        <w:t>servlet</w:t>
-      </w:r>
-      <w:r>
-        <w:rPr>
-          <w:rFonts w:ascii="Consolas" w:hAnsi="Consolas" w:cs="Consolas"/>
-          <w:color w:val="008080"/>
-          <w:sz w:val="14"/>
-          <w:szCs w:val="14"/>
-        </w:rPr>
-        <w:t>&lt;/</w:t>
-      </w:r>
-      <w:proofErr w:type="spellStart"/>
-      <w:r>
-        <w:rPr>
-          <w:rFonts w:ascii="Consolas" w:hAnsi="Consolas" w:cs="Consolas"/>
-          <w:color w:val="3F7F7F"/>
-          <w:sz w:val="14"/>
-          <w:szCs w:val="14"/>
-        </w:rPr>
-        <w:t>url</w:t>
-      </w:r>
-      <w:proofErr w:type="spellEnd"/>
-      <w:r>
-        <w:rPr>
-          <w:rFonts w:ascii="Consolas" w:hAnsi="Consolas" w:cs="Consolas"/>
-          <w:color w:val="3F7F7F"/>
-          <w:sz w:val="14"/>
-          <w:szCs w:val="14"/>
-        </w:rPr>
-        <w:t>-pattern</w:t>
+        <w:t>url-pattern</w:t>
       </w:r>
       <w:r>
         <w:rPr>
@@ -2920,7 +2772,6 @@
           <w:shd w:val="clear" w:color="auto" w:fill="E8F2FE"/>
         </w:rPr>
       </w:pPr>
-      <w:proofErr w:type="spellStart"/>
       <w:r>
         <w:rPr>
           <w:rFonts w:ascii="Consolas" w:hAnsi="Consolas" w:cs="Consolas"/>
@@ -2939,9 +2790,18 @@
           <w:szCs w:val="24"/>
           <w:shd w:val="clear" w:color="auto" w:fill="E8F2FE"/>
         </w:rPr>
-        <w:t>.setContentType</w:t>
-      </w:r>
-      <w:proofErr w:type="spellEnd"/>
+        <w:t>.setContentType(</w:t>
+      </w:r>
+      <w:r>
+        <w:rPr>
+          <w:rFonts w:ascii="Consolas" w:hAnsi="Consolas" w:cs="Consolas"/>
+          <w:color w:val="2A00FF"/>
+          <w:sz w:val="24"/>
+          <w:szCs w:val="24"/>
+          <w:shd w:val="clear" w:color="auto" w:fill="E8F2FE"/>
+        </w:rPr>
+        <w:t>"text/html"</w:t>
+      </w:r>
       <w:r>
         <w:rPr>
           <w:rFonts w:ascii="Consolas" w:hAnsi="Consolas" w:cs="Consolas"/>
@@ -2950,19 +2810,37 @@
           <w:szCs w:val="24"/>
           <w:shd w:val="clear" w:color="auto" w:fill="E8F2FE"/>
         </w:rPr>
-        <w:t>(</w:t>
-      </w:r>
-      <w:r>
-        <w:rPr>
-          <w:rFonts w:ascii="Consolas" w:hAnsi="Consolas" w:cs="Consolas"/>
-          <w:color w:val="2A00FF"/>
-          <w:sz w:val="24"/>
-          <w:szCs w:val="24"/>
-          <w:shd w:val="clear" w:color="auto" w:fill="E8F2FE"/>
-        </w:rPr>
-        <w:t>"text/html"</w:t>
-      </w:r>
-      <w:r>
+        <w:t>);</w:t>
+      </w:r>
+    </w:p>
+    <w:p>
+      <w:pPr>
+        <w:pStyle w:val="NoSpacing"/>
+        <w:numPr>
+          <w:ilvl w:val="0"/>
+          <w:numId w:val="8"/>
+        </w:numPr>
+      </w:pPr>
+      <w:r>
+        <w:t>Get the Object to write response</w:t>
+      </w:r>
+    </w:p>
+    <w:p>
+      <w:pPr>
+        <w:pStyle w:val="NoSpacing"/>
+        <w:numPr>
+          <w:ilvl w:val="1"/>
+          <w:numId w:val="8"/>
+        </w:numPr>
+      </w:pPr>
+      <w:r>
+        <w:t>To write a response and return to the user you have to get the object of PrintWriter</w:t>
+      </w:r>
+    </w:p>
+    <w:p>
+      <w:pPr>
+        <w:pStyle w:val="NoSpacing"/>
+        <w:ind w:left="1440"/>
         <w:rPr>
           <w:rFonts w:ascii="Consolas" w:hAnsi="Consolas" w:cs="Consolas"/>
           <w:color w:val="000000"/>
@@ -2970,42 +2848,8 @@
           <w:szCs w:val="24"/>
           <w:shd w:val="clear" w:color="auto" w:fill="E8F2FE"/>
         </w:rPr>
-        <w:t>);</w:t>
-      </w:r>
-    </w:p>
-    <w:p>
-      <w:pPr>
-        <w:pStyle w:val="NoSpacing"/>
-        <w:numPr>
-          <w:ilvl w:val="0"/>
-          <w:numId w:val="8"/>
-        </w:numPr>
-      </w:pPr>
-      <w:r>
-        <w:t>Get the Object to write response</w:t>
-      </w:r>
-    </w:p>
-    <w:p>
-      <w:pPr>
-        <w:pStyle w:val="NoSpacing"/>
-        <w:numPr>
-          <w:ilvl w:val="1"/>
-          <w:numId w:val="8"/>
-        </w:numPr>
-      </w:pPr>
-      <w:r>
-        <w:t xml:space="preserve">To write a response and return to the user you have to get the object of </w:t>
-      </w:r>
-      <w:proofErr w:type="spellStart"/>
-      <w:r>
-        <w:t>PrintWriter</w:t>
-      </w:r>
-      <w:proofErr w:type="spellEnd"/>
-    </w:p>
-    <w:p>
-      <w:pPr>
-        <w:pStyle w:val="NoSpacing"/>
-        <w:ind w:left="1440"/>
+      </w:pPr>
+      <w:r>
         <w:rPr>
           <w:rFonts w:ascii="Consolas" w:hAnsi="Consolas" w:cs="Consolas"/>
           <w:color w:val="000000"/>
@@ -3013,8 +2857,18 @@
           <w:szCs w:val="24"/>
           <w:shd w:val="clear" w:color="auto" w:fill="E8F2FE"/>
         </w:rPr>
-      </w:pPr>
-      <w:proofErr w:type="spellStart"/>
+        <w:t xml:space="preserve">PrintWriter </w:t>
+      </w:r>
+      <w:r>
+        <w:rPr>
+          <w:rFonts w:ascii="Consolas" w:hAnsi="Consolas" w:cs="Consolas"/>
+          <w:color w:val="6A3E3E"/>
+          <w:sz w:val="24"/>
+          <w:szCs w:val="24"/>
+          <w:shd w:val="clear" w:color="auto" w:fill="E8F2FE"/>
+        </w:rPr>
+        <w:t>write</w:t>
+      </w:r>
       <w:r>
         <w:rPr>
           <w:rFonts w:ascii="Consolas" w:hAnsi="Consolas" w:cs="Consolas"/>
@@ -3023,9 +2877,18 @@
           <w:szCs w:val="24"/>
           <w:shd w:val="clear" w:color="auto" w:fill="E8F2FE"/>
         </w:rPr>
-        <w:t>PrintWriter</w:t>
-      </w:r>
-      <w:proofErr w:type="spellEnd"/>
+        <w:t xml:space="preserve"> = </w:t>
+      </w:r>
+      <w:r>
+        <w:rPr>
+          <w:rFonts w:ascii="Consolas" w:hAnsi="Consolas" w:cs="Consolas"/>
+          <w:color w:val="6A3E3E"/>
+          <w:sz w:val="24"/>
+          <w:szCs w:val="24"/>
+          <w:shd w:val="clear" w:color="auto" w:fill="E8F2FE"/>
+        </w:rPr>
+        <w:t>response</w:t>
+      </w:r>
       <w:r>
         <w:rPr>
           <w:rFonts w:ascii="Consolas" w:hAnsi="Consolas" w:cs="Consolas"/>
@@ -3034,8 +2897,33 @@
           <w:szCs w:val="24"/>
           <w:shd w:val="clear" w:color="auto" w:fill="E8F2FE"/>
         </w:rPr>
-        <w:t xml:space="preserve"> </w:t>
-      </w:r>
+        <w:t>.getWriter();</w:t>
+      </w:r>
+    </w:p>
+    <w:p>
+      <w:pPr>
+        <w:pStyle w:val="NoSpacing"/>
+        <w:numPr>
+          <w:ilvl w:val="1"/>
+          <w:numId w:val="8"/>
+        </w:numPr>
+      </w:pPr>
+      <w:r>
+        <w:t>The Text or HTML tag write inside the print metho will return as a response to the user.</w:t>
+      </w:r>
+    </w:p>
+    <w:p>
+      <w:pPr>
+        <w:pStyle w:val="NoSpacing"/>
+        <w:ind w:left="1440"/>
+        <w:rPr>
+          <w:rFonts w:ascii="Consolas" w:hAnsi="Consolas" w:cs="Consolas"/>
+          <w:color w:val="000000"/>
+          <w:sz w:val="24"/>
+          <w:szCs w:val="24"/>
+          <w:shd w:val="clear" w:color="auto" w:fill="E8F2FE"/>
+        </w:rPr>
+      </w:pPr>
       <w:r>
         <w:rPr>
           <w:rFonts w:ascii="Consolas" w:hAnsi="Consolas" w:cs="Consolas"/>
@@ -3054,96 +2942,7 @@
           <w:szCs w:val="24"/>
           <w:shd w:val="clear" w:color="auto" w:fill="E8F2FE"/>
         </w:rPr>
-        <w:t xml:space="preserve"> = </w:t>
-      </w:r>
-      <w:proofErr w:type="spellStart"/>
-      <w:r>
-        <w:rPr>
-          <w:rFonts w:ascii="Consolas" w:hAnsi="Consolas" w:cs="Consolas"/>
-          <w:color w:val="6A3E3E"/>
-          <w:sz w:val="24"/>
-          <w:szCs w:val="24"/>
-          <w:shd w:val="clear" w:color="auto" w:fill="E8F2FE"/>
-        </w:rPr>
-        <w:t>response</w:t>
-      </w:r>
-      <w:r>
-        <w:rPr>
-          <w:rFonts w:ascii="Consolas" w:hAnsi="Consolas" w:cs="Consolas"/>
-          <w:color w:val="000000"/>
-          <w:sz w:val="24"/>
-          <w:szCs w:val="24"/>
-          <w:shd w:val="clear" w:color="auto" w:fill="E8F2FE"/>
-        </w:rPr>
-        <w:t>.getWriter</w:t>
-      </w:r>
-      <w:proofErr w:type="spellEnd"/>
-      <w:r>
-        <w:rPr>
-          <w:rFonts w:ascii="Consolas" w:hAnsi="Consolas" w:cs="Consolas"/>
-          <w:color w:val="000000"/>
-          <w:sz w:val="24"/>
-          <w:szCs w:val="24"/>
-          <w:shd w:val="clear" w:color="auto" w:fill="E8F2FE"/>
-        </w:rPr>
-        <w:t>();</w:t>
-      </w:r>
-    </w:p>
-    <w:p>
-      <w:pPr>
-        <w:pStyle w:val="NoSpacing"/>
-        <w:numPr>
-          <w:ilvl w:val="1"/>
-          <w:numId w:val="8"/>
-        </w:numPr>
-      </w:pPr>
-      <w:r>
-        <w:t>The Text or HTML tag write inside the print metho will return as a response to the user.</w:t>
-      </w:r>
-    </w:p>
-    <w:p>
-      <w:pPr>
-        <w:pStyle w:val="NoSpacing"/>
-        <w:ind w:left="1440"/>
-        <w:rPr>
-          <w:rFonts w:ascii="Consolas" w:hAnsi="Consolas" w:cs="Consolas"/>
-          <w:color w:val="000000"/>
-          <w:sz w:val="24"/>
-          <w:szCs w:val="24"/>
-          <w:shd w:val="clear" w:color="auto" w:fill="E8F2FE"/>
-        </w:rPr>
-      </w:pPr>
-      <w:proofErr w:type="spellStart"/>
-      <w:r>
-        <w:rPr>
-          <w:rFonts w:ascii="Consolas" w:hAnsi="Consolas" w:cs="Consolas"/>
-          <w:color w:val="6A3E3E"/>
-          <w:sz w:val="24"/>
-          <w:szCs w:val="24"/>
-          <w:shd w:val="clear" w:color="auto" w:fill="E8F2FE"/>
-        </w:rPr>
-        <w:t>write</w:t>
-      </w:r>
-      <w:r>
-        <w:rPr>
-          <w:rFonts w:ascii="Consolas" w:hAnsi="Consolas" w:cs="Consolas"/>
-          <w:color w:val="000000"/>
-          <w:sz w:val="24"/>
-          <w:szCs w:val="24"/>
-          <w:shd w:val="clear" w:color="auto" w:fill="E8F2FE"/>
-        </w:rPr>
-        <w:t>.print</w:t>
-      </w:r>
-      <w:proofErr w:type="spellEnd"/>
-      <w:r>
-        <w:rPr>
-          <w:rFonts w:ascii="Consolas" w:hAnsi="Consolas" w:cs="Consolas"/>
-          <w:color w:val="000000"/>
-          <w:sz w:val="24"/>
-          <w:szCs w:val="24"/>
-          <w:shd w:val="clear" w:color="auto" w:fill="E8F2FE"/>
-        </w:rPr>
-        <w:t>(</w:t>
+        <w:t>.print(</w:t>
       </w:r>
       <w:r>
         <w:rPr>
@@ -3562,15 +3361,7 @@
         </w:numPr>
       </w:pPr>
       <w:r>
-        <w:t xml:space="preserve">To go from one page to another no new request will </w:t>
-      </w:r>
-      <w:proofErr w:type="spellStart"/>
-      <w:r>
-        <w:t>ne</w:t>
-      </w:r>
-      <w:proofErr w:type="spellEnd"/>
-      <w:r>
-        <w:t xml:space="preserve"> generated here, it will use the same request to go from one page to another.</w:t>
+        <w:t>To go from one page to another no new request will ne generated here, it will use the same request to go from one page to another.</w:t>
       </w:r>
     </w:p>
     <w:p>
@@ -3600,15 +3391,7 @@
         <w:t>technique,</w:t>
       </w:r>
       <w:r>
-        <w:t xml:space="preserve"> you have to user </w:t>
-      </w:r>
-      <w:proofErr w:type="spellStart"/>
-      <w:r>
-        <w:t>RequestDispatcher</w:t>
-      </w:r>
-      <w:proofErr w:type="spellEnd"/>
-      <w:r>
-        <w:t xml:space="preserve"> interface</w:t>
+        <w:t xml:space="preserve"> you have to user RequestDispatcher interface</w:t>
       </w:r>
     </w:p>
     <w:p>
@@ -3668,37 +3451,12 @@
           <w:bCs/>
         </w:rPr>
       </w:pPr>
-      <w:proofErr w:type="spellStart"/>
-      <w:r>
-        <w:rPr>
-          <w:b/>
-          <w:bCs/>
-        </w:rPr>
-        <w:t>RequestDispatcher</w:t>
-      </w:r>
-      <w:proofErr w:type="spellEnd"/>
-      <w:r>
-        <w:rPr>
-          <w:b/>
-          <w:bCs/>
-        </w:rPr>
-        <w:t xml:space="preserve"> object = </w:t>
-      </w:r>
-      <w:proofErr w:type="spellStart"/>
-      <w:r>
-        <w:rPr>
-          <w:b/>
-          <w:bCs/>
-        </w:rPr>
-        <w:t>request.getRequestDispatcher</w:t>
-      </w:r>
-      <w:proofErr w:type="spellEnd"/>
-      <w:r>
-        <w:rPr>
-          <w:b/>
-          <w:bCs/>
-        </w:rPr>
-        <w:t>(“&lt;URL&gt;”)</w:t>
+      <w:r>
+        <w:rPr>
+          <w:b/>
+          <w:bCs/>
+        </w:rPr>
+        <w:t>RequestDispatcher object = request.getRequestDispatcher(“&lt;URL&gt;”)</w:t>
       </w:r>
     </w:p>
     <w:p>
@@ -3706,21 +3464,8 @@
         <w:pStyle w:val="NoSpacing"/>
         <w:ind w:left="2160"/>
       </w:pPr>
-      <w:proofErr w:type="spellStart"/>
-      <w:r>
-        <w:t>Object.forward</w:t>
-      </w:r>
-      <w:proofErr w:type="spellEnd"/>
-      <w:r>
-        <w:t>(</w:t>
-      </w:r>
-      <w:proofErr w:type="spellStart"/>
-      <w:r>
-        <w:t>request,response</w:t>
-      </w:r>
-      <w:proofErr w:type="spellEnd"/>
-      <w:r>
-        <w:t>);</w:t>
+      <w:r>
+        <w:t>Object.forward(request,response);</w:t>
       </w:r>
     </w:p>
     <w:p>
@@ -3728,21 +3473,8 @@
         <w:pStyle w:val="NoSpacing"/>
         <w:ind w:left="2160"/>
       </w:pPr>
-      <w:proofErr w:type="spellStart"/>
-      <w:r>
-        <w:t>Object.include</w:t>
-      </w:r>
-      <w:proofErr w:type="spellEnd"/>
-      <w:r>
-        <w:t>(</w:t>
-      </w:r>
-      <w:proofErr w:type="spellStart"/>
-      <w:r>
-        <w:t>request,response</w:t>
-      </w:r>
-      <w:proofErr w:type="spellEnd"/>
-      <w:r>
-        <w:t>);</w:t>
+      <w:r>
+        <w:t>Object.include(request,response);</w:t>
       </w:r>
     </w:p>
     <w:p>
@@ -3815,13 +3547,8 @@
           <w:numId w:val="11"/>
         </w:numPr>
       </w:pPr>
-      <w:proofErr w:type="spellStart"/>
-      <w:r>
-        <w:t>sendRedirect</w:t>
-      </w:r>
-      <w:proofErr w:type="spellEnd"/>
-      <w:r>
-        <w:t xml:space="preserve"> is a method. Which can be access from the response object.</w:t>
+      <w:r>
+        <w:t>sendRedirect is a method. Which can be access from the response object.</w:t>
       </w:r>
     </w:p>
     <w:p>
@@ -3845,7 +3572,6 @@
           <w:bCs/>
         </w:rPr>
       </w:pPr>
-      <w:proofErr w:type="spellStart"/>
       <w:r>
         <w:rPr>
           <w:b/>
@@ -3858,15 +3584,7 @@
           <w:b/>
           <w:bCs/>
         </w:rPr>
-        <w:t>esponse.sendRedirect</w:t>
-      </w:r>
-      <w:proofErr w:type="spellEnd"/>
-      <w:r>
-        <w:rPr>
-          <w:b/>
-          <w:bCs/>
-        </w:rPr>
-        <w:t>(“&lt;URL&gt;”);</w:t>
+        <w:t>esponse.sendRedirect(“&lt;URL&gt;”);</w:t>
       </w:r>
     </w:p>
     <w:p>
@@ -4058,13 +3776,8 @@
         <w:pStyle w:val="NoSpacing"/>
         <w:ind w:left="720"/>
       </w:pPr>
-      <w:proofErr w:type="spellStart"/>
-      <w:r>
-        <w:t>setAttribute</w:t>
-      </w:r>
-      <w:proofErr w:type="spellEnd"/>
-      <w:r>
-        <w:t>(“Key/Name”, Object Value)</w:t>
+      <w:r>
+        <w:t>setAttribute(“Key/Name”, Object Value)</w:t>
       </w:r>
     </w:p>
     <w:p>
@@ -4072,13 +3785,8 @@
         <w:pStyle w:val="NoSpacing"/>
         <w:ind w:left="720"/>
       </w:pPr>
-      <w:proofErr w:type="spellStart"/>
-      <w:r>
-        <w:t>getAttribute</w:t>
-      </w:r>
-      <w:proofErr w:type="spellEnd"/>
-      <w:r>
-        <w:t>(“Key/Name”) : Object;</w:t>
+      <w:r>
+        <w:t>getAttribute(“Key/Name”) : Object;</w:t>
       </w:r>
     </w:p>
     <w:p>
@@ -4281,23 +3989,7 @@
         </w:rPr>
       </w:pPr>
       <w:r>
-        <w:t xml:space="preserve">The file extension of the </w:t>
-      </w:r>
-      <w:proofErr w:type="spellStart"/>
-      <w:r>
-        <w:t>jsp</w:t>
-      </w:r>
-      <w:proofErr w:type="spellEnd"/>
-      <w:r>
-        <w:t xml:space="preserve"> page is .</w:t>
-      </w:r>
-      <w:proofErr w:type="spellStart"/>
-      <w:r>
-        <w:t>jsp</w:t>
-      </w:r>
-      <w:proofErr w:type="spellEnd"/>
-      <w:r>
-        <w:t>.</w:t>
+        <w:t>The file extension of the jsp page is .jsp.</w:t>
       </w:r>
     </w:p>
     <w:p>
@@ -4315,15 +4007,7 @@
         <w:t xml:space="preserve">No need to provide the URL for the JSP, </w:t>
       </w:r>
       <w:r>
-        <w:t>by default the URL of the JSP is /</w:t>
-      </w:r>
-      <w:proofErr w:type="spellStart"/>
-      <w:r>
-        <w:t>PageName.jsp</w:t>
-      </w:r>
-      <w:proofErr w:type="spellEnd"/>
-      <w:r>
-        <w:t>.</w:t>
+        <w:t>by default the URL of the JSP is /PageName.jsp.</w:t>
       </w:r>
     </w:p>
     <w:p>
@@ -4388,15 +4072,7 @@
         </w:rPr>
       </w:pPr>
       <w:r>
-        <w:t xml:space="preserve">Scripting are </w:t>
-      </w:r>
-      <w:proofErr w:type="spellStart"/>
-      <w:r>
-        <w:t>use</w:t>
-      </w:r>
-      <w:proofErr w:type="spellEnd"/>
-      <w:r>
-        <w:t xml:space="preserve"> to write java code on JS</w:t>
+        <w:t>Scripting are use to write java code on JS</w:t>
       </w:r>
       <w:r>
         <w:t>P</w:t>
@@ -4431,13 +4107,8 @@
           <w:u w:val="single"/>
         </w:rPr>
       </w:pPr>
-      <w:proofErr w:type="spellStart"/>
-      <w:r>
-        <w:t>Scriptlet</w:t>
-      </w:r>
-      <w:proofErr w:type="spellEnd"/>
-      <w:r>
-        <w:t xml:space="preserve"> Tag</w:t>
+      <w:r>
+        <w:t>Scriptlet Tag</w:t>
       </w:r>
     </w:p>
     <w:p>
@@ -4608,13 +4279,8 @@
         </w:numPr>
       </w:pPr>
       <w:r>
-        <w:t xml:space="preserve">This is exactly same as the </w:t>
-      </w:r>
-      <w:proofErr w:type="spellStart"/>
-      <w:r>
-        <w:t>out.print</w:t>
-      </w:r>
-      <w:proofErr w:type="spellEnd"/>
+        <w:t>This is exactly same as the out.print</w:t>
+      </w:r>
     </w:p>
     <w:p>
       <w:pPr>
@@ -4625,15 +4291,7 @@
         </w:numPr>
       </w:pPr>
       <w:r>
-        <w:t xml:space="preserve">The content written inside Expression tag will be added inside the </w:t>
-      </w:r>
-      <w:proofErr w:type="spellStart"/>
-      <w:r>
-        <w:t>out.print</w:t>
-      </w:r>
-      <w:proofErr w:type="spellEnd"/>
-      <w:r>
-        <w:t>(&lt;Ex</w:t>
+        <w:t>The content written inside Expression tag will be added inside the out.print(&lt;Ex</w:t>
       </w:r>
       <w:r>
         <w:t>p</w:t>
@@ -4714,15 +4372,7 @@
         </w:numPr>
       </w:pPr>
       <w:r>
-        <w:t xml:space="preserve">This is use to write a java code just like a </w:t>
-      </w:r>
-      <w:proofErr w:type="spellStart"/>
-      <w:r>
-        <w:t>scriptlet</w:t>
-      </w:r>
-      <w:proofErr w:type="spellEnd"/>
-      <w:r>
-        <w:t xml:space="preserve"> tag, but the java code written inside this tag will be added outside service method and inside class. </w:t>
+        <w:t xml:space="preserve">This is use to write a java code just like a scriptlet tag, but the java code written inside this tag will be added outside service method and inside class. </w:t>
       </w:r>
     </w:p>
     <w:p>
@@ -4909,15 +4559,7 @@
         <w:t>o</w:t>
       </w:r>
       <w:r>
-        <w:t xml:space="preserve"> Comment </w:t>
-      </w:r>
-      <w:proofErr w:type="spellStart"/>
-      <w:r>
-        <w:t>Scritpting</w:t>
-      </w:r>
-      <w:proofErr w:type="spellEnd"/>
-      <w:r>
-        <w:t xml:space="preserve"> tag (Java Code)</w:t>
+        <w:t xml:space="preserve"> Comment Scritpting tag (Java Code)</w:t>
       </w:r>
     </w:p>
     <w:p>
@@ -5080,11 +4722,9 @@
             <w:pPr>
               <w:pStyle w:val="NoSpacing"/>
             </w:pPr>
-            <w:proofErr w:type="spellStart"/>
             <w:r>
               <w:t>HttpServletRequest</w:t>
             </w:r>
-            <w:proofErr w:type="spellEnd"/>
           </w:p>
         </w:tc>
       </w:tr>
@@ -5113,11 +4753,9 @@
             <w:pPr>
               <w:pStyle w:val="NoSpacing"/>
             </w:pPr>
-            <w:proofErr w:type="spellStart"/>
             <w:r>
               <w:t>HttpServletResponse</w:t>
             </w:r>
-            <w:proofErr w:type="spellEnd"/>
           </w:p>
         </w:tc>
       </w:tr>
@@ -5146,11 +4784,9 @@
             <w:pPr>
               <w:pStyle w:val="NoSpacing"/>
             </w:pPr>
-            <w:proofErr w:type="spellStart"/>
             <w:r>
               <w:t>HttpSessin</w:t>
             </w:r>
-            <w:proofErr w:type="spellEnd"/>
           </w:p>
         </w:tc>
       </w:tr>
@@ -5179,11 +4815,9 @@
             <w:pPr>
               <w:pStyle w:val="NoSpacing"/>
             </w:pPr>
-            <w:proofErr w:type="spellStart"/>
             <w:r>
               <w:t>ServletContext</w:t>
             </w:r>
-            <w:proofErr w:type="spellEnd"/>
           </w:p>
         </w:tc>
       </w:tr>
@@ -5209,11 +4843,9 @@
             <w:pPr>
               <w:pStyle w:val="NoSpacing"/>
             </w:pPr>
-            <w:proofErr w:type="spellStart"/>
             <w:r>
               <w:t>ServletConfig</w:t>
             </w:r>
-            <w:proofErr w:type="spellEnd"/>
           </w:p>
         </w:tc>
       </w:tr>
@@ -5242,11 +4874,9 @@
             <w:pPr>
               <w:pStyle w:val="NoSpacing"/>
             </w:pPr>
-            <w:proofErr w:type="spellStart"/>
             <w:r>
               <w:t>JspWriter</w:t>
             </w:r>
-            <w:proofErr w:type="spellEnd"/>
           </w:p>
         </w:tc>
       </w:tr>
@@ -5290,14 +4920,12 @@
             <w:pPr>
               <w:pStyle w:val="NoSpacing"/>
             </w:pPr>
-            <w:proofErr w:type="spellStart"/>
             <w:r>
               <w:t>p</w:t>
             </w:r>
             <w:r>
               <w:t>ageContext</w:t>
             </w:r>
-            <w:proofErr w:type="spellEnd"/>
           </w:p>
         </w:tc>
         <w:tc>
@@ -5308,13 +4936,8 @@
             <w:pPr>
               <w:pStyle w:val="NoSpacing"/>
             </w:pPr>
-            <w:proofErr w:type="spellStart"/>
             <w:r>
-              <w:t>PageContext</w:t>
-            </w:r>
-            <w:proofErr w:type="spellEnd"/>
-            <w:r>
-              <w:t xml:space="preserve"> </w:t>
+              <w:t xml:space="preserve">PageContext </w:t>
             </w:r>
           </w:p>
         </w:tc>
@@ -5363,15 +4986,7 @@
         </w:numPr>
       </w:pPr>
       <w:r>
-        <w:t xml:space="preserve">These implicit objects are accessible only inside </w:t>
-      </w:r>
-      <w:proofErr w:type="spellStart"/>
-      <w:r>
-        <w:t>Scriptlet</w:t>
-      </w:r>
-      <w:proofErr w:type="spellEnd"/>
-      <w:r>
-        <w:t xml:space="preserve"> tag and Expression tag.</w:t>
+        <w:t>These implicit objects are accessible only inside Scriptlet tag and Expression tag.</w:t>
       </w:r>
     </w:p>
     <w:p>
@@ -5431,21 +5046,8 @@
           <w:numId w:val="18"/>
         </w:numPr>
       </w:pPr>
-      <w:proofErr w:type="spellStart"/>
-      <w:r>
-        <w:t>init</w:t>
-      </w:r>
-      <w:proofErr w:type="spellEnd"/>
-      <w:r>
-        <w:t>(</w:t>
-      </w:r>
-      <w:proofErr w:type="spellStart"/>
-      <w:r>
-        <w:t>ServletConfig</w:t>
-      </w:r>
-      <w:proofErr w:type="spellEnd"/>
-      <w:r>
-        <w:t>) method will be executed as a part of this stage.</w:t>
+      <w:r>
+        <w:t>init(ServletConfig) method will be executed as a part of this stage.</w:t>
       </w:r>
     </w:p>
     <w:p>
@@ -5511,23 +5113,7 @@
         </w:numPr>
       </w:pPr>
       <w:r>
-        <w:t>service(</w:t>
-      </w:r>
-      <w:proofErr w:type="spellStart"/>
-      <w:r>
-        <w:t>HttpServletRequest</w:t>
-      </w:r>
-      <w:proofErr w:type="spellEnd"/>
-      <w:r>
-        <w:t xml:space="preserve">, </w:t>
-      </w:r>
-      <w:proofErr w:type="spellStart"/>
-      <w:r>
-        <w:t>HttpServletResponse</w:t>
-      </w:r>
-      <w:proofErr w:type="spellEnd"/>
-      <w:r>
-        <w:t>) method will be executed as a part of this stage.</w:t>
+        <w:t>service(HttpServletRequest, HttpServletResponse) method will be executed as a part of this stage.</w:t>
       </w:r>
     </w:p>
     <w:p>
@@ -5630,10 +5216,7 @@
         <w:pStyle w:val="NoSpacing"/>
       </w:pPr>
       <w:r>
-        <w:t>JSP</w:t>
-      </w:r>
-      <w:r>
-        <w:t xml:space="preserve"> life cycle will be manage by the servlet container. </w:t>
+        <w:t xml:space="preserve">JSP life cycle will be manage by the servlet container. </w:t>
       </w:r>
     </w:p>
     <w:p>
@@ -5657,15 +5240,7 @@
         </w:numPr>
       </w:pPr>
       <w:r>
-        <w:t xml:space="preserve">The </w:t>
-      </w:r>
-      <w:proofErr w:type="spellStart"/>
-      <w:r>
-        <w:t>Jsp</w:t>
-      </w:r>
-      <w:proofErr w:type="spellEnd"/>
-      <w:r>
-        <w:t xml:space="preserve"> page will gets converted into servlet.</w:t>
+        <w:t>The Jsp page will gets converted into servlet.</w:t>
       </w:r>
     </w:p>
     <w:p>
@@ -5677,15 +5252,7 @@
         </w:numPr>
       </w:pPr>
       <w:r>
-        <w:t>That is .</w:t>
-      </w:r>
-      <w:proofErr w:type="spellStart"/>
-      <w:r>
-        <w:t>jsp</w:t>
-      </w:r>
-      <w:proofErr w:type="spellEnd"/>
-      <w:r>
-        <w:t xml:space="preserve"> gets converted into .java</w:t>
+        <w:t>That is .jsp gets converted into .java</w:t>
       </w:r>
     </w:p>
     <w:p>
@@ -5745,18 +5312,7 @@
         </w:numPr>
       </w:pPr>
       <w:r>
-        <w:t>_</w:t>
-      </w:r>
-      <w:proofErr w:type="spellStart"/>
-      <w:r>
-        <w:t>jspI</w:t>
-      </w:r>
-      <w:r>
-        <w:t>nit</w:t>
-      </w:r>
-      <w:proofErr w:type="spellEnd"/>
-      <w:r>
-        <w:t>() method will be executed as a part of this stage.</w:t>
+        <w:t>_jspInit() method will be executed as a part of this stage.</w:t>
       </w:r>
     </w:p>
     <w:p>
@@ -5816,34 +5372,7 @@
         </w:numPr>
       </w:pPr>
       <w:r>
-        <w:t>_</w:t>
-      </w:r>
-      <w:proofErr w:type="spellStart"/>
-      <w:r>
-        <w:t>jspS</w:t>
-      </w:r>
-      <w:r>
-        <w:t>ervice</w:t>
-      </w:r>
-      <w:proofErr w:type="spellEnd"/>
-      <w:r>
-        <w:t>(</w:t>
-      </w:r>
-      <w:proofErr w:type="spellStart"/>
-      <w:r>
-        <w:t>HttpServletRequest</w:t>
-      </w:r>
-      <w:proofErr w:type="spellEnd"/>
-      <w:r>
-        <w:t xml:space="preserve">, </w:t>
-      </w:r>
-      <w:proofErr w:type="spellStart"/>
-      <w:r>
-        <w:t>HttpServletResponse</w:t>
-      </w:r>
-      <w:proofErr w:type="spellEnd"/>
-      <w:r>
-        <w:t>) method will be executed as a part of this stage.</w:t>
+        <w:t>_jspService(HttpServletRequest, HttpServletResponse) method will be executed as a part of this stage.</w:t>
       </w:r>
     </w:p>
     <w:p>
@@ -5891,18 +5420,10 @@
         </w:numPr>
       </w:pPr>
       <w:r>
-        <w:t>_</w:t>
-      </w:r>
-      <w:proofErr w:type="spellStart"/>
-      <w:r>
-        <w:t>jspD</w:t>
-      </w:r>
-      <w:r>
-        <w:t>estroy</w:t>
-      </w:r>
-      <w:proofErr w:type="spellEnd"/>
-      <w:r>
-        <w:t>() method will be executes in this stage.</w:t>
+        <w:t>_jspD</w:t>
+      </w:r>
+      <w:r>
+        <w:t>estroy() method will be executes in this stage.</w:t>
       </w:r>
     </w:p>
     <w:p>
@@ -6011,6 +5532,36 @@
       <w:pPr>
         <w:pStyle w:val="NoSpacing"/>
         <w:numPr>
+          <w:ilvl w:val="2"/>
+          <w:numId w:val="20"/>
+        </w:numPr>
+      </w:pPr>
+      <w:r>
+        <w:t xml:space="preserve">Hidden form field is a way to carry an old request information in to a new request which is generated by Form and submit button. </w:t>
+      </w:r>
+    </w:p>
+    <w:p>
+      <w:pPr>
+        <w:pStyle w:val="NoSpacing"/>
+        <w:numPr>
+          <w:ilvl w:val="2"/>
+          <w:numId w:val="20"/>
+        </w:numPr>
+      </w:pPr>
+      <w:r>
+        <w:t xml:space="preserve">In this type you can create a hidden fields and set the information which is to be </w:t>
+      </w:r>
+      <w:r>
+        <w:t>include</w:t>
+      </w:r>
+      <w:r>
+        <w:t xml:space="preserve"> into a new request.</w:t>
+      </w:r>
+    </w:p>
+    <w:p>
+      <w:pPr>
+        <w:pStyle w:val="NoSpacing"/>
+        <w:numPr>
           <w:ilvl w:val="1"/>
           <w:numId w:val="20"/>
         </w:numPr>
@@ -6023,6 +5574,36 @@
       <w:pPr>
         <w:pStyle w:val="NoSpacing"/>
         <w:numPr>
+          <w:ilvl w:val="2"/>
+          <w:numId w:val="20"/>
+        </w:numPr>
+      </w:pPr>
+      <w:r>
+        <w:t>This type is use when the new request generated using anchor tag or sendRedirect option.</w:t>
+      </w:r>
+    </w:p>
+    <w:p>
+      <w:pPr>
+        <w:pStyle w:val="NoSpacing"/>
+        <w:numPr>
+          <w:ilvl w:val="2"/>
+          <w:numId w:val="20"/>
+        </w:numPr>
+      </w:pPr>
+      <w:r>
+        <w:t xml:space="preserve">Using this </w:t>
+      </w:r>
+      <w:r>
+        <w:t>technique,</w:t>
+      </w:r>
+      <w:r>
+        <w:t xml:space="preserve"> you can manually provide a parameter into a URL so that will be set inside a new request.</w:t>
+      </w:r>
+    </w:p>
+    <w:p>
+      <w:pPr>
+        <w:pStyle w:val="NoSpacing"/>
+        <w:numPr>
           <w:ilvl w:val="1"/>
           <w:numId w:val="20"/>
         </w:numPr>
@@ -6035,15 +5616,85 @@
       <w:pPr>
         <w:pStyle w:val="NoSpacing"/>
         <w:numPr>
+          <w:ilvl w:val="2"/>
+          <w:numId w:val="20"/>
+        </w:numPr>
+      </w:pPr>
+      <w:r>
+        <w:t>Cookie is use to set the user information at client side (browser).</w:t>
+      </w:r>
+    </w:p>
+    <w:p>
+      <w:pPr>
+        <w:pStyle w:val="NoSpacing"/>
+        <w:numPr>
+          <w:ilvl w:val="2"/>
+          <w:numId w:val="20"/>
+        </w:numPr>
+      </w:pPr>
+      <w:r>
+        <w:t>Cookies will be created at server side and save at client side.</w:t>
+      </w:r>
+    </w:p>
+    <w:p>
+      <w:pPr>
+        <w:pStyle w:val="NoSpacing"/>
+        <w:numPr>
+          <w:ilvl w:val="2"/>
+          <w:numId w:val="20"/>
+        </w:numPr>
+      </w:pPr>
+      <w:r>
+        <w:t>Cookies will be included inside every request made for the server.</w:t>
+      </w:r>
+    </w:p>
+    <w:p>
+      <w:pPr>
+        <w:pStyle w:val="NoSpacing"/>
+        <w:numPr>
           <w:ilvl w:val="1"/>
           <w:numId w:val="20"/>
         </w:numPr>
       </w:pPr>
-      <w:proofErr w:type="spellStart"/>
       <w:r>
         <w:t>HttpSession</w:t>
       </w:r>
-      <w:proofErr w:type="spellEnd"/>
+    </w:p>
+    <w:p>
+      <w:pPr>
+        <w:pStyle w:val="NoSpacing"/>
+        <w:numPr>
+          <w:ilvl w:val="2"/>
+          <w:numId w:val="20"/>
+        </w:numPr>
+      </w:pPr>
+      <w:r>
+        <w:t>HttpSession is use to save the information at server side.</w:t>
+      </w:r>
+    </w:p>
+    <w:p>
+      <w:pPr>
+        <w:pStyle w:val="NoSpacing"/>
+        <w:numPr>
+          <w:ilvl w:val="2"/>
+          <w:numId w:val="20"/>
+        </w:numPr>
+      </w:pPr>
+      <w:r>
+        <w:t>This is the temporary location which is provided to every user and it is always unique for every user.</w:t>
+      </w:r>
+    </w:p>
+    <w:p>
+      <w:pPr>
+        <w:pStyle w:val="NoSpacing"/>
+        <w:numPr>
+          <w:ilvl w:val="2"/>
+          <w:numId w:val="20"/>
+        </w:numPr>
+      </w:pPr>
+      <w:r>
+        <w:t xml:space="preserve">HttpSession internally used cookies to carry out the functionality </w:t>
+      </w:r>
     </w:p>
     <w:p>
       <w:pPr>
@@ -6121,6 +5772,96 @@
         </w:drawing>
       </w:r>
     </w:p>
+    <w:p>
+      <w:pPr>
+        <w:pStyle w:val="NoSpacing"/>
+        <w:rPr>
+          <w:b/>
+          <w:bCs/>
+          <w:u w:val="single"/>
+        </w:rPr>
+      </w:pPr>
+    </w:p>
+    <w:p>
+      <w:pPr>
+        <w:pStyle w:val="NoSpacing"/>
+        <w:rPr>
+          <w:b/>
+          <w:bCs/>
+          <w:u w:val="single"/>
+        </w:rPr>
+      </w:pPr>
+    </w:p>
+    <w:p>
+      <w:pPr>
+        <w:pStyle w:val="NoSpacing"/>
+        <w:rPr>
+          <w:b/>
+          <w:bCs/>
+          <w:u w:val="single"/>
+        </w:rPr>
+      </w:pPr>
+    </w:p>
+    <w:p>
+      <w:pPr>
+        <w:rPr>
+          <w:b/>
+          <w:bCs/>
+          <w:u w:val="single"/>
+        </w:rPr>
+      </w:pPr>
+      <w:r>
+        <w:rPr>
+          <w:b/>
+          <w:bCs/>
+          <w:u w:val="single"/>
+        </w:rPr>
+        <w:br w:type="page"/>
+      </w:r>
+    </w:p>
+    <w:p>
+      <w:pPr>
+        <w:pStyle w:val="NoSpacing"/>
+        <w:rPr>
+          <w:b/>
+          <w:bCs/>
+          <w:u w:val="single"/>
+        </w:rPr>
+      </w:pPr>
+      <w:r>
+        <w:rPr>
+          <w:b/>
+          <w:bCs/>
+          <w:u w:val="single"/>
+        </w:rPr>
+        <w:lastRenderedPageBreak/>
+        <w:t>Add External Jar file into Web Application</w:t>
+      </w:r>
+    </w:p>
+    <w:p>
+      <w:pPr>
+        <w:pStyle w:val="NoSpacing"/>
+        <w:numPr>
+          <w:ilvl w:val="0"/>
+          <w:numId w:val="21"/>
+        </w:numPr>
+      </w:pPr>
+      <w:r>
+        <w:t>Copy a jar file from the file system.</w:t>
+      </w:r>
+    </w:p>
+    <w:p>
+      <w:pPr>
+        <w:pStyle w:val="NoSpacing"/>
+        <w:numPr>
+          <w:ilvl w:val="0"/>
+          <w:numId w:val="21"/>
+        </w:numPr>
+      </w:pPr>
+      <w:r>
+        <w:t>Paste jar file into a src/main/webapp/WEB-INF/lib into this foleder</w:t>
+      </w:r>
+    </w:p>
     <w:sectPr>
       <w:pgSz w:w="12240" w:h="15840"/>
       <w:pgMar w:top="1440" w:right="1440" w:bottom="1440" w:left="1440" w:header="720" w:footer="720" w:gutter="0"/>
@@ -6313,6 +6054,95 @@
     </w:lvl>
   </w:abstractNum>
   <w:abstractNum w:abstractNumId="2" w15:restartNumberingAfterBreak="0">
+    <w:nsid w:val="11B90CDA"/>
+    <w:multiLevelType w:val="hybridMultilevel"/>
+    <w:tmpl w:val="C8FACDA2"/>
+    <w:lvl w:ilvl="0" w:tplc="478E7646">
+      <w:start w:val="1"/>
+      <w:numFmt w:val="decimal"/>
+      <w:lvlText w:val="%1."/>
+      <w:lvlJc w:val="left"/>
+      <w:pPr>
+        <w:ind w:left="720" w:hanging="360"/>
+      </w:pPr>
+      <w:rPr>
+        <w:rFonts w:hint="default"/>
+      </w:rPr>
+    </w:lvl>
+    <w:lvl w:ilvl="1" w:tplc="04090019" w:tentative="1">
+      <w:start w:val="1"/>
+      <w:numFmt w:val="lowerLetter"/>
+      <w:lvlText w:val="%2."/>
+      <w:lvlJc w:val="left"/>
+      <w:pPr>
+        <w:ind w:left="1440" w:hanging="360"/>
+      </w:pPr>
+    </w:lvl>
+    <w:lvl w:ilvl="2" w:tplc="0409001B" w:tentative="1">
+      <w:start w:val="1"/>
+      <w:numFmt w:val="lowerRoman"/>
+      <w:lvlText w:val="%3."/>
+      <w:lvlJc w:val="right"/>
+      <w:pPr>
+        <w:ind w:left="2160" w:hanging="180"/>
+      </w:pPr>
+    </w:lvl>
+    <w:lvl w:ilvl="3" w:tplc="0409000F" w:tentative="1">
+      <w:start w:val="1"/>
+      <w:numFmt w:val="decimal"/>
+      <w:lvlText w:val="%4."/>
+      <w:lvlJc w:val="left"/>
+      <w:pPr>
+        <w:ind w:left="2880" w:hanging="360"/>
+      </w:pPr>
+    </w:lvl>
+    <w:lvl w:ilvl="4" w:tplc="04090019" w:tentative="1">
+      <w:start w:val="1"/>
+      <w:numFmt w:val="lowerLetter"/>
+      <w:lvlText w:val="%5."/>
+      <w:lvlJc w:val="left"/>
+      <w:pPr>
+        <w:ind w:left="3600" w:hanging="360"/>
+      </w:pPr>
+    </w:lvl>
+    <w:lvl w:ilvl="5" w:tplc="0409001B" w:tentative="1">
+      <w:start w:val="1"/>
+      <w:numFmt w:val="lowerRoman"/>
+      <w:lvlText w:val="%6."/>
+      <w:lvlJc w:val="right"/>
+      <w:pPr>
+        <w:ind w:left="4320" w:hanging="180"/>
+      </w:pPr>
+    </w:lvl>
+    <w:lvl w:ilvl="6" w:tplc="0409000F" w:tentative="1">
+      <w:start w:val="1"/>
+      <w:numFmt w:val="decimal"/>
+      <w:lvlText w:val="%7."/>
+      <w:lvlJc w:val="left"/>
+      <w:pPr>
+        <w:ind w:left="5040" w:hanging="360"/>
+      </w:pPr>
+    </w:lvl>
+    <w:lvl w:ilvl="7" w:tplc="04090019" w:tentative="1">
+      <w:start w:val="1"/>
+      <w:numFmt w:val="lowerLetter"/>
+      <w:lvlText w:val="%8."/>
+      <w:lvlJc w:val="left"/>
+      <w:pPr>
+        <w:ind w:left="5760" w:hanging="360"/>
+      </w:pPr>
+    </w:lvl>
+    <w:lvl w:ilvl="8" w:tplc="0409001B" w:tentative="1">
+      <w:start w:val="1"/>
+      <w:numFmt w:val="lowerRoman"/>
+      <w:lvlText w:val="%9."/>
+      <w:lvlJc w:val="right"/>
+      <w:pPr>
+        <w:ind w:left="6480" w:hanging="180"/>
+      </w:pPr>
+    </w:lvl>
+  </w:abstractNum>
+  <w:abstractNum w:abstractNumId="3" w15:restartNumberingAfterBreak="0">
     <w:nsid w:val="18DD05E3"/>
     <w:multiLevelType w:val="hybridMultilevel"/>
     <w:tmpl w:val="50F89D50"/>
@@ -6401,7 +6231,7 @@
       </w:pPr>
     </w:lvl>
   </w:abstractNum>
-  <w:abstractNum w:abstractNumId="3" w15:restartNumberingAfterBreak="0">
+  <w:abstractNum w:abstractNumId="4" w15:restartNumberingAfterBreak="0">
     <w:nsid w:val="3D6D4A1F"/>
     <w:multiLevelType w:val="hybridMultilevel"/>
     <w:tmpl w:val="C8EA628C"/>
@@ -6490,7 +6320,7 @@
       </w:pPr>
     </w:lvl>
   </w:abstractNum>
-  <w:abstractNum w:abstractNumId="4" w15:restartNumberingAfterBreak="0">
+  <w:abstractNum w:abstractNumId="5" w15:restartNumberingAfterBreak="0">
     <w:nsid w:val="3D8C55D3"/>
     <w:multiLevelType w:val="hybridMultilevel"/>
     <w:tmpl w:val="7548D2A6"/>
@@ -6581,7 +6411,7 @@
       </w:pPr>
     </w:lvl>
   </w:abstractNum>
-  <w:abstractNum w:abstractNumId="5" w15:restartNumberingAfterBreak="0">
+  <w:abstractNum w:abstractNumId="6" w15:restartNumberingAfterBreak="0">
     <w:nsid w:val="461A1AD8"/>
     <w:multiLevelType w:val="hybridMultilevel"/>
     <w:tmpl w:val="D3226508"/>
@@ -6670,7 +6500,7 @@
       </w:pPr>
     </w:lvl>
   </w:abstractNum>
-  <w:abstractNum w:abstractNumId="6" w15:restartNumberingAfterBreak="0">
+  <w:abstractNum w:abstractNumId="7" w15:restartNumberingAfterBreak="0">
     <w:nsid w:val="46BC5D47"/>
     <w:multiLevelType w:val="hybridMultilevel"/>
     <w:tmpl w:val="188AE400"/>
@@ -6759,7 +6589,7 @@
       </w:pPr>
     </w:lvl>
   </w:abstractNum>
-  <w:abstractNum w:abstractNumId="7" w15:restartNumberingAfterBreak="0">
+  <w:abstractNum w:abstractNumId="8" w15:restartNumberingAfterBreak="0">
     <w:nsid w:val="47327DB2"/>
     <w:multiLevelType w:val="hybridMultilevel"/>
     <w:tmpl w:val="2D683364"/>
@@ -6786,7 +6616,7 @@
         <w:ind w:left="1440" w:hanging="360"/>
       </w:pPr>
     </w:lvl>
-    <w:lvl w:ilvl="2" w:tplc="0409001B" w:tentative="1">
+    <w:lvl w:ilvl="2" w:tplc="0409001B">
       <w:start w:val="1"/>
       <w:numFmt w:val="lowerRoman"/>
       <w:lvlText w:val="%3."/>
@@ -6850,7 +6680,7 @@
       </w:pPr>
     </w:lvl>
   </w:abstractNum>
-  <w:abstractNum w:abstractNumId="8" w15:restartNumberingAfterBreak="0">
+  <w:abstractNum w:abstractNumId="9" w15:restartNumberingAfterBreak="0">
     <w:nsid w:val="47D33A81"/>
     <w:multiLevelType w:val="hybridMultilevel"/>
     <w:tmpl w:val="7996EF3E"/>
@@ -6939,7 +6769,7 @@
       </w:pPr>
     </w:lvl>
   </w:abstractNum>
-  <w:abstractNum w:abstractNumId="9" w15:restartNumberingAfterBreak="0">
+  <w:abstractNum w:abstractNumId="10" w15:restartNumberingAfterBreak="0">
     <w:nsid w:val="4862128A"/>
     <w:multiLevelType w:val="hybridMultilevel"/>
     <w:tmpl w:val="A23E9CFC"/>
@@ -7028,7 +6858,7 @@
       </w:pPr>
     </w:lvl>
   </w:abstractNum>
-  <w:abstractNum w:abstractNumId="10" w15:restartNumberingAfterBreak="0">
+  <w:abstractNum w:abstractNumId="11" w15:restartNumberingAfterBreak="0">
     <w:nsid w:val="4954651A"/>
     <w:multiLevelType w:val="hybridMultilevel"/>
     <w:tmpl w:val="28CEEA98"/>
@@ -7117,7 +6947,7 @@
       </w:pPr>
     </w:lvl>
   </w:abstractNum>
-  <w:abstractNum w:abstractNumId="11" w15:restartNumberingAfterBreak="0">
+  <w:abstractNum w:abstractNumId="12" w15:restartNumberingAfterBreak="0">
     <w:nsid w:val="594C7968"/>
     <w:multiLevelType w:val="hybridMultilevel"/>
     <w:tmpl w:val="E6EEFD8A"/>
@@ -7206,7 +7036,7 @@
       </w:pPr>
     </w:lvl>
   </w:abstractNum>
-  <w:abstractNum w:abstractNumId="12" w15:restartNumberingAfterBreak="0">
+  <w:abstractNum w:abstractNumId="13" w15:restartNumberingAfterBreak="0">
     <w:nsid w:val="5DD21B2A"/>
     <w:multiLevelType w:val="hybridMultilevel"/>
     <w:tmpl w:val="EB908B9C"/>
@@ -7295,7 +7125,7 @@
       </w:pPr>
     </w:lvl>
   </w:abstractNum>
-  <w:abstractNum w:abstractNumId="13" w15:restartNumberingAfterBreak="0">
+  <w:abstractNum w:abstractNumId="14" w15:restartNumberingAfterBreak="0">
     <w:nsid w:val="603B0D5C"/>
     <w:multiLevelType w:val="hybridMultilevel"/>
     <w:tmpl w:val="519AE920"/>
@@ -7384,7 +7214,7 @@
       </w:pPr>
     </w:lvl>
   </w:abstractNum>
-  <w:abstractNum w:abstractNumId="14" w15:restartNumberingAfterBreak="0">
+  <w:abstractNum w:abstractNumId="15" w15:restartNumberingAfterBreak="0">
     <w:nsid w:val="656E784A"/>
     <w:multiLevelType w:val="hybridMultilevel"/>
     <w:tmpl w:val="B4025648"/>
@@ -7473,7 +7303,7 @@
       </w:pPr>
     </w:lvl>
   </w:abstractNum>
-  <w:abstractNum w:abstractNumId="15" w15:restartNumberingAfterBreak="0">
+  <w:abstractNum w:abstractNumId="16" w15:restartNumberingAfterBreak="0">
     <w:nsid w:val="6BD34338"/>
     <w:multiLevelType w:val="hybridMultilevel"/>
     <w:tmpl w:val="E57C5CDE"/>
@@ -7562,7 +7392,7 @@
       </w:pPr>
     </w:lvl>
   </w:abstractNum>
-  <w:abstractNum w:abstractNumId="16" w15:restartNumberingAfterBreak="0">
+  <w:abstractNum w:abstractNumId="17" w15:restartNumberingAfterBreak="0">
     <w:nsid w:val="6C48679B"/>
     <w:multiLevelType w:val="hybridMultilevel"/>
     <w:tmpl w:val="15A23914"/>
@@ -7651,7 +7481,7 @@
       </w:pPr>
     </w:lvl>
   </w:abstractNum>
-  <w:abstractNum w:abstractNumId="17" w15:restartNumberingAfterBreak="0">
+  <w:abstractNum w:abstractNumId="18" w15:restartNumberingAfterBreak="0">
     <w:nsid w:val="6C6530CC"/>
     <w:multiLevelType w:val="hybridMultilevel"/>
     <w:tmpl w:val="0BA895BE"/>
@@ -7740,7 +7570,7 @@
       </w:pPr>
     </w:lvl>
   </w:abstractNum>
-  <w:abstractNum w:abstractNumId="18" w15:restartNumberingAfterBreak="0">
+  <w:abstractNum w:abstractNumId="19" w15:restartNumberingAfterBreak="0">
     <w:nsid w:val="6E8C3029"/>
     <w:multiLevelType w:val="hybridMultilevel"/>
     <w:tmpl w:val="34C8694A"/>
@@ -7830,7 +7660,7 @@
       </w:pPr>
     </w:lvl>
   </w:abstractNum>
-  <w:abstractNum w:abstractNumId="19" w15:restartNumberingAfterBreak="0">
+  <w:abstractNum w:abstractNumId="20" w15:restartNumberingAfterBreak="0">
     <w:nsid w:val="738C03D5"/>
     <w:multiLevelType w:val="hybridMultilevel"/>
     <w:tmpl w:val="DD1AC812"/>
@@ -7920,64 +7750,67 @@
     </w:lvl>
   </w:abstractNum>
   <w:num w:numId="1" w16cid:durableId="1625575805">
-    <w:abstractNumId w:val="11"/>
+    <w:abstractNumId w:val="12"/>
   </w:num>
   <w:num w:numId="2" w16cid:durableId="90199303">
-    <w:abstractNumId w:val="5"/>
+    <w:abstractNumId w:val="6"/>
   </w:num>
   <w:num w:numId="3" w16cid:durableId="145514475">
+    <w:abstractNumId w:val="15"/>
+  </w:num>
+  <w:num w:numId="4" w16cid:durableId="996768637">
+    <w:abstractNumId w:val="13"/>
+  </w:num>
+  <w:num w:numId="5" w16cid:durableId="894774788">
+    <w:abstractNumId w:val="4"/>
+  </w:num>
+  <w:num w:numId="6" w16cid:durableId="321587359">
+    <w:abstractNumId w:val="17"/>
+  </w:num>
+  <w:num w:numId="7" w16cid:durableId="317734375">
     <w:abstractNumId w:val="14"/>
   </w:num>
-  <w:num w:numId="4" w16cid:durableId="996768637">
-    <w:abstractNumId w:val="12"/>
+  <w:num w:numId="8" w16cid:durableId="1503625161">
+    <w:abstractNumId w:val="9"/>
   </w:num>
-  <w:num w:numId="5" w16cid:durableId="894774788">
-    <w:abstractNumId w:val="3"/>
+  <w:num w:numId="9" w16cid:durableId="8333760">
+    <w:abstractNumId w:val="10"/>
   </w:num>
-  <w:num w:numId="6" w16cid:durableId="321587359">
+  <w:num w:numId="10" w16cid:durableId="360320556">
     <w:abstractNumId w:val="16"/>
   </w:num>
-  <w:num w:numId="7" w16cid:durableId="317734375">
-    <w:abstractNumId w:val="13"/>
-  </w:num>
-  <w:num w:numId="8" w16cid:durableId="1503625161">
-    <w:abstractNumId w:val="8"/>
-  </w:num>
-  <w:num w:numId="9" w16cid:durableId="8333760">
-    <w:abstractNumId w:val="9"/>
-  </w:num>
-  <w:num w:numId="10" w16cid:durableId="360320556">
-    <w:abstractNumId w:val="15"/>
-  </w:num>
   <w:num w:numId="11" w16cid:durableId="1219588029">
-    <w:abstractNumId w:val="4"/>
+    <w:abstractNumId w:val="5"/>
   </w:num>
   <w:num w:numId="12" w16cid:durableId="1244333645">
     <w:abstractNumId w:val="1"/>
   </w:num>
   <w:num w:numId="13" w16cid:durableId="1495141548">
-    <w:abstractNumId w:val="2"/>
+    <w:abstractNumId w:val="3"/>
   </w:num>
   <w:num w:numId="14" w16cid:durableId="690035034">
-    <w:abstractNumId w:val="18"/>
+    <w:abstractNumId w:val="19"/>
   </w:num>
   <w:num w:numId="15" w16cid:durableId="1152870703">
     <w:abstractNumId w:val="0"/>
   </w:num>
   <w:num w:numId="16" w16cid:durableId="395590069">
-    <w:abstractNumId w:val="6"/>
+    <w:abstractNumId w:val="7"/>
   </w:num>
   <w:num w:numId="17" w16cid:durableId="1960453103">
-    <w:abstractNumId w:val="19"/>
+    <w:abstractNumId w:val="20"/>
   </w:num>
   <w:num w:numId="18" w16cid:durableId="191846261">
-    <w:abstractNumId w:val="17"/>
+    <w:abstractNumId w:val="18"/>
   </w:num>
   <w:num w:numId="19" w16cid:durableId="102843417">
-    <w:abstractNumId w:val="10"/>
+    <w:abstractNumId w:val="11"/>
   </w:num>
   <w:num w:numId="20" w16cid:durableId="2087415136">
-    <w:abstractNumId w:val="7"/>
+    <w:abstractNumId w:val="8"/>
+  </w:num>
+  <w:num w:numId="21" w16cid:durableId="44303894">
+    <w:abstractNumId w:val="2"/>
   </w:num>
 </w:numbering>
 </file>

</xml_diff>

<commit_message>
Session tracking : Cookies
Session tracking : Cookies
</commit_message>
<xml_diff>
--- a/docs/AdvanceJava.docx
+++ b/docs/AdvanceJava.docx
@@ -1021,7 +1021,15 @@
         </w:numPr>
       </w:pPr>
       <w:r>
-        <w:t>Servlets is a technology; servlet pages are use to create a dynamic web page.</w:t>
+        <w:t xml:space="preserve">Servlets is a technology; servlet pages are </w:t>
+      </w:r>
+      <w:proofErr w:type="spellStart"/>
+      <w:r>
+        <w:t>use</w:t>
+      </w:r>
+      <w:proofErr w:type="spellEnd"/>
+      <w:r>
+        <w:t xml:space="preserve"> to create a dynamic web page.</w:t>
       </w:r>
     </w:p>
     <w:p>
@@ -1057,7 +1065,15 @@
         </w:numPr>
       </w:pPr>
       <w:r>
-        <w:t>Servlet are use to get the request, process the request data and generate the response.</w:t>
+        <w:t xml:space="preserve">Servlet are </w:t>
+      </w:r>
+      <w:proofErr w:type="spellStart"/>
+      <w:r>
+        <w:t>use</w:t>
+      </w:r>
+      <w:proofErr w:type="spellEnd"/>
+      <w:r>
+        <w:t xml:space="preserve"> to get the request, process the request data and generate the response.</w:t>
       </w:r>
     </w:p>
     <w:p>
@@ -1116,8 +1132,13 @@
           <w:numId w:val="5"/>
         </w:numPr>
       </w:pPr>
-      <w:r>
-        <w:t>Every thing in the Web Application has to execute using a URL. That’s why every servlet must have a URL.</w:t>
+      <w:proofErr w:type="spellStart"/>
+      <w:r>
+        <w:t>Every thing</w:t>
+      </w:r>
+      <w:proofErr w:type="spellEnd"/>
+      <w:r>
+        <w:t xml:space="preserve"> in the Web Application has to execute using a URL. That’s why every servlet must have a URL.</w:t>
       </w:r>
     </w:p>
     <w:p>
@@ -1225,12 +1246,14 @@
       <w:r>
         <w:t xml:space="preserve">Extends </w:t>
       </w:r>
+      <w:proofErr w:type="spellStart"/>
       <w:r>
         <w:rPr>
           <w:highlight w:val="yellow"/>
         </w:rPr>
         <w:t>GenericServlet</w:t>
       </w:r>
+      <w:proofErr w:type="spellEnd"/>
       <w:r>
         <w:t xml:space="preserve"> abstract class</w:t>
       </w:r>
@@ -1243,12 +1266,14 @@
       <w:r>
         <w:t xml:space="preserve">Extends </w:t>
       </w:r>
+      <w:proofErr w:type="spellStart"/>
       <w:r>
         <w:rPr>
           <w:highlight w:val="yellow"/>
         </w:rPr>
         <w:t>HttpServlet</w:t>
       </w:r>
+      <w:proofErr w:type="spellEnd"/>
       <w:r>
         <w:t xml:space="preserve"> Abstract Class </w:t>
       </w:r>
@@ -1341,7 +1366,27 @@
           <w:sz w:val="14"/>
           <w:szCs w:val="14"/>
         </w:rPr>
-        <w:t xml:space="preserve"> service(HttpServletRequest </w:t>
+        <w:t xml:space="preserve"> service(</w:t>
+      </w:r>
+      <w:proofErr w:type="spellStart"/>
+      <w:r>
+        <w:rPr>
+          <w:rFonts w:ascii="Consolas" w:hAnsi="Consolas" w:cs="Consolas"/>
+          <w:color w:val="000000"/>
+          <w:sz w:val="14"/>
+          <w:szCs w:val="14"/>
+        </w:rPr>
+        <w:t>HttpServletRequest</w:t>
+      </w:r>
+      <w:proofErr w:type="spellEnd"/>
+      <w:r>
+        <w:rPr>
+          <w:rFonts w:ascii="Consolas" w:hAnsi="Consolas" w:cs="Consolas"/>
+          <w:color w:val="000000"/>
+          <w:sz w:val="14"/>
+          <w:szCs w:val="14"/>
+        </w:rPr>
+        <w:t xml:space="preserve"> </w:t>
       </w:r>
       <w:r>
         <w:rPr>
@@ -1359,7 +1404,27 @@
           <w:sz w:val="14"/>
           <w:szCs w:val="14"/>
         </w:rPr>
-        <w:t xml:space="preserve">, HttpServletResponse </w:t>
+        <w:t xml:space="preserve">, </w:t>
+      </w:r>
+      <w:proofErr w:type="spellStart"/>
+      <w:r>
+        <w:rPr>
+          <w:rFonts w:ascii="Consolas" w:hAnsi="Consolas" w:cs="Consolas"/>
+          <w:color w:val="000000"/>
+          <w:sz w:val="14"/>
+          <w:szCs w:val="14"/>
+        </w:rPr>
+        <w:t>HttpServletResponse</w:t>
+      </w:r>
+      <w:proofErr w:type="spellEnd"/>
+      <w:r>
+        <w:rPr>
+          <w:rFonts w:ascii="Consolas" w:hAnsi="Consolas" w:cs="Consolas"/>
+          <w:color w:val="000000"/>
+          <w:sz w:val="14"/>
+          <w:szCs w:val="14"/>
+        </w:rPr>
+        <w:t xml:space="preserve"> </w:t>
       </w:r>
       <w:r>
         <w:rPr>
@@ -1397,7 +1462,47 @@
           <w:sz w:val="14"/>
           <w:szCs w:val="14"/>
         </w:rPr>
-        <w:t xml:space="preserve"> ServletException, IOException {</w:t>
+        <w:t xml:space="preserve"> </w:t>
+      </w:r>
+      <w:proofErr w:type="spellStart"/>
+      <w:r>
+        <w:rPr>
+          <w:rFonts w:ascii="Consolas" w:hAnsi="Consolas" w:cs="Consolas"/>
+          <w:color w:val="000000"/>
+          <w:sz w:val="14"/>
+          <w:szCs w:val="14"/>
+        </w:rPr>
+        <w:t>ServletException</w:t>
+      </w:r>
+      <w:proofErr w:type="spellEnd"/>
+      <w:r>
+        <w:rPr>
+          <w:rFonts w:ascii="Consolas" w:hAnsi="Consolas" w:cs="Consolas"/>
+          <w:color w:val="000000"/>
+          <w:sz w:val="14"/>
+          <w:szCs w:val="14"/>
+        </w:rPr>
+        <w:t xml:space="preserve">, </w:t>
+      </w:r>
+      <w:proofErr w:type="spellStart"/>
+      <w:r>
+        <w:rPr>
+          <w:rFonts w:ascii="Consolas" w:hAnsi="Consolas" w:cs="Consolas"/>
+          <w:color w:val="000000"/>
+          <w:sz w:val="14"/>
+          <w:szCs w:val="14"/>
+        </w:rPr>
+        <w:t>IOException</w:t>
+      </w:r>
+      <w:proofErr w:type="spellEnd"/>
+      <w:r>
+        <w:rPr>
+          <w:rFonts w:ascii="Consolas" w:hAnsi="Consolas" w:cs="Consolas"/>
+          <w:color w:val="000000"/>
+          <w:sz w:val="14"/>
+          <w:szCs w:val="14"/>
+        </w:rPr>
+        <w:t xml:space="preserve"> {</w:t>
       </w:r>
     </w:p>
     <w:p>
@@ -1414,6 +1519,7 @@
           <w:szCs w:val="14"/>
         </w:rPr>
       </w:pPr>
+      <w:proofErr w:type="spellStart"/>
       <w:r>
         <w:rPr>
           <w:rFonts w:ascii="Consolas" w:hAnsi="Consolas" w:cs="Consolas"/>
@@ -1445,7 +1551,17 @@
           <w:sz w:val="14"/>
           <w:szCs w:val="14"/>
         </w:rPr>
-        <w:t>.println(</w:t>
+        <w:t>.println</w:t>
+      </w:r>
+      <w:proofErr w:type="spellEnd"/>
+      <w:r>
+        <w:rPr>
+          <w:rFonts w:ascii="Consolas" w:hAnsi="Consolas" w:cs="Consolas"/>
+          <w:color w:val="000000"/>
+          <w:sz w:val="14"/>
+          <w:szCs w:val="14"/>
+        </w:rPr>
+        <w:t>(</w:t>
       </w:r>
       <w:r>
         <w:rPr>
@@ -1514,7 +1630,15 @@
         </w:numPr>
       </w:pPr>
       <w:r>
-        <w:t>Right Click on “src/main/java” -&gt; “New” Option -&gt;</w:t>
+        <w:t>Right Click on “</w:t>
+      </w:r>
+      <w:proofErr w:type="spellStart"/>
+      <w:r>
+        <w:t>src</w:t>
+      </w:r>
+      <w:proofErr w:type="spellEnd"/>
+      <w:r>
+        <w:t>/main/java” -&gt; “New” Option -&gt;</w:t>
       </w:r>
       <w:r>
         <w:t xml:space="preserve"> Select</w:t>
@@ -2000,6 +2124,7 @@
         </w:rPr>
         <w:t>&gt;</w:t>
       </w:r>
+      <w:proofErr w:type="spellStart"/>
       <w:r>
         <w:rPr>
           <w:rFonts w:ascii="Consolas" w:hAnsi="Consolas" w:cs="Consolas"/>
@@ -2009,6 +2134,7 @@
         </w:rPr>
         <w:t>FirstServlet</w:t>
       </w:r>
+      <w:proofErr w:type="spellEnd"/>
       <w:r>
         <w:rPr>
           <w:rFonts w:ascii="Consolas" w:hAnsi="Consolas" w:cs="Consolas"/>
@@ -2392,6 +2518,7 @@
         </w:rPr>
         <w:t>&lt;</w:t>
       </w:r>
+      <w:proofErr w:type="spellStart"/>
       <w:r>
         <w:rPr>
           <w:rFonts w:ascii="Consolas" w:hAnsi="Consolas" w:cs="Consolas"/>
@@ -2399,7 +2526,17 @@
           <w:sz w:val="14"/>
           <w:szCs w:val="14"/>
         </w:rPr>
-        <w:t>url-pattern</w:t>
+        <w:t>url</w:t>
+      </w:r>
+      <w:proofErr w:type="spellEnd"/>
+      <w:r>
+        <w:rPr>
+          <w:rFonts w:ascii="Consolas" w:hAnsi="Consolas" w:cs="Consolas"/>
+          <w:color w:val="3F7F7F"/>
+          <w:sz w:val="14"/>
+          <w:szCs w:val="14"/>
+        </w:rPr>
+        <w:t>-pattern</w:t>
       </w:r>
       <w:r>
         <w:rPr>
@@ -2438,6 +2575,7 @@
         </w:rPr>
         <w:t>&lt;/</w:t>
       </w:r>
+      <w:proofErr w:type="spellStart"/>
       <w:r>
         <w:rPr>
           <w:rFonts w:ascii="Consolas" w:hAnsi="Consolas" w:cs="Consolas"/>
@@ -2445,7 +2583,17 @@
           <w:sz w:val="14"/>
           <w:szCs w:val="14"/>
         </w:rPr>
-        <w:t>url-pattern</w:t>
+        <w:t>url</w:t>
+      </w:r>
+      <w:proofErr w:type="spellEnd"/>
+      <w:r>
+        <w:rPr>
+          <w:rFonts w:ascii="Consolas" w:hAnsi="Consolas" w:cs="Consolas"/>
+          <w:color w:val="3F7F7F"/>
+          <w:sz w:val="14"/>
+          <w:szCs w:val="14"/>
+        </w:rPr>
+        <w:t>-pattern</w:t>
       </w:r>
       <w:r>
         <w:rPr>
@@ -2772,6 +2920,7 @@
           <w:shd w:val="clear" w:color="auto" w:fill="E8F2FE"/>
         </w:rPr>
       </w:pPr>
+      <w:proofErr w:type="spellStart"/>
       <w:r>
         <w:rPr>
           <w:rFonts w:ascii="Consolas" w:hAnsi="Consolas" w:cs="Consolas"/>
@@ -2790,7 +2939,18 @@
           <w:szCs w:val="24"/>
           <w:shd w:val="clear" w:color="auto" w:fill="E8F2FE"/>
         </w:rPr>
-        <w:t>.setContentType(</w:t>
+        <w:t>.setContentType</w:t>
+      </w:r>
+      <w:proofErr w:type="spellEnd"/>
+      <w:r>
+        <w:rPr>
+          <w:rFonts w:ascii="Consolas" w:hAnsi="Consolas" w:cs="Consolas"/>
+          <w:color w:val="000000"/>
+          <w:sz w:val="24"/>
+          <w:szCs w:val="24"/>
+          <w:shd w:val="clear" w:color="auto" w:fill="E8F2FE"/>
+        </w:rPr>
+        <w:t>(</w:t>
       </w:r>
       <w:r>
         <w:rPr>
@@ -2834,8 +2994,13 @@
         </w:numPr>
       </w:pPr>
       <w:r>
-        <w:t>To write a response and return to the user you have to get the object of PrintWriter</w:t>
-      </w:r>
+        <w:t xml:space="preserve">To write a response and return to the user you have to get the object of </w:t>
+      </w:r>
+      <w:proofErr w:type="spellStart"/>
+      <w:r>
+        <w:t>PrintWriter</w:t>
+      </w:r>
+      <w:proofErr w:type="spellEnd"/>
     </w:p>
     <w:p>
       <w:pPr>
@@ -2849,6 +3014,7 @@
           <w:shd w:val="clear" w:color="auto" w:fill="E8F2FE"/>
         </w:rPr>
       </w:pPr>
+      <w:proofErr w:type="spellStart"/>
       <w:r>
         <w:rPr>
           <w:rFonts w:ascii="Consolas" w:hAnsi="Consolas" w:cs="Consolas"/>
@@ -2857,7 +3023,18 @@
           <w:szCs w:val="24"/>
           <w:shd w:val="clear" w:color="auto" w:fill="E8F2FE"/>
         </w:rPr>
-        <w:t xml:space="preserve">PrintWriter </w:t>
+        <w:t>PrintWriter</w:t>
+      </w:r>
+      <w:proofErr w:type="spellEnd"/>
+      <w:r>
+        <w:rPr>
+          <w:rFonts w:ascii="Consolas" w:hAnsi="Consolas" w:cs="Consolas"/>
+          <w:color w:val="000000"/>
+          <w:sz w:val="24"/>
+          <w:szCs w:val="24"/>
+          <w:shd w:val="clear" w:color="auto" w:fill="E8F2FE"/>
+        </w:rPr>
+        <w:t xml:space="preserve"> </w:t>
       </w:r>
       <w:r>
         <w:rPr>
@@ -2879,6 +3056,7 @@
         </w:rPr>
         <w:t xml:space="preserve"> = </w:t>
       </w:r>
+      <w:proofErr w:type="spellStart"/>
       <w:r>
         <w:rPr>
           <w:rFonts w:ascii="Consolas" w:hAnsi="Consolas" w:cs="Consolas"/>
@@ -2897,25 +3075,10 @@
           <w:szCs w:val="24"/>
           <w:shd w:val="clear" w:color="auto" w:fill="E8F2FE"/>
         </w:rPr>
-        <w:t>.getWriter();</w:t>
-      </w:r>
-    </w:p>
-    <w:p>
-      <w:pPr>
-        <w:pStyle w:val="NoSpacing"/>
-        <w:numPr>
-          <w:ilvl w:val="1"/>
-          <w:numId w:val="8"/>
-        </w:numPr>
-      </w:pPr>
-      <w:r>
-        <w:t>The Text or HTML tag write inside the print metho will return as a response to the user.</w:t>
-      </w:r>
-    </w:p>
-    <w:p>
-      <w:pPr>
-        <w:pStyle w:val="NoSpacing"/>
-        <w:ind w:left="1440"/>
+        <w:t>.getWriter</w:t>
+      </w:r>
+      <w:proofErr w:type="spellEnd"/>
+      <w:r>
         <w:rPr>
           <w:rFonts w:ascii="Consolas" w:hAnsi="Consolas" w:cs="Consolas"/>
           <w:color w:val="000000"/>
@@ -2923,7 +3086,34 @@
           <w:szCs w:val="24"/>
           <w:shd w:val="clear" w:color="auto" w:fill="E8F2FE"/>
         </w:rPr>
-      </w:pPr>
+        <w:t>();</w:t>
+      </w:r>
+    </w:p>
+    <w:p>
+      <w:pPr>
+        <w:pStyle w:val="NoSpacing"/>
+        <w:numPr>
+          <w:ilvl w:val="1"/>
+          <w:numId w:val="8"/>
+        </w:numPr>
+      </w:pPr>
+      <w:r>
+        <w:t>The Text or HTML tag write inside the print metho will return as a response to the user.</w:t>
+      </w:r>
+    </w:p>
+    <w:p>
+      <w:pPr>
+        <w:pStyle w:val="NoSpacing"/>
+        <w:ind w:left="1440"/>
+        <w:rPr>
+          <w:rFonts w:ascii="Consolas" w:hAnsi="Consolas" w:cs="Consolas"/>
+          <w:color w:val="000000"/>
+          <w:sz w:val="24"/>
+          <w:szCs w:val="24"/>
+          <w:shd w:val="clear" w:color="auto" w:fill="E8F2FE"/>
+        </w:rPr>
+      </w:pPr>
+      <w:proofErr w:type="spellStart"/>
       <w:r>
         <w:rPr>
           <w:rFonts w:ascii="Consolas" w:hAnsi="Consolas" w:cs="Consolas"/>
@@ -2942,7 +3132,18 @@
           <w:szCs w:val="24"/>
           <w:shd w:val="clear" w:color="auto" w:fill="E8F2FE"/>
         </w:rPr>
-        <w:t>.print(</w:t>
+        <w:t>.print</w:t>
+      </w:r>
+      <w:proofErr w:type="spellEnd"/>
+      <w:r>
+        <w:rPr>
+          <w:rFonts w:ascii="Consolas" w:hAnsi="Consolas" w:cs="Consolas"/>
+          <w:color w:val="000000"/>
+          <w:sz w:val="24"/>
+          <w:szCs w:val="24"/>
+          <w:shd w:val="clear" w:color="auto" w:fill="E8F2FE"/>
+        </w:rPr>
+        <w:t>(</w:t>
       </w:r>
       <w:r>
         <w:rPr>
@@ -3361,7 +3562,15 @@
         </w:numPr>
       </w:pPr>
       <w:r>
-        <w:t>To go from one page to another no new request will ne generated here, it will use the same request to go from one page to another.</w:t>
+        <w:t xml:space="preserve">To go from one page to another no new request will </w:t>
+      </w:r>
+      <w:proofErr w:type="spellStart"/>
+      <w:r>
+        <w:t>ne</w:t>
+      </w:r>
+      <w:proofErr w:type="spellEnd"/>
+      <w:r>
+        <w:t xml:space="preserve"> generated here, it will use the same request to go from one page to another.</w:t>
       </w:r>
     </w:p>
     <w:p>
@@ -3391,7 +3600,15 @@
         <w:t>technique,</w:t>
       </w:r>
       <w:r>
-        <w:t xml:space="preserve"> you have to user RequestDispatcher interface</w:t>
+        <w:t xml:space="preserve"> you have to user </w:t>
+      </w:r>
+      <w:proofErr w:type="spellStart"/>
+      <w:r>
+        <w:t>RequestDispatcher</w:t>
+      </w:r>
+      <w:proofErr w:type="spellEnd"/>
+      <w:r>
+        <w:t xml:space="preserve"> interface</w:t>
       </w:r>
     </w:p>
     <w:p>
@@ -3451,12 +3668,37 @@
           <w:bCs/>
         </w:rPr>
       </w:pPr>
-      <w:r>
-        <w:rPr>
-          <w:b/>
-          <w:bCs/>
-        </w:rPr>
-        <w:t>RequestDispatcher object = request.getRequestDispatcher(“&lt;URL&gt;”)</w:t>
+      <w:proofErr w:type="spellStart"/>
+      <w:r>
+        <w:rPr>
+          <w:b/>
+          <w:bCs/>
+        </w:rPr>
+        <w:t>RequestDispatcher</w:t>
+      </w:r>
+      <w:proofErr w:type="spellEnd"/>
+      <w:r>
+        <w:rPr>
+          <w:b/>
+          <w:bCs/>
+        </w:rPr>
+        <w:t xml:space="preserve"> object = </w:t>
+      </w:r>
+      <w:proofErr w:type="spellStart"/>
+      <w:r>
+        <w:rPr>
+          <w:b/>
+          <w:bCs/>
+        </w:rPr>
+        <w:t>request.getRequestDispatcher</w:t>
+      </w:r>
+      <w:proofErr w:type="spellEnd"/>
+      <w:r>
+        <w:rPr>
+          <w:b/>
+          <w:bCs/>
+        </w:rPr>
+        <w:t>(“&lt;URL&gt;”)</w:t>
       </w:r>
     </w:p>
     <w:p>
@@ -3464,8 +3706,21 @@
         <w:pStyle w:val="NoSpacing"/>
         <w:ind w:left="2160"/>
       </w:pPr>
-      <w:r>
-        <w:t>Object.forward(request,response);</w:t>
+      <w:proofErr w:type="spellStart"/>
+      <w:r>
+        <w:t>Object.forward</w:t>
+      </w:r>
+      <w:proofErr w:type="spellEnd"/>
+      <w:r>
+        <w:t>(</w:t>
+      </w:r>
+      <w:proofErr w:type="spellStart"/>
+      <w:r>
+        <w:t>request,response</w:t>
+      </w:r>
+      <w:proofErr w:type="spellEnd"/>
+      <w:r>
+        <w:t>);</w:t>
       </w:r>
     </w:p>
     <w:p>
@@ -3473,8 +3728,21 @@
         <w:pStyle w:val="NoSpacing"/>
         <w:ind w:left="2160"/>
       </w:pPr>
-      <w:r>
-        <w:t>Object.include(request,response);</w:t>
+      <w:proofErr w:type="spellStart"/>
+      <w:r>
+        <w:t>Object.include</w:t>
+      </w:r>
+      <w:proofErr w:type="spellEnd"/>
+      <w:r>
+        <w:t>(</w:t>
+      </w:r>
+      <w:proofErr w:type="spellStart"/>
+      <w:r>
+        <w:t>request,response</w:t>
+      </w:r>
+      <w:proofErr w:type="spellEnd"/>
+      <w:r>
+        <w:t>);</w:t>
       </w:r>
     </w:p>
     <w:p>
@@ -3547,8 +3815,13 @@
           <w:numId w:val="11"/>
         </w:numPr>
       </w:pPr>
-      <w:r>
-        <w:t>sendRedirect is a method. Which can be access from the response object.</w:t>
+      <w:proofErr w:type="spellStart"/>
+      <w:r>
+        <w:t>sendRedirect</w:t>
+      </w:r>
+      <w:proofErr w:type="spellEnd"/>
+      <w:r>
+        <w:t xml:space="preserve"> is a method. Which can be access from the response object.</w:t>
       </w:r>
     </w:p>
     <w:p>
@@ -3572,6 +3845,7 @@
           <w:bCs/>
         </w:rPr>
       </w:pPr>
+      <w:proofErr w:type="spellStart"/>
       <w:r>
         <w:rPr>
           <w:b/>
@@ -3584,7 +3858,15 @@
           <w:b/>
           <w:bCs/>
         </w:rPr>
-        <w:t>esponse.sendRedirect(“&lt;URL&gt;”);</w:t>
+        <w:t>esponse.sendRedirect</w:t>
+      </w:r>
+      <w:proofErr w:type="spellEnd"/>
+      <w:r>
+        <w:rPr>
+          <w:b/>
+          <w:bCs/>
+        </w:rPr>
+        <w:t>(“&lt;URL&gt;”);</w:t>
       </w:r>
     </w:p>
     <w:p>
@@ -3776,8 +4058,13 @@
         <w:pStyle w:val="NoSpacing"/>
         <w:ind w:left="720"/>
       </w:pPr>
-      <w:r>
-        <w:t>setAttribute(“Key/Name”, Object Value)</w:t>
+      <w:proofErr w:type="spellStart"/>
+      <w:r>
+        <w:t>setAttribute</w:t>
+      </w:r>
+      <w:proofErr w:type="spellEnd"/>
+      <w:r>
+        <w:t>(“Key/Name”, Object Value)</w:t>
       </w:r>
     </w:p>
     <w:p>
@@ -3785,8 +4072,13 @@
         <w:pStyle w:val="NoSpacing"/>
         <w:ind w:left="720"/>
       </w:pPr>
-      <w:r>
-        <w:t>getAttribute(“Key/Name”) : Object;</w:t>
+      <w:proofErr w:type="spellStart"/>
+      <w:r>
+        <w:t>getAttribute</w:t>
+      </w:r>
+      <w:proofErr w:type="spellEnd"/>
+      <w:r>
+        <w:t>(“Key/Name”) : Object;</w:t>
       </w:r>
     </w:p>
     <w:p>
@@ -3989,7 +4281,23 @@
         </w:rPr>
       </w:pPr>
       <w:r>
-        <w:t>The file extension of the jsp page is .jsp.</w:t>
+        <w:t xml:space="preserve">The file extension of the </w:t>
+      </w:r>
+      <w:proofErr w:type="spellStart"/>
+      <w:r>
+        <w:t>jsp</w:t>
+      </w:r>
+      <w:proofErr w:type="spellEnd"/>
+      <w:r>
+        <w:t xml:space="preserve"> page is .</w:t>
+      </w:r>
+      <w:proofErr w:type="spellStart"/>
+      <w:r>
+        <w:t>jsp</w:t>
+      </w:r>
+      <w:proofErr w:type="spellEnd"/>
+      <w:r>
+        <w:t>.</w:t>
       </w:r>
     </w:p>
     <w:p>
@@ -4007,7 +4315,15 @@
         <w:t xml:space="preserve">No need to provide the URL for the JSP, </w:t>
       </w:r>
       <w:r>
-        <w:t>by default the URL of the JSP is /PageName.jsp.</w:t>
+        <w:t>by default the URL of the JSP is /</w:t>
+      </w:r>
+      <w:proofErr w:type="spellStart"/>
+      <w:r>
+        <w:t>PageName.jsp</w:t>
+      </w:r>
+      <w:proofErr w:type="spellEnd"/>
+      <w:r>
+        <w:t>.</w:t>
       </w:r>
     </w:p>
     <w:p>
@@ -4072,7 +4388,15 @@
         </w:rPr>
       </w:pPr>
       <w:r>
-        <w:t>Scripting are use to write java code on JS</w:t>
+        <w:t xml:space="preserve">Scripting are </w:t>
+      </w:r>
+      <w:proofErr w:type="spellStart"/>
+      <w:r>
+        <w:t>use</w:t>
+      </w:r>
+      <w:proofErr w:type="spellEnd"/>
+      <w:r>
+        <w:t xml:space="preserve"> to write java code on JS</w:t>
       </w:r>
       <w:r>
         <w:t>P</w:t>
@@ -4107,8 +4431,13 @@
           <w:u w:val="single"/>
         </w:rPr>
       </w:pPr>
-      <w:r>
-        <w:t>Scriptlet Tag</w:t>
+      <w:proofErr w:type="spellStart"/>
+      <w:r>
+        <w:t>Scriptlet</w:t>
+      </w:r>
+      <w:proofErr w:type="spellEnd"/>
+      <w:r>
+        <w:t xml:space="preserve"> Tag</w:t>
       </w:r>
     </w:p>
     <w:p>
@@ -4279,8 +4608,13 @@
         </w:numPr>
       </w:pPr>
       <w:r>
-        <w:t>This is exactly same as the out.print</w:t>
-      </w:r>
+        <w:t xml:space="preserve">This is exactly same as the </w:t>
+      </w:r>
+      <w:proofErr w:type="spellStart"/>
+      <w:r>
+        <w:t>out.print</w:t>
+      </w:r>
+      <w:proofErr w:type="spellEnd"/>
     </w:p>
     <w:p>
       <w:pPr>
@@ -4291,7 +4625,15 @@
         </w:numPr>
       </w:pPr>
       <w:r>
-        <w:t>The content written inside Expression tag will be added inside the out.print(&lt;Ex</w:t>
+        <w:t xml:space="preserve">The content written inside Expression tag will be added inside the </w:t>
+      </w:r>
+      <w:proofErr w:type="spellStart"/>
+      <w:r>
+        <w:t>out.print</w:t>
+      </w:r>
+      <w:proofErr w:type="spellEnd"/>
+      <w:r>
+        <w:t>(&lt;Ex</w:t>
       </w:r>
       <w:r>
         <w:t>p</w:t>
@@ -4372,7 +4714,15 @@
         </w:numPr>
       </w:pPr>
       <w:r>
-        <w:t xml:space="preserve">This is use to write a java code just like a scriptlet tag, but the java code written inside this tag will be added outside service method and inside class. </w:t>
+        <w:t xml:space="preserve">This is use to write a java code just like a </w:t>
+      </w:r>
+      <w:proofErr w:type="spellStart"/>
+      <w:r>
+        <w:t>scriptlet</w:t>
+      </w:r>
+      <w:proofErr w:type="spellEnd"/>
+      <w:r>
+        <w:t xml:space="preserve"> tag, but the java code written inside this tag will be added outside service method and inside class. </w:t>
       </w:r>
     </w:p>
     <w:p>
@@ -4559,7 +4909,15 @@
         <w:t>o</w:t>
       </w:r>
       <w:r>
-        <w:t xml:space="preserve"> Comment Scritpting tag (Java Code)</w:t>
+        <w:t xml:space="preserve"> Comment </w:t>
+      </w:r>
+      <w:proofErr w:type="spellStart"/>
+      <w:r>
+        <w:t>Scritpting</w:t>
+      </w:r>
+      <w:proofErr w:type="spellEnd"/>
+      <w:r>
+        <w:t xml:space="preserve"> tag (Java Code)</w:t>
       </w:r>
     </w:p>
     <w:p>
@@ -4722,9 +5080,11 @@
             <w:pPr>
               <w:pStyle w:val="NoSpacing"/>
             </w:pPr>
+            <w:proofErr w:type="spellStart"/>
             <w:r>
               <w:t>HttpServletRequest</w:t>
             </w:r>
+            <w:proofErr w:type="spellEnd"/>
           </w:p>
         </w:tc>
       </w:tr>
@@ -4753,9 +5113,11 @@
             <w:pPr>
               <w:pStyle w:val="NoSpacing"/>
             </w:pPr>
+            <w:proofErr w:type="spellStart"/>
             <w:r>
               <w:t>HttpServletResponse</w:t>
             </w:r>
+            <w:proofErr w:type="spellEnd"/>
           </w:p>
         </w:tc>
       </w:tr>
@@ -4784,9 +5146,11 @@
             <w:pPr>
               <w:pStyle w:val="NoSpacing"/>
             </w:pPr>
+            <w:proofErr w:type="spellStart"/>
             <w:r>
               <w:t>HttpSessin</w:t>
             </w:r>
+            <w:proofErr w:type="spellEnd"/>
           </w:p>
         </w:tc>
       </w:tr>
@@ -4815,9 +5179,11 @@
             <w:pPr>
               <w:pStyle w:val="NoSpacing"/>
             </w:pPr>
+            <w:proofErr w:type="spellStart"/>
             <w:r>
               <w:t>ServletContext</w:t>
             </w:r>
+            <w:proofErr w:type="spellEnd"/>
           </w:p>
         </w:tc>
       </w:tr>
@@ -4843,9 +5209,11 @@
             <w:pPr>
               <w:pStyle w:val="NoSpacing"/>
             </w:pPr>
+            <w:proofErr w:type="spellStart"/>
             <w:r>
               <w:t>ServletConfig</w:t>
             </w:r>
+            <w:proofErr w:type="spellEnd"/>
           </w:p>
         </w:tc>
       </w:tr>
@@ -4874,9 +5242,11 @@
             <w:pPr>
               <w:pStyle w:val="NoSpacing"/>
             </w:pPr>
+            <w:proofErr w:type="spellStart"/>
             <w:r>
               <w:t>JspWriter</w:t>
             </w:r>
+            <w:proofErr w:type="spellEnd"/>
           </w:p>
         </w:tc>
       </w:tr>
@@ -4920,12 +5290,14 @@
             <w:pPr>
               <w:pStyle w:val="NoSpacing"/>
             </w:pPr>
+            <w:proofErr w:type="spellStart"/>
             <w:r>
               <w:t>p</w:t>
             </w:r>
             <w:r>
               <w:t>ageContext</w:t>
             </w:r>
+            <w:proofErr w:type="spellEnd"/>
           </w:p>
         </w:tc>
         <w:tc>
@@ -4936,8 +5308,13 @@
             <w:pPr>
               <w:pStyle w:val="NoSpacing"/>
             </w:pPr>
+            <w:proofErr w:type="spellStart"/>
             <w:r>
-              <w:t xml:space="preserve">PageContext </w:t>
+              <w:t>PageContext</w:t>
+            </w:r>
+            <w:proofErr w:type="spellEnd"/>
+            <w:r>
+              <w:t xml:space="preserve"> </w:t>
             </w:r>
           </w:p>
         </w:tc>
@@ -4986,7 +5363,15 @@
         </w:numPr>
       </w:pPr>
       <w:r>
-        <w:t>These implicit objects are accessible only inside Scriptlet tag and Expression tag.</w:t>
+        <w:t xml:space="preserve">These implicit objects are accessible only inside </w:t>
+      </w:r>
+      <w:proofErr w:type="spellStart"/>
+      <w:r>
+        <w:t>Scriptlet</w:t>
+      </w:r>
+      <w:proofErr w:type="spellEnd"/>
+      <w:r>
+        <w:t xml:space="preserve"> tag and Expression tag.</w:t>
       </w:r>
     </w:p>
     <w:p>
@@ -5046,8 +5431,21 @@
           <w:numId w:val="18"/>
         </w:numPr>
       </w:pPr>
-      <w:r>
-        <w:t>init(ServletConfig) method will be executed as a part of this stage.</w:t>
+      <w:proofErr w:type="spellStart"/>
+      <w:r>
+        <w:t>init</w:t>
+      </w:r>
+      <w:proofErr w:type="spellEnd"/>
+      <w:r>
+        <w:t>(</w:t>
+      </w:r>
+      <w:proofErr w:type="spellStart"/>
+      <w:r>
+        <w:t>ServletConfig</w:t>
+      </w:r>
+      <w:proofErr w:type="spellEnd"/>
+      <w:r>
+        <w:t>) method will be executed as a part of this stage.</w:t>
       </w:r>
     </w:p>
     <w:p>
@@ -5113,7 +5511,23 @@
         </w:numPr>
       </w:pPr>
       <w:r>
-        <w:t>service(HttpServletRequest, HttpServletResponse) method will be executed as a part of this stage.</w:t>
+        <w:t>service(</w:t>
+      </w:r>
+      <w:proofErr w:type="spellStart"/>
+      <w:r>
+        <w:t>HttpServletRequest</w:t>
+      </w:r>
+      <w:proofErr w:type="spellEnd"/>
+      <w:r>
+        <w:t xml:space="preserve">, </w:t>
+      </w:r>
+      <w:proofErr w:type="spellStart"/>
+      <w:r>
+        <w:t>HttpServletResponse</w:t>
+      </w:r>
+      <w:proofErr w:type="spellEnd"/>
+      <w:r>
+        <w:t>) method will be executed as a part of this stage.</w:t>
       </w:r>
     </w:p>
     <w:p>
@@ -5240,7 +5654,15 @@
         </w:numPr>
       </w:pPr>
       <w:r>
-        <w:t>The Jsp page will gets converted into servlet.</w:t>
+        <w:t xml:space="preserve">The </w:t>
+      </w:r>
+      <w:proofErr w:type="spellStart"/>
+      <w:r>
+        <w:t>Jsp</w:t>
+      </w:r>
+      <w:proofErr w:type="spellEnd"/>
+      <w:r>
+        <w:t xml:space="preserve"> page will gets converted into servlet.</w:t>
       </w:r>
     </w:p>
     <w:p>
@@ -5252,7 +5674,15 @@
         </w:numPr>
       </w:pPr>
       <w:r>
-        <w:t>That is .jsp gets converted into .java</w:t>
+        <w:t>That is .</w:t>
+      </w:r>
+      <w:proofErr w:type="spellStart"/>
+      <w:r>
+        <w:t>jsp</w:t>
+      </w:r>
+      <w:proofErr w:type="spellEnd"/>
+      <w:r>
+        <w:t xml:space="preserve"> gets converted into .java</w:t>
       </w:r>
     </w:p>
     <w:p>
@@ -5312,7 +5742,15 @@
         </w:numPr>
       </w:pPr>
       <w:r>
-        <w:t>_jspInit() method will be executed as a part of this stage.</w:t>
+        <w:t>_</w:t>
+      </w:r>
+      <w:proofErr w:type="spellStart"/>
+      <w:r>
+        <w:t>jspInit</w:t>
+      </w:r>
+      <w:proofErr w:type="spellEnd"/>
+      <w:r>
+        <w:t>() method will be executed as a part of this stage.</w:t>
       </w:r>
     </w:p>
     <w:p>
@@ -5372,7 +5810,31 @@
         </w:numPr>
       </w:pPr>
       <w:r>
-        <w:t>_jspService(HttpServletRequest, HttpServletResponse) method will be executed as a part of this stage.</w:t>
+        <w:t>_</w:t>
+      </w:r>
+      <w:proofErr w:type="spellStart"/>
+      <w:r>
+        <w:t>jspService</w:t>
+      </w:r>
+      <w:proofErr w:type="spellEnd"/>
+      <w:r>
+        <w:t>(</w:t>
+      </w:r>
+      <w:proofErr w:type="spellStart"/>
+      <w:r>
+        <w:t>HttpServletRequest</w:t>
+      </w:r>
+      <w:proofErr w:type="spellEnd"/>
+      <w:r>
+        <w:t xml:space="preserve">, </w:t>
+      </w:r>
+      <w:proofErr w:type="spellStart"/>
+      <w:r>
+        <w:t>HttpServletResponse</w:t>
+      </w:r>
+      <w:proofErr w:type="spellEnd"/>
+      <w:r>
+        <w:t>) method will be executed as a part of this stage.</w:t>
       </w:r>
     </w:p>
     <w:p>
@@ -5420,10 +5882,18 @@
         </w:numPr>
       </w:pPr>
       <w:r>
-        <w:t>_jspD</w:t>
-      </w:r>
-      <w:r>
-        <w:t>estroy() method will be executes in this stage.</w:t>
+        <w:t>_</w:t>
+      </w:r>
+      <w:proofErr w:type="spellStart"/>
+      <w:r>
+        <w:t>jspD</w:t>
+      </w:r>
+      <w:r>
+        <w:t>estroy</w:t>
+      </w:r>
+      <w:proofErr w:type="spellEnd"/>
+      <w:r>
+        <w:t>() method will be executes in this stage.</w:t>
       </w:r>
     </w:p>
     <w:p>
@@ -5579,7 +6049,15 @@
         </w:numPr>
       </w:pPr>
       <w:r>
-        <w:t>This type is use when the new request generated using anchor tag or sendRedirect option.</w:t>
+        <w:t xml:space="preserve">This type is use when the new request generated using anchor tag or </w:t>
+      </w:r>
+      <w:proofErr w:type="spellStart"/>
+      <w:r>
+        <w:t>sendRedirect</w:t>
+      </w:r>
+      <w:proofErr w:type="spellEnd"/>
+      <w:r>
+        <w:t xml:space="preserve"> option.</w:t>
       </w:r>
     </w:p>
     <w:p>
@@ -5656,9 +6134,11 @@
           <w:numId w:val="20"/>
         </w:numPr>
       </w:pPr>
+      <w:proofErr w:type="spellStart"/>
       <w:r>
         <w:t>HttpSession</w:t>
       </w:r>
+      <w:proofErr w:type="spellEnd"/>
     </w:p>
     <w:p>
       <w:pPr>
@@ -5668,8 +6148,13 @@
           <w:numId w:val="20"/>
         </w:numPr>
       </w:pPr>
-      <w:r>
-        <w:t>HttpSession is use to save the information at server side.</w:t>
+      <w:proofErr w:type="spellStart"/>
+      <w:r>
+        <w:t>HttpSession</w:t>
+      </w:r>
+      <w:proofErr w:type="spellEnd"/>
+      <w:r>
+        <w:t xml:space="preserve"> is use to save the information at server side.</w:t>
       </w:r>
     </w:p>
     <w:p>
@@ -5692,8 +6177,13 @@
           <w:numId w:val="20"/>
         </w:numPr>
       </w:pPr>
-      <w:r>
-        <w:t xml:space="preserve">HttpSession internally used cookies to carry out the functionality </w:t>
+      <w:proofErr w:type="spellStart"/>
+      <w:r>
+        <w:t>HttpSession</w:t>
+      </w:r>
+      <w:proofErr w:type="spellEnd"/>
+      <w:r>
+        <w:t xml:space="preserve"> internally used cookies to carry out the functionality </w:t>
       </w:r>
     </w:p>
     <w:p>
@@ -5807,6 +6297,47 @@
         <w:rPr>
           <w:b/>
           <w:bCs/>
+        </w:rPr>
+      </w:pPr>
+      <w:r>
+        <w:rPr>
+          <w:b/>
+          <w:bCs/>
+        </w:rPr>
+        <w:t xml:space="preserve">Http Code : </w:t>
+      </w:r>
+      <w:hyperlink r:id="rId22" w:history="1">
+        <w:r>
+          <w:rPr>
+            <w:rStyle w:val="Hyperlink"/>
+            <w:b/>
+            <w:bCs/>
+            <w:u w:val="none"/>
+          </w:rPr>
+          <w:t>https://developer.mozilla.org/en-US/docs/Web/HTTP/Status#client_error_responses</w:t>
+        </w:r>
+      </w:hyperlink>
+      <w:r>
+        <w:rPr>
+          <w:b/>
+          <w:bCs/>
+        </w:rPr>
+        <w:t xml:space="preserve"> </w:t>
+      </w:r>
+      <w:r>
+        <w:rPr>
+          <w:b/>
+          <w:bCs/>
+        </w:rPr>
+        <w:br w:type="page"/>
+      </w:r>
+    </w:p>
+    <w:p>
+      <w:pPr>
+        <w:pStyle w:val="NoSpacing"/>
+        <w:rPr>
+          <w:b/>
+          <w:bCs/>
           <w:u w:val="single"/>
         </w:rPr>
       </w:pPr>
@@ -5816,25 +6347,127 @@
           <w:bCs/>
           <w:u w:val="single"/>
         </w:rPr>
-        <w:br w:type="page"/>
-      </w:r>
-    </w:p>
-    <w:p>
-      <w:pPr>
-        <w:pStyle w:val="NoSpacing"/>
+        <w:lastRenderedPageBreak/>
+        <w:t>Example For Cookie</w:t>
+      </w:r>
+      <w:r>
         <w:rPr>
           <w:b/>
           <w:bCs/>
           <w:u w:val="single"/>
         </w:rPr>
-      </w:pPr>
+        <w:br/>
+      </w:r>
       <w:r>
         <w:rPr>
           <w:b/>
           <w:bCs/>
           <w:u w:val="single"/>
         </w:rPr>
-        <w:lastRenderedPageBreak/>
+        <w:br/>
+      </w:r>
+      <w:r>
+        <w:rPr>
+          <w:b/>
+          <w:bCs/>
+          <w:noProof/>
+          <w:u w:val="single"/>
+        </w:rPr>
+        <w:drawing>
+          <wp:inline distT="0" distB="0" distL="0" distR="0" wp14:anchorId="147B99CE" wp14:editId="2635D593">
+            <wp:extent cx="5935345" cy="2214245"/>
+            <wp:effectExtent l="0" t="0" r="8255" b="0"/>
+            <wp:docPr id="16" name="Picture 16"/>
+            <wp:cNvGraphicFramePr>
+              <a:graphicFrameLocks xmlns:a="http://schemas.openxmlformats.org/drawingml/2006/main" noChangeAspect="1"/>
+            </wp:cNvGraphicFramePr>
+            <a:graphic xmlns:a="http://schemas.openxmlformats.org/drawingml/2006/main">
+              <a:graphicData uri="http://schemas.openxmlformats.org/drawingml/2006/picture">
+                <pic:pic xmlns:pic="http://schemas.openxmlformats.org/drawingml/2006/picture">
+                  <pic:nvPicPr>
+                    <pic:cNvPr id="0" name="Picture 1"/>
+                    <pic:cNvPicPr>
+                      <a:picLocks noChangeAspect="1" noChangeArrowheads="1"/>
+                    </pic:cNvPicPr>
+                  </pic:nvPicPr>
+                  <pic:blipFill>
+                    <a:blip r:embed="rId23" cstate="print">
+                      <a:extLst>
+                        <a:ext uri="{28A0092B-C50C-407E-A947-70E740481C1C}">
+                          <a14:useLocalDpi xmlns:a14="http://schemas.microsoft.com/office/drawing/2010/main" val="0"/>
+                        </a:ext>
+                      </a:extLst>
+                    </a:blip>
+                    <a:srcRect/>
+                    <a:stretch>
+                      <a:fillRect/>
+                    </a:stretch>
+                  </pic:blipFill>
+                  <pic:spPr bwMode="auto">
+                    <a:xfrm>
+                      <a:off x="0" y="0"/>
+                      <a:ext cx="5935345" cy="2214245"/>
+                    </a:xfrm>
+                    <a:prstGeom prst="rect">
+                      <a:avLst/>
+                    </a:prstGeom>
+                    <a:noFill/>
+                    <a:ln>
+                      <a:noFill/>
+                    </a:ln>
+                  </pic:spPr>
+                </pic:pic>
+              </a:graphicData>
+            </a:graphic>
+          </wp:inline>
+        </w:drawing>
+      </w:r>
+    </w:p>
+    <w:p>
+      <w:pPr>
+        <w:pStyle w:val="NoSpacing"/>
+        <w:rPr>
+          <w:b/>
+          <w:bCs/>
+          <w:u w:val="single"/>
+        </w:rPr>
+      </w:pPr>
+    </w:p>
+    <w:p>
+      <w:pPr>
+        <w:pStyle w:val="NoSpacing"/>
+        <w:rPr>
+          <w:b/>
+          <w:bCs/>
+          <w:u w:val="single"/>
+        </w:rPr>
+      </w:pPr>
+    </w:p>
+    <w:p>
+      <w:pPr>
+        <w:pStyle w:val="NoSpacing"/>
+        <w:rPr>
+          <w:b/>
+          <w:bCs/>
+          <w:u w:val="single"/>
+        </w:rPr>
+      </w:pPr>
+    </w:p>
+    <w:p>
+      <w:pPr>
+        <w:pStyle w:val="NoSpacing"/>
+        <w:rPr>
+          <w:b/>
+          <w:bCs/>
+          <w:u w:val="single"/>
+        </w:rPr>
+      </w:pPr>
+      <w:r>
+        <w:rPr>
+          <w:b/>
+          <w:bCs/>
+          <w:u w:val="single"/>
+        </w:rPr>
         <w:t>Add External Jar file into Web Application</w:t>
       </w:r>
     </w:p>
@@ -5859,7 +6492,15 @@
         </w:numPr>
       </w:pPr>
       <w:r>
-        <w:t>Paste jar file into a src/main/webapp/WEB-INF/lib into this foleder</w:t>
+        <w:t xml:space="preserve">Paste jar file into a </w:t>
+      </w:r>
+      <w:proofErr w:type="spellStart"/>
+      <w:r>
+        <w:t>src</w:t>
+      </w:r>
+      <w:proofErr w:type="spellEnd"/>
+      <w:r>
+        <w:t>/main/webapp/WEB-INF/lib into this folder</w:t>
       </w:r>
     </w:p>
     <w:sectPr>

</xml_diff>

<commit_message>
Session Tracking : HttpSession
Session Tracking : HttpSession
</commit_message>
<xml_diff>
--- a/docs/AdvanceJava.docx
+++ b/docs/AdvanceJava.docx
@@ -183,7 +183,15 @@
         </w:numPr>
       </w:pPr>
       <w:r>
-        <w:t>Technical Stack: HTML, CSS, JS, and any front end framework</w:t>
+        <w:t xml:space="preserve">Technical Stack: HTML, CSS, JS, and any </w:t>
+      </w:r>
+      <w:proofErr w:type="gramStart"/>
+      <w:r>
+        <w:t>front end</w:t>
+      </w:r>
+      <w:proofErr w:type="gramEnd"/>
+      <w:r>
+        <w:t xml:space="preserve"> framework</w:t>
       </w:r>
     </w:p>
     <w:p>
@@ -556,7 +564,15 @@
         </w:numPr>
       </w:pPr>
       <w:r>
-        <w:t>Click On “Open Perspective” option in the right side top of the Eclipse</w:t>
+        <w:t xml:space="preserve">Click On “Open Perspective” option in the </w:t>
+      </w:r>
+      <w:proofErr w:type="gramStart"/>
+      <w:r>
+        <w:t>right side</w:t>
+      </w:r>
+      <w:proofErr w:type="gramEnd"/>
+      <w:r>
+        <w:t xml:space="preserve"> top of the Eclipse</w:t>
       </w:r>
     </w:p>
     <w:p>
@@ -1053,7 +1069,15 @@
         </w:numPr>
       </w:pPr>
       <w:r>
-        <w:t xml:space="preserve">Servlets are executes at server side. </w:t>
+        <w:t xml:space="preserve">Servlets are </w:t>
+      </w:r>
+      <w:proofErr w:type="gramStart"/>
+      <w:r>
+        <w:t>executes</w:t>
+      </w:r>
+      <w:proofErr w:type="gramEnd"/>
+      <w:r>
+        <w:t xml:space="preserve"> at server side. </w:t>
       </w:r>
     </w:p>
     <w:p>
@@ -1217,7 +1241,15 @@
         </w:numPr>
       </w:pPr>
       <w:r>
-        <w:t>Convert java class into Servlet any one of the option as follows</w:t>
+        <w:t xml:space="preserve">Convert java class into Servlet any one of the </w:t>
+      </w:r>
+      <w:proofErr w:type="gramStart"/>
+      <w:r>
+        <w:t>option</w:t>
+      </w:r>
+      <w:proofErr w:type="gramEnd"/>
+      <w:r>
+        <w:t xml:space="preserve"> as follows</w:t>
       </w:r>
     </w:p>
     <w:p>
@@ -1366,9 +1398,20 @@
           <w:sz w:val="14"/>
           <w:szCs w:val="14"/>
         </w:rPr>
-        <w:t xml:space="preserve"> service(</w:t>
+        <w:t xml:space="preserve"> </w:t>
+      </w:r>
+      <w:proofErr w:type="gramStart"/>
+      <w:r>
+        <w:rPr>
+          <w:rFonts w:ascii="Consolas" w:hAnsi="Consolas" w:cs="Consolas"/>
+          <w:color w:val="000000"/>
+          <w:sz w:val="14"/>
+          <w:szCs w:val="14"/>
+        </w:rPr>
+        <w:t>service(</w:t>
       </w:r>
       <w:proofErr w:type="spellStart"/>
+      <w:proofErr w:type="gramEnd"/>
       <w:r>
         <w:rPr>
           <w:rFonts w:ascii="Consolas" w:hAnsi="Consolas" w:cs="Consolas"/>
@@ -2171,6 +2214,7 @@
         </w:rPr>
         <w:t xml:space="preserve"> </w:t>
       </w:r>
+      <w:proofErr w:type="gramStart"/>
       <w:r>
         <w:rPr>
           <w:rFonts w:ascii="Consolas" w:hAnsi="Consolas" w:cs="Consolas"/>
@@ -2178,7 +2222,17 @@
           <w:sz w:val="14"/>
           <w:szCs w:val="14"/>
         </w:rPr>
-        <w:t>&lt;!-- Java Class name without file extension --&gt;</w:t>
+        <w:t>&lt;!--</w:t>
+      </w:r>
+      <w:proofErr w:type="gramEnd"/>
+      <w:r>
+        <w:rPr>
+          <w:rFonts w:ascii="Consolas" w:hAnsi="Consolas" w:cs="Consolas"/>
+          <w:color w:val="3F5FBF"/>
+          <w:sz w:val="14"/>
+          <w:szCs w:val="14"/>
+        </w:rPr>
+        <w:t xml:space="preserve"> Java Class name without file extension --&gt;</w:t>
       </w:r>
       <w:r>
         <w:rPr>
@@ -2439,6 +2493,7 @@
         </w:rPr>
         <w:t xml:space="preserve"> </w:t>
       </w:r>
+      <w:proofErr w:type="gramStart"/>
       <w:r>
         <w:rPr>
           <w:rFonts w:ascii="Consolas" w:hAnsi="Consolas" w:cs="Consolas"/>
@@ -2446,7 +2501,17 @@
           <w:sz w:val="14"/>
           <w:szCs w:val="14"/>
         </w:rPr>
-        <w:t xml:space="preserve">&lt;!-- It must be same as a </w:t>
+        <w:t>&lt;!--</w:t>
+      </w:r>
+      <w:proofErr w:type="gramEnd"/>
+      <w:r>
+        <w:rPr>
+          <w:rFonts w:ascii="Consolas" w:hAnsi="Consolas" w:cs="Consolas"/>
+          <w:color w:val="3F5FBF"/>
+          <w:sz w:val="14"/>
+          <w:szCs w:val="14"/>
+        </w:rPr>
+        <w:t xml:space="preserve"> It must be same as a </w:t>
       </w:r>
       <w:r>
         <w:rPr>
@@ -2613,6 +2678,7 @@
         </w:rPr>
         <w:t xml:space="preserve"> </w:t>
       </w:r>
+      <w:proofErr w:type="gramStart"/>
       <w:r>
         <w:rPr>
           <w:rFonts w:ascii="Consolas" w:hAnsi="Consolas" w:cs="Consolas"/>
@@ -2620,7 +2686,17 @@
           <w:sz w:val="14"/>
           <w:szCs w:val="14"/>
         </w:rPr>
-        <w:t>&lt;!-- It Must be start with '/' --&gt;</w:t>
+        <w:t>&lt;!--</w:t>
+      </w:r>
+      <w:proofErr w:type="gramEnd"/>
+      <w:r>
+        <w:rPr>
+          <w:rFonts w:ascii="Consolas" w:hAnsi="Consolas" w:cs="Consolas"/>
+          <w:color w:val="3F5FBF"/>
+          <w:sz w:val="14"/>
+          <w:szCs w:val="14"/>
+        </w:rPr>
+        <w:t xml:space="preserve"> It Must be start with '/' --&gt;</w:t>
       </w:r>
     </w:p>
     <w:p>
@@ -2807,7 +2883,15 @@
         </w:numPr>
       </w:pPr>
       <w:r>
-        <w:t>Right Click On Servlet -&gt; “Run As” option -&gt; click on “Run On Server” option</w:t>
+        <w:t xml:space="preserve">Right Click </w:t>
+      </w:r>
+      <w:proofErr w:type="gramStart"/>
+      <w:r>
+        <w:t>On</w:t>
+      </w:r>
+      <w:proofErr w:type="gramEnd"/>
+      <w:r>
+        <w:t xml:space="preserve"> Servlet -&gt; “Run As” option -&gt; click on “Run On Server” option</w:t>
       </w:r>
     </w:p>
     <w:p>
@@ -2921,6 +3005,7 @@
         </w:rPr>
       </w:pPr>
       <w:proofErr w:type="spellStart"/>
+      <w:proofErr w:type="gramStart"/>
       <w:r>
         <w:rPr>
           <w:rFonts w:ascii="Consolas" w:hAnsi="Consolas" w:cs="Consolas"/>
@@ -2942,6 +3027,7 @@
         <w:t>.setContentType</w:t>
       </w:r>
       <w:proofErr w:type="spellEnd"/>
+      <w:proofErr w:type="gramEnd"/>
       <w:r>
         <w:rPr>
           <w:rFonts w:ascii="Consolas" w:hAnsi="Consolas" w:cs="Consolas"/>
@@ -3057,6 +3143,7 @@
         <w:t xml:space="preserve"> = </w:t>
       </w:r>
       <w:proofErr w:type="spellStart"/>
+      <w:proofErr w:type="gramStart"/>
       <w:r>
         <w:rPr>
           <w:rFonts w:ascii="Consolas" w:hAnsi="Consolas" w:cs="Consolas"/>
@@ -3078,6 +3165,7 @@
         <w:t>.getWriter</w:t>
       </w:r>
       <w:proofErr w:type="spellEnd"/>
+      <w:proofErr w:type="gramEnd"/>
       <w:r>
         <w:rPr>
           <w:rFonts w:ascii="Consolas" w:hAnsi="Consolas" w:cs="Consolas"/>
@@ -3153,8 +3241,9 @@
           <w:szCs w:val="24"/>
           <w:shd w:val="clear" w:color="auto" w:fill="E8F2FE"/>
         </w:rPr>
-        <w:t>"&lt;h1&gt;Welcome To Servle</w:t>
-      </w:r>
+        <w:t xml:space="preserve">"&lt;h1&gt;Welcome </w:t>
+      </w:r>
+      <w:proofErr w:type="gramStart"/>
       <w:r>
         <w:rPr>
           <w:rFonts w:ascii="Consolas" w:hAnsi="Consolas" w:cs="Consolas"/>
@@ -3163,8 +3252,9 @@
           <w:szCs w:val="24"/>
           <w:shd w:val="clear" w:color="auto" w:fill="E8F2FE"/>
         </w:rPr>
-        <w:t>t</w:t>
-      </w:r>
+        <w:t>To</w:t>
+      </w:r>
+      <w:proofErr w:type="gramEnd"/>
       <w:r>
         <w:rPr>
           <w:rFonts w:ascii="Consolas" w:hAnsi="Consolas" w:cs="Consolas"/>
@@ -3173,6 +3263,26 @@
           <w:szCs w:val="24"/>
           <w:shd w:val="clear" w:color="auto" w:fill="E8F2FE"/>
         </w:rPr>
+        <w:t xml:space="preserve"> Servle</w:t>
+      </w:r>
+      <w:r>
+        <w:rPr>
+          <w:rFonts w:ascii="Consolas" w:hAnsi="Consolas" w:cs="Consolas"/>
+          <w:color w:val="2A00FF"/>
+          <w:sz w:val="24"/>
+          <w:szCs w:val="24"/>
+          <w:shd w:val="clear" w:color="auto" w:fill="E8F2FE"/>
+        </w:rPr>
+        <w:t>t</w:t>
+      </w:r>
+      <w:r>
+        <w:rPr>
+          <w:rFonts w:ascii="Consolas" w:hAnsi="Consolas" w:cs="Consolas"/>
+          <w:color w:val="2A00FF"/>
+          <w:sz w:val="24"/>
+          <w:szCs w:val="24"/>
+          <w:shd w:val="clear" w:color="auto" w:fill="E8F2FE"/>
+        </w:rPr>
         <w:t>&lt;/h1&gt;"</w:t>
       </w:r>
       <w:r>
@@ -3233,7 +3343,15 @@
         </w:numPr>
       </w:pPr>
       <w:r>
-        <w:t>Each parameter has 2 parts Name=Value</w:t>
+        <w:t xml:space="preserve">Each parameter has 2 parts </w:t>
+      </w:r>
+      <w:proofErr w:type="gramStart"/>
+      <w:r>
+        <w:t>Name</w:t>
+      </w:r>
+      <w:proofErr w:type="gramEnd"/>
+      <w:r>
+        <w:t>=Value</w:t>
       </w:r>
     </w:p>
     <w:p>
@@ -3245,7 +3363,15 @@
         </w:numPr>
       </w:pPr>
       <w:r>
-        <w:t>There can be multiple parameter in a request. Each parameter separated by ‘&amp;’</w:t>
+        <w:t xml:space="preserve">There can be multiple </w:t>
+      </w:r>
+      <w:proofErr w:type="gramStart"/>
+      <w:r>
+        <w:t>parameter</w:t>
+      </w:r>
+      <w:proofErr w:type="gramEnd"/>
+      <w:r>
+        <w:t xml:space="preserve"> in a request. Each parameter separated by ‘&amp;’</w:t>
       </w:r>
     </w:p>
     <w:p>
@@ -3685,6 +3811,7 @@
         <w:t xml:space="preserve"> object = </w:t>
       </w:r>
       <w:proofErr w:type="spellStart"/>
+      <w:proofErr w:type="gramStart"/>
       <w:r>
         <w:rPr>
           <w:b/>
@@ -3693,6 +3820,7 @@
         <w:t>request.getRequestDispatcher</w:t>
       </w:r>
       <w:proofErr w:type="spellEnd"/>
+      <w:proofErr w:type="gramEnd"/>
       <w:r>
         <w:rPr>
           <w:b/>
@@ -3715,10 +3843,12 @@
         <w:t>(</w:t>
       </w:r>
       <w:proofErr w:type="spellStart"/>
+      <w:proofErr w:type="gramStart"/>
       <w:r>
         <w:t>request,response</w:t>
       </w:r>
       <w:proofErr w:type="spellEnd"/>
+      <w:proofErr w:type="gramEnd"/>
       <w:r>
         <w:t>);</w:t>
       </w:r>
@@ -3737,10 +3867,12 @@
         <w:t>(</w:t>
       </w:r>
       <w:proofErr w:type="spellStart"/>
+      <w:proofErr w:type="gramStart"/>
       <w:r>
         <w:t>request,response</w:t>
       </w:r>
       <w:proofErr w:type="spellEnd"/>
+      <w:proofErr w:type="gramEnd"/>
       <w:r>
         <w:t>);</w:t>
       </w:r>
@@ -3846,6 +3978,7 @@
         </w:rPr>
       </w:pPr>
       <w:proofErr w:type="spellStart"/>
+      <w:proofErr w:type="gramStart"/>
       <w:r>
         <w:rPr>
           <w:b/>
@@ -3861,6 +3994,7 @@
         <w:t>esponse.sendRedirect</w:t>
       </w:r>
       <w:proofErr w:type="spellEnd"/>
+      <w:proofErr w:type="gramEnd"/>
       <w:r>
         <w:rPr>
           <w:b/>
@@ -4059,12 +4193,17 @@
         <w:ind w:left="720"/>
       </w:pPr>
       <w:proofErr w:type="spellStart"/>
+      <w:proofErr w:type="gramStart"/>
       <w:r>
         <w:t>setAttribute</w:t>
       </w:r>
       <w:proofErr w:type="spellEnd"/>
       <w:r>
-        <w:t>(“Key/Name”, Object Value)</w:t>
+        <w:t>(</w:t>
+      </w:r>
+      <w:proofErr w:type="gramEnd"/>
+      <w:r>
+        <w:t>“Key/Name”, Object Value)</w:t>
       </w:r>
     </w:p>
     <w:p>
@@ -4078,7 +4217,15 @@
       </w:r>
       <w:proofErr w:type="spellEnd"/>
       <w:r>
-        <w:t>(“Key/Name”) : Object;</w:t>
+        <w:t>(“Key/Name”</w:t>
+      </w:r>
+      <w:proofErr w:type="gramStart"/>
+      <w:r>
+        <w:t>) :</w:t>
+      </w:r>
+      <w:proofErr w:type="gramEnd"/>
+      <w:r>
+        <w:t xml:space="preserve"> Object;</w:t>
       </w:r>
     </w:p>
     <w:p>
@@ -4388,7 +4535,15 @@
         </w:rPr>
       </w:pPr>
       <w:r>
-        <w:t xml:space="preserve">Scripting are </w:t>
+        <w:t xml:space="preserve">Scripting </w:t>
+      </w:r>
+      <w:proofErr w:type="gramStart"/>
+      <w:r>
+        <w:t>are</w:t>
+      </w:r>
+      <w:proofErr w:type="gramEnd"/>
+      <w:r>
+        <w:t xml:space="preserve"> </w:t>
       </w:r>
       <w:proofErr w:type="spellStart"/>
       <w:r>
@@ -4452,7 +4607,15 @@
         </w:rPr>
       </w:pPr>
       <w:r>
-        <w:t>This tag is use to write a java code, this code is a local code which gets included inside the service method.</w:t>
+        <w:t xml:space="preserve">This tag is use to write a java </w:t>
+      </w:r>
+      <w:proofErr w:type="gramStart"/>
+      <w:r>
+        <w:t>code,</w:t>
+      </w:r>
+      <w:proofErr w:type="gramEnd"/>
+      <w:r>
+        <w:t xml:space="preserve"> this code is a local code which gets included inside the service method.</w:t>
       </w:r>
     </w:p>
     <w:p>
@@ -4734,7 +4897,15 @@
         </w:numPr>
       </w:pPr>
       <w:r>
-        <w:t>Using this tag you can create your own methods inside generated servlet and also create static variables and method.</w:t>
+        <w:t xml:space="preserve">Using this </w:t>
+      </w:r>
+      <w:proofErr w:type="gramStart"/>
+      <w:r>
+        <w:t>tag</w:t>
+      </w:r>
+      <w:proofErr w:type="gramEnd"/>
+      <w:r>
+        <w:t xml:space="preserve"> you can create your own methods inside generated servlet and also create static variables and method.</w:t>
       </w:r>
     </w:p>
     <w:p>
@@ -4884,11 +5055,16 @@
         <w:pStyle w:val="NoSpacing"/>
         <w:ind w:left="1440"/>
       </w:pPr>
+      <w:proofErr w:type="gramStart"/>
       <w:r>
         <w:t>&lt;!</w:t>
       </w:r>
       <w:r>
-        <w:t xml:space="preserve">-- </w:t>
+        <w:t>--</w:t>
+      </w:r>
+      <w:proofErr w:type="gramEnd"/>
+      <w:r>
+        <w:t xml:space="preserve"> </w:t>
       </w:r>
       <w:r>
         <w:t>HTML code  --&gt;</w:t>
@@ -4991,7 +5167,15 @@
         </w:numPr>
       </w:pPr>
       <w:r>
-        <w:t>There are total 9 implicit objects.</w:t>
+        <w:t xml:space="preserve">There </w:t>
+      </w:r>
+      <w:proofErr w:type="gramStart"/>
+      <w:r>
+        <w:t>are</w:t>
+      </w:r>
+      <w:proofErr w:type="gramEnd"/>
+      <w:r>
+        <w:t xml:space="preserve"> total 9 implicit objects.</w:t>
       </w:r>
     </w:p>
     <w:p>
@@ -5148,7 +5332,13 @@
             </w:pPr>
             <w:proofErr w:type="spellStart"/>
             <w:r>
-              <w:t>HttpSessin</w:t>
+              <w:t>HttpSessi</w:t>
+            </w:r>
+            <w:r>
+              <w:t>o</w:t>
+            </w:r>
+            <w:r>
+              <w:t>n</w:t>
             </w:r>
             <w:proofErr w:type="spellEnd"/>
           </w:p>
@@ -5408,7 +5598,15 @@
         <w:pStyle w:val="NoSpacing"/>
       </w:pPr>
       <w:r>
-        <w:t xml:space="preserve">Servlet life cycle will be manage by the servlet container. </w:t>
+        <w:t xml:space="preserve">Servlet life cycle will be </w:t>
+      </w:r>
+      <w:proofErr w:type="gramStart"/>
+      <w:r>
+        <w:t>manage</w:t>
+      </w:r>
+      <w:proofErr w:type="gramEnd"/>
+      <w:r>
+        <w:t xml:space="preserve"> by the servlet container. </w:t>
       </w:r>
     </w:p>
     <w:p>
@@ -5432,6 +5630,7 @@
         </w:numPr>
       </w:pPr>
       <w:proofErr w:type="spellStart"/>
+      <w:proofErr w:type="gramStart"/>
       <w:r>
         <w:t>init</w:t>
       </w:r>
@@ -5440,6 +5639,7 @@
         <w:t>(</w:t>
       </w:r>
       <w:proofErr w:type="spellStart"/>
+      <w:proofErr w:type="gramEnd"/>
       <w:r>
         <w:t>ServletConfig</w:t>
       </w:r>
@@ -5510,10 +5710,12 @@
           <w:numId w:val="18"/>
         </w:numPr>
       </w:pPr>
+      <w:proofErr w:type="gramStart"/>
       <w:r>
         <w:t>service(</w:t>
       </w:r>
       <w:proofErr w:type="spellStart"/>
+      <w:proofErr w:type="gramEnd"/>
       <w:r>
         <w:t>HttpServletRequest</w:t>
       </w:r>
@@ -5551,7 +5753,15 @@
         </w:numPr>
       </w:pPr>
       <w:r>
-        <w:t xml:space="preserve">The service will gets executed for every user request, hence this stage executes multiple time in a servlet life cycle. </w:t>
+        <w:t xml:space="preserve">The service will gets executed for every user </w:t>
+      </w:r>
+      <w:proofErr w:type="gramStart"/>
+      <w:r>
+        <w:t>request,</w:t>
+      </w:r>
+      <w:proofErr w:type="gramEnd"/>
+      <w:r>
+        <w:t xml:space="preserve"> hence this stage executes multiple time in a servlet life cycle. </w:t>
       </w:r>
     </w:p>
     <w:p>
@@ -5574,8 +5784,13 @@
           <w:numId w:val="18"/>
         </w:numPr>
       </w:pPr>
-      <w:r>
-        <w:t>destroy() method will be executes in this stage.</w:t>
+      <w:proofErr w:type="gramStart"/>
+      <w:r>
+        <w:t>destroy(</w:t>
+      </w:r>
+      <w:proofErr w:type="gramEnd"/>
+      <w:r>
+        <w:t>) method will be executes in this stage.</w:t>
       </w:r>
     </w:p>
     <w:p>
@@ -5745,12 +5960,17 @@
         <w:t>_</w:t>
       </w:r>
       <w:proofErr w:type="spellStart"/>
+      <w:proofErr w:type="gramStart"/>
       <w:r>
         <w:t>jspInit</w:t>
       </w:r>
       <w:proofErr w:type="spellEnd"/>
       <w:r>
-        <w:t>() method will be executed as a part of this stage.</w:t>
+        <w:t>(</w:t>
+      </w:r>
+      <w:proofErr w:type="gramEnd"/>
+      <w:r>
+        <w:t>) method will be executed as a part of this stage.</w:t>
       </w:r>
     </w:p>
     <w:p>
@@ -5813,6 +6033,7 @@
         <w:t>_</w:t>
       </w:r>
       <w:proofErr w:type="spellStart"/>
+      <w:proofErr w:type="gramStart"/>
       <w:r>
         <w:t>jspService</w:t>
       </w:r>
@@ -5821,6 +6042,7 @@
         <w:t>(</w:t>
       </w:r>
       <w:proofErr w:type="spellStart"/>
+      <w:proofErr w:type="gramEnd"/>
       <w:r>
         <w:t>HttpServletRequest</w:t>
       </w:r>
@@ -5858,7 +6080,15 @@
         </w:numPr>
       </w:pPr>
       <w:r>
-        <w:t xml:space="preserve">The service will gets executed for every user request, hence this stage executes multiple time in a servlet life cycle. </w:t>
+        <w:t xml:space="preserve">The service will gets executed for every user </w:t>
+      </w:r>
+      <w:proofErr w:type="gramStart"/>
+      <w:r>
+        <w:t>request,</w:t>
+      </w:r>
+      <w:proofErr w:type="gramEnd"/>
+      <w:r>
+        <w:t xml:space="preserve"> hence this stage executes multiple time in a servlet life cycle. </w:t>
       </w:r>
     </w:p>
     <w:p>
@@ -5885,6 +6115,7 @@
         <w:t>_</w:t>
       </w:r>
       <w:proofErr w:type="spellStart"/>
+      <w:proofErr w:type="gramStart"/>
       <w:r>
         <w:t>jspD</w:t>
       </w:r>
@@ -5893,7 +6124,11 @@
       </w:r>
       <w:proofErr w:type="spellEnd"/>
       <w:r>
-        <w:t>() method will be executes in this stage.</w:t>
+        <w:t>(</w:t>
+      </w:r>
+      <w:proofErr w:type="gramEnd"/>
+      <w:r>
+        <w:t>) method will be executes in this stage.</w:t>
       </w:r>
     </w:p>
     <w:p>
@@ -6130,6 +6365,54 @@
       <w:pPr>
         <w:pStyle w:val="NoSpacing"/>
         <w:numPr>
+          <w:ilvl w:val="2"/>
+          <w:numId w:val="20"/>
+        </w:numPr>
+      </w:pPr>
+      <w:r>
+        <w:t>Disadvantages of Cookies</w:t>
+      </w:r>
+    </w:p>
+    <w:p>
+      <w:pPr>
+        <w:pStyle w:val="NoSpacing"/>
+        <w:numPr>
+          <w:ilvl w:val="3"/>
+          <w:numId w:val="20"/>
+        </w:numPr>
+      </w:pPr>
+      <w:r>
+        <w:t>There is limit to store a cookie</w:t>
+      </w:r>
+    </w:p>
+    <w:p>
+      <w:pPr>
+        <w:pStyle w:val="NoSpacing"/>
+        <w:numPr>
+          <w:ilvl w:val="3"/>
+          <w:numId w:val="20"/>
+        </w:numPr>
+      </w:pPr>
+      <w:r>
+        <w:t>Can store only data in the string format.</w:t>
+      </w:r>
+    </w:p>
+    <w:p>
+      <w:pPr>
+        <w:pStyle w:val="NoSpacing"/>
+        <w:numPr>
+          <w:ilvl w:val="3"/>
+          <w:numId w:val="20"/>
+        </w:numPr>
+      </w:pPr>
+      <w:r>
+        <w:t>Cookies can be disabled at client.</w:t>
+      </w:r>
+    </w:p>
+    <w:p>
+      <w:pPr>
+        <w:pStyle w:val="NoSpacing"/>
+        <w:numPr>
           <w:ilvl w:val="1"/>
           <w:numId w:val="20"/>
         </w:numPr>
@@ -6185,6 +6468,240 @@
       <w:r>
         <w:t xml:space="preserve"> internally used cookies to carry out the functionality </w:t>
       </w:r>
+    </w:p>
+    <w:p>
+      <w:pPr>
+        <w:pStyle w:val="NoSpacing"/>
+        <w:numPr>
+          <w:ilvl w:val="2"/>
+          <w:numId w:val="20"/>
+        </w:numPr>
+      </w:pPr>
+      <w:r>
+        <w:t>Syntax to create session</w:t>
+      </w:r>
+    </w:p>
+    <w:p>
+      <w:pPr>
+        <w:pStyle w:val="NoSpacing"/>
+        <w:ind w:left="1440" w:firstLine="720"/>
+        <w:rPr>
+          <w:b/>
+          <w:bCs/>
+        </w:rPr>
+      </w:pPr>
+      <w:proofErr w:type="spellStart"/>
+      <w:r>
+        <w:rPr>
+          <w:b/>
+          <w:bCs/>
+        </w:rPr>
+        <w:t>HttpSession</w:t>
+      </w:r>
+      <w:proofErr w:type="spellEnd"/>
+      <w:r>
+        <w:rPr>
+          <w:b/>
+          <w:bCs/>
+        </w:rPr>
+        <w:t xml:space="preserve"> session = </w:t>
+      </w:r>
+      <w:proofErr w:type="spellStart"/>
+      <w:proofErr w:type="gramStart"/>
+      <w:r>
+        <w:rPr>
+          <w:b/>
+          <w:bCs/>
+        </w:rPr>
+        <w:t>request.getSession</w:t>
+      </w:r>
+      <w:proofErr w:type="spellEnd"/>
+      <w:proofErr w:type="gramEnd"/>
+      <w:r>
+        <w:rPr>
+          <w:b/>
+          <w:bCs/>
+        </w:rPr>
+        <w:t>();</w:t>
+      </w:r>
+    </w:p>
+    <w:p>
+      <w:pPr>
+        <w:pStyle w:val="NoSpacing"/>
+        <w:numPr>
+          <w:ilvl w:val="2"/>
+          <w:numId w:val="20"/>
+        </w:numPr>
+      </w:pPr>
+      <w:r>
+        <w:t xml:space="preserve">Using above line you will get a </w:t>
+      </w:r>
+      <w:proofErr w:type="gramStart"/>
+      <w:r>
+        <w:t>session,</w:t>
+      </w:r>
+      <w:proofErr w:type="gramEnd"/>
+      <w:r>
+        <w:t xml:space="preserve"> this will not create a new session always.</w:t>
+      </w:r>
+    </w:p>
+    <w:p>
+      <w:pPr>
+        <w:pStyle w:val="NoSpacing"/>
+        <w:numPr>
+          <w:ilvl w:val="2"/>
+          <w:numId w:val="20"/>
+        </w:numPr>
+      </w:pPr>
+      <w:r>
+        <w:t xml:space="preserve">Internally it will first check if the session is present for the user or not, if session is not created then create a new session else return the </w:t>
+      </w:r>
+      <w:r>
+        <w:t>existing</w:t>
+      </w:r>
+      <w:r>
+        <w:t xml:space="preserve"> session</w:t>
+      </w:r>
+      <w:r>
+        <w:t>.</w:t>
+      </w:r>
+    </w:p>
+    <w:p>
+      <w:pPr>
+        <w:pStyle w:val="NoSpacing"/>
+        <w:numPr>
+          <w:ilvl w:val="2"/>
+          <w:numId w:val="20"/>
+        </w:numPr>
+      </w:pPr>
+      <w:r>
+        <w:t>Syntax to set the data into session</w:t>
+      </w:r>
+    </w:p>
+    <w:p>
+      <w:pPr>
+        <w:pStyle w:val="NoSpacing"/>
+        <w:ind w:left="2160"/>
+        <w:rPr>
+          <w:b/>
+          <w:bCs/>
+        </w:rPr>
+      </w:pPr>
+      <w:proofErr w:type="spellStart"/>
+      <w:proofErr w:type="gramStart"/>
+      <w:r>
+        <w:rPr>
+          <w:b/>
+          <w:bCs/>
+        </w:rPr>
+        <w:t>session.setAttribute</w:t>
+      </w:r>
+      <w:proofErr w:type="spellEnd"/>
+      <w:proofErr w:type="gramEnd"/>
+      <w:r>
+        <w:rPr>
+          <w:b/>
+          <w:bCs/>
+        </w:rPr>
+        <w:t>(“Key”, Object value)</w:t>
+      </w:r>
+      <w:r>
+        <w:rPr>
+          <w:b/>
+          <w:bCs/>
+        </w:rPr>
+        <w:t>;</w:t>
+      </w:r>
+    </w:p>
+    <w:p>
+      <w:pPr>
+        <w:pStyle w:val="NoSpacing"/>
+        <w:numPr>
+          <w:ilvl w:val="2"/>
+          <w:numId w:val="20"/>
+        </w:numPr>
+      </w:pPr>
+      <w:r>
+        <w:t xml:space="preserve">Syntax to </w:t>
+      </w:r>
+      <w:r>
+        <w:t>g</w:t>
+      </w:r>
+      <w:r>
+        <w:t xml:space="preserve">et the data </w:t>
+      </w:r>
+      <w:r>
+        <w:t xml:space="preserve">from </w:t>
+      </w:r>
+      <w:r>
+        <w:t>session</w:t>
+      </w:r>
+    </w:p>
+    <w:p>
+      <w:pPr>
+        <w:pStyle w:val="NoSpacing"/>
+        <w:ind w:left="2160"/>
+        <w:rPr>
+          <w:b/>
+          <w:bCs/>
+        </w:rPr>
+      </w:pPr>
+      <w:proofErr w:type="spellStart"/>
+      <w:proofErr w:type="gramStart"/>
+      <w:r>
+        <w:rPr>
+          <w:b/>
+          <w:bCs/>
+        </w:rPr>
+        <w:t>session.</w:t>
+      </w:r>
+      <w:r>
+        <w:rPr>
+          <w:b/>
+          <w:bCs/>
+        </w:rPr>
+        <w:t>g</w:t>
+      </w:r>
+      <w:r>
+        <w:rPr>
+          <w:b/>
+          <w:bCs/>
+        </w:rPr>
+        <w:t>etAttribute</w:t>
+      </w:r>
+      <w:proofErr w:type="spellEnd"/>
+      <w:proofErr w:type="gramEnd"/>
+      <w:r>
+        <w:rPr>
+          <w:b/>
+          <w:bCs/>
+        </w:rPr>
+        <w:t>(“Key”)</w:t>
+      </w:r>
+      <w:r>
+        <w:rPr>
+          <w:b/>
+          <w:bCs/>
+        </w:rPr>
+        <w:t xml:space="preserve"> : Object</w:t>
+      </w:r>
+      <w:r>
+        <w:rPr>
+          <w:b/>
+          <w:bCs/>
+        </w:rPr>
+        <w:t>;</w:t>
+      </w:r>
+    </w:p>
+    <w:p>
+      <w:pPr>
+        <w:pStyle w:val="NoSpacing"/>
+        <w:ind w:left="2160"/>
+        <w:rPr>
+          <w:b/>
+          <w:bCs/>
+        </w:rPr>
+      </w:pPr>
     </w:p>
     <w:p>
       <w:pPr>
@@ -6304,9 +6821,25 @@
           <w:b/>
           <w:bCs/>
         </w:rPr>
-        <w:t xml:space="preserve">Http Code : </w:t>
-      </w:r>
-      <w:hyperlink r:id="rId22" w:history="1">
+        <w:t xml:space="preserve">Http </w:t>
+      </w:r>
+      <w:proofErr w:type="gramStart"/>
+      <w:r>
+        <w:rPr>
+          <w:b/>
+          <w:bCs/>
+        </w:rPr>
+        <w:t>Code :</w:t>
+      </w:r>
+      <w:proofErr w:type="gramEnd"/>
+      <w:r>
+        <w:rPr>
+          <w:b/>
+          <w:bCs/>
+        </w:rPr>
+        <w:t xml:space="preserve"> </w:t>
+      </w:r>
+      <w:hyperlink r:id="rId22" w:anchor="client_error_responses" w:history="1">
         <w:r>
           <w:rPr>
             <w:rStyle w:val="Hyperlink"/>
@@ -6328,26 +6861,8 @@
         <w:rPr>
           <w:b/>
           <w:bCs/>
-        </w:rPr>
-        <w:br w:type="page"/>
-      </w:r>
-    </w:p>
-    <w:p>
-      <w:pPr>
-        <w:pStyle w:val="NoSpacing"/>
-        <w:rPr>
-          <w:b/>
-          <w:bCs/>
           <w:u w:val="single"/>
         </w:rPr>
-      </w:pPr>
-      <w:r>
-        <w:rPr>
-          <w:b/>
-          <w:bCs/>
-          <w:u w:val="single"/>
-        </w:rPr>
-        <w:lastRenderedPageBreak/>
         <w:t>Example For Cookie</w:t>
       </w:r>
       <w:r>
@@ -6503,6 +7018,87 @@
         <w:t>/main/webapp/WEB-INF/lib into this folder</w:t>
       </w:r>
     </w:p>
+    <w:p>
+      <w:pPr>
+        <w:pStyle w:val="NoSpacing"/>
+      </w:pPr>
+    </w:p>
+    <w:p>
+      <w:pPr>
+        <w:pStyle w:val="NoSpacing"/>
+        <w:rPr>
+          <w:b/>
+          <w:bCs/>
+          <w:u w:val="single"/>
+        </w:rPr>
+      </w:pPr>
+      <w:r>
+        <w:rPr>
+          <w:b/>
+          <w:bCs/>
+          <w:u w:val="single"/>
+        </w:rPr>
+        <w:t>Session Internal Working</w:t>
+      </w:r>
+    </w:p>
+    <w:p>
+      <w:pPr>
+        <w:pStyle w:val="NoSpacing"/>
+      </w:pPr>
+      <w:r>
+        <w:rPr>
+          <w:noProof/>
+        </w:rPr>
+        <w:drawing>
+          <wp:inline distT="0" distB="0" distL="0" distR="0" wp14:anchorId="00E1EA7C" wp14:editId="39DAF210">
+            <wp:extent cx="5943600" cy="2651760"/>
+            <wp:effectExtent l="0" t="0" r="0" b="0"/>
+            <wp:docPr id="17" name="Picture 17"/>
+            <wp:cNvGraphicFramePr>
+              <a:graphicFrameLocks xmlns:a="http://schemas.openxmlformats.org/drawingml/2006/main" noChangeAspect="1"/>
+            </wp:cNvGraphicFramePr>
+            <a:graphic xmlns:a="http://schemas.openxmlformats.org/drawingml/2006/main">
+              <a:graphicData uri="http://schemas.openxmlformats.org/drawingml/2006/picture">
+                <pic:pic xmlns:pic="http://schemas.openxmlformats.org/drawingml/2006/picture">
+                  <pic:nvPicPr>
+                    <pic:cNvPr id="0" name="Picture 1"/>
+                    <pic:cNvPicPr>
+                      <a:picLocks noChangeAspect="1" noChangeArrowheads="1"/>
+                    </pic:cNvPicPr>
+                  </pic:nvPicPr>
+                  <pic:blipFill>
+                    <a:blip r:embed="rId24" cstate="print">
+                      <a:extLst>
+                        <a:ext uri="{28A0092B-C50C-407E-A947-70E740481C1C}">
+                          <a14:useLocalDpi xmlns:a14="http://schemas.microsoft.com/office/drawing/2010/main" val="0"/>
+                        </a:ext>
+                      </a:extLst>
+                    </a:blip>
+                    <a:srcRect/>
+                    <a:stretch>
+                      <a:fillRect/>
+                    </a:stretch>
+                  </pic:blipFill>
+                  <pic:spPr bwMode="auto">
+                    <a:xfrm>
+                      <a:off x="0" y="0"/>
+                      <a:ext cx="5943600" cy="2651760"/>
+                    </a:xfrm>
+                    <a:prstGeom prst="rect">
+                      <a:avLst/>
+                    </a:prstGeom>
+                    <a:noFill/>
+                    <a:ln>
+                      <a:noFill/>
+                    </a:ln>
+                  </pic:spPr>
+                </pic:pic>
+              </a:graphicData>
+            </a:graphic>
+          </wp:inline>
+        </w:drawing>
+      </w:r>
+    </w:p>
     <w:sectPr>
       <w:pgSz w:w="12240" w:h="15840"/>
       <w:pgMar w:top="1440" w:right="1440" w:bottom="1440" w:left="1440" w:header="720" w:footer="720" w:gutter="0"/>
@@ -7266,7 +7862,7 @@
         <w:ind w:left="2160" w:hanging="180"/>
       </w:pPr>
     </w:lvl>
-    <w:lvl w:ilvl="3" w:tplc="0409000F" w:tentative="1">
+    <w:lvl w:ilvl="3" w:tplc="0409000F">
       <w:start w:val="1"/>
       <w:numFmt w:val="decimal"/>
       <w:lvlText w:val="%4."/>

</xml_diff>

<commit_message>
MVC :  View Contact Function
MVC :  View Contact Function
</commit_message>
<xml_diff>
--- a/docs/AdvanceJava.docx
+++ b/docs/AdvanceJava.docx
@@ -183,7 +183,15 @@
         </w:numPr>
       </w:pPr>
       <w:r>
-        <w:t>Technical Stack: HTML, CSS, JS, and any front end framework</w:t>
+        <w:t xml:space="preserve">Technical Stack: HTML, CSS, JS, and any </w:t>
+      </w:r>
+      <w:proofErr w:type="gramStart"/>
+      <w:r>
+        <w:t>front end</w:t>
+      </w:r>
+      <w:proofErr w:type="gramEnd"/>
+      <w:r>
+        <w:t xml:space="preserve"> framework</w:t>
       </w:r>
     </w:p>
     <w:p>
@@ -556,7 +564,15 @@
         </w:numPr>
       </w:pPr>
       <w:r>
-        <w:t>Click On “Open Perspective” option in the right side top of the Eclipse</w:t>
+        <w:t xml:space="preserve">Click On “Open Perspective” option in the </w:t>
+      </w:r>
+      <w:proofErr w:type="gramStart"/>
+      <w:r>
+        <w:t>right side</w:t>
+      </w:r>
+      <w:proofErr w:type="gramEnd"/>
+      <w:r>
+        <w:t xml:space="preserve"> top of the Eclipse</w:t>
       </w:r>
     </w:p>
     <w:p>
@@ -1053,7 +1069,15 @@
         </w:numPr>
       </w:pPr>
       <w:r>
-        <w:t xml:space="preserve">Servlets are executes at server side. </w:t>
+        <w:t xml:space="preserve">Servlets are </w:t>
+      </w:r>
+      <w:proofErr w:type="gramStart"/>
+      <w:r>
+        <w:t>executes</w:t>
+      </w:r>
+      <w:proofErr w:type="gramEnd"/>
+      <w:r>
+        <w:t xml:space="preserve"> at server side. </w:t>
       </w:r>
     </w:p>
     <w:p>
@@ -1217,7 +1241,15 @@
         </w:numPr>
       </w:pPr>
       <w:r>
-        <w:t>Convert java class into Servlet any one of the option as follows</w:t>
+        <w:t xml:space="preserve">Convert java class into Servlet any one of the </w:t>
+      </w:r>
+      <w:proofErr w:type="gramStart"/>
+      <w:r>
+        <w:t>option</w:t>
+      </w:r>
+      <w:proofErr w:type="gramEnd"/>
+      <w:r>
+        <w:t xml:space="preserve"> as follows</w:t>
       </w:r>
     </w:p>
     <w:p>
@@ -1366,9 +1398,20 @@
           <w:sz w:val="14"/>
           <w:szCs w:val="14"/>
         </w:rPr>
-        <w:t xml:space="preserve"> service(</w:t>
+        <w:t xml:space="preserve"> </w:t>
+      </w:r>
+      <w:proofErr w:type="gramStart"/>
+      <w:r>
+        <w:rPr>
+          <w:rFonts w:ascii="Consolas" w:hAnsi="Consolas" w:cs="Consolas"/>
+          <w:color w:val="000000"/>
+          <w:sz w:val="14"/>
+          <w:szCs w:val="14"/>
+        </w:rPr>
+        <w:t>service(</w:t>
       </w:r>
       <w:proofErr w:type="spellStart"/>
+      <w:proofErr w:type="gramEnd"/>
       <w:r>
         <w:rPr>
           <w:rFonts w:ascii="Consolas" w:hAnsi="Consolas" w:cs="Consolas"/>
@@ -2171,6 +2214,7 @@
         </w:rPr>
         <w:t xml:space="preserve"> </w:t>
       </w:r>
+      <w:proofErr w:type="gramStart"/>
       <w:r>
         <w:rPr>
           <w:rFonts w:ascii="Consolas" w:hAnsi="Consolas" w:cs="Consolas"/>
@@ -2178,7 +2222,17 @@
           <w:sz w:val="14"/>
           <w:szCs w:val="14"/>
         </w:rPr>
-        <w:t>&lt;!-- Java Class name without file extension --&gt;</w:t>
+        <w:t>&lt;!--</w:t>
+      </w:r>
+      <w:proofErr w:type="gramEnd"/>
+      <w:r>
+        <w:rPr>
+          <w:rFonts w:ascii="Consolas" w:hAnsi="Consolas" w:cs="Consolas"/>
+          <w:color w:val="3F5FBF"/>
+          <w:sz w:val="14"/>
+          <w:szCs w:val="14"/>
+        </w:rPr>
+        <w:t xml:space="preserve"> Java Class name without file extension --&gt;</w:t>
       </w:r>
       <w:r>
         <w:rPr>
@@ -2439,6 +2493,7 @@
         </w:rPr>
         <w:t xml:space="preserve"> </w:t>
       </w:r>
+      <w:proofErr w:type="gramStart"/>
       <w:r>
         <w:rPr>
           <w:rFonts w:ascii="Consolas" w:hAnsi="Consolas" w:cs="Consolas"/>
@@ -2446,7 +2501,17 @@
           <w:sz w:val="14"/>
           <w:szCs w:val="14"/>
         </w:rPr>
-        <w:t xml:space="preserve">&lt;!-- It must be same as a </w:t>
+        <w:t>&lt;!--</w:t>
+      </w:r>
+      <w:proofErr w:type="gramEnd"/>
+      <w:r>
+        <w:rPr>
+          <w:rFonts w:ascii="Consolas" w:hAnsi="Consolas" w:cs="Consolas"/>
+          <w:color w:val="3F5FBF"/>
+          <w:sz w:val="14"/>
+          <w:szCs w:val="14"/>
+        </w:rPr>
+        <w:t xml:space="preserve"> It must be same as a </w:t>
       </w:r>
       <w:r>
         <w:rPr>
@@ -2613,6 +2678,7 @@
         </w:rPr>
         <w:t xml:space="preserve"> </w:t>
       </w:r>
+      <w:proofErr w:type="gramStart"/>
       <w:r>
         <w:rPr>
           <w:rFonts w:ascii="Consolas" w:hAnsi="Consolas" w:cs="Consolas"/>
@@ -2620,7 +2686,17 @@
           <w:sz w:val="14"/>
           <w:szCs w:val="14"/>
         </w:rPr>
-        <w:t>&lt;!-- It Must be start with '/' --&gt;</w:t>
+        <w:t>&lt;!--</w:t>
+      </w:r>
+      <w:proofErr w:type="gramEnd"/>
+      <w:r>
+        <w:rPr>
+          <w:rFonts w:ascii="Consolas" w:hAnsi="Consolas" w:cs="Consolas"/>
+          <w:color w:val="3F5FBF"/>
+          <w:sz w:val="14"/>
+          <w:szCs w:val="14"/>
+        </w:rPr>
+        <w:t xml:space="preserve"> It Must be start with '/' --&gt;</w:t>
       </w:r>
     </w:p>
     <w:p>
@@ -2807,7 +2883,15 @@
         </w:numPr>
       </w:pPr>
       <w:r>
-        <w:t>Right Click On Servlet -&gt; “Run As” option -&gt; click on “Run On Server” option</w:t>
+        <w:t xml:space="preserve">Right Click </w:t>
+      </w:r>
+      <w:proofErr w:type="gramStart"/>
+      <w:r>
+        <w:t>On</w:t>
+      </w:r>
+      <w:proofErr w:type="gramEnd"/>
+      <w:r>
+        <w:t xml:space="preserve"> Servlet -&gt; “Run As” option -&gt; click on “Run On Server” option</w:t>
       </w:r>
     </w:p>
     <w:p>
@@ -2921,6 +3005,7 @@
         </w:rPr>
       </w:pPr>
       <w:proofErr w:type="spellStart"/>
+      <w:proofErr w:type="gramStart"/>
       <w:r>
         <w:rPr>
           <w:rFonts w:ascii="Consolas" w:hAnsi="Consolas" w:cs="Consolas"/>
@@ -2942,6 +3027,7 @@
         <w:t>.setContentType</w:t>
       </w:r>
       <w:proofErr w:type="spellEnd"/>
+      <w:proofErr w:type="gramEnd"/>
       <w:r>
         <w:rPr>
           <w:rFonts w:ascii="Consolas" w:hAnsi="Consolas" w:cs="Consolas"/>
@@ -3057,6 +3143,7 @@
         <w:t xml:space="preserve"> = </w:t>
       </w:r>
       <w:proofErr w:type="spellStart"/>
+      <w:proofErr w:type="gramStart"/>
       <w:r>
         <w:rPr>
           <w:rFonts w:ascii="Consolas" w:hAnsi="Consolas" w:cs="Consolas"/>
@@ -3078,6 +3165,7 @@
         <w:t>.getWriter</w:t>
       </w:r>
       <w:proofErr w:type="spellEnd"/>
+      <w:proofErr w:type="gramEnd"/>
       <w:r>
         <w:rPr>
           <w:rFonts w:ascii="Consolas" w:hAnsi="Consolas" w:cs="Consolas"/>
@@ -3153,8 +3241,9 @@
           <w:szCs w:val="24"/>
           <w:shd w:val="clear" w:color="auto" w:fill="E8F2FE"/>
         </w:rPr>
-        <w:t>"&lt;h1&gt;Welcome To Servle</w:t>
-      </w:r>
+        <w:t xml:space="preserve">"&lt;h1&gt;Welcome </w:t>
+      </w:r>
+      <w:proofErr w:type="gramStart"/>
       <w:r>
         <w:rPr>
           <w:rFonts w:ascii="Consolas" w:hAnsi="Consolas" w:cs="Consolas"/>
@@ -3163,8 +3252,9 @@
           <w:szCs w:val="24"/>
           <w:shd w:val="clear" w:color="auto" w:fill="E8F2FE"/>
         </w:rPr>
-        <w:t>t</w:t>
-      </w:r>
+        <w:t>To</w:t>
+      </w:r>
+      <w:proofErr w:type="gramEnd"/>
       <w:r>
         <w:rPr>
           <w:rFonts w:ascii="Consolas" w:hAnsi="Consolas" w:cs="Consolas"/>
@@ -3173,6 +3263,26 @@
           <w:szCs w:val="24"/>
           <w:shd w:val="clear" w:color="auto" w:fill="E8F2FE"/>
         </w:rPr>
+        <w:t xml:space="preserve"> Servle</w:t>
+      </w:r>
+      <w:r>
+        <w:rPr>
+          <w:rFonts w:ascii="Consolas" w:hAnsi="Consolas" w:cs="Consolas"/>
+          <w:color w:val="2A00FF"/>
+          <w:sz w:val="24"/>
+          <w:szCs w:val="24"/>
+          <w:shd w:val="clear" w:color="auto" w:fill="E8F2FE"/>
+        </w:rPr>
+        <w:t>t</w:t>
+      </w:r>
+      <w:r>
+        <w:rPr>
+          <w:rFonts w:ascii="Consolas" w:hAnsi="Consolas" w:cs="Consolas"/>
+          <w:color w:val="2A00FF"/>
+          <w:sz w:val="24"/>
+          <w:szCs w:val="24"/>
+          <w:shd w:val="clear" w:color="auto" w:fill="E8F2FE"/>
+        </w:rPr>
         <w:t>&lt;/h1&gt;"</w:t>
       </w:r>
       <w:r>
@@ -3233,7 +3343,15 @@
         </w:numPr>
       </w:pPr>
       <w:r>
-        <w:t>Each parameter has 2 parts Name=Value</w:t>
+        <w:t xml:space="preserve">Each parameter has 2 parts </w:t>
+      </w:r>
+      <w:proofErr w:type="gramStart"/>
+      <w:r>
+        <w:t>Name</w:t>
+      </w:r>
+      <w:proofErr w:type="gramEnd"/>
+      <w:r>
+        <w:t>=Value</w:t>
       </w:r>
     </w:p>
     <w:p>
@@ -3245,7 +3363,15 @@
         </w:numPr>
       </w:pPr>
       <w:r>
-        <w:t>There can be multiple parameter in a request. Each parameter separated by ‘&amp;’</w:t>
+        <w:t xml:space="preserve">There can be multiple </w:t>
+      </w:r>
+      <w:proofErr w:type="gramStart"/>
+      <w:r>
+        <w:t>parameter</w:t>
+      </w:r>
+      <w:proofErr w:type="gramEnd"/>
+      <w:r>
+        <w:t xml:space="preserve"> in a request. Each parameter separated by ‘&amp;’</w:t>
       </w:r>
     </w:p>
     <w:p>
@@ -3685,6 +3811,7 @@
         <w:t xml:space="preserve"> object = </w:t>
       </w:r>
       <w:proofErr w:type="spellStart"/>
+      <w:proofErr w:type="gramStart"/>
       <w:r>
         <w:rPr>
           <w:b/>
@@ -3693,6 +3820,7 @@
         <w:t>request.getRequestDispatcher</w:t>
       </w:r>
       <w:proofErr w:type="spellEnd"/>
+      <w:proofErr w:type="gramEnd"/>
       <w:r>
         <w:rPr>
           <w:b/>
@@ -3715,10 +3843,12 @@
         <w:t>(</w:t>
       </w:r>
       <w:proofErr w:type="spellStart"/>
+      <w:proofErr w:type="gramStart"/>
       <w:r>
         <w:t>request,response</w:t>
       </w:r>
       <w:proofErr w:type="spellEnd"/>
+      <w:proofErr w:type="gramEnd"/>
       <w:r>
         <w:t>);</w:t>
       </w:r>
@@ -3737,10 +3867,12 @@
         <w:t>(</w:t>
       </w:r>
       <w:proofErr w:type="spellStart"/>
+      <w:proofErr w:type="gramStart"/>
       <w:r>
         <w:t>request,response</w:t>
       </w:r>
       <w:proofErr w:type="spellEnd"/>
+      <w:proofErr w:type="gramEnd"/>
       <w:r>
         <w:t>);</w:t>
       </w:r>
@@ -3846,6 +3978,7 @@
         </w:rPr>
       </w:pPr>
       <w:proofErr w:type="spellStart"/>
+      <w:proofErr w:type="gramStart"/>
       <w:r>
         <w:rPr>
           <w:b/>
@@ -3861,6 +3994,7 @@
         <w:t>esponse.sendRedirect</w:t>
       </w:r>
       <w:proofErr w:type="spellEnd"/>
+      <w:proofErr w:type="gramEnd"/>
       <w:r>
         <w:rPr>
           <w:b/>
@@ -4059,12 +4193,17 @@
         <w:ind w:left="720"/>
       </w:pPr>
       <w:proofErr w:type="spellStart"/>
+      <w:proofErr w:type="gramStart"/>
       <w:r>
         <w:t>setAttribute</w:t>
       </w:r>
       <w:proofErr w:type="spellEnd"/>
       <w:r>
-        <w:t>(“Key/Name”, Object Value)</w:t>
+        <w:t>(</w:t>
+      </w:r>
+      <w:proofErr w:type="gramEnd"/>
+      <w:r>
+        <w:t>“Key/Name”, Object Value)</w:t>
       </w:r>
     </w:p>
     <w:p>
@@ -4078,7 +4217,15 @@
       </w:r>
       <w:proofErr w:type="spellEnd"/>
       <w:r>
-        <w:t>(“Key/Name”) : Object;</w:t>
+        <w:t>(“Key/Name”</w:t>
+      </w:r>
+      <w:proofErr w:type="gramStart"/>
+      <w:r>
+        <w:t>) :</w:t>
+      </w:r>
+      <w:proofErr w:type="gramEnd"/>
+      <w:r>
+        <w:t xml:space="preserve"> Object;</w:t>
       </w:r>
     </w:p>
     <w:p>
@@ -4388,7 +4535,15 @@
         </w:rPr>
       </w:pPr>
       <w:r>
-        <w:t xml:space="preserve">Scripting are </w:t>
+        <w:t xml:space="preserve">Scripting </w:t>
+      </w:r>
+      <w:proofErr w:type="gramStart"/>
+      <w:r>
+        <w:t>are</w:t>
+      </w:r>
+      <w:proofErr w:type="gramEnd"/>
+      <w:r>
+        <w:t xml:space="preserve"> </w:t>
       </w:r>
       <w:proofErr w:type="spellStart"/>
       <w:r>
@@ -4452,7 +4607,15 @@
         </w:rPr>
       </w:pPr>
       <w:r>
-        <w:t>This tag is use to write a java code, this code is a local code which gets included inside the service method.</w:t>
+        <w:t xml:space="preserve">This tag is use to write a java </w:t>
+      </w:r>
+      <w:proofErr w:type="gramStart"/>
+      <w:r>
+        <w:t>code,</w:t>
+      </w:r>
+      <w:proofErr w:type="gramEnd"/>
+      <w:r>
+        <w:t xml:space="preserve"> this code is a local code which gets included inside the service method.</w:t>
       </w:r>
     </w:p>
     <w:p>
@@ -4734,7 +4897,15 @@
         </w:numPr>
       </w:pPr>
       <w:r>
-        <w:t>Using this tag you can create your own methods inside generated servlet and also create static variables and method.</w:t>
+        <w:t xml:space="preserve">Using this </w:t>
+      </w:r>
+      <w:proofErr w:type="gramStart"/>
+      <w:r>
+        <w:t>tag</w:t>
+      </w:r>
+      <w:proofErr w:type="gramEnd"/>
+      <w:r>
+        <w:t xml:space="preserve"> you can create your own methods inside generated servlet and also create static variables and method.</w:t>
       </w:r>
     </w:p>
     <w:p>
@@ -4884,11 +5055,16 @@
         <w:pStyle w:val="NoSpacing"/>
         <w:ind w:left="1440"/>
       </w:pPr>
+      <w:proofErr w:type="gramStart"/>
       <w:r>
         <w:t>&lt;!</w:t>
       </w:r>
       <w:r>
-        <w:t xml:space="preserve">-- </w:t>
+        <w:t>--</w:t>
+      </w:r>
+      <w:proofErr w:type="gramEnd"/>
+      <w:r>
+        <w:t xml:space="preserve"> </w:t>
       </w:r>
       <w:r>
         <w:t>HTML code  --&gt;</w:t>
@@ -4991,7 +5167,15 @@
         </w:numPr>
       </w:pPr>
       <w:r>
-        <w:t>There are total 9 implicit objects.</w:t>
+        <w:t xml:space="preserve">There </w:t>
+      </w:r>
+      <w:proofErr w:type="gramStart"/>
+      <w:r>
+        <w:t>are</w:t>
+      </w:r>
+      <w:proofErr w:type="gramEnd"/>
+      <w:r>
+        <w:t xml:space="preserve"> total 9 implicit objects.</w:t>
       </w:r>
     </w:p>
     <w:p>
@@ -5414,7 +5598,15 @@
         <w:pStyle w:val="NoSpacing"/>
       </w:pPr>
       <w:r>
-        <w:t xml:space="preserve">Servlet life cycle will be manage by the servlet container. </w:t>
+        <w:t xml:space="preserve">Servlet life cycle will be </w:t>
+      </w:r>
+      <w:proofErr w:type="gramStart"/>
+      <w:r>
+        <w:t>manage</w:t>
+      </w:r>
+      <w:proofErr w:type="gramEnd"/>
+      <w:r>
+        <w:t xml:space="preserve"> by the servlet container. </w:t>
       </w:r>
     </w:p>
     <w:p>
@@ -5438,6 +5630,7 @@
         </w:numPr>
       </w:pPr>
       <w:proofErr w:type="spellStart"/>
+      <w:proofErr w:type="gramStart"/>
       <w:r>
         <w:t>init</w:t>
       </w:r>
@@ -5446,6 +5639,7 @@
         <w:t>(</w:t>
       </w:r>
       <w:proofErr w:type="spellStart"/>
+      <w:proofErr w:type="gramEnd"/>
       <w:r>
         <w:t>ServletConfig</w:t>
       </w:r>
@@ -5516,10 +5710,12 @@
           <w:numId w:val="18"/>
         </w:numPr>
       </w:pPr>
+      <w:proofErr w:type="gramStart"/>
       <w:r>
         <w:t>service(</w:t>
       </w:r>
       <w:proofErr w:type="spellStart"/>
+      <w:proofErr w:type="gramEnd"/>
       <w:r>
         <w:t>HttpServletRequest</w:t>
       </w:r>
@@ -5557,7 +5753,15 @@
         </w:numPr>
       </w:pPr>
       <w:r>
-        <w:t xml:space="preserve">The service will gets executed for every user request, hence this stage executes multiple time in a servlet life cycle. </w:t>
+        <w:t xml:space="preserve">The service will gets executed for every user </w:t>
+      </w:r>
+      <w:proofErr w:type="gramStart"/>
+      <w:r>
+        <w:t>request,</w:t>
+      </w:r>
+      <w:proofErr w:type="gramEnd"/>
+      <w:r>
+        <w:t xml:space="preserve"> hence this stage executes multiple time in a servlet life cycle. </w:t>
       </w:r>
     </w:p>
     <w:p>
@@ -5580,8 +5784,13 @@
           <w:numId w:val="18"/>
         </w:numPr>
       </w:pPr>
-      <w:r>
-        <w:t>destroy() method will be executes in this stage.</w:t>
+      <w:proofErr w:type="gramStart"/>
+      <w:r>
+        <w:t>destroy(</w:t>
+      </w:r>
+      <w:proofErr w:type="gramEnd"/>
+      <w:r>
+        <w:t>) method will be executes in this stage.</w:t>
       </w:r>
     </w:p>
     <w:p>
@@ -5751,12 +5960,17 @@
         <w:t>_</w:t>
       </w:r>
       <w:proofErr w:type="spellStart"/>
+      <w:proofErr w:type="gramStart"/>
       <w:r>
         <w:t>jspInit</w:t>
       </w:r>
       <w:proofErr w:type="spellEnd"/>
       <w:r>
-        <w:t>() method will be executed as a part of this stage.</w:t>
+        <w:t>(</w:t>
+      </w:r>
+      <w:proofErr w:type="gramEnd"/>
+      <w:r>
+        <w:t>) method will be executed as a part of this stage.</w:t>
       </w:r>
     </w:p>
     <w:p>
@@ -5819,6 +6033,7 @@
         <w:t>_</w:t>
       </w:r>
       <w:proofErr w:type="spellStart"/>
+      <w:proofErr w:type="gramStart"/>
       <w:r>
         <w:t>jspService</w:t>
       </w:r>
@@ -5827,6 +6042,7 @@
         <w:t>(</w:t>
       </w:r>
       <w:proofErr w:type="spellStart"/>
+      <w:proofErr w:type="gramEnd"/>
       <w:r>
         <w:t>HttpServletRequest</w:t>
       </w:r>
@@ -5864,7 +6080,15 @@
         </w:numPr>
       </w:pPr>
       <w:r>
-        <w:t xml:space="preserve">The service will gets executed for every user request, hence this stage executes multiple time in a servlet life cycle. </w:t>
+        <w:t xml:space="preserve">The service will gets executed for every user </w:t>
+      </w:r>
+      <w:proofErr w:type="gramStart"/>
+      <w:r>
+        <w:t>request,</w:t>
+      </w:r>
+      <w:proofErr w:type="gramEnd"/>
+      <w:r>
+        <w:t xml:space="preserve"> hence this stage executes multiple time in a servlet life cycle. </w:t>
       </w:r>
     </w:p>
     <w:p>
@@ -5891,6 +6115,7 @@
         <w:t>_</w:t>
       </w:r>
       <w:proofErr w:type="spellStart"/>
+      <w:proofErr w:type="gramStart"/>
       <w:r>
         <w:t>jspD</w:t>
       </w:r>
@@ -5899,7 +6124,11 @@
       </w:r>
       <w:proofErr w:type="spellEnd"/>
       <w:r>
-        <w:t>() method will be executes in this stage.</w:t>
+        <w:t>(</w:t>
+      </w:r>
+      <w:proofErr w:type="gramEnd"/>
+      <w:r>
+        <w:t>) method will be executes in this stage.</w:t>
       </w:r>
     </w:p>
     <w:p>
@@ -6278,6 +6507,7 @@
         <w:t xml:space="preserve"> session = </w:t>
       </w:r>
       <w:proofErr w:type="spellStart"/>
+      <w:proofErr w:type="gramStart"/>
       <w:r>
         <w:rPr>
           <w:b/>
@@ -6286,6 +6516,7 @@
         <w:t>request.getSession</w:t>
       </w:r>
       <w:proofErr w:type="spellEnd"/>
+      <w:proofErr w:type="gramEnd"/>
       <w:r>
         <w:rPr>
           <w:b/>
@@ -6303,7 +6534,15 @@
         </w:numPr>
       </w:pPr>
       <w:r>
-        <w:t>Using above line you will get a session, this will not create a new session always.</w:t>
+        <w:t xml:space="preserve">Using above line you will get a </w:t>
+      </w:r>
+      <w:proofErr w:type="gramStart"/>
+      <w:r>
+        <w:t>session,</w:t>
+      </w:r>
+      <w:proofErr w:type="gramEnd"/>
+      <w:r>
+        <w:t xml:space="preserve"> this will not create a new session always.</w:t>
       </w:r>
     </w:p>
     <w:p>
@@ -6349,6 +6588,7 @@
         </w:rPr>
       </w:pPr>
       <w:proofErr w:type="spellStart"/>
+      <w:proofErr w:type="gramStart"/>
       <w:r>
         <w:rPr>
           <w:b/>
@@ -6357,6 +6597,7 @@
         <w:t>session.setAttribute</w:t>
       </w:r>
       <w:proofErr w:type="spellEnd"/>
+      <w:proofErr w:type="gramEnd"/>
       <w:r>
         <w:rPr>
           <w:b/>
@@ -6394,6 +6635,7 @@
         </w:rPr>
       </w:pPr>
       <w:proofErr w:type="spellStart"/>
+      <w:proofErr w:type="gramStart"/>
       <w:r>
         <w:rPr>
           <w:b/>
@@ -6416,6 +6658,7 @@
         <w:t>etAttribute</w:t>
       </w:r>
       <w:proofErr w:type="spellEnd"/>
+      <w:proofErr w:type="gramEnd"/>
       <w:r>
         <w:rPr>
           <w:b/>
@@ -6483,7 +6726,15 @@
         </w:rPr>
       </w:pPr>
       <w:r>
-        <w:t>If user not sent any request for specific time then the session will be destroyed form the server side.</w:t>
+        <w:t xml:space="preserve">If user not sent any request for specific </w:t>
+      </w:r>
+      <w:proofErr w:type="gramStart"/>
+      <w:r>
+        <w:t>time</w:t>
+      </w:r>
+      <w:proofErr w:type="gramEnd"/>
+      <w:r>
+        <w:t xml:space="preserve"> then the session will be destroyed form the server side.</w:t>
       </w:r>
     </w:p>
     <w:p>
@@ -6499,7 +6750,15 @@
         </w:rPr>
       </w:pPr>
       <w:r>
-        <w:t>By Default Session timeout is 30 minutes</w:t>
+        <w:t xml:space="preserve">By </w:t>
+      </w:r>
+      <w:proofErr w:type="gramStart"/>
+      <w:r>
+        <w:t>Default</w:t>
+      </w:r>
+      <w:proofErr w:type="gramEnd"/>
+      <w:r>
+        <w:t xml:space="preserve"> Session timeout is 30 minutes</w:t>
       </w:r>
     </w:p>
     <w:p>
@@ -6665,6 +6924,7 @@
         </w:rPr>
         <w:t xml:space="preserve"> </w:t>
       </w:r>
+      <w:proofErr w:type="gramStart"/>
       <w:r>
         <w:rPr>
           <w:rFonts w:ascii="Consolas" w:hAnsi="Consolas" w:cs="Consolas"/>
@@ -6672,7 +6932,17 @@
           <w:sz w:val="14"/>
           <w:szCs w:val="14"/>
         </w:rPr>
-        <w:t>&lt;!-- value is in Minute --&gt;</w:t>
+        <w:t>&lt;!--</w:t>
+      </w:r>
+      <w:proofErr w:type="gramEnd"/>
+      <w:r>
+        <w:rPr>
+          <w:rFonts w:ascii="Consolas" w:hAnsi="Consolas" w:cs="Consolas"/>
+          <w:color w:val="3F5FBF"/>
+          <w:sz w:val="14"/>
+          <w:szCs w:val="14"/>
+        </w:rPr>
+        <w:t xml:space="preserve"> value is in Minute --&gt;</w:t>
       </w:r>
     </w:p>
     <w:p>
@@ -6769,6 +7039,7 @@
         </w:rPr>
       </w:pPr>
       <w:proofErr w:type="spellStart"/>
+      <w:proofErr w:type="gramStart"/>
       <w:r>
         <w:rPr>
           <w:b/>
@@ -6784,6 +7055,7 @@
         <w:t>ession.invalidate</w:t>
       </w:r>
       <w:proofErr w:type="spellEnd"/>
+      <w:proofErr w:type="gramEnd"/>
       <w:r>
         <w:rPr>
           <w:b/>
@@ -6916,7 +7188,23 @@
           <w:b/>
           <w:bCs/>
         </w:rPr>
-        <w:t xml:space="preserve">Http Code : </w:t>
+        <w:t xml:space="preserve">Http </w:t>
+      </w:r>
+      <w:proofErr w:type="gramStart"/>
+      <w:r>
+        <w:rPr>
+          <w:b/>
+          <w:bCs/>
+        </w:rPr>
+        <w:t>Code :</w:t>
+      </w:r>
+      <w:proofErr w:type="gramEnd"/>
+      <w:r>
+        <w:rPr>
+          <w:b/>
+          <w:bCs/>
+        </w:rPr>
+        <w:t xml:space="preserve"> </w:t>
       </w:r>
       <w:hyperlink r:id="rId22" w:anchor="client_error_responses" w:history="1">
         <w:r>
@@ -7319,12 +7607,21 @@
           <w:bCs/>
         </w:rPr>
       </w:pPr>
-      <w:r>
-        <w:rPr>
-          <w:b/>
-          <w:bCs/>
-        </w:rPr>
-        <w:t>${ Expression }</w:t>
+      <w:proofErr w:type="gramStart"/>
+      <w:r>
+        <w:rPr>
+          <w:b/>
+          <w:bCs/>
+        </w:rPr>
+        <w:t>${ Expression</w:t>
+      </w:r>
+      <w:proofErr w:type="gramEnd"/>
+      <w:r>
+        <w:rPr>
+          <w:b/>
+          <w:bCs/>
+        </w:rPr>
+        <w:t xml:space="preserve"> }</w:t>
       </w:r>
     </w:p>
     <w:p>
@@ -7343,8 +7640,13 @@
         <w:pStyle w:val="NoSpacing"/>
       </w:pPr>
       <w:r>
-        <w:t>Task 1 :</w:t>
-      </w:r>
+        <w:t xml:space="preserve">Task </w:t>
+      </w:r>
+      <w:proofErr w:type="gramStart"/>
+      <w:r>
+        <w:t>1 :</w:t>
+      </w:r>
+      <w:proofErr w:type="gramEnd"/>
     </w:p>
     <w:p>
       <w:pPr>
@@ -7404,8 +7706,13 @@
         </w:drawing>
       </w:r>
       <w:r>
-        <w:t>Task-2 :</w:t>
-      </w:r>
+        <w:t>Task-</w:t>
+      </w:r>
+      <w:proofErr w:type="gramStart"/>
+      <w:r>
+        <w:t>2 :</w:t>
+      </w:r>
+      <w:proofErr w:type="gramEnd"/>
     </w:p>
     <w:p>
       <w:pPr>
@@ -7476,8 +7783,13 @@
       </w:pPr>
       <w:r>
         <w:lastRenderedPageBreak/>
-        <w:t>Task-3 :</w:t>
-      </w:r>
+        <w:t>Task-</w:t>
+      </w:r>
+      <w:proofErr w:type="gramStart"/>
+      <w:r>
+        <w:t>3 :</w:t>
+      </w:r>
+      <w:proofErr w:type="gramEnd"/>
     </w:p>
     <w:p>
       <w:pPr>
@@ -7864,8 +8176,13 @@
       <w:pPr>
         <w:pStyle w:val="NoSpacing"/>
       </w:pPr>
-      <w:r>
-        <w:t xml:space="preserve">Query : </w:t>
+      <w:proofErr w:type="gramStart"/>
+      <w:r>
+        <w:t>Query :</w:t>
+      </w:r>
+      <w:proofErr w:type="gramEnd"/>
+      <w:r>
+        <w:t xml:space="preserve"> </w:t>
       </w:r>
       <w:r>
         <w:t xml:space="preserve">create table </w:t>
@@ -7901,6 +8218,187 @@
       <w:proofErr w:type="spellEnd"/>
       <w:r>
         <w:t xml:space="preserve"> varchar(20), contact varchar(10));</w:t>
+      </w:r>
+    </w:p>
+    <w:p>
+      <w:pPr>
+        <w:pStyle w:val="NoSpacing"/>
+      </w:pPr>
+    </w:p>
+    <w:p>
+      <w:pPr>
+        <w:pStyle w:val="NoSpacing"/>
+        <w:rPr>
+          <w:b/>
+          <w:bCs/>
+          <w:u w:val="single"/>
+        </w:rPr>
+      </w:pPr>
+      <w:r>
+        <w:rPr>
+          <w:b/>
+          <w:bCs/>
+          <w:u w:val="single"/>
+        </w:rPr>
+        <w:t>View Contact Functionality</w:t>
+      </w:r>
+    </w:p>
+    <w:p>
+      <w:pPr>
+        <w:pStyle w:val="NoSpacing"/>
+        <w:rPr>
+          <w:b/>
+          <w:bCs/>
+          <w:u w:val="single"/>
+        </w:rPr>
+      </w:pPr>
+      <w:r>
+        <w:rPr>
+          <w:noProof/>
+          <w:color w:val="000000" w:themeColor="text1"/>
+        </w:rPr>
+        <w:drawing>
+          <wp:inline distT="0" distB="0" distL="0" distR="0" wp14:anchorId="7FDF06CD" wp14:editId="0313DC5C">
+            <wp:extent cx="4822330" cy="1913050"/>
+            <wp:effectExtent l="0" t="0" r="0" b="0"/>
+            <wp:docPr id="23" name="Picture 23"/>
+            <wp:cNvGraphicFramePr>
+              <a:graphicFrameLocks xmlns:a="http://schemas.openxmlformats.org/drawingml/2006/main" noChangeAspect="1"/>
+            </wp:cNvGraphicFramePr>
+            <a:graphic xmlns:a="http://schemas.openxmlformats.org/drawingml/2006/main">
+              <a:graphicData uri="http://schemas.openxmlformats.org/drawingml/2006/picture">
+                <pic:pic xmlns:pic="http://schemas.openxmlformats.org/drawingml/2006/picture">
+                  <pic:nvPicPr>
+                    <pic:cNvPr id="0" name="Picture 1"/>
+                    <pic:cNvPicPr>
+                      <a:picLocks noChangeAspect="1" noChangeArrowheads="1"/>
+                    </pic:cNvPicPr>
+                  </pic:nvPicPr>
+                  <pic:blipFill>
+                    <a:blip r:embed="rId30" cstate="print">
+                      <a:extLst>
+                        <a:ext uri="{28A0092B-C50C-407E-A947-70E740481C1C}">
+                          <a14:useLocalDpi xmlns:a14="http://schemas.microsoft.com/office/drawing/2010/main" val="0"/>
+                        </a:ext>
+                      </a:extLst>
+                    </a:blip>
+                    <a:srcRect/>
+                    <a:stretch>
+                      <a:fillRect/>
+                    </a:stretch>
+                  </pic:blipFill>
+                  <pic:spPr bwMode="auto">
+                    <a:xfrm>
+                      <a:off x="0" y="0"/>
+                      <a:ext cx="4832292" cy="1917002"/>
+                    </a:xfrm>
+                    <a:prstGeom prst="rect">
+                      <a:avLst/>
+                    </a:prstGeom>
+                    <a:noFill/>
+                    <a:ln>
+                      <a:noFill/>
+                    </a:ln>
+                  </pic:spPr>
+                </pic:pic>
+              </a:graphicData>
+            </a:graphic>
+          </wp:inline>
+        </w:drawing>
+      </w:r>
+    </w:p>
+    <w:p>
+      <w:pPr>
+        <w:pStyle w:val="NoSpacing"/>
+        <w:rPr>
+          <w:b/>
+          <w:bCs/>
+          <w:u w:val="single"/>
+        </w:rPr>
+      </w:pPr>
+    </w:p>
+    <w:p>
+      <w:pPr>
+        <w:pStyle w:val="NoSpacing"/>
+        <w:rPr>
+          <w:b/>
+          <w:bCs/>
+          <w:u w:val="single"/>
+        </w:rPr>
+      </w:pPr>
+      <w:r>
+        <w:rPr>
+          <w:b/>
+          <w:bCs/>
+          <w:u w:val="single"/>
+        </w:rPr>
+        <w:t>Delete Contact Functionality</w:t>
+      </w:r>
+    </w:p>
+    <w:p>
+      <w:pPr>
+        <w:pStyle w:val="NoSpacing"/>
+        <w:rPr>
+          <w:b/>
+          <w:bCs/>
+          <w:u w:val="single"/>
+        </w:rPr>
+      </w:pPr>
+      <w:r>
+        <w:rPr>
+          <w:b/>
+          <w:bCs/>
+          <w:noProof/>
+          <w:u w:val="single"/>
+        </w:rPr>
+        <w:drawing>
+          <wp:inline distT="0" distB="0" distL="0" distR="0" wp14:anchorId="691490B9" wp14:editId="325585C6">
+            <wp:extent cx="4957938" cy="1730981"/>
+            <wp:effectExtent l="0" t="0" r="0" b="3175"/>
+            <wp:docPr id="24" name="Picture 24"/>
+            <wp:cNvGraphicFramePr>
+              <a:graphicFrameLocks xmlns:a="http://schemas.openxmlformats.org/drawingml/2006/main" noChangeAspect="1"/>
+            </wp:cNvGraphicFramePr>
+            <a:graphic xmlns:a="http://schemas.openxmlformats.org/drawingml/2006/main">
+              <a:graphicData uri="http://schemas.openxmlformats.org/drawingml/2006/picture">
+                <pic:pic xmlns:pic="http://schemas.openxmlformats.org/drawingml/2006/picture">
+                  <pic:nvPicPr>
+                    <pic:cNvPr id="0" name="Picture 1"/>
+                    <pic:cNvPicPr>
+                      <a:picLocks noChangeAspect="1" noChangeArrowheads="1"/>
+                    </pic:cNvPicPr>
+                  </pic:nvPicPr>
+                  <pic:blipFill>
+                    <a:blip r:embed="rId31" cstate="print">
+                      <a:extLst>
+                        <a:ext uri="{28A0092B-C50C-407E-A947-70E740481C1C}">
+                          <a14:useLocalDpi xmlns:a14="http://schemas.microsoft.com/office/drawing/2010/main" val="0"/>
+                        </a:ext>
+                      </a:extLst>
+                    </a:blip>
+                    <a:srcRect/>
+                    <a:stretch>
+                      <a:fillRect/>
+                    </a:stretch>
+                  </pic:blipFill>
+                  <pic:spPr bwMode="auto">
+                    <a:xfrm>
+                      <a:off x="0" y="0"/>
+                      <a:ext cx="4982313" cy="1739491"/>
+                    </a:xfrm>
+                    <a:prstGeom prst="rect">
+                      <a:avLst/>
+                    </a:prstGeom>
+                    <a:noFill/>
+                    <a:ln>
+                      <a:noFill/>
+                    </a:ln>
+                  </pic:spPr>
+                </pic:pic>
+              </a:graphicData>
+            </a:graphic>
+          </wp:inline>
+        </w:drawing>
       </w:r>
     </w:p>
     <w:sectPr>

</xml_diff>

<commit_message>
Maven Scope, Git Setup
Maven Scope, Git Setup
</commit_message>
<xml_diff>
--- a/docs/AdvanceJava.docx
+++ b/docs/AdvanceJava.docx
@@ -183,15 +183,7 @@
         </w:numPr>
       </w:pPr>
       <w:r>
-        <w:t xml:space="preserve">Technical Stack: HTML, CSS, JS, and any </w:t>
-      </w:r>
-      <w:proofErr w:type="gramStart"/>
-      <w:r>
-        <w:t>front end</w:t>
-      </w:r>
-      <w:proofErr w:type="gramEnd"/>
-      <w:r>
-        <w:t xml:space="preserve"> framework</w:t>
+        <w:t>Technical Stack: HTML, CSS, JS, and any front end framework</w:t>
       </w:r>
     </w:p>
     <w:p>
@@ -564,15 +556,7 @@
         </w:numPr>
       </w:pPr>
       <w:r>
-        <w:t xml:space="preserve">Click On “Open Perspective” option in the </w:t>
-      </w:r>
-      <w:proofErr w:type="gramStart"/>
-      <w:r>
-        <w:t>right side</w:t>
-      </w:r>
-      <w:proofErr w:type="gramEnd"/>
-      <w:r>
-        <w:t xml:space="preserve"> top of the Eclipse</w:t>
+        <w:t>Click On “Open Perspective” option in the right side top of the Eclipse</w:t>
       </w:r>
     </w:p>
     <w:p>
@@ -1037,15 +1021,7 @@
         </w:numPr>
       </w:pPr>
       <w:r>
-        <w:t xml:space="preserve">Servlets is a technology; servlet pages are </w:t>
-      </w:r>
-      <w:proofErr w:type="spellStart"/>
-      <w:r>
-        <w:t>use</w:t>
-      </w:r>
-      <w:proofErr w:type="spellEnd"/>
-      <w:r>
-        <w:t xml:space="preserve"> to create a dynamic web page.</w:t>
+        <w:t>Servlets is a technology; servlet pages are use to create a dynamic web page.</w:t>
       </w:r>
     </w:p>
     <w:p>
@@ -1069,15 +1045,7 @@
         </w:numPr>
       </w:pPr>
       <w:r>
-        <w:t xml:space="preserve">Servlets are </w:t>
-      </w:r>
-      <w:proofErr w:type="gramStart"/>
-      <w:r>
-        <w:t>executes</w:t>
-      </w:r>
-      <w:proofErr w:type="gramEnd"/>
-      <w:r>
-        <w:t xml:space="preserve"> at server side. </w:t>
+        <w:t xml:space="preserve">Servlets are executes at server side. </w:t>
       </w:r>
     </w:p>
     <w:p>
@@ -1089,15 +1057,7 @@
         </w:numPr>
       </w:pPr>
       <w:r>
-        <w:t xml:space="preserve">Servlet are </w:t>
-      </w:r>
-      <w:proofErr w:type="spellStart"/>
-      <w:r>
-        <w:t>use</w:t>
-      </w:r>
-      <w:proofErr w:type="spellEnd"/>
-      <w:r>
-        <w:t xml:space="preserve"> to get the request, process the request data and generate the response.</w:t>
+        <w:t>Servlet are use to get the request, process the request data and generate the response.</w:t>
       </w:r>
     </w:p>
     <w:p>
@@ -1156,13 +1116,8 @@
           <w:numId w:val="5"/>
         </w:numPr>
       </w:pPr>
-      <w:proofErr w:type="spellStart"/>
-      <w:r>
-        <w:t>Every thing</w:t>
-      </w:r>
-      <w:proofErr w:type="spellEnd"/>
-      <w:r>
-        <w:t xml:space="preserve"> in the Web Application has to execute using a URL. That’s why every servlet must have a URL.</w:t>
+      <w:r>
+        <w:t>Every thing in the Web Application has to execute using a URL. That’s why every servlet must have a URL.</w:t>
       </w:r>
     </w:p>
     <w:p>
@@ -1241,15 +1196,7 @@
         </w:numPr>
       </w:pPr>
       <w:r>
-        <w:t xml:space="preserve">Convert java class into Servlet any one of the </w:t>
-      </w:r>
-      <w:proofErr w:type="gramStart"/>
-      <w:r>
-        <w:t>option</w:t>
-      </w:r>
-      <w:proofErr w:type="gramEnd"/>
-      <w:r>
-        <w:t xml:space="preserve"> as follows</w:t>
+        <w:t>Convert java class into Servlet any one of the option as follows</w:t>
       </w:r>
     </w:p>
     <w:p>
@@ -1278,14 +1225,12 @@
       <w:r>
         <w:t xml:space="preserve">Extends </w:t>
       </w:r>
-      <w:proofErr w:type="spellStart"/>
       <w:r>
         <w:rPr>
           <w:highlight w:val="yellow"/>
         </w:rPr>
         <w:t>GenericServlet</w:t>
       </w:r>
-      <w:proofErr w:type="spellEnd"/>
       <w:r>
         <w:t xml:space="preserve"> abstract class</w:t>
       </w:r>
@@ -1298,14 +1243,12 @@
       <w:r>
         <w:t xml:space="preserve">Extends </w:t>
       </w:r>
-      <w:proofErr w:type="spellStart"/>
       <w:r>
         <w:rPr>
           <w:highlight w:val="yellow"/>
         </w:rPr>
         <w:t>HttpServlet</w:t>
       </w:r>
-      <w:proofErr w:type="spellEnd"/>
       <w:r>
         <w:t xml:space="preserve"> Abstract Class </w:t>
       </w:r>
@@ -1398,9 +1341,17 @@
           <w:sz w:val="14"/>
           <w:szCs w:val="14"/>
         </w:rPr>
-        <w:t xml:space="preserve"> </w:t>
-      </w:r>
-      <w:proofErr w:type="gramStart"/>
+        <w:t xml:space="preserve"> service(HttpServletRequest </w:t>
+      </w:r>
+      <w:r>
+        <w:rPr>
+          <w:rFonts w:ascii="Consolas" w:hAnsi="Consolas" w:cs="Consolas"/>
+          <w:color w:val="6A3E3E"/>
+          <w:sz w:val="14"/>
+          <w:szCs w:val="14"/>
+        </w:rPr>
+        <w:t>request</w:t>
+      </w:r>
       <w:r>
         <w:rPr>
           <w:rFonts w:ascii="Consolas" w:hAnsi="Consolas" w:cs="Consolas"/>
@@ -1408,10 +1359,17 @@
           <w:sz w:val="14"/>
           <w:szCs w:val="14"/>
         </w:rPr>
-        <w:t>service(</w:t>
-      </w:r>
-      <w:proofErr w:type="spellStart"/>
-      <w:proofErr w:type="gramEnd"/>
+        <w:t xml:space="preserve">, HttpServletResponse </w:t>
+      </w:r>
+      <w:r>
+        <w:rPr>
+          <w:rFonts w:ascii="Consolas" w:hAnsi="Consolas" w:cs="Consolas"/>
+          <w:color w:val="6A3E3E"/>
+          <w:sz w:val="14"/>
+          <w:szCs w:val="14"/>
+        </w:rPr>
+        <w:t>response</w:t>
+      </w:r>
       <w:r>
         <w:rPr>
           <w:rFonts w:ascii="Consolas" w:hAnsi="Consolas" w:cs="Consolas"/>
@@ -1419,9 +1377,19 @@
           <w:sz w:val="14"/>
           <w:szCs w:val="14"/>
         </w:rPr>
-        <w:t>HttpServletRequest</w:t>
-      </w:r>
-      <w:proofErr w:type="spellEnd"/>
+        <w:t xml:space="preserve">) </w:t>
+      </w:r>
+      <w:r>
+        <w:rPr>
+          <w:rFonts w:ascii="Consolas" w:hAnsi="Consolas" w:cs="Consolas"/>
+          <w:b/>
+          <w:bCs/>
+          <w:color w:val="7F0055"/>
+          <w:sz w:val="14"/>
+          <w:szCs w:val="14"/>
+        </w:rPr>
+        <w:t>throws</w:t>
+      </w:r>
       <w:r>
         <w:rPr>
           <w:rFonts w:ascii="Consolas" w:hAnsi="Consolas" w:cs="Consolas"/>
@@ -1429,123 +1397,7 @@
           <w:sz w:val="14"/>
           <w:szCs w:val="14"/>
         </w:rPr>
-        <w:t xml:space="preserve"> </w:t>
-      </w:r>
-      <w:r>
-        <w:rPr>
-          <w:rFonts w:ascii="Consolas" w:hAnsi="Consolas" w:cs="Consolas"/>
-          <w:color w:val="6A3E3E"/>
-          <w:sz w:val="14"/>
-          <w:szCs w:val="14"/>
-        </w:rPr>
-        <w:t>request</w:t>
-      </w:r>
-      <w:r>
-        <w:rPr>
-          <w:rFonts w:ascii="Consolas" w:hAnsi="Consolas" w:cs="Consolas"/>
-          <w:color w:val="000000"/>
-          <w:sz w:val="14"/>
-          <w:szCs w:val="14"/>
-        </w:rPr>
-        <w:t xml:space="preserve">, </w:t>
-      </w:r>
-      <w:proofErr w:type="spellStart"/>
-      <w:r>
-        <w:rPr>
-          <w:rFonts w:ascii="Consolas" w:hAnsi="Consolas" w:cs="Consolas"/>
-          <w:color w:val="000000"/>
-          <w:sz w:val="14"/>
-          <w:szCs w:val="14"/>
-        </w:rPr>
-        <w:t>HttpServletResponse</w:t>
-      </w:r>
-      <w:proofErr w:type="spellEnd"/>
-      <w:r>
-        <w:rPr>
-          <w:rFonts w:ascii="Consolas" w:hAnsi="Consolas" w:cs="Consolas"/>
-          <w:color w:val="000000"/>
-          <w:sz w:val="14"/>
-          <w:szCs w:val="14"/>
-        </w:rPr>
-        <w:t xml:space="preserve"> </w:t>
-      </w:r>
-      <w:r>
-        <w:rPr>
-          <w:rFonts w:ascii="Consolas" w:hAnsi="Consolas" w:cs="Consolas"/>
-          <w:color w:val="6A3E3E"/>
-          <w:sz w:val="14"/>
-          <w:szCs w:val="14"/>
-        </w:rPr>
-        <w:t>response</w:t>
-      </w:r>
-      <w:r>
-        <w:rPr>
-          <w:rFonts w:ascii="Consolas" w:hAnsi="Consolas" w:cs="Consolas"/>
-          <w:color w:val="000000"/>
-          <w:sz w:val="14"/>
-          <w:szCs w:val="14"/>
-        </w:rPr>
-        <w:t xml:space="preserve">) </w:t>
-      </w:r>
-      <w:r>
-        <w:rPr>
-          <w:rFonts w:ascii="Consolas" w:hAnsi="Consolas" w:cs="Consolas"/>
-          <w:b/>
-          <w:bCs/>
-          <w:color w:val="7F0055"/>
-          <w:sz w:val="14"/>
-          <w:szCs w:val="14"/>
-        </w:rPr>
-        <w:t>throws</w:t>
-      </w:r>
-      <w:r>
-        <w:rPr>
-          <w:rFonts w:ascii="Consolas" w:hAnsi="Consolas" w:cs="Consolas"/>
-          <w:color w:val="000000"/>
-          <w:sz w:val="14"/>
-          <w:szCs w:val="14"/>
-        </w:rPr>
-        <w:t xml:space="preserve"> </w:t>
-      </w:r>
-      <w:proofErr w:type="spellStart"/>
-      <w:r>
-        <w:rPr>
-          <w:rFonts w:ascii="Consolas" w:hAnsi="Consolas" w:cs="Consolas"/>
-          <w:color w:val="000000"/>
-          <w:sz w:val="14"/>
-          <w:szCs w:val="14"/>
-        </w:rPr>
-        <w:t>ServletException</w:t>
-      </w:r>
-      <w:proofErr w:type="spellEnd"/>
-      <w:r>
-        <w:rPr>
-          <w:rFonts w:ascii="Consolas" w:hAnsi="Consolas" w:cs="Consolas"/>
-          <w:color w:val="000000"/>
-          <w:sz w:val="14"/>
-          <w:szCs w:val="14"/>
-        </w:rPr>
-        <w:t xml:space="preserve">, </w:t>
-      </w:r>
-      <w:proofErr w:type="spellStart"/>
-      <w:r>
-        <w:rPr>
-          <w:rFonts w:ascii="Consolas" w:hAnsi="Consolas" w:cs="Consolas"/>
-          <w:color w:val="000000"/>
-          <w:sz w:val="14"/>
-          <w:szCs w:val="14"/>
-        </w:rPr>
-        <w:t>IOException</w:t>
-      </w:r>
-      <w:proofErr w:type="spellEnd"/>
-      <w:r>
-        <w:rPr>
-          <w:rFonts w:ascii="Consolas" w:hAnsi="Consolas" w:cs="Consolas"/>
-          <w:color w:val="000000"/>
-          <w:sz w:val="14"/>
-          <w:szCs w:val="14"/>
-        </w:rPr>
-        <w:t xml:space="preserve"> {</w:t>
+        <w:t xml:space="preserve"> ServletException, IOException {</w:t>
       </w:r>
     </w:p>
     <w:p>
@@ -1562,7 +1414,6 @@
           <w:szCs w:val="14"/>
         </w:rPr>
       </w:pPr>
-      <w:proofErr w:type="spellStart"/>
       <w:r>
         <w:rPr>
           <w:rFonts w:ascii="Consolas" w:hAnsi="Consolas" w:cs="Consolas"/>
@@ -1594,17 +1445,7 @@
           <w:sz w:val="14"/>
           <w:szCs w:val="14"/>
         </w:rPr>
-        <w:t>.println</w:t>
-      </w:r>
-      <w:proofErr w:type="spellEnd"/>
-      <w:r>
-        <w:rPr>
-          <w:rFonts w:ascii="Consolas" w:hAnsi="Consolas" w:cs="Consolas"/>
-          <w:color w:val="000000"/>
-          <w:sz w:val="14"/>
-          <w:szCs w:val="14"/>
-        </w:rPr>
-        <w:t>(</w:t>
+        <w:t>.println(</w:t>
       </w:r>
       <w:r>
         <w:rPr>
@@ -1673,15 +1514,7 @@
         </w:numPr>
       </w:pPr>
       <w:r>
-        <w:t>Right Click on “</w:t>
-      </w:r>
-      <w:proofErr w:type="spellStart"/>
-      <w:r>
-        <w:t>src</w:t>
-      </w:r>
-      <w:proofErr w:type="spellEnd"/>
-      <w:r>
-        <w:t>/main/java” -&gt; “New” Option -&gt;</w:t>
+        <w:t>Right Click on “src/main/java” -&gt; “New” Option -&gt;</w:t>
       </w:r>
       <w:r>
         <w:t xml:space="preserve"> Select</w:t>
@@ -2167,7 +2000,6 @@
         </w:rPr>
         <w:t>&gt;</w:t>
       </w:r>
-      <w:proofErr w:type="spellStart"/>
       <w:r>
         <w:rPr>
           <w:rFonts w:ascii="Consolas" w:hAnsi="Consolas" w:cs="Consolas"/>
@@ -2177,7 +2009,6 @@
         </w:rPr>
         <w:t>FirstServlet</w:t>
       </w:r>
-      <w:proofErr w:type="spellEnd"/>
       <w:r>
         <w:rPr>
           <w:rFonts w:ascii="Consolas" w:hAnsi="Consolas" w:cs="Consolas"/>
@@ -2214,7 +2045,6 @@
         </w:rPr>
         <w:t xml:space="preserve"> </w:t>
       </w:r>
-      <w:proofErr w:type="gramStart"/>
       <w:r>
         <w:rPr>
           <w:rFonts w:ascii="Consolas" w:hAnsi="Consolas" w:cs="Consolas"/>
@@ -2222,17 +2052,7 @@
           <w:sz w:val="14"/>
           <w:szCs w:val="14"/>
         </w:rPr>
-        <w:t>&lt;!--</w:t>
-      </w:r>
-      <w:proofErr w:type="gramEnd"/>
-      <w:r>
-        <w:rPr>
-          <w:rFonts w:ascii="Consolas" w:hAnsi="Consolas" w:cs="Consolas"/>
-          <w:color w:val="3F5FBF"/>
-          <w:sz w:val="14"/>
-          <w:szCs w:val="14"/>
-        </w:rPr>
-        <w:t xml:space="preserve"> Java Class name without file extension --&gt;</w:t>
+        <w:t>&lt;!-- Java Class name without file extension --&gt;</w:t>
       </w:r>
       <w:r>
         <w:rPr>
@@ -2493,7 +2313,6 @@
         </w:rPr>
         <w:t xml:space="preserve"> </w:t>
       </w:r>
-      <w:proofErr w:type="gramStart"/>
       <w:r>
         <w:rPr>
           <w:rFonts w:ascii="Consolas" w:hAnsi="Consolas" w:cs="Consolas"/>
@@ -2501,17 +2320,7 @@
           <w:sz w:val="14"/>
           <w:szCs w:val="14"/>
         </w:rPr>
-        <w:t>&lt;!--</w:t>
-      </w:r>
-      <w:proofErr w:type="gramEnd"/>
-      <w:r>
-        <w:rPr>
-          <w:rFonts w:ascii="Consolas" w:hAnsi="Consolas" w:cs="Consolas"/>
-          <w:color w:val="3F5FBF"/>
-          <w:sz w:val="14"/>
-          <w:szCs w:val="14"/>
-        </w:rPr>
-        <w:t xml:space="preserve"> It must be same as a </w:t>
+        <w:t xml:space="preserve">&lt;!-- It must be same as a </w:t>
       </w:r>
       <w:r>
         <w:rPr>
@@ -2583,7 +2392,6 @@
         </w:rPr>
         <w:t>&lt;</w:t>
       </w:r>
-      <w:proofErr w:type="spellStart"/>
       <w:r>
         <w:rPr>
           <w:rFonts w:ascii="Consolas" w:hAnsi="Consolas" w:cs="Consolas"/>
@@ -2591,9 +2399,45 @@
           <w:sz w:val="14"/>
           <w:szCs w:val="14"/>
         </w:rPr>
-        <w:t>url</w:t>
-      </w:r>
-      <w:proofErr w:type="spellEnd"/>
+        <w:t>url-pattern</w:t>
+      </w:r>
+      <w:r>
+        <w:rPr>
+          <w:rFonts w:ascii="Consolas" w:hAnsi="Consolas" w:cs="Consolas"/>
+          <w:color w:val="008080"/>
+          <w:sz w:val="14"/>
+          <w:szCs w:val="14"/>
+        </w:rPr>
+        <w:t>&gt;</w:t>
+      </w:r>
+      <w:r>
+        <w:rPr>
+          <w:rFonts w:ascii="Consolas" w:hAnsi="Consolas" w:cs="Consolas"/>
+          <w:color w:val="000000"/>
+          <w:sz w:val="14"/>
+          <w:szCs w:val="14"/>
+        </w:rPr>
+        <w:t>/my-first-</w:t>
+      </w:r>
+      <w:r>
+        <w:rPr>
+          <w:rFonts w:ascii="Consolas" w:hAnsi="Consolas" w:cs="Consolas"/>
+          <w:color w:val="000000"/>
+          <w:sz w:val="14"/>
+          <w:szCs w:val="14"/>
+          <w:u w:val="single"/>
+        </w:rPr>
+        <w:t>servlet</w:t>
+      </w:r>
+      <w:r>
+        <w:rPr>
+          <w:rFonts w:ascii="Consolas" w:hAnsi="Consolas" w:cs="Consolas"/>
+          <w:color w:val="008080"/>
+          <w:sz w:val="14"/>
+          <w:szCs w:val="14"/>
+        </w:rPr>
+        <w:t>&lt;/</w:t>
+      </w:r>
       <w:r>
         <w:rPr>
           <w:rFonts w:ascii="Consolas" w:hAnsi="Consolas" w:cs="Consolas"/>
@@ -2601,7 +2445,7 @@
           <w:sz w:val="14"/>
           <w:szCs w:val="14"/>
         </w:rPr>
-        <w:t>-pattern</w:t>
+        <w:t>url-pattern</w:t>
       </w:r>
       <w:r>
         <w:rPr>
@@ -2619,66 +2463,8 @@
           <w:sz w:val="14"/>
           <w:szCs w:val="14"/>
         </w:rPr>
-        <w:t>/my-first-</w:t>
-      </w:r>
-      <w:r>
-        <w:rPr>
-          <w:rFonts w:ascii="Consolas" w:hAnsi="Consolas" w:cs="Consolas"/>
-          <w:color w:val="000000"/>
-          <w:sz w:val="14"/>
-          <w:szCs w:val="14"/>
-          <w:u w:val="single"/>
-        </w:rPr>
-        <w:t>servlet</w:t>
-      </w:r>
-      <w:r>
-        <w:rPr>
-          <w:rFonts w:ascii="Consolas" w:hAnsi="Consolas" w:cs="Consolas"/>
-          <w:color w:val="008080"/>
-          <w:sz w:val="14"/>
-          <w:szCs w:val="14"/>
-        </w:rPr>
-        <w:t>&lt;/</w:t>
-      </w:r>
-      <w:proofErr w:type="spellStart"/>
-      <w:r>
-        <w:rPr>
-          <w:rFonts w:ascii="Consolas" w:hAnsi="Consolas" w:cs="Consolas"/>
-          <w:color w:val="3F7F7F"/>
-          <w:sz w:val="14"/>
-          <w:szCs w:val="14"/>
-        </w:rPr>
-        <w:t>url</w:t>
-      </w:r>
-      <w:proofErr w:type="spellEnd"/>
-      <w:r>
-        <w:rPr>
-          <w:rFonts w:ascii="Consolas" w:hAnsi="Consolas" w:cs="Consolas"/>
-          <w:color w:val="3F7F7F"/>
-          <w:sz w:val="14"/>
-          <w:szCs w:val="14"/>
-        </w:rPr>
-        <w:t>-pattern</w:t>
-      </w:r>
-      <w:r>
-        <w:rPr>
-          <w:rFonts w:ascii="Consolas" w:hAnsi="Consolas" w:cs="Consolas"/>
-          <w:color w:val="008080"/>
-          <w:sz w:val="14"/>
-          <w:szCs w:val="14"/>
-        </w:rPr>
-        <w:t>&gt;</w:t>
-      </w:r>
-      <w:r>
-        <w:rPr>
-          <w:rFonts w:ascii="Consolas" w:hAnsi="Consolas" w:cs="Consolas"/>
-          <w:color w:val="000000"/>
-          <w:sz w:val="14"/>
-          <w:szCs w:val="14"/>
-        </w:rPr>
         <w:t xml:space="preserve"> </w:t>
       </w:r>
-      <w:proofErr w:type="gramStart"/>
       <w:r>
         <w:rPr>
           <w:rFonts w:ascii="Consolas" w:hAnsi="Consolas" w:cs="Consolas"/>
@@ -2686,17 +2472,7 @@
           <w:sz w:val="14"/>
           <w:szCs w:val="14"/>
         </w:rPr>
-        <w:t>&lt;!--</w:t>
-      </w:r>
-      <w:proofErr w:type="gramEnd"/>
-      <w:r>
-        <w:rPr>
-          <w:rFonts w:ascii="Consolas" w:hAnsi="Consolas" w:cs="Consolas"/>
-          <w:color w:val="3F5FBF"/>
-          <w:sz w:val="14"/>
-          <w:szCs w:val="14"/>
-        </w:rPr>
-        <w:t xml:space="preserve"> It Must be start with '/' --&gt;</w:t>
+        <w:t>&lt;!-- It Must be start with '/' --&gt;</w:t>
       </w:r>
     </w:p>
     <w:p>
@@ -2883,15 +2659,7 @@
         </w:numPr>
       </w:pPr>
       <w:r>
-        <w:t xml:space="preserve">Right Click </w:t>
-      </w:r>
-      <w:proofErr w:type="gramStart"/>
-      <w:r>
-        <w:t>On</w:t>
-      </w:r>
-      <w:proofErr w:type="gramEnd"/>
-      <w:r>
-        <w:t xml:space="preserve"> Servlet -&gt; “Run As” option -&gt; click on “Run On Server” option</w:t>
+        <w:t>Right Click On Servlet -&gt; “Run As” option -&gt; click on “Run On Server” option</w:t>
       </w:r>
     </w:p>
     <w:p>
@@ -3004,8 +2772,6 @@
           <w:shd w:val="clear" w:color="auto" w:fill="E8F2FE"/>
         </w:rPr>
       </w:pPr>
-      <w:proofErr w:type="spellStart"/>
-      <w:proofErr w:type="gramStart"/>
       <w:r>
         <w:rPr>
           <w:rFonts w:ascii="Consolas" w:hAnsi="Consolas" w:cs="Consolas"/>
@@ -3024,10 +2790,18 @@
           <w:szCs w:val="24"/>
           <w:shd w:val="clear" w:color="auto" w:fill="E8F2FE"/>
         </w:rPr>
-        <w:t>.setContentType</w:t>
-      </w:r>
-      <w:proofErr w:type="spellEnd"/>
-      <w:proofErr w:type="gramEnd"/>
+        <w:t>.setContentType(</w:t>
+      </w:r>
+      <w:r>
+        <w:rPr>
+          <w:rFonts w:ascii="Consolas" w:hAnsi="Consolas" w:cs="Consolas"/>
+          <w:color w:val="2A00FF"/>
+          <w:sz w:val="24"/>
+          <w:szCs w:val="24"/>
+          <w:shd w:val="clear" w:color="auto" w:fill="E8F2FE"/>
+        </w:rPr>
+        <w:t>"text/html"</w:t>
+      </w:r>
       <w:r>
         <w:rPr>
           <w:rFonts w:ascii="Consolas" w:hAnsi="Consolas" w:cs="Consolas"/>
@@ -3036,7 +2810,139 @@
           <w:szCs w:val="24"/>
           <w:shd w:val="clear" w:color="auto" w:fill="E8F2FE"/>
         </w:rPr>
-        <w:t>(</w:t>
+        <w:t>);</w:t>
+      </w:r>
+    </w:p>
+    <w:p>
+      <w:pPr>
+        <w:pStyle w:val="NoSpacing"/>
+        <w:numPr>
+          <w:ilvl w:val="0"/>
+          <w:numId w:val="8"/>
+        </w:numPr>
+      </w:pPr>
+      <w:r>
+        <w:t>Get the Object to write response</w:t>
+      </w:r>
+    </w:p>
+    <w:p>
+      <w:pPr>
+        <w:pStyle w:val="NoSpacing"/>
+        <w:numPr>
+          <w:ilvl w:val="1"/>
+          <w:numId w:val="8"/>
+        </w:numPr>
+      </w:pPr>
+      <w:r>
+        <w:t>To write a response and return to the user you have to get the object of PrintWriter</w:t>
+      </w:r>
+    </w:p>
+    <w:p>
+      <w:pPr>
+        <w:pStyle w:val="NoSpacing"/>
+        <w:ind w:left="1440"/>
+        <w:rPr>
+          <w:rFonts w:ascii="Consolas" w:hAnsi="Consolas" w:cs="Consolas"/>
+          <w:color w:val="000000"/>
+          <w:sz w:val="24"/>
+          <w:szCs w:val="24"/>
+          <w:shd w:val="clear" w:color="auto" w:fill="E8F2FE"/>
+        </w:rPr>
+      </w:pPr>
+      <w:r>
+        <w:rPr>
+          <w:rFonts w:ascii="Consolas" w:hAnsi="Consolas" w:cs="Consolas"/>
+          <w:color w:val="000000"/>
+          <w:sz w:val="24"/>
+          <w:szCs w:val="24"/>
+          <w:shd w:val="clear" w:color="auto" w:fill="E8F2FE"/>
+        </w:rPr>
+        <w:t xml:space="preserve">PrintWriter </w:t>
+      </w:r>
+      <w:r>
+        <w:rPr>
+          <w:rFonts w:ascii="Consolas" w:hAnsi="Consolas" w:cs="Consolas"/>
+          <w:color w:val="6A3E3E"/>
+          <w:sz w:val="24"/>
+          <w:szCs w:val="24"/>
+          <w:shd w:val="clear" w:color="auto" w:fill="E8F2FE"/>
+        </w:rPr>
+        <w:t>write</w:t>
+      </w:r>
+      <w:r>
+        <w:rPr>
+          <w:rFonts w:ascii="Consolas" w:hAnsi="Consolas" w:cs="Consolas"/>
+          <w:color w:val="000000"/>
+          <w:sz w:val="24"/>
+          <w:szCs w:val="24"/>
+          <w:shd w:val="clear" w:color="auto" w:fill="E8F2FE"/>
+        </w:rPr>
+        <w:t xml:space="preserve"> = </w:t>
+      </w:r>
+      <w:r>
+        <w:rPr>
+          <w:rFonts w:ascii="Consolas" w:hAnsi="Consolas" w:cs="Consolas"/>
+          <w:color w:val="6A3E3E"/>
+          <w:sz w:val="24"/>
+          <w:szCs w:val="24"/>
+          <w:shd w:val="clear" w:color="auto" w:fill="E8F2FE"/>
+        </w:rPr>
+        <w:t>response</w:t>
+      </w:r>
+      <w:r>
+        <w:rPr>
+          <w:rFonts w:ascii="Consolas" w:hAnsi="Consolas" w:cs="Consolas"/>
+          <w:color w:val="000000"/>
+          <w:sz w:val="24"/>
+          <w:szCs w:val="24"/>
+          <w:shd w:val="clear" w:color="auto" w:fill="E8F2FE"/>
+        </w:rPr>
+        <w:t>.getWriter();</w:t>
+      </w:r>
+    </w:p>
+    <w:p>
+      <w:pPr>
+        <w:pStyle w:val="NoSpacing"/>
+        <w:numPr>
+          <w:ilvl w:val="1"/>
+          <w:numId w:val="8"/>
+        </w:numPr>
+      </w:pPr>
+      <w:r>
+        <w:t>The Text or HTML tag write inside the print metho will return as a response to the user.</w:t>
+      </w:r>
+    </w:p>
+    <w:p>
+      <w:pPr>
+        <w:pStyle w:val="NoSpacing"/>
+        <w:ind w:left="1440"/>
+        <w:rPr>
+          <w:rFonts w:ascii="Consolas" w:hAnsi="Consolas" w:cs="Consolas"/>
+          <w:color w:val="000000"/>
+          <w:sz w:val="24"/>
+          <w:szCs w:val="24"/>
+          <w:shd w:val="clear" w:color="auto" w:fill="E8F2FE"/>
+        </w:rPr>
+      </w:pPr>
+      <w:r>
+        <w:rPr>
+          <w:rFonts w:ascii="Consolas" w:hAnsi="Consolas" w:cs="Consolas"/>
+          <w:color w:val="6A3E3E"/>
+          <w:sz w:val="24"/>
+          <w:szCs w:val="24"/>
+          <w:shd w:val="clear" w:color="auto" w:fill="E8F2FE"/>
+        </w:rPr>
+        <w:t>write</w:t>
+      </w:r>
+      <w:r>
+        <w:rPr>
+          <w:rFonts w:ascii="Consolas" w:hAnsi="Consolas" w:cs="Consolas"/>
+          <w:color w:val="000000"/>
+          <w:sz w:val="24"/>
+          <w:szCs w:val="24"/>
+          <w:shd w:val="clear" w:color="auto" w:fill="E8F2FE"/>
+        </w:rPr>
+        <w:t>.print(</w:t>
       </w:r>
       <w:r>
         <w:rPr>
@@ -3046,7 +2952,27 @@
           <w:szCs w:val="24"/>
           <w:shd w:val="clear" w:color="auto" w:fill="E8F2FE"/>
         </w:rPr>
-        <w:t>"text/html"</w:t>
+        <w:t>"&lt;h1&gt;Welcome To Servle</w:t>
+      </w:r>
+      <w:r>
+        <w:rPr>
+          <w:rFonts w:ascii="Consolas" w:hAnsi="Consolas" w:cs="Consolas"/>
+          <w:color w:val="2A00FF"/>
+          <w:sz w:val="24"/>
+          <w:szCs w:val="24"/>
+          <w:shd w:val="clear" w:color="auto" w:fill="E8F2FE"/>
+        </w:rPr>
+        <w:t>t</w:t>
+      </w:r>
+      <w:r>
+        <w:rPr>
+          <w:rFonts w:ascii="Consolas" w:hAnsi="Consolas" w:cs="Consolas"/>
+          <w:color w:val="2A00FF"/>
+          <w:sz w:val="24"/>
+          <w:szCs w:val="24"/>
+          <w:shd w:val="clear" w:color="auto" w:fill="E8F2FE"/>
+        </w:rPr>
+        <w:t>&lt;/h1&gt;"</w:t>
       </w:r>
       <w:r>
         <w:rPr>
@@ -3060,243 +2986,6 @@
       </w:r>
     </w:p>
     <w:p>
-      <w:pPr>
-        <w:pStyle w:val="NoSpacing"/>
-        <w:numPr>
-          <w:ilvl w:val="0"/>
-          <w:numId w:val="8"/>
-        </w:numPr>
-      </w:pPr>
-      <w:r>
-        <w:t>Get the Object to write response</w:t>
-      </w:r>
-    </w:p>
-    <w:p>
-      <w:pPr>
-        <w:pStyle w:val="NoSpacing"/>
-        <w:numPr>
-          <w:ilvl w:val="1"/>
-          <w:numId w:val="8"/>
-        </w:numPr>
-      </w:pPr>
-      <w:r>
-        <w:t xml:space="preserve">To write a response and return to the user you have to get the object of </w:t>
-      </w:r>
-      <w:proofErr w:type="spellStart"/>
-      <w:r>
-        <w:t>PrintWriter</w:t>
-      </w:r>
-      <w:proofErr w:type="spellEnd"/>
-    </w:p>
-    <w:p>
-      <w:pPr>
-        <w:pStyle w:val="NoSpacing"/>
-        <w:ind w:left="1440"/>
-        <w:rPr>
-          <w:rFonts w:ascii="Consolas" w:hAnsi="Consolas" w:cs="Consolas"/>
-          <w:color w:val="000000"/>
-          <w:sz w:val="24"/>
-          <w:szCs w:val="24"/>
-          <w:shd w:val="clear" w:color="auto" w:fill="E8F2FE"/>
-        </w:rPr>
-      </w:pPr>
-      <w:proofErr w:type="spellStart"/>
-      <w:r>
-        <w:rPr>
-          <w:rFonts w:ascii="Consolas" w:hAnsi="Consolas" w:cs="Consolas"/>
-          <w:color w:val="000000"/>
-          <w:sz w:val="24"/>
-          <w:szCs w:val="24"/>
-          <w:shd w:val="clear" w:color="auto" w:fill="E8F2FE"/>
-        </w:rPr>
-        <w:t>PrintWriter</w:t>
-      </w:r>
-      <w:proofErr w:type="spellEnd"/>
-      <w:r>
-        <w:rPr>
-          <w:rFonts w:ascii="Consolas" w:hAnsi="Consolas" w:cs="Consolas"/>
-          <w:color w:val="000000"/>
-          <w:sz w:val="24"/>
-          <w:szCs w:val="24"/>
-          <w:shd w:val="clear" w:color="auto" w:fill="E8F2FE"/>
-        </w:rPr>
-        <w:t xml:space="preserve"> </w:t>
-      </w:r>
-      <w:r>
-        <w:rPr>
-          <w:rFonts w:ascii="Consolas" w:hAnsi="Consolas" w:cs="Consolas"/>
-          <w:color w:val="6A3E3E"/>
-          <w:sz w:val="24"/>
-          <w:szCs w:val="24"/>
-          <w:shd w:val="clear" w:color="auto" w:fill="E8F2FE"/>
-        </w:rPr>
-        <w:t>write</w:t>
-      </w:r>
-      <w:r>
-        <w:rPr>
-          <w:rFonts w:ascii="Consolas" w:hAnsi="Consolas" w:cs="Consolas"/>
-          <w:color w:val="000000"/>
-          <w:sz w:val="24"/>
-          <w:szCs w:val="24"/>
-          <w:shd w:val="clear" w:color="auto" w:fill="E8F2FE"/>
-        </w:rPr>
-        <w:t xml:space="preserve"> = </w:t>
-      </w:r>
-      <w:proofErr w:type="spellStart"/>
-      <w:proofErr w:type="gramStart"/>
-      <w:r>
-        <w:rPr>
-          <w:rFonts w:ascii="Consolas" w:hAnsi="Consolas" w:cs="Consolas"/>
-          <w:color w:val="6A3E3E"/>
-          <w:sz w:val="24"/>
-          <w:szCs w:val="24"/>
-          <w:shd w:val="clear" w:color="auto" w:fill="E8F2FE"/>
-        </w:rPr>
-        <w:t>response</w:t>
-      </w:r>
-      <w:r>
-        <w:rPr>
-          <w:rFonts w:ascii="Consolas" w:hAnsi="Consolas" w:cs="Consolas"/>
-          <w:color w:val="000000"/>
-          <w:sz w:val="24"/>
-          <w:szCs w:val="24"/>
-          <w:shd w:val="clear" w:color="auto" w:fill="E8F2FE"/>
-        </w:rPr>
-        <w:t>.getWriter</w:t>
-      </w:r>
-      <w:proofErr w:type="spellEnd"/>
-      <w:proofErr w:type="gramEnd"/>
-      <w:r>
-        <w:rPr>
-          <w:rFonts w:ascii="Consolas" w:hAnsi="Consolas" w:cs="Consolas"/>
-          <w:color w:val="000000"/>
-          <w:sz w:val="24"/>
-          <w:szCs w:val="24"/>
-          <w:shd w:val="clear" w:color="auto" w:fill="E8F2FE"/>
-        </w:rPr>
-        <w:t>();</w:t>
-      </w:r>
-    </w:p>
-    <w:p>
-      <w:pPr>
-        <w:pStyle w:val="NoSpacing"/>
-        <w:numPr>
-          <w:ilvl w:val="1"/>
-          <w:numId w:val="8"/>
-        </w:numPr>
-      </w:pPr>
-      <w:r>
-        <w:t>The Text or HTML tag write inside the print metho will return as a response to the user.</w:t>
-      </w:r>
-    </w:p>
-    <w:p>
-      <w:pPr>
-        <w:pStyle w:val="NoSpacing"/>
-        <w:ind w:left="1440"/>
-        <w:rPr>
-          <w:rFonts w:ascii="Consolas" w:hAnsi="Consolas" w:cs="Consolas"/>
-          <w:color w:val="000000"/>
-          <w:sz w:val="24"/>
-          <w:szCs w:val="24"/>
-          <w:shd w:val="clear" w:color="auto" w:fill="E8F2FE"/>
-        </w:rPr>
-      </w:pPr>
-      <w:proofErr w:type="spellStart"/>
-      <w:r>
-        <w:rPr>
-          <w:rFonts w:ascii="Consolas" w:hAnsi="Consolas" w:cs="Consolas"/>
-          <w:color w:val="6A3E3E"/>
-          <w:sz w:val="24"/>
-          <w:szCs w:val="24"/>
-          <w:shd w:val="clear" w:color="auto" w:fill="E8F2FE"/>
-        </w:rPr>
-        <w:t>write</w:t>
-      </w:r>
-      <w:r>
-        <w:rPr>
-          <w:rFonts w:ascii="Consolas" w:hAnsi="Consolas" w:cs="Consolas"/>
-          <w:color w:val="000000"/>
-          <w:sz w:val="24"/>
-          <w:szCs w:val="24"/>
-          <w:shd w:val="clear" w:color="auto" w:fill="E8F2FE"/>
-        </w:rPr>
-        <w:t>.print</w:t>
-      </w:r>
-      <w:proofErr w:type="spellEnd"/>
-      <w:r>
-        <w:rPr>
-          <w:rFonts w:ascii="Consolas" w:hAnsi="Consolas" w:cs="Consolas"/>
-          <w:color w:val="000000"/>
-          <w:sz w:val="24"/>
-          <w:szCs w:val="24"/>
-          <w:shd w:val="clear" w:color="auto" w:fill="E8F2FE"/>
-        </w:rPr>
-        <w:t>(</w:t>
-      </w:r>
-      <w:r>
-        <w:rPr>
-          <w:rFonts w:ascii="Consolas" w:hAnsi="Consolas" w:cs="Consolas"/>
-          <w:color w:val="2A00FF"/>
-          <w:sz w:val="24"/>
-          <w:szCs w:val="24"/>
-          <w:shd w:val="clear" w:color="auto" w:fill="E8F2FE"/>
-        </w:rPr>
-        <w:t xml:space="preserve">"&lt;h1&gt;Welcome </w:t>
-      </w:r>
-      <w:proofErr w:type="gramStart"/>
-      <w:r>
-        <w:rPr>
-          <w:rFonts w:ascii="Consolas" w:hAnsi="Consolas" w:cs="Consolas"/>
-          <w:color w:val="2A00FF"/>
-          <w:sz w:val="24"/>
-          <w:szCs w:val="24"/>
-          <w:shd w:val="clear" w:color="auto" w:fill="E8F2FE"/>
-        </w:rPr>
-        <w:t>To</w:t>
-      </w:r>
-      <w:proofErr w:type="gramEnd"/>
-      <w:r>
-        <w:rPr>
-          <w:rFonts w:ascii="Consolas" w:hAnsi="Consolas" w:cs="Consolas"/>
-          <w:color w:val="2A00FF"/>
-          <w:sz w:val="24"/>
-          <w:szCs w:val="24"/>
-          <w:shd w:val="clear" w:color="auto" w:fill="E8F2FE"/>
-        </w:rPr>
-        <w:t xml:space="preserve"> Servle</w:t>
-      </w:r>
-      <w:r>
-        <w:rPr>
-          <w:rFonts w:ascii="Consolas" w:hAnsi="Consolas" w:cs="Consolas"/>
-          <w:color w:val="2A00FF"/>
-          <w:sz w:val="24"/>
-          <w:szCs w:val="24"/>
-          <w:shd w:val="clear" w:color="auto" w:fill="E8F2FE"/>
-        </w:rPr>
-        <w:t>t</w:t>
-      </w:r>
-      <w:r>
-        <w:rPr>
-          <w:rFonts w:ascii="Consolas" w:hAnsi="Consolas" w:cs="Consolas"/>
-          <w:color w:val="2A00FF"/>
-          <w:sz w:val="24"/>
-          <w:szCs w:val="24"/>
-          <w:shd w:val="clear" w:color="auto" w:fill="E8F2FE"/>
-        </w:rPr>
-        <w:t>&lt;/h1&gt;"</w:t>
-      </w:r>
-      <w:r>
-        <w:rPr>
-          <w:rFonts w:ascii="Consolas" w:hAnsi="Consolas" w:cs="Consolas"/>
-          <w:color w:val="000000"/>
-          <w:sz w:val="24"/>
-          <w:szCs w:val="24"/>
-          <w:shd w:val="clear" w:color="auto" w:fill="E8F2FE"/>
-        </w:rPr>
-        <w:t>);</w:t>
-      </w:r>
-    </w:p>
-    <w:p>
       <w:r>
         <w:br w:type="page"/>
       </w:r>
@@ -3343,15 +3032,7 @@
         </w:numPr>
       </w:pPr>
       <w:r>
-        <w:t xml:space="preserve">Each parameter has 2 parts </w:t>
-      </w:r>
-      <w:proofErr w:type="gramStart"/>
-      <w:r>
-        <w:t>Name</w:t>
-      </w:r>
-      <w:proofErr w:type="gramEnd"/>
-      <w:r>
-        <w:t>=Value</w:t>
+        <w:t>Each parameter has 2 parts Name=Value</w:t>
       </w:r>
     </w:p>
     <w:p>
@@ -3363,15 +3044,7 @@
         </w:numPr>
       </w:pPr>
       <w:r>
-        <w:t xml:space="preserve">There can be multiple </w:t>
-      </w:r>
-      <w:proofErr w:type="gramStart"/>
-      <w:r>
-        <w:t>parameter</w:t>
-      </w:r>
-      <w:proofErr w:type="gramEnd"/>
-      <w:r>
-        <w:t xml:space="preserve"> in a request. Each parameter separated by ‘&amp;’</w:t>
+        <w:t>There can be multiple parameter in a request. Each parameter separated by ‘&amp;’</w:t>
       </w:r>
     </w:p>
     <w:p>
@@ -3688,15 +3361,7 @@
         </w:numPr>
       </w:pPr>
       <w:r>
-        <w:t xml:space="preserve">To go from one page to another no new request will </w:t>
-      </w:r>
-      <w:proofErr w:type="spellStart"/>
-      <w:r>
-        <w:t>ne</w:t>
-      </w:r>
-      <w:proofErr w:type="spellEnd"/>
-      <w:r>
-        <w:t xml:space="preserve"> generated here, it will use the same request to go from one page to another.</w:t>
+        <w:t>To go from one page to another no new request will ne generated here, it will use the same request to go from one page to another.</w:t>
       </w:r>
     </w:p>
     <w:p>
@@ -3726,15 +3391,7 @@
         <w:t>technique,</w:t>
       </w:r>
       <w:r>
-        <w:t xml:space="preserve"> you have to user </w:t>
-      </w:r>
-      <w:proofErr w:type="spellStart"/>
-      <w:r>
-        <w:t>RequestDispatcher</w:t>
-      </w:r>
-      <w:proofErr w:type="spellEnd"/>
-      <w:r>
-        <w:t xml:space="preserve"> interface</w:t>
+        <w:t xml:space="preserve"> you have to user RequestDispatcher interface</w:t>
       </w:r>
     </w:p>
     <w:p>
@@ -3794,39 +3451,12 @@
           <w:bCs/>
         </w:rPr>
       </w:pPr>
-      <w:proofErr w:type="spellStart"/>
-      <w:r>
-        <w:rPr>
-          <w:b/>
-          <w:bCs/>
-        </w:rPr>
-        <w:t>RequestDispatcher</w:t>
-      </w:r>
-      <w:proofErr w:type="spellEnd"/>
-      <w:r>
-        <w:rPr>
-          <w:b/>
-          <w:bCs/>
-        </w:rPr>
-        <w:t xml:space="preserve"> object = </w:t>
-      </w:r>
-      <w:proofErr w:type="spellStart"/>
-      <w:proofErr w:type="gramStart"/>
-      <w:r>
-        <w:rPr>
-          <w:b/>
-          <w:bCs/>
-        </w:rPr>
-        <w:t>request.getRequestDispatcher</w:t>
-      </w:r>
-      <w:proofErr w:type="spellEnd"/>
-      <w:proofErr w:type="gramEnd"/>
-      <w:r>
-        <w:rPr>
-          <w:b/>
-          <w:bCs/>
-        </w:rPr>
-        <w:t>(“&lt;URL&gt;”)</w:t>
+      <w:r>
+        <w:rPr>
+          <w:b/>
+          <w:bCs/>
+        </w:rPr>
+        <w:t>RequestDispatcher object = request.getRequestDispatcher(“&lt;URL&gt;”)</w:t>
       </w:r>
     </w:p>
     <w:p>
@@ -3834,23 +3464,8 @@
         <w:pStyle w:val="NoSpacing"/>
         <w:ind w:left="2160"/>
       </w:pPr>
-      <w:proofErr w:type="spellStart"/>
-      <w:r>
-        <w:t>Object.forward</w:t>
-      </w:r>
-      <w:proofErr w:type="spellEnd"/>
-      <w:r>
-        <w:t>(</w:t>
-      </w:r>
-      <w:proofErr w:type="spellStart"/>
-      <w:proofErr w:type="gramStart"/>
-      <w:r>
-        <w:t>request,response</w:t>
-      </w:r>
-      <w:proofErr w:type="spellEnd"/>
-      <w:proofErr w:type="gramEnd"/>
-      <w:r>
-        <w:t>);</w:t>
+      <w:r>
+        <w:t>Object.forward(request,response);</w:t>
       </w:r>
     </w:p>
     <w:p>
@@ -3858,23 +3473,8 @@
         <w:pStyle w:val="NoSpacing"/>
         <w:ind w:left="2160"/>
       </w:pPr>
-      <w:proofErr w:type="spellStart"/>
-      <w:r>
-        <w:t>Object.include</w:t>
-      </w:r>
-      <w:proofErr w:type="spellEnd"/>
-      <w:r>
-        <w:t>(</w:t>
-      </w:r>
-      <w:proofErr w:type="spellStart"/>
-      <w:proofErr w:type="gramStart"/>
-      <w:r>
-        <w:t>request,response</w:t>
-      </w:r>
-      <w:proofErr w:type="spellEnd"/>
-      <w:proofErr w:type="gramEnd"/>
-      <w:r>
-        <w:t>);</w:t>
+      <w:r>
+        <w:t>Object.include(request,response);</w:t>
       </w:r>
     </w:p>
     <w:p>
@@ -3947,13 +3547,8 @@
           <w:numId w:val="11"/>
         </w:numPr>
       </w:pPr>
-      <w:proofErr w:type="spellStart"/>
-      <w:r>
-        <w:t>sendRedirect</w:t>
-      </w:r>
-      <w:proofErr w:type="spellEnd"/>
-      <w:r>
-        <w:t xml:space="preserve"> is a method. Which can be access from the response object.</w:t>
+      <w:r>
+        <w:t>sendRedirect is a method. Which can be access from the response object.</w:t>
       </w:r>
     </w:p>
     <w:p>
@@ -3977,8 +3572,6 @@
           <w:bCs/>
         </w:rPr>
       </w:pPr>
-      <w:proofErr w:type="spellStart"/>
-      <w:proofErr w:type="gramStart"/>
       <w:r>
         <w:rPr>
           <w:b/>
@@ -3991,16 +3584,7 @@
           <w:b/>
           <w:bCs/>
         </w:rPr>
-        <w:t>esponse.sendRedirect</w:t>
-      </w:r>
-      <w:proofErr w:type="spellEnd"/>
-      <w:proofErr w:type="gramEnd"/>
-      <w:r>
-        <w:rPr>
-          <w:b/>
-          <w:bCs/>
-        </w:rPr>
-        <w:t>(“&lt;URL&gt;”);</w:t>
+        <w:t>esponse.sendRedirect(“&lt;URL&gt;”);</w:t>
       </w:r>
     </w:p>
     <w:p>
@@ -4192,18 +3776,8 @@
         <w:pStyle w:val="NoSpacing"/>
         <w:ind w:left="720"/>
       </w:pPr>
-      <w:proofErr w:type="spellStart"/>
-      <w:proofErr w:type="gramStart"/>
-      <w:r>
-        <w:t>setAttribute</w:t>
-      </w:r>
-      <w:proofErr w:type="spellEnd"/>
-      <w:r>
-        <w:t>(</w:t>
-      </w:r>
-      <w:proofErr w:type="gramEnd"/>
-      <w:r>
-        <w:t>“Key/Name”, Object Value)</w:t>
+      <w:r>
+        <w:t>setAttribute(“Key/Name”, Object Value)</w:t>
       </w:r>
     </w:p>
     <w:p>
@@ -4211,21 +3785,8 @@
         <w:pStyle w:val="NoSpacing"/>
         <w:ind w:left="720"/>
       </w:pPr>
-      <w:proofErr w:type="spellStart"/>
-      <w:r>
-        <w:t>getAttribute</w:t>
-      </w:r>
-      <w:proofErr w:type="spellEnd"/>
-      <w:r>
-        <w:t>(“Key/Name”</w:t>
-      </w:r>
-      <w:proofErr w:type="gramStart"/>
-      <w:r>
-        <w:t>) :</w:t>
-      </w:r>
-      <w:proofErr w:type="gramEnd"/>
-      <w:r>
-        <w:t xml:space="preserve"> Object;</w:t>
+      <w:r>
+        <w:t>getAttribute(“Key/Name”) : Object;</w:t>
       </w:r>
     </w:p>
     <w:p>
@@ -4428,23 +3989,7 @@
         </w:rPr>
       </w:pPr>
       <w:r>
-        <w:t xml:space="preserve">The file extension of the </w:t>
-      </w:r>
-      <w:proofErr w:type="spellStart"/>
-      <w:r>
-        <w:t>jsp</w:t>
-      </w:r>
-      <w:proofErr w:type="spellEnd"/>
-      <w:r>
-        <w:t xml:space="preserve"> page is .</w:t>
-      </w:r>
-      <w:proofErr w:type="spellStart"/>
-      <w:r>
-        <w:t>jsp</w:t>
-      </w:r>
-      <w:proofErr w:type="spellEnd"/>
-      <w:r>
-        <w:t>.</w:t>
+        <w:t>The file extension of the jsp page is .jsp.</w:t>
       </w:r>
     </w:p>
     <w:p>
@@ -4462,15 +4007,7 @@
         <w:t xml:space="preserve">No need to provide the URL for the JSP, </w:t>
       </w:r>
       <w:r>
-        <w:t>by default the URL of the JSP is /</w:t>
-      </w:r>
-      <w:proofErr w:type="spellStart"/>
-      <w:r>
-        <w:t>PageName.jsp</w:t>
-      </w:r>
-      <w:proofErr w:type="spellEnd"/>
-      <w:r>
-        <w:t>.</w:t>
+        <w:t>by default the URL of the JSP is /PageName.jsp.</w:t>
       </w:r>
     </w:p>
     <w:p>
@@ -4535,23 +4072,7 @@
         </w:rPr>
       </w:pPr>
       <w:r>
-        <w:t xml:space="preserve">Scripting </w:t>
-      </w:r>
-      <w:proofErr w:type="gramStart"/>
-      <w:r>
-        <w:t>are</w:t>
-      </w:r>
-      <w:proofErr w:type="gramEnd"/>
-      <w:r>
-        <w:t xml:space="preserve"> </w:t>
-      </w:r>
-      <w:proofErr w:type="spellStart"/>
-      <w:r>
-        <w:t>use</w:t>
-      </w:r>
-      <w:proofErr w:type="spellEnd"/>
-      <w:r>
-        <w:t xml:space="preserve"> to write java code on JS</w:t>
+        <w:t>Scripting are use to write java code on JS</w:t>
       </w:r>
       <w:r>
         <w:t>P</w:t>
@@ -4586,13 +4107,8 @@
           <w:u w:val="single"/>
         </w:rPr>
       </w:pPr>
-      <w:proofErr w:type="spellStart"/>
-      <w:r>
-        <w:t>Scriptlet</w:t>
-      </w:r>
-      <w:proofErr w:type="spellEnd"/>
-      <w:r>
-        <w:t xml:space="preserve"> Tag</w:t>
+      <w:r>
+        <w:t>Scriptlet Tag</w:t>
       </w:r>
     </w:p>
     <w:p>
@@ -4607,15 +4123,7 @@
         </w:rPr>
       </w:pPr>
       <w:r>
-        <w:t xml:space="preserve">This tag is use to write a java </w:t>
-      </w:r>
-      <w:proofErr w:type="gramStart"/>
-      <w:r>
-        <w:t>code,</w:t>
-      </w:r>
-      <w:proofErr w:type="gramEnd"/>
-      <w:r>
-        <w:t xml:space="preserve"> this code is a local code which gets included inside the service method.</w:t>
+        <w:t>This tag is use to write a java code, this code is a local code which gets included inside the service method.</w:t>
       </w:r>
     </w:p>
     <w:p>
@@ -4771,13 +4279,8 @@
         </w:numPr>
       </w:pPr>
       <w:r>
-        <w:t xml:space="preserve">This is exactly same as the </w:t>
-      </w:r>
-      <w:proofErr w:type="spellStart"/>
-      <w:r>
-        <w:t>out.print</w:t>
-      </w:r>
-      <w:proofErr w:type="spellEnd"/>
+        <w:t>This is exactly same as the out.print</w:t>
+      </w:r>
     </w:p>
     <w:p>
       <w:pPr>
@@ -4788,15 +4291,7 @@
         </w:numPr>
       </w:pPr>
       <w:r>
-        <w:t xml:space="preserve">The content written inside Expression tag will be added inside the </w:t>
-      </w:r>
-      <w:proofErr w:type="spellStart"/>
-      <w:r>
-        <w:t>out.print</w:t>
-      </w:r>
-      <w:proofErr w:type="spellEnd"/>
-      <w:r>
-        <w:t>(&lt;Ex</w:t>
+        <w:t>The content written inside Expression tag will be added inside the out.print(&lt;Ex</w:t>
       </w:r>
       <w:r>
         <w:t>p</w:t>
@@ -4877,15 +4372,7 @@
         </w:numPr>
       </w:pPr>
       <w:r>
-        <w:t xml:space="preserve">This is use to write a java code just like a </w:t>
-      </w:r>
-      <w:proofErr w:type="spellStart"/>
-      <w:r>
-        <w:t>scriptlet</w:t>
-      </w:r>
-      <w:proofErr w:type="spellEnd"/>
-      <w:r>
-        <w:t xml:space="preserve"> tag, but the java code written inside this tag will be added outside service method and inside class. </w:t>
+        <w:t xml:space="preserve">This is use to write a java code just like a scriptlet tag, but the java code written inside this tag will be added outside service method and inside class. </w:t>
       </w:r>
     </w:p>
     <w:p>
@@ -4897,15 +4384,7 @@
         </w:numPr>
       </w:pPr>
       <w:r>
-        <w:t xml:space="preserve">Using this </w:t>
-      </w:r>
-      <w:proofErr w:type="gramStart"/>
-      <w:r>
-        <w:t>tag</w:t>
-      </w:r>
-      <w:proofErr w:type="gramEnd"/>
-      <w:r>
-        <w:t xml:space="preserve"> you can create your own methods inside generated servlet and also create static variables and method.</w:t>
+        <w:t>Using this tag you can create your own methods inside generated servlet and also create static variables and method.</w:t>
       </w:r>
     </w:p>
     <w:p>
@@ -5055,16 +4534,11 @@
         <w:pStyle w:val="NoSpacing"/>
         <w:ind w:left="1440"/>
       </w:pPr>
-      <w:proofErr w:type="gramStart"/>
       <w:r>
         <w:t>&lt;!</w:t>
       </w:r>
       <w:r>
-        <w:t>--</w:t>
-      </w:r>
-      <w:proofErr w:type="gramEnd"/>
-      <w:r>
-        <w:t xml:space="preserve"> </w:t>
+        <w:t xml:space="preserve">-- </w:t>
       </w:r>
       <w:r>
         <w:t>HTML code  --&gt;</w:t>
@@ -5085,15 +4559,7 @@
         <w:t>o</w:t>
       </w:r>
       <w:r>
-        <w:t xml:space="preserve"> Comment </w:t>
-      </w:r>
-      <w:proofErr w:type="spellStart"/>
-      <w:r>
-        <w:t>Scritpting</w:t>
-      </w:r>
-      <w:proofErr w:type="spellEnd"/>
-      <w:r>
-        <w:t xml:space="preserve"> tag (Java Code)</w:t>
+        <w:t xml:space="preserve"> Comment Scritpting tag (Java Code)</w:t>
       </w:r>
     </w:p>
     <w:p>
@@ -5167,15 +4633,7 @@
         </w:numPr>
       </w:pPr>
       <w:r>
-        <w:t xml:space="preserve">There </w:t>
-      </w:r>
-      <w:proofErr w:type="gramStart"/>
-      <w:r>
-        <w:t>are</w:t>
-      </w:r>
-      <w:proofErr w:type="gramEnd"/>
-      <w:r>
-        <w:t xml:space="preserve"> total 9 implicit objects.</w:t>
+        <w:t>There are total 9 implicit objects.</w:t>
       </w:r>
     </w:p>
     <w:p>
@@ -5264,11 +4722,9 @@
             <w:pPr>
               <w:pStyle w:val="NoSpacing"/>
             </w:pPr>
-            <w:proofErr w:type="spellStart"/>
             <w:r>
               <w:t>HttpServletRequest</w:t>
             </w:r>
-            <w:proofErr w:type="spellEnd"/>
           </w:p>
         </w:tc>
       </w:tr>
@@ -5297,11 +4753,9 @@
             <w:pPr>
               <w:pStyle w:val="NoSpacing"/>
             </w:pPr>
-            <w:proofErr w:type="spellStart"/>
             <w:r>
               <w:t>HttpServletResponse</w:t>
             </w:r>
-            <w:proofErr w:type="spellEnd"/>
           </w:p>
         </w:tc>
       </w:tr>
@@ -5330,7 +4784,6 @@
             <w:pPr>
               <w:pStyle w:val="NoSpacing"/>
             </w:pPr>
-            <w:proofErr w:type="spellStart"/>
             <w:r>
               <w:t>HttpSessi</w:t>
             </w:r>
@@ -5340,7 +4793,6 @@
             <w:r>
               <w:t>n</w:t>
             </w:r>
-            <w:proofErr w:type="spellEnd"/>
           </w:p>
         </w:tc>
       </w:tr>
@@ -5369,11 +4821,9 @@
             <w:pPr>
               <w:pStyle w:val="NoSpacing"/>
             </w:pPr>
-            <w:proofErr w:type="spellStart"/>
             <w:r>
               <w:t>ServletContext</w:t>
             </w:r>
-            <w:proofErr w:type="spellEnd"/>
           </w:p>
         </w:tc>
       </w:tr>
@@ -5399,11 +4849,9 @@
             <w:pPr>
               <w:pStyle w:val="NoSpacing"/>
             </w:pPr>
-            <w:proofErr w:type="spellStart"/>
             <w:r>
               <w:t>ServletConfig</w:t>
             </w:r>
-            <w:proofErr w:type="spellEnd"/>
           </w:p>
         </w:tc>
       </w:tr>
@@ -5432,11 +4880,9 @@
             <w:pPr>
               <w:pStyle w:val="NoSpacing"/>
             </w:pPr>
-            <w:proofErr w:type="spellStart"/>
             <w:r>
               <w:t>JspWriter</w:t>
             </w:r>
-            <w:proofErr w:type="spellEnd"/>
           </w:p>
         </w:tc>
       </w:tr>
@@ -5480,14 +4926,12 @@
             <w:pPr>
               <w:pStyle w:val="NoSpacing"/>
             </w:pPr>
-            <w:proofErr w:type="spellStart"/>
             <w:r>
               <w:t>p</w:t>
             </w:r>
             <w:r>
               <w:t>ageContext</w:t>
             </w:r>
-            <w:proofErr w:type="spellEnd"/>
           </w:p>
         </w:tc>
         <w:tc>
@@ -5498,13 +4942,8 @@
             <w:pPr>
               <w:pStyle w:val="NoSpacing"/>
             </w:pPr>
-            <w:proofErr w:type="spellStart"/>
             <w:r>
-              <w:t>PageContext</w:t>
-            </w:r>
-            <w:proofErr w:type="spellEnd"/>
-            <w:r>
-              <w:t xml:space="preserve"> </w:t>
+              <w:t xml:space="preserve">PageContext </w:t>
             </w:r>
           </w:p>
         </w:tc>
@@ -5553,15 +4992,7 @@
         </w:numPr>
       </w:pPr>
       <w:r>
-        <w:t xml:space="preserve">These implicit objects are accessible only inside </w:t>
-      </w:r>
-      <w:proofErr w:type="spellStart"/>
-      <w:r>
-        <w:t>Scriptlet</w:t>
-      </w:r>
-      <w:proofErr w:type="spellEnd"/>
-      <w:r>
-        <w:t xml:space="preserve"> tag and Expression tag.</w:t>
+        <w:t>These implicit objects are accessible only inside Scriptlet tag and Expression tag.</w:t>
       </w:r>
     </w:p>
     <w:p>
@@ -5598,15 +5029,7 @@
         <w:pStyle w:val="NoSpacing"/>
       </w:pPr>
       <w:r>
-        <w:t xml:space="preserve">Servlet life cycle will be </w:t>
-      </w:r>
-      <w:proofErr w:type="gramStart"/>
-      <w:r>
-        <w:t>manage</w:t>
-      </w:r>
-      <w:proofErr w:type="gramEnd"/>
-      <w:r>
-        <w:t xml:space="preserve"> by the servlet container. </w:t>
+        <w:t xml:space="preserve">Servlet life cycle will be manage by the servlet container. </w:t>
       </w:r>
     </w:p>
     <w:p>
@@ -5629,23 +5052,8 @@
           <w:numId w:val="18"/>
         </w:numPr>
       </w:pPr>
-      <w:proofErr w:type="spellStart"/>
-      <w:proofErr w:type="gramStart"/>
-      <w:r>
-        <w:t>init</w:t>
-      </w:r>
-      <w:proofErr w:type="spellEnd"/>
-      <w:r>
-        <w:t>(</w:t>
-      </w:r>
-      <w:proofErr w:type="spellStart"/>
-      <w:proofErr w:type="gramEnd"/>
-      <w:r>
-        <w:t>ServletConfig</w:t>
-      </w:r>
-      <w:proofErr w:type="spellEnd"/>
-      <w:r>
-        <w:t>) method will be executed as a part of this stage.</w:t>
+      <w:r>
+        <w:t>init(ServletConfig) method will be executed as a part of this stage.</w:t>
       </w:r>
     </w:p>
     <w:p>
@@ -5710,26 +5118,8 @@
           <w:numId w:val="18"/>
         </w:numPr>
       </w:pPr>
-      <w:proofErr w:type="gramStart"/>
-      <w:r>
-        <w:t>service(</w:t>
-      </w:r>
-      <w:proofErr w:type="spellStart"/>
-      <w:proofErr w:type="gramEnd"/>
-      <w:r>
-        <w:t>HttpServletRequest</w:t>
-      </w:r>
-      <w:proofErr w:type="spellEnd"/>
-      <w:r>
-        <w:t xml:space="preserve">, </w:t>
-      </w:r>
-      <w:proofErr w:type="spellStart"/>
-      <w:r>
-        <w:t>HttpServletResponse</w:t>
-      </w:r>
-      <w:proofErr w:type="spellEnd"/>
-      <w:r>
-        <w:t>) method will be executed as a part of this stage.</w:t>
+      <w:r>
+        <w:t>service(HttpServletRequest, HttpServletResponse) method will be executed as a part of this stage.</w:t>
       </w:r>
     </w:p>
     <w:p>
@@ -5753,15 +5143,7 @@
         </w:numPr>
       </w:pPr>
       <w:r>
-        <w:t xml:space="preserve">The service will gets executed for every user </w:t>
-      </w:r>
-      <w:proofErr w:type="gramStart"/>
-      <w:r>
-        <w:t>request,</w:t>
-      </w:r>
-      <w:proofErr w:type="gramEnd"/>
-      <w:r>
-        <w:t xml:space="preserve"> hence this stage executes multiple time in a servlet life cycle. </w:t>
+        <w:t xml:space="preserve">The service will gets executed for every user request, hence this stage executes multiple time in a servlet life cycle. </w:t>
       </w:r>
     </w:p>
     <w:p>
@@ -5784,13 +5166,8 @@
           <w:numId w:val="18"/>
         </w:numPr>
       </w:pPr>
-      <w:proofErr w:type="gramStart"/>
-      <w:r>
-        <w:t>destroy(</w:t>
-      </w:r>
-      <w:proofErr w:type="gramEnd"/>
-      <w:r>
-        <w:t>) method will be executes in this stage.</w:t>
+      <w:r>
+        <w:t>destroy() method will be executes in this stage.</w:t>
       </w:r>
     </w:p>
     <w:p>
@@ -5869,15 +5246,7 @@
         </w:numPr>
       </w:pPr>
       <w:r>
-        <w:t xml:space="preserve">The </w:t>
-      </w:r>
-      <w:proofErr w:type="spellStart"/>
-      <w:r>
-        <w:t>Jsp</w:t>
-      </w:r>
-      <w:proofErr w:type="spellEnd"/>
-      <w:r>
-        <w:t xml:space="preserve"> page will gets converted into servlet.</w:t>
+        <w:t>The Jsp page will gets converted into servlet.</w:t>
       </w:r>
     </w:p>
     <w:p>
@@ -5889,15 +5258,7 @@
         </w:numPr>
       </w:pPr>
       <w:r>
-        <w:t>That is .</w:t>
-      </w:r>
-      <w:proofErr w:type="spellStart"/>
-      <w:r>
-        <w:t>jsp</w:t>
-      </w:r>
-      <w:proofErr w:type="spellEnd"/>
-      <w:r>
-        <w:t xml:space="preserve"> gets converted into .java</w:t>
+        <w:t>That is .jsp gets converted into .java</w:t>
       </w:r>
     </w:p>
     <w:p>
@@ -5957,20 +5318,7 @@
         </w:numPr>
       </w:pPr>
       <w:r>
-        <w:t>_</w:t>
-      </w:r>
-      <w:proofErr w:type="spellStart"/>
-      <w:proofErr w:type="gramStart"/>
-      <w:r>
-        <w:t>jspInit</w:t>
-      </w:r>
-      <w:proofErr w:type="spellEnd"/>
-      <w:r>
-        <w:t>(</w:t>
-      </w:r>
-      <w:proofErr w:type="gramEnd"/>
-      <w:r>
-        <w:t>) method will be executed as a part of this stage.</w:t>
+        <w:t>_jspInit() method will be executed as a part of this stage.</w:t>
       </w:r>
     </w:p>
     <w:p>
@@ -6030,33 +5378,7 @@
         </w:numPr>
       </w:pPr>
       <w:r>
-        <w:t>_</w:t>
-      </w:r>
-      <w:proofErr w:type="spellStart"/>
-      <w:proofErr w:type="gramStart"/>
-      <w:r>
-        <w:t>jspService</w:t>
-      </w:r>
-      <w:proofErr w:type="spellEnd"/>
-      <w:r>
-        <w:t>(</w:t>
-      </w:r>
-      <w:proofErr w:type="spellStart"/>
-      <w:proofErr w:type="gramEnd"/>
-      <w:r>
-        <w:t>HttpServletRequest</w:t>
-      </w:r>
-      <w:proofErr w:type="spellEnd"/>
-      <w:r>
-        <w:t xml:space="preserve">, </w:t>
-      </w:r>
-      <w:proofErr w:type="spellStart"/>
-      <w:r>
-        <w:t>HttpServletResponse</w:t>
-      </w:r>
-      <w:proofErr w:type="spellEnd"/>
-      <w:r>
-        <w:t>) method will be executed as a part of this stage.</w:t>
+        <w:t>_jspService(HttpServletRequest, HttpServletResponse) method will be executed as a part of this stage.</w:t>
       </w:r>
     </w:p>
     <w:p>
@@ -6080,15 +5402,7 @@
         </w:numPr>
       </w:pPr>
       <w:r>
-        <w:t xml:space="preserve">The service will gets executed for every user </w:t>
-      </w:r>
-      <w:proofErr w:type="gramStart"/>
-      <w:r>
-        <w:t>request,</w:t>
-      </w:r>
-      <w:proofErr w:type="gramEnd"/>
-      <w:r>
-        <w:t xml:space="preserve"> hence this stage executes multiple time in a servlet life cycle. </w:t>
+        <w:t xml:space="preserve">The service will gets executed for every user request, hence this stage executes multiple time in a servlet life cycle. </w:t>
       </w:r>
     </w:p>
     <w:p>
@@ -6112,23 +5426,10 @@
         </w:numPr>
       </w:pPr>
       <w:r>
-        <w:t>_</w:t>
-      </w:r>
-      <w:proofErr w:type="spellStart"/>
-      <w:proofErr w:type="gramStart"/>
-      <w:r>
-        <w:t>jspD</w:t>
-      </w:r>
-      <w:r>
-        <w:t>estroy</w:t>
-      </w:r>
-      <w:proofErr w:type="spellEnd"/>
-      <w:r>
-        <w:t>(</w:t>
-      </w:r>
-      <w:proofErr w:type="gramEnd"/>
-      <w:r>
-        <w:t>) method will be executes in this stage.</w:t>
+        <w:t>_jspD</w:t>
+      </w:r>
+      <w:r>
+        <w:t>estroy() method will be executes in this stage.</w:t>
       </w:r>
     </w:p>
     <w:p>
@@ -6284,15 +5585,7 @@
         </w:numPr>
       </w:pPr>
       <w:r>
-        <w:t xml:space="preserve">This type is use when the new request generated using anchor tag or </w:t>
-      </w:r>
-      <w:proofErr w:type="spellStart"/>
-      <w:r>
-        <w:t>sendRedirect</w:t>
-      </w:r>
-      <w:proofErr w:type="spellEnd"/>
-      <w:r>
-        <w:t xml:space="preserve"> option.</w:t>
+        <w:t>This type is use when the new request generated using anchor tag or sendRedirect option.</w:t>
       </w:r>
     </w:p>
     <w:p>
@@ -6417,11 +5710,9 @@
           <w:numId w:val="20"/>
         </w:numPr>
       </w:pPr>
-      <w:proofErr w:type="spellStart"/>
       <w:r>
         <w:t>HttpSession</w:t>
       </w:r>
-      <w:proofErr w:type="spellEnd"/>
     </w:p>
     <w:p>
       <w:pPr>
@@ -6431,13 +5722,8 @@
           <w:numId w:val="20"/>
         </w:numPr>
       </w:pPr>
-      <w:proofErr w:type="spellStart"/>
-      <w:r>
-        <w:t>HttpSession</w:t>
-      </w:r>
-      <w:proofErr w:type="spellEnd"/>
-      <w:r>
-        <w:t xml:space="preserve"> is use to save the information at server side.</w:t>
+      <w:r>
+        <w:t>HttpSession is use to save the information at server side.</w:t>
       </w:r>
     </w:p>
     <w:p>
@@ -6460,13 +5746,8 @@
           <w:numId w:val="20"/>
         </w:numPr>
       </w:pPr>
-      <w:proofErr w:type="spellStart"/>
-      <w:r>
-        <w:t>HttpSession</w:t>
-      </w:r>
-      <w:proofErr w:type="spellEnd"/>
-      <w:r>
-        <w:t xml:space="preserve"> internally used cookies to carry out the functionality </w:t>
+      <w:r>
+        <w:t xml:space="preserve">HttpSession internally used cookies to carry out the functionality </w:t>
       </w:r>
     </w:p>
     <w:p>
@@ -6490,39 +5771,12 @@
           <w:bCs/>
         </w:rPr>
       </w:pPr>
-      <w:proofErr w:type="spellStart"/>
-      <w:r>
-        <w:rPr>
-          <w:b/>
-          <w:bCs/>
-        </w:rPr>
-        <w:t>HttpSession</w:t>
-      </w:r>
-      <w:proofErr w:type="spellEnd"/>
-      <w:r>
-        <w:rPr>
-          <w:b/>
-          <w:bCs/>
-        </w:rPr>
-        <w:t xml:space="preserve"> session = </w:t>
-      </w:r>
-      <w:proofErr w:type="spellStart"/>
-      <w:proofErr w:type="gramStart"/>
-      <w:r>
-        <w:rPr>
-          <w:b/>
-          <w:bCs/>
-        </w:rPr>
-        <w:t>request.getSession</w:t>
-      </w:r>
-      <w:proofErr w:type="spellEnd"/>
-      <w:proofErr w:type="gramEnd"/>
-      <w:r>
-        <w:rPr>
-          <w:b/>
-          <w:bCs/>
-        </w:rPr>
-        <w:t>();</w:t>
+      <w:r>
+        <w:rPr>
+          <w:b/>
+          <w:bCs/>
+        </w:rPr>
+        <w:t>HttpSession session = request.getSession();</w:t>
       </w:r>
     </w:p>
     <w:p>
@@ -6534,15 +5788,7 @@
         </w:numPr>
       </w:pPr>
       <w:r>
-        <w:t xml:space="preserve">Using above line you will get a </w:t>
-      </w:r>
-      <w:proofErr w:type="gramStart"/>
-      <w:r>
-        <w:t>session,</w:t>
-      </w:r>
-      <w:proofErr w:type="gramEnd"/>
-      <w:r>
-        <w:t xml:space="preserve"> this will not create a new session always.</w:t>
+        <w:t>Using above line you will get a session, this will not create a new session always.</w:t>
       </w:r>
     </w:p>
     <w:p>
@@ -6587,23 +5833,12 @@
           <w:bCs/>
         </w:rPr>
       </w:pPr>
-      <w:proofErr w:type="spellStart"/>
-      <w:proofErr w:type="gramStart"/>
-      <w:r>
-        <w:rPr>
-          <w:b/>
-          <w:bCs/>
-        </w:rPr>
-        <w:t>session.setAttribute</w:t>
-      </w:r>
-      <w:proofErr w:type="spellEnd"/>
-      <w:proofErr w:type="gramEnd"/>
-      <w:r>
-        <w:rPr>
-          <w:b/>
-          <w:bCs/>
-        </w:rPr>
-        <w:t>(“Key”, Object value)</w:t>
+      <w:r>
+        <w:rPr>
+          <w:b/>
+          <w:bCs/>
+        </w:rPr>
+        <w:t>session.setAttribute(“Key”, Object value)</w:t>
       </w:r>
       <w:r>
         <w:rPr>
@@ -6634,8 +5869,6 @@
           <w:bCs/>
         </w:rPr>
       </w:pPr>
-      <w:proofErr w:type="spellStart"/>
-      <w:proofErr w:type="gramStart"/>
       <w:r>
         <w:rPr>
           <w:b/>
@@ -6655,16 +5888,7 @@
           <w:b/>
           <w:bCs/>
         </w:rPr>
-        <w:t>etAttribute</w:t>
-      </w:r>
-      <w:proofErr w:type="spellEnd"/>
-      <w:proofErr w:type="gramEnd"/>
-      <w:r>
-        <w:rPr>
-          <w:b/>
-          <w:bCs/>
-        </w:rPr>
-        <w:t>(“Key”)</w:t>
+        <w:t>etAttribute(“Key”)</w:t>
       </w:r>
       <w:r>
         <w:rPr>
@@ -6726,15 +5950,7 @@
         </w:rPr>
       </w:pPr>
       <w:r>
-        <w:t xml:space="preserve">If user not sent any request for specific </w:t>
-      </w:r>
-      <w:proofErr w:type="gramStart"/>
-      <w:r>
-        <w:t>time</w:t>
-      </w:r>
-      <w:proofErr w:type="gramEnd"/>
-      <w:r>
-        <w:t xml:space="preserve"> then the session will be destroyed form the server side.</w:t>
+        <w:t>If user not sent any request for specific time then the session will be destroyed form the server side.</w:t>
       </w:r>
     </w:p>
     <w:p>
@@ -6750,15 +5966,7 @@
         </w:rPr>
       </w:pPr>
       <w:r>
-        <w:t xml:space="preserve">By </w:t>
-      </w:r>
-      <w:proofErr w:type="gramStart"/>
-      <w:r>
-        <w:t>Default</w:t>
-      </w:r>
-      <w:proofErr w:type="gramEnd"/>
-      <w:r>
-        <w:t xml:space="preserve"> Session timeout is 30 minutes</w:t>
+        <w:t>By Default Session timeout is 30 minutes</w:t>
       </w:r>
     </w:p>
     <w:p>
@@ -6924,7 +6132,6 @@
         </w:rPr>
         <w:t xml:space="preserve"> </w:t>
       </w:r>
-      <w:proofErr w:type="gramStart"/>
       <w:r>
         <w:rPr>
           <w:rFonts w:ascii="Consolas" w:hAnsi="Consolas" w:cs="Consolas"/>
@@ -6932,17 +6139,7 @@
           <w:sz w:val="14"/>
           <w:szCs w:val="14"/>
         </w:rPr>
-        <w:t>&lt;!--</w:t>
-      </w:r>
-      <w:proofErr w:type="gramEnd"/>
-      <w:r>
-        <w:rPr>
-          <w:rFonts w:ascii="Consolas" w:hAnsi="Consolas" w:cs="Consolas"/>
-          <w:color w:val="3F5FBF"/>
-          <w:sz w:val="14"/>
-          <w:szCs w:val="14"/>
-        </w:rPr>
-        <w:t xml:space="preserve"> value is in Minute --&gt;</w:t>
+        <w:t>&lt;!-- value is in Minute --&gt;</w:t>
       </w:r>
     </w:p>
     <w:p>
@@ -7038,8 +6235,6 @@
           <w:bCs/>
         </w:rPr>
       </w:pPr>
-      <w:proofErr w:type="spellStart"/>
-      <w:proofErr w:type="gramStart"/>
       <w:r>
         <w:rPr>
           <w:b/>
@@ -7052,16 +6247,7 @@
           <w:b/>
           <w:bCs/>
         </w:rPr>
-        <w:t>ession.invalidate</w:t>
-      </w:r>
-      <w:proofErr w:type="spellEnd"/>
-      <w:proofErr w:type="gramEnd"/>
-      <w:r>
-        <w:rPr>
-          <w:b/>
-          <w:bCs/>
-        </w:rPr>
-        <w:t>();</w:t>
+        <w:t>ession.invalidate();</w:t>
       </w:r>
     </w:p>
     <w:p>
@@ -7188,23 +6374,7 @@
           <w:b/>
           <w:bCs/>
         </w:rPr>
-        <w:t xml:space="preserve">Http </w:t>
-      </w:r>
-      <w:proofErr w:type="gramStart"/>
-      <w:r>
-        <w:rPr>
-          <w:b/>
-          <w:bCs/>
-        </w:rPr>
-        <w:t>Code :</w:t>
-      </w:r>
-      <w:proofErr w:type="gramEnd"/>
-      <w:r>
-        <w:rPr>
-          <w:b/>
-          <w:bCs/>
-        </w:rPr>
-        <w:t xml:space="preserve"> </w:t>
+        <w:t xml:space="preserve">Http Code : </w:t>
       </w:r>
       <w:hyperlink r:id="rId22" w:anchor="client_error_responses" w:history="1">
         <w:r>
@@ -7354,15 +6524,7 @@
         </w:numPr>
       </w:pPr>
       <w:r>
-        <w:t xml:space="preserve">Paste jar file into a </w:t>
-      </w:r>
-      <w:proofErr w:type="spellStart"/>
-      <w:r>
-        <w:t>src</w:t>
-      </w:r>
-      <w:proofErr w:type="spellEnd"/>
-      <w:r>
-        <w:t>/main/webapp/WEB-INF/lib into this folder</w:t>
+        <w:t>Paste jar file into a src/main/webapp/WEB-INF/lib into this folder</w:t>
       </w:r>
     </w:p>
     <w:p>
@@ -7556,35 +6718,9 @@
         <w:pStyle w:val="NoSpacing"/>
         <w:ind w:left="1440"/>
       </w:pPr>
-      <w:proofErr w:type="spellStart"/>
-      <w:r>
-        <w:t>sessionScope</w:t>
-      </w:r>
-      <w:proofErr w:type="spellEnd"/>
-      <w:r>
-        <w:t xml:space="preserve">, </w:t>
-      </w:r>
-      <w:proofErr w:type="spellStart"/>
-      <w:r>
-        <w:t>requestScope</w:t>
-      </w:r>
-      <w:proofErr w:type="spellEnd"/>
-      <w:r>
-        <w:t xml:space="preserve">, </w:t>
-      </w:r>
-      <w:proofErr w:type="spellStart"/>
-      <w:r>
-        <w:t>applicationScope</w:t>
-      </w:r>
-      <w:proofErr w:type="spellEnd"/>
-      <w:r>
-        <w:t xml:space="preserve">, cookie, param, header, </w:t>
-      </w:r>
-      <w:proofErr w:type="spellStart"/>
-      <w:r>
-        <w:t>headerValues</w:t>
-      </w:r>
-      <w:proofErr w:type="spellEnd"/>
+      <w:r>
+        <w:t>sessionScope, requestScope, applicationScope, cookie, param, header, headerValues</w:t>
+      </w:r>
     </w:p>
     <w:p>
       <w:pPr>
@@ -7607,21 +6743,12 @@
           <w:bCs/>
         </w:rPr>
       </w:pPr>
-      <w:proofErr w:type="gramStart"/>
-      <w:r>
-        <w:rPr>
-          <w:b/>
-          <w:bCs/>
-        </w:rPr>
-        <w:t>${ Expression</w:t>
-      </w:r>
-      <w:proofErr w:type="gramEnd"/>
-      <w:r>
-        <w:rPr>
-          <w:b/>
-          <w:bCs/>
-        </w:rPr>
-        <w:t xml:space="preserve"> }</w:t>
+      <w:r>
+        <w:rPr>
+          <w:b/>
+          <w:bCs/>
+        </w:rPr>
+        <w:t>${ Expression }</w:t>
       </w:r>
     </w:p>
     <w:p>
@@ -7640,13 +6767,8 @@
         <w:pStyle w:val="NoSpacing"/>
       </w:pPr>
       <w:r>
-        <w:t xml:space="preserve">Task </w:t>
-      </w:r>
-      <w:proofErr w:type="gramStart"/>
-      <w:r>
-        <w:t>1 :</w:t>
-      </w:r>
-      <w:proofErr w:type="gramEnd"/>
+        <w:t>Task 1 :</w:t>
+      </w:r>
     </w:p>
     <w:p>
       <w:pPr>
@@ -7706,13 +6828,8 @@
         </w:drawing>
       </w:r>
       <w:r>
-        <w:t>Task-</w:t>
-      </w:r>
-      <w:proofErr w:type="gramStart"/>
-      <w:r>
-        <w:t>2 :</w:t>
-      </w:r>
-      <w:proofErr w:type="gramEnd"/>
+        <w:t>Task-2 :</w:t>
+      </w:r>
     </w:p>
     <w:p>
       <w:pPr>
@@ -7783,13 +6900,8 @@
       </w:pPr>
       <w:r>
         <w:lastRenderedPageBreak/>
-        <w:t>Task-</w:t>
-      </w:r>
-      <w:proofErr w:type="gramStart"/>
-      <w:r>
-        <w:t>3 :</w:t>
-      </w:r>
-      <w:proofErr w:type="gramEnd"/>
+        <w:t>Task-3 :</w:t>
+      </w:r>
     </w:p>
     <w:p>
       <w:pPr>
@@ -8079,27 +7191,7 @@
           <w:u w:val="single"/>
         </w:rPr>
         <w:lastRenderedPageBreak/>
-        <w:t xml:space="preserve">Phone Book Application Using </w:t>
-      </w:r>
-      <w:proofErr w:type="spellStart"/>
-      <w:r>
-        <w:rPr>
-          <w:b/>
-          <w:bCs/>
-          <w:color w:val="000000" w:themeColor="text1"/>
-          <w:u w:val="single"/>
-        </w:rPr>
-        <w:t>Jsp</w:t>
-      </w:r>
-      <w:proofErr w:type="spellEnd"/>
-      <w:r>
-        <w:rPr>
-          <w:b/>
-          <w:bCs/>
-          <w:color w:val="000000" w:themeColor="text1"/>
-          <w:u w:val="single"/>
-        </w:rPr>
-        <w:t>-servlet-java and using MVC structure</w:t>
+        <w:t>Phone Book Application Using Jsp-servlet-java and using MVC structure</w:t>
       </w:r>
     </w:p>
     <w:p>
@@ -8176,48 +7268,11 @@
       <w:pPr>
         <w:pStyle w:val="NoSpacing"/>
       </w:pPr>
-      <w:proofErr w:type="gramStart"/>
-      <w:r>
-        <w:t>Query :</w:t>
-      </w:r>
-      <w:proofErr w:type="gramEnd"/>
-      <w:r>
-        <w:t xml:space="preserve"> </w:t>
-      </w:r>
-      <w:r>
-        <w:t xml:space="preserve">create table </w:t>
-      </w:r>
-      <w:proofErr w:type="spellStart"/>
-      <w:r>
-        <w:t>phbook</w:t>
-      </w:r>
-      <w:proofErr w:type="spellEnd"/>
-      <w:r>
-        <w:t xml:space="preserve">(id int primary key </w:t>
-      </w:r>
-      <w:proofErr w:type="spellStart"/>
-      <w:r>
-        <w:t>auto_increment</w:t>
-      </w:r>
-      <w:proofErr w:type="spellEnd"/>
-      <w:r>
-        <w:t xml:space="preserve">, </w:t>
-      </w:r>
-      <w:proofErr w:type="spellStart"/>
-      <w:r>
-        <w:t>fname</w:t>
-      </w:r>
-      <w:proofErr w:type="spellEnd"/>
-      <w:r>
-        <w:t xml:space="preserve"> varchar(20), </w:t>
-      </w:r>
-      <w:proofErr w:type="spellStart"/>
-      <w:r>
-        <w:t>lname</w:t>
-      </w:r>
-      <w:proofErr w:type="spellEnd"/>
-      <w:r>
-        <w:t xml:space="preserve"> varchar(20), contact varchar(10));</w:t>
+      <w:r>
+        <w:t xml:space="preserve">Query : </w:t>
+      </w:r>
+      <w:r>
+        <w:t>create table phbook(id int primary key auto_increment, fname varchar(20), lname varchar(20), contact varchar(10));</w:t>
       </w:r>
     </w:p>
     <w:p>
@@ -8385,6 +7440,130 @@
                     <a:xfrm>
                       <a:off x="0" y="0"/>
                       <a:ext cx="4982313" cy="1739491"/>
+                    </a:xfrm>
+                    <a:prstGeom prst="rect">
+                      <a:avLst/>
+                    </a:prstGeom>
+                    <a:noFill/>
+                    <a:ln>
+                      <a:noFill/>
+                    </a:ln>
+                  </pic:spPr>
+                </pic:pic>
+              </a:graphicData>
+            </a:graphic>
+          </wp:inline>
+        </w:drawing>
+      </w:r>
+    </w:p>
+    <w:p>
+      <w:pPr>
+        <w:pStyle w:val="NoSpacing"/>
+        <w:rPr>
+          <w:b/>
+          <w:bCs/>
+          <w:u w:val="single"/>
+        </w:rPr>
+      </w:pPr>
+    </w:p>
+    <w:p>
+      <w:pPr>
+        <w:pStyle w:val="NoSpacing"/>
+        <w:rPr>
+          <w:b/>
+          <w:bCs/>
+          <w:u w:val="single"/>
+        </w:rPr>
+      </w:pPr>
+    </w:p>
+    <w:p>
+      <w:pPr>
+        <w:pStyle w:val="NoSpacing"/>
+        <w:rPr>
+          <w:b/>
+          <w:bCs/>
+          <w:u w:val="single"/>
+        </w:rPr>
+      </w:pPr>
+    </w:p>
+    <w:p>
+      <w:pPr>
+        <w:pStyle w:val="NoSpacing"/>
+        <w:rPr>
+          <w:b/>
+          <w:bCs/>
+          <w:u w:val="single"/>
+        </w:rPr>
+      </w:pPr>
+      <w:r>
+        <w:rPr>
+          <w:b/>
+          <w:bCs/>
+          <w:u w:val="single"/>
+        </w:rPr>
+        <w:t xml:space="preserve">Edit Contact Functionality </w:t>
+      </w:r>
+    </w:p>
+    <w:p>
+      <w:pPr>
+        <w:pStyle w:val="NoSpacing"/>
+        <w:rPr>
+          <w:b/>
+          <w:bCs/>
+          <w:u w:val="single"/>
+        </w:rPr>
+      </w:pPr>
+    </w:p>
+    <w:p>
+      <w:pPr>
+        <w:pStyle w:val="NoSpacing"/>
+        <w:rPr>
+          <w:b/>
+          <w:bCs/>
+          <w:u w:val="single"/>
+        </w:rPr>
+      </w:pPr>
+      <w:r>
+        <w:rPr>
+          <w:b/>
+          <w:bCs/>
+          <w:noProof/>
+          <w:u w:val="single"/>
+        </w:rPr>
+        <w:drawing>
+          <wp:inline distT="0" distB="0" distL="0" distR="0" wp14:anchorId="0A06D7D5" wp14:editId="1CE40EAE">
+            <wp:extent cx="5943600" cy="2677795"/>
+            <wp:effectExtent l="0" t="0" r="0" b="8255"/>
+            <wp:docPr id="25" name="Picture 25"/>
+            <wp:cNvGraphicFramePr>
+              <a:graphicFrameLocks xmlns:a="http://schemas.openxmlformats.org/drawingml/2006/main" noChangeAspect="1"/>
+            </wp:cNvGraphicFramePr>
+            <a:graphic xmlns:a="http://schemas.openxmlformats.org/drawingml/2006/main">
+              <a:graphicData uri="http://schemas.openxmlformats.org/drawingml/2006/picture">
+                <pic:pic xmlns:pic="http://schemas.openxmlformats.org/drawingml/2006/picture">
+                  <pic:nvPicPr>
+                    <pic:cNvPr id="0" name="Picture 1"/>
+                    <pic:cNvPicPr>
+                      <a:picLocks noChangeAspect="1" noChangeArrowheads="1"/>
+                    </pic:cNvPicPr>
+                  </pic:nvPicPr>
+                  <pic:blipFill>
+                    <a:blip r:embed="rId32" cstate="print">
+                      <a:extLst>
+                        <a:ext uri="{28A0092B-C50C-407E-A947-70E740481C1C}">
+                          <a14:useLocalDpi xmlns:a14="http://schemas.microsoft.com/office/drawing/2010/main" val="0"/>
+                        </a:ext>
+                      </a:extLst>
+                    </a:blip>
+                    <a:srcRect/>
+                    <a:stretch>
+                      <a:fillRect/>
+                    </a:stretch>
+                  </pic:blipFill>
+                  <pic:spPr bwMode="auto">
+                    <a:xfrm>
+                      <a:off x="0" y="0"/>
+                      <a:ext cx="5943600" cy="2677795"/>
                     </a:xfrm>
                     <a:prstGeom prst="rect">
                       <a:avLst/>

</xml_diff>